<commit_message>
Feat: Add Activity 1 report with graphics. (Desarrollo de actividad 1 Materia 2)
</commit_message>
<xml_diff>
--- a/03_SEMESTRE/02_VisualizacionInteractivaInformacion/Actividad_1/Informe/Actividad_1_Informe_graficos_LEONARD_JOSE_CUENCA_ROA_RV1.docx
+++ b/03_SEMESTRE/02_VisualizacionInteractivaInformacion/Actividad_1/Informe/Actividad_1_Informe_graficos_LEONARD_JOSE_CUENCA_ROA_RV1.docx
@@ -4,30 +4,40 @@
   <w:body>
     <w:sdt>
       <w:sdtPr>
+        <w:rPr>
+          <w:rFonts w:ascii="Calibri" w:eastAsiaTheme="minorHAnsi" w:hAnsi="Calibri" w:cs="Calibri"/>
+          <w:color w:val="000000" w:themeColor="text1"/>
+          <w:kern w:val="2"/>
+          <w:sz w:val="24"/>
+          <w:szCs w:val="24"/>
+          <w:lang w:eastAsia="en-US"/>
+          <w14:ligatures w14:val="standardContextual"/>
+        </w:rPr>
         <w:id w:val="668131273"/>
         <w:docPartObj>
           <w:docPartGallery w:val="Cover Pages"/>
           <w:docPartUnique/>
         </w:docPartObj>
       </w:sdtPr>
-      <w:sdtEndPr>
-        <w:rPr>
-          <w:rFonts w:eastAsiaTheme="minorHAnsi"/>
-          <w:kern w:val="2"/>
-          <w:sz w:val="24"/>
-          <w:szCs w:val="24"/>
-          <w:lang w:eastAsia="en-US"/>
-          <w14:ligatures w14:val="standardContextual"/>
-        </w:rPr>
-      </w:sdtEndPr>
       <w:sdtContent>
         <w:p>
           <w:pPr>
             <w:pStyle w:val="Sinespaciado"/>
+            <w:spacing w:line="360" w:lineRule="auto"/>
+            <w:rPr>
+              <w:rFonts w:ascii="Calibri" w:hAnsi="Calibri" w:cs="Calibri"/>
+              <w:color w:val="000000" w:themeColor="text1"/>
+              <w:sz w:val="24"/>
+              <w:szCs w:val="24"/>
+            </w:rPr>
           </w:pPr>
           <w:r>
             <w:rPr>
+              <w:rFonts w:ascii="Calibri" w:hAnsi="Calibri" w:cs="Calibri"/>
               <w:noProof/>
+              <w:color w:val="000000" w:themeColor="text1"/>
+              <w:sz w:val="24"/>
+              <w:szCs w:val="24"/>
             </w:rPr>
             <mc:AlternateContent>
               <mc:Choice Requires="wpg">
@@ -3604,7 +3614,11 @@
           </w:r>
           <w:r>
             <w:rPr>
+              <w:rFonts w:ascii="Calibri" w:hAnsi="Calibri" w:cs="Calibri"/>
               <w:noProof/>
+              <w:color w:val="000000" w:themeColor="text1"/>
+              <w:sz w:val="24"/>
+              <w:szCs w:val="24"/>
             </w:rPr>
             <mc:AlternateContent>
               <mc:Choice Requires="wps">
@@ -3853,7 +3867,11 @@
           </w:r>
           <w:r>
             <w:rPr>
+              <w:rFonts w:ascii="Calibri" w:hAnsi="Calibri" w:cs="Calibri"/>
               <w:noProof/>
+              <w:color w:val="000000" w:themeColor="text1"/>
+              <w:sz w:val="24"/>
+              <w:szCs w:val="24"/>
             </w:rPr>
             <mc:AlternateContent>
               <mc:Choice Requires="wps">
@@ -3982,19 +4000,7 @@
                                       <w:rPr>
                                         <w:color w:val="404040" w:themeColor="text1" w:themeTint="BF"/>
                                       </w:rPr>
-                                      <w:t>Evaluación de gráficos complejos con problemas</w:t>
-                                    </w:r>
-                                    <w:r>
-                                      <w:rPr>
-                                        <w:color w:val="404040" w:themeColor="text1" w:themeTint="BF"/>
-                                      </w:rPr>
-                                      <w:t xml:space="preserve"> </w:t>
-                                    </w:r>
-                                    <w:r>
-                                      <w:rPr>
-                                        <w:color w:val="404040" w:themeColor="text1" w:themeTint="BF"/>
-                                      </w:rPr>
-                                      <w:t>de diseño y aplicación de negocio</w:t>
+                                      <w:t>Evaluación de gráficos complejos con problemas de diseño y aplicación de negocio</w:t>
                                     </w:r>
                                   </w:sdtContent>
                                 </w:sdt>
@@ -4083,19 +4089,7 @@
                                 <w:rPr>
                                   <w:color w:val="404040" w:themeColor="text1" w:themeTint="BF"/>
                                 </w:rPr>
-                                <w:t>Evaluación de gráficos complejos con problemas</w:t>
-                              </w:r>
-                              <w:r>
-                                <w:rPr>
-                                  <w:color w:val="404040" w:themeColor="text1" w:themeTint="BF"/>
-                                </w:rPr>
-                                <w:t xml:space="preserve"> </w:t>
-                              </w:r>
-                              <w:r>
-                                <w:rPr>
-                                  <w:color w:val="404040" w:themeColor="text1" w:themeTint="BF"/>
-                                </w:rPr>
-                                <w:t>de diseño y aplicación de negocio</w:t>
+                                <w:t>Evaluación de gráficos complejos con problemas de diseño y aplicación de negocio</w:t>
                               </w:r>
                             </w:sdtContent>
                           </w:sdt>
@@ -4110,263 +4104,3243 @@
           </w:r>
         </w:p>
         <w:p>
+          <w:pPr>
+            <w:spacing w:line="360" w:lineRule="auto"/>
+            <w:rPr>
+              <w:rFonts w:ascii="Calibri" w:hAnsi="Calibri" w:cs="Calibri"/>
+              <w:color w:val="000000" w:themeColor="text1"/>
+            </w:rPr>
+          </w:pPr>
           <w:r>
+            <w:rPr>
+              <w:rFonts w:ascii="Calibri" w:hAnsi="Calibri" w:cs="Calibri"/>
+              <w:color w:val="000000" w:themeColor="text1"/>
+            </w:rPr>
             <w:br w:type="page"/>
           </w:r>
         </w:p>
       </w:sdtContent>
     </w:sdt>
+    <w:sdt>
+      <w:sdtPr>
+        <w:rPr>
+          <w:rFonts w:ascii="Calibri" w:hAnsi="Calibri" w:cs="Calibri"/>
+          <w:color w:val="000000" w:themeColor="text1"/>
+          <w:sz w:val="24"/>
+          <w:szCs w:val="24"/>
+          <w:lang w:val="es-ES"/>
+        </w:rPr>
+        <w:id w:val="454376687"/>
+        <w:docPartObj>
+          <w:docPartGallery w:val="Table of Contents"/>
+          <w:docPartUnique/>
+        </w:docPartObj>
+      </w:sdtPr>
+      <w:sdtEndPr>
+        <w:rPr>
+          <w:rFonts w:eastAsiaTheme="minorHAnsi"/>
+          <w:b/>
+          <w:bCs/>
+          <w:kern w:val="2"/>
+          <w:lang w:eastAsia="en-US"/>
+          <w14:ligatures w14:val="standardContextual"/>
+        </w:rPr>
+      </w:sdtEndPr>
+      <w:sdtContent>
+        <w:p>
+          <w:pPr>
+            <w:pStyle w:val="TtuloTDC"/>
+            <w:spacing w:line="360" w:lineRule="auto"/>
+            <w:rPr>
+              <w:rFonts w:ascii="Calibri" w:hAnsi="Calibri" w:cs="Calibri"/>
+              <w:color w:val="000000" w:themeColor="text1"/>
+              <w:sz w:val="24"/>
+              <w:szCs w:val="24"/>
+            </w:rPr>
+          </w:pPr>
+          <w:r>
+            <w:rPr>
+              <w:rFonts w:ascii="Calibri" w:hAnsi="Calibri" w:cs="Calibri"/>
+              <w:color w:val="000000" w:themeColor="text1"/>
+              <w:sz w:val="24"/>
+              <w:szCs w:val="24"/>
+              <w:lang w:val="es-ES"/>
+            </w:rPr>
+            <w:t>Contenido</w:t>
+          </w:r>
+        </w:p>
+        <w:p>
+          <w:pPr>
+            <w:pStyle w:val="TDC1"/>
+            <w:tabs>
+              <w:tab w:val="right" w:leader="dot" w:pos="9913"/>
+            </w:tabs>
+            <w:spacing w:line="360" w:lineRule="auto"/>
+            <w:rPr>
+              <w:rFonts w:ascii="Calibri" w:hAnsi="Calibri" w:cs="Calibri"/>
+              <w:noProof/>
+              <w:color w:val="000000" w:themeColor="text1"/>
+            </w:rPr>
+          </w:pPr>
+          <w:r>
+            <w:rPr>
+              <w:rFonts w:ascii="Calibri" w:hAnsi="Calibri" w:cs="Calibri"/>
+              <w:color w:val="000000" w:themeColor="text1"/>
+            </w:rPr>
+            <w:fldChar w:fldCharType="begin"/>
+          </w:r>
+          <w:r>
+            <w:rPr>
+              <w:rFonts w:ascii="Calibri" w:hAnsi="Calibri" w:cs="Calibri"/>
+              <w:color w:val="000000" w:themeColor="text1"/>
+            </w:rPr>
+            <w:instrText xml:space="preserve"> TOC \o "1-3" \h \z \u </w:instrText>
+          </w:r>
+          <w:r>
+            <w:rPr>
+              <w:rFonts w:ascii="Calibri" w:hAnsi="Calibri" w:cs="Calibri"/>
+              <w:color w:val="000000" w:themeColor="text1"/>
+            </w:rPr>
+            <w:fldChar w:fldCharType="separate"/>
+          </w:r>
+          <w:hyperlink w:anchor="_Toc215490110" w:history="1">
+            <w:r>
+              <w:rPr>
+                <w:rStyle w:val="Hipervnculo"/>
+                <w:rFonts w:ascii="Calibri" w:hAnsi="Calibri" w:cs="Calibri"/>
+                <w:noProof/>
+                <w:color w:val="000000" w:themeColor="text1"/>
+              </w:rPr>
+              <w:t>Análisis de gráficos y propuestas para la resolución de errores encontrados.</w:t>
+            </w:r>
+            <w:r>
+              <w:rPr>
+                <w:rFonts w:ascii="Calibri" w:hAnsi="Calibri" w:cs="Calibri"/>
+                <w:noProof/>
+                <w:webHidden/>
+                <w:color w:val="000000" w:themeColor="text1"/>
+              </w:rPr>
+              <w:tab/>
+            </w:r>
+            <w:r>
+              <w:rPr>
+                <w:rFonts w:ascii="Calibri" w:hAnsi="Calibri" w:cs="Calibri"/>
+                <w:noProof/>
+                <w:webHidden/>
+                <w:color w:val="000000" w:themeColor="text1"/>
+              </w:rPr>
+              <w:fldChar w:fldCharType="begin"/>
+            </w:r>
+            <w:r>
+              <w:rPr>
+                <w:rFonts w:ascii="Calibri" w:hAnsi="Calibri" w:cs="Calibri"/>
+                <w:noProof/>
+                <w:webHidden/>
+                <w:color w:val="000000" w:themeColor="text1"/>
+              </w:rPr>
+              <w:instrText xml:space="preserve"> PAGEREF _Toc215490110 \h </w:instrText>
+            </w:r>
+            <w:r>
+              <w:rPr>
+                <w:rFonts w:ascii="Calibri" w:hAnsi="Calibri" w:cs="Calibri"/>
+                <w:noProof/>
+                <w:webHidden/>
+                <w:color w:val="000000" w:themeColor="text1"/>
+              </w:rPr>
+            </w:r>
+            <w:r>
+              <w:rPr>
+                <w:rFonts w:ascii="Calibri" w:hAnsi="Calibri" w:cs="Calibri"/>
+                <w:noProof/>
+                <w:webHidden/>
+                <w:color w:val="000000" w:themeColor="text1"/>
+              </w:rPr>
+              <w:fldChar w:fldCharType="separate"/>
+            </w:r>
+            <w:r>
+              <w:rPr>
+                <w:rFonts w:ascii="Calibri" w:hAnsi="Calibri" w:cs="Calibri"/>
+                <w:noProof/>
+                <w:webHidden/>
+                <w:color w:val="000000" w:themeColor="text1"/>
+              </w:rPr>
+              <w:t>2</w:t>
+            </w:r>
+            <w:r>
+              <w:rPr>
+                <w:rFonts w:ascii="Calibri" w:hAnsi="Calibri" w:cs="Calibri"/>
+                <w:noProof/>
+                <w:webHidden/>
+                <w:color w:val="000000" w:themeColor="text1"/>
+              </w:rPr>
+              <w:fldChar w:fldCharType="end"/>
+            </w:r>
+          </w:hyperlink>
+        </w:p>
+        <w:p>
+          <w:pPr>
+            <w:pStyle w:val="TDC2"/>
+            <w:tabs>
+              <w:tab w:val="right" w:leader="dot" w:pos="9913"/>
+            </w:tabs>
+            <w:spacing w:line="360" w:lineRule="auto"/>
+            <w:rPr>
+              <w:rFonts w:ascii="Calibri" w:hAnsi="Calibri" w:cs="Calibri"/>
+              <w:noProof/>
+              <w:color w:val="000000" w:themeColor="text1"/>
+            </w:rPr>
+          </w:pPr>
+          <w:hyperlink w:anchor="_Toc215490111" w:history="1">
+            <w:r>
+              <w:rPr>
+                <w:rStyle w:val="Hipervnculo"/>
+                <w:rFonts w:ascii="Calibri" w:hAnsi="Calibri" w:cs="Calibri"/>
+                <w:noProof/>
+                <w:color w:val="000000" w:themeColor="text1"/>
+              </w:rPr>
+              <w:t>1. Gráfico de barras apiladas con colores poco contrastantes</w:t>
+            </w:r>
+            <w:r>
+              <w:rPr>
+                <w:rFonts w:ascii="Calibri" w:hAnsi="Calibri" w:cs="Calibri"/>
+                <w:noProof/>
+                <w:webHidden/>
+                <w:color w:val="000000" w:themeColor="text1"/>
+              </w:rPr>
+              <w:tab/>
+            </w:r>
+            <w:r>
+              <w:rPr>
+                <w:rFonts w:ascii="Calibri" w:hAnsi="Calibri" w:cs="Calibri"/>
+                <w:noProof/>
+                <w:webHidden/>
+                <w:color w:val="000000" w:themeColor="text1"/>
+              </w:rPr>
+              <w:fldChar w:fldCharType="begin"/>
+            </w:r>
+            <w:r>
+              <w:rPr>
+                <w:rFonts w:ascii="Calibri" w:hAnsi="Calibri" w:cs="Calibri"/>
+                <w:noProof/>
+                <w:webHidden/>
+                <w:color w:val="000000" w:themeColor="text1"/>
+              </w:rPr>
+              <w:instrText xml:space="preserve"> PAGEREF _Toc215490111 \h </w:instrText>
+            </w:r>
+            <w:r>
+              <w:rPr>
+                <w:rFonts w:ascii="Calibri" w:hAnsi="Calibri" w:cs="Calibri"/>
+                <w:noProof/>
+                <w:webHidden/>
+                <w:color w:val="000000" w:themeColor="text1"/>
+              </w:rPr>
+            </w:r>
+            <w:r>
+              <w:rPr>
+                <w:rFonts w:ascii="Calibri" w:hAnsi="Calibri" w:cs="Calibri"/>
+                <w:noProof/>
+                <w:webHidden/>
+                <w:color w:val="000000" w:themeColor="text1"/>
+              </w:rPr>
+              <w:fldChar w:fldCharType="separate"/>
+            </w:r>
+            <w:r>
+              <w:rPr>
+                <w:rFonts w:ascii="Calibri" w:hAnsi="Calibri" w:cs="Calibri"/>
+                <w:noProof/>
+                <w:webHidden/>
+                <w:color w:val="000000" w:themeColor="text1"/>
+              </w:rPr>
+              <w:t>2</w:t>
+            </w:r>
+            <w:r>
+              <w:rPr>
+                <w:rFonts w:ascii="Calibri" w:hAnsi="Calibri" w:cs="Calibri"/>
+                <w:noProof/>
+                <w:webHidden/>
+                <w:color w:val="000000" w:themeColor="text1"/>
+              </w:rPr>
+              <w:fldChar w:fldCharType="end"/>
+            </w:r>
+          </w:hyperlink>
+        </w:p>
+        <w:p>
+          <w:pPr>
+            <w:pStyle w:val="TDC2"/>
+            <w:tabs>
+              <w:tab w:val="right" w:leader="dot" w:pos="9913"/>
+            </w:tabs>
+            <w:spacing w:line="360" w:lineRule="auto"/>
+            <w:rPr>
+              <w:rFonts w:ascii="Calibri" w:hAnsi="Calibri" w:cs="Calibri"/>
+              <w:noProof/>
+              <w:color w:val="000000" w:themeColor="text1"/>
+            </w:rPr>
+          </w:pPr>
+          <w:hyperlink w:anchor="_Toc215490112" w:history="1">
+            <w:r>
+              <w:rPr>
+                <w:rStyle w:val="Hipervnculo"/>
+                <w:rFonts w:ascii="Calibri" w:hAnsi="Calibri" w:cs="Calibri"/>
+                <w:noProof/>
+                <w:color w:val="000000" w:themeColor="text1"/>
+              </w:rPr>
+              <w:t>2. Gráfico de líneas superpuestas sin claridad visual</w:t>
+            </w:r>
+            <w:r>
+              <w:rPr>
+                <w:rFonts w:ascii="Calibri" w:hAnsi="Calibri" w:cs="Calibri"/>
+                <w:noProof/>
+                <w:webHidden/>
+                <w:color w:val="000000" w:themeColor="text1"/>
+              </w:rPr>
+              <w:tab/>
+            </w:r>
+            <w:r>
+              <w:rPr>
+                <w:rFonts w:ascii="Calibri" w:hAnsi="Calibri" w:cs="Calibri"/>
+                <w:noProof/>
+                <w:webHidden/>
+                <w:color w:val="000000" w:themeColor="text1"/>
+              </w:rPr>
+              <w:fldChar w:fldCharType="begin"/>
+            </w:r>
+            <w:r>
+              <w:rPr>
+                <w:rFonts w:ascii="Calibri" w:hAnsi="Calibri" w:cs="Calibri"/>
+                <w:noProof/>
+                <w:webHidden/>
+                <w:color w:val="000000" w:themeColor="text1"/>
+              </w:rPr>
+              <w:instrText xml:space="preserve"> PAGEREF _Toc215490112 \h </w:instrText>
+            </w:r>
+            <w:r>
+              <w:rPr>
+                <w:rFonts w:ascii="Calibri" w:hAnsi="Calibri" w:cs="Calibri"/>
+                <w:noProof/>
+                <w:webHidden/>
+                <w:color w:val="000000" w:themeColor="text1"/>
+              </w:rPr>
+            </w:r>
+            <w:r>
+              <w:rPr>
+                <w:rFonts w:ascii="Calibri" w:hAnsi="Calibri" w:cs="Calibri"/>
+                <w:noProof/>
+                <w:webHidden/>
+                <w:color w:val="000000" w:themeColor="text1"/>
+              </w:rPr>
+              <w:fldChar w:fldCharType="separate"/>
+            </w:r>
+            <w:r>
+              <w:rPr>
+                <w:rFonts w:ascii="Calibri" w:hAnsi="Calibri" w:cs="Calibri"/>
+                <w:noProof/>
+                <w:webHidden/>
+                <w:color w:val="000000" w:themeColor="text1"/>
+              </w:rPr>
+              <w:t>3</w:t>
+            </w:r>
+            <w:r>
+              <w:rPr>
+                <w:rFonts w:ascii="Calibri" w:hAnsi="Calibri" w:cs="Calibri"/>
+                <w:noProof/>
+                <w:webHidden/>
+                <w:color w:val="000000" w:themeColor="text1"/>
+              </w:rPr>
+              <w:fldChar w:fldCharType="end"/>
+            </w:r>
+          </w:hyperlink>
+        </w:p>
+        <w:p>
+          <w:pPr>
+            <w:pStyle w:val="TDC2"/>
+            <w:tabs>
+              <w:tab w:val="right" w:leader="dot" w:pos="9913"/>
+            </w:tabs>
+            <w:spacing w:line="360" w:lineRule="auto"/>
+            <w:rPr>
+              <w:rFonts w:ascii="Calibri" w:hAnsi="Calibri" w:cs="Calibri"/>
+              <w:noProof/>
+              <w:color w:val="000000" w:themeColor="text1"/>
+            </w:rPr>
+          </w:pPr>
+          <w:hyperlink w:anchor="_Toc215490113" w:history="1">
+            <w:r>
+              <w:rPr>
+                <w:rStyle w:val="Hipervnculo"/>
+                <w:rFonts w:ascii="Calibri" w:hAnsi="Calibri" w:cs="Calibri"/>
+                <w:noProof/>
+                <w:color w:val="000000" w:themeColor="text1"/>
+              </w:rPr>
+              <w:t>3. Gráfico circular (Pie Chart) para mostrar datos temporales</w:t>
+            </w:r>
+            <w:r>
+              <w:rPr>
+                <w:rFonts w:ascii="Calibri" w:hAnsi="Calibri" w:cs="Calibri"/>
+                <w:noProof/>
+                <w:webHidden/>
+                <w:color w:val="000000" w:themeColor="text1"/>
+              </w:rPr>
+              <w:tab/>
+            </w:r>
+            <w:r>
+              <w:rPr>
+                <w:rFonts w:ascii="Calibri" w:hAnsi="Calibri" w:cs="Calibri"/>
+                <w:noProof/>
+                <w:webHidden/>
+                <w:color w:val="000000" w:themeColor="text1"/>
+              </w:rPr>
+              <w:fldChar w:fldCharType="begin"/>
+            </w:r>
+            <w:r>
+              <w:rPr>
+                <w:rFonts w:ascii="Calibri" w:hAnsi="Calibri" w:cs="Calibri"/>
+                <w:noProof/>
+                <w:webHidden/>
+                <w:color w:val="000000" w:themeColor="text1"/>
+              </w:rPr>
+              <w:instrText xml:space="preserve"> PAGEREF _Toc215490113 \h </w:instrText>
+            </w:r>
+            <w:r>
+              <w:rPr>
+                <w:rFonts w:ascii="Calibri" w:hAnsi="Calibri" w:cs="Calibri"/>
+                <w:noProof/>
+                <w:webHidden/>
+                <w:color w:val="000000" w:themeColor="text1"/>
+              </w:rPr>
+            </w:r>
+            <w:r>
+              <w:rPr>
+                <w:rFonts w:ascii="Calibri" w:hAnsi="Calibri" w:cs="Calibri"/>
+                <w:noProof/>
+                <w:webHidden/>
+                <w:color w:val="000000" w:themeColor="text1"/>
+              </w:rPr>
+              <w:fldChar w:fldCharType="separate"/>
+            </w:r>
+            <w:r>
+              <w:rPr>
+                <w:rFonts w:ascii="Calibri" w:hAnsi="Calibri" w:cs="Calibri"/>
+                <w:noProof/>
+                <w:webHidden/>
+                <w:color w:val="000000" w:themeColor="text1"/>
+              </w:rPr>
+              <w:t>4</w:t>
+            </w:r>
+            <w:r>
+              <w:rPr>
+                <w:rFonts w:ascii="Calibri" w:hAnsi="Calibri" w:cs="Calibri"/>
+                <w:noProof/>
+                <w:webHidden/>
+                <w:color w:val="000000" w:themeColor="text1"/>
+              </w:rPr>
+              <w:fldChar w:fldCharType="end"/>
+            </w:r>
+          </w:hyperlink>
+        </w:p>
+        <w:p>
+          <w:pPr>
+            <w:pStyle w:val="TDC2"/>
+            <w:tabs>
+              <w:tab w:val="right" w:leader="dot" w:pos="9913"/>
+            </w:tabs>
+            <w:spacing w:line="360" w:lineRule="auto"/>
+            <w:rPr>
+              <w:rFonts w:ascii="Calibri" w:hAnsi="Calibri" w:cs="Calibri"/>
+              <w:noProof/>
+              <w:color w:val="000000" w:themeColor="text1"/>
+            </w:rPr>
+          </w:pPr>
+          <w:hyperlink w:anchor="_Toc215490114" w:history="1">
+            <w:r>
+              <w:rPr>
+                <w:rStyle w:val="Hipervnculo"/>
+                <w:rFonts w:ascii="Calibri" w:hAnsi="Calibri" w:cs="Calibri"/>
+                <w:noProof/>
+                <w:color w:val="000000" w:themeColor="text1"/>
+              </w:rPr>
+              <w:t>4. Gráfico de dispersión con problemas de escalado</w:t>
+            </w:r>
+            <w:r>
+              <w:rPr>
+                <w:rFonts w:ascii="Calibri" w:hAnsi="Calibri" w:cs="Calibri"/>
+                <w:noProof/>
+                <w:webHidden/>
+                <w:color w:val="000000" w:themeColor="text1"/>
+              </w:rPr>
+              <w:tab/>
+            </w:r>
+            <w:r>
+              <w:rPr>
+                <w:rFonts w:ascii="Calibri" w:hAnsi="Calibri" w:cs="Calibri"/>
+                <w:noProof/>
+                <w:webHidden/>
+                <w:color w:val="000000" w:themeColor="text1"/>
+              </w:rPr>
+              <w:fldChar w:fldCharType="begin"/>
+            </w:r>
+            <w:r>
+              <w:rPr>
+                <w:rFonts w:ascii="Calibri" w:hAnsi="Calibri" w:cs="Calibri"/>
+                <w:noProof/>
+                <w:webHidden/>
+                <w:color w:val="000000" w:themeColor="text1"/>
+              </w:rPr>
+              <w:instrText xml:space="preserve"> PAGEREF _Toc215490114 \h </w:instrText>
+            </w:r>
+            <w:r>
+              <w:rPr>
+                <w:rFonts w:ascii="Calibri" w:hAnsi="Calibri" w:cs="Calibri"/>
+                <w:noProof/>
+                <w:webHidden/>
+                <w:color w:val="000000" w:themeColor="text1"/>
+              </w:rPr>
+            </w:r>
+            <w:r>
+              <w:rPr>
+                <w:rFonts w:ascii="Calibri" w:hAnsi="Calibri" w:cs="Calibri"/>
+                <w:noProof/>
+                <w:webHidden/>
+                <w:color w:val="000000" w:themeColor="text1"/>
+              </w:rPr>
+              <w:fldChar w:fldCharType="separate"/>
+            </w:r>
+            <w:r>
+              <w:rPr>
+                <w:rFonts w:ascii="Calibri" w:hAnsi="Calibri" w:cs="Calibri"/>
+                <w:noProof/>
+                <w:webHidden/>
+                <w:color w:val="000000" w:themeColor="text1"/>
+              </w:rPr>
+              <w:t>4</w:t>
+            </w:r>
+            <w:r>
+              <w:rPr>
+                <w:rFonts w:ascii="Calibri" w:hAnsi="Calibri" w:cs="Calibri"/>
+                <w:noProof/>
+                <w:webHidden/>
+                <w:color w:val="000000" w:themeColor="text1"/>
+              </w:rPr>
+              <w:fldChar w:fldCharType="end"/>
+            </w:r>
+          </w:hyperlink>
+        </w:p>
+        <w:p>
+          <w:pPr>
+            <w:pStyle w:val="TDC2"/>
+            <w:tabs>
+              <w:tab w:val="right" w:leader="dot" w:pos="9913"/>
+            </w:tabs>
+            <w:spacing w:line="360" w:lineRule="auto"/>
+            <w:rPr>
+              <w:rFonts w:ascii="Calibri" w:hAnsi="Calibri" w:cs="Calibri"/>
+              <w:noProof/>
+              <w:color w:val="000000" w:themeColor="text1"/>
+            </w:rPr>
+          </w:pPr>
+          <w:hyperlink w:anchor="_Toc215490115" w:history="1">
+            <w:r>
+              <w:rPr>
+                <w:rStyle w:val="Hipervnculo"/>
+                <w:rFonts w:ascii="Calibri" w:hAnsi="Calibri" w:cs="Calibri"/>
+                <w:noProof/>
+                <w:color w:val="000000" w:themeColor="text1"/>
+              </w:rPr>
+              <w:t>5. Gráfico de área apilada con problemas de legibilidad y superposición</w:t>
+            </w:r>
+            <w:r>
+              <w:rPr>
+                <w:rFonts w:ascii="Calibri" w:hAnsi="Calibri" w:cs="Calibri"/>
+                <w:noProof/>
+                <w:webHidden/>
+                <w:color w:val="000000" w:themeColor="text1"/>
+              </w:rPr>
+              <w:tab/>
+            </w:r>
+            <w:r>
+              <w:rPr>
+                <w:rFonts w:ascii="Calibri" w:hAnsi="Calibri" w:cs="Calibri"/>
+                <w:noProof/>
+                <w:webHidden/>
+                <w:color w:val="000000" w:themeColor="text1"/>
+              </w:rPr>
+              <w:fldChar w:fldCharType="begin"/>
+            </w:r>
+            <w:r>
+              <w:rPr>
+                <w:rFonts w:ascii="Calibri" w:hAnsi="Calibri" w:cs="Calibri"/>
+                <w:noProof/>
+                <w:webHidden/>
+                <w:color w:val="000000" w:themeColor="text1"/>
+              </w:rPr>
+              <w:instrText xml:space="preserve"> PAGEREF _Toc215490115 \h </w:instrText>
+            </w:r>
+            <w:r>
+              <w:rPr>
+                <w:rFonts w:ascii="Calibri" w:hAnsi="Calibri" w:cs="Calibri"/>
+                <w:noProof/>
+                <w:webHidden/>
+                <w:color w:val="000000" w:themeColor="text1"/>
+              </w:rPr>
+            </w:r>
+            <w:r>
+              <w:rPr>
+                <w:rFonts w:ascii="Calibri" w:hAnsi="Calibri" w:cs="Calibri"/>
+                <w:noProof/>
+                <w:webHidden/>
+                <w:color w:val="000000" w:themeColor="text1"/>
+              </w:rPr>
+              <w:fldChar w:fldCharType="separate"/>
+            </w:r>
+            <w:r>
+              <w:rPr>
+                <w:rFonts w:ascii="Calibri" w:hAnsi="Calibri" w:cs="Calibri"/>
+                <w:noProof/>
+                <w:webHidden/>
+                <w:color w:val="000000" w:themeColor="text1"/>
+              </w:rPr>
+              <w:t>5</w:t>
+            </w:r>
+            <w:r>
+              <w:rPr>
+                <w:rFonts w:ascii="Calibri" w:hAnsi="Calibri" w:cs="Calibri"/>
+                <w:noProof/>
+                <w:webHidden/>
+                <w:color w:val="000000" w:themeColor="text1"/>
+              </w:rPr>
+              <w:fldChar w:fldCharType="end"/>
+            </w:r>
+          </w:hyperlink>
+        </w:p>
+        <w:p>
+          <w:pPr>
+            <w:pStyle w:val="TDC2"/>
+            <w:tabs>
+              <w:tab w:val="right" w:leader="dot" w:pos="9913"/>
+            </w:tabs>
+            <w:spacing w:line="360" w:lineRule="auto"/>
+            <w:rPr>
+              <w:rFonts w:ascii="Calibri" w:hAnsi="Calibri" w:cs="Calibri"/>
+              <w:noProof/>
+              <w:color w:val="000000" w:themeColor="text1"/>
+            </w:rPr>
+          </w:pPr>
+          <w:hyperlink w:anchor="_Toc215490116" w:history="1">
+            <w:r>
+              <w:rPr>
+                <w:rStyle w:val="Hipervnculo"/>
+                <w:rFonts w:ascii="Calibri" w:hAnsi="Calibri" w:cs="Calibri"/>
+                <w:noProof/>
+                <w:color w:val="000000" w:themeColor="text1"/>
+              </w:rPr>
+              <w:t>Conclusiones</w:t>
+            </w:r>
+            <w:r>
+              <w:rPr>
+                <w:rFonts w:ascii="Calibri" w:hAnsi="Calibri" w:cs="Calibri"/>
+                <w:noProof/>
+                <w:webHidden/>
+                <w:color w:val="000000" w:themeColor="text1"/>
+              </w:rPr>
+              <w:tab/>
+            </w:r>
+            <w:r>
+              <w:rPr>
+                <w:rFonts w:ascii="Calibri" w:hAnsi="Calibri" w:cs="Calibri"/>
+                <w:noProof/>
+                <w:webHidden/>
+                <w:color w:val="000000" w:themeColor="text1"/>
+              </w:rPr>
+              <w:fldChar w:fldCharType="begin"/>
+            </w:r>
+            <w:r>
+              <w:rPr>
+                <w:rFonts w:ascii="Calibri" w:hAnsi="Calibri" w:cs="Calibri"/>
+                <w:noProof/>
+                <w:webHidden/>
+                <w:color w:val="000000" w:themeColor="text1"/>
+              </w:rPr>
+              <w:instrText xml:space="preserve"> PAGEREF _Toc215490116 \h </w:instrText>
+            </w:r>
+            <w:r>
+              <w:rPr>
+                <w:rFonts w:ascii="Calibri" w:hAnsi="Calibri" w:cs="Calibri"/>
+                <w:noProof/>
+                <w:webHidden/>
+                <w:color w:val="000000" w:themeColor="text1"/>
+              </w:rPr>
+            </w:r>
+            <w:r>
+              <w:rPr>
+                <w:rFonts w:ascii="Calibri" w:hAnsi="Calibri" w:cs="Calibri"/>
+                <w:noProof/>
+                <w:webHidden/>
+                <w:color w:val="000000" w:themeColor="text1"/>
+              </w:rPr>
+              <w:fldChar w:fldCharType="separate"/>
+            </w:r>
+            <w:r>
+              <w:rPr>
+                <w:rFonts w:ascii="Calibri" w:hAnsi="Calibri" w:cs="Calibri"/>
+                <w:noProof/>
+                <w:webHidden/>
+                <w:color w:val="000000" w:themeColor="text1"/>
+              </w:rPr>
+              <w:t>6</w:t>
+            </w:r>
+            <w:r>
+              <w:rPr>
+                <w:rFonts w:ascii="Calibri" w:hAnsi="Calibri" w:cs="Calibri"/>
+                <w:noProof/>
+                <w:webHidden/>
+                <w:color w:val="000000" w:themeColor="text1"/>
+              </w:rPr>
+              <w:fldChar w:fldCharType="end"/>
+            </w:r>
+          </w:hyperlink>
+        </w:p>
+        <w:p>
+          <w:pPr>
+            <w:spacing w:line="360" w:lineRule="auto"/>
+            <w:rPr>
+              <w:rFonts w:ascii="Calibri" w:hAnsi="Calibri" w:cs="Calibri"/>
+              <w:color w:val="000000" w:themeColor="text1"/>
+            </w:rPr>
+          </w:pPr>
+          <w:r>
+            <w:rPr>
+              <w:rFonts w:ascii="Calibri" w:hAnsi="Calibri" w:cs="Calibri"/>
+              <w:b/>
+              <w:bCs/>
+              <w:color w:val="000000" w:themeColor="text1"/>
+              <w:lang w:val="es-ES"/>
+            </w:rPr>
+            <w:fldChar w:fldCharType="end"/>
+          </w:r>
+        </w:p>
+      </w:sdtContent>
+    </w:sdt>
     <w:p>
+      <w:pPr>
+        <w:spacing w:line="360" w:lineRule="auto"/>
+        <w:rPr>
+          <w:rFonts w:ascii="Calibri" w:hAnsi="Calibri" w:cs="Calibri"/>
+          <w:color w:val="000000" w:themeColor="text1"/>
+        </w:rPr>
+      </w:pPr>
+    </w:p>
+    <w:p>
+      <w:pPr>
+        <w:spacing w:line="360" w:lineRule="auto"/>
+        <w:rPr>
+          <w:rFonts w:ascii="Calibri" w:hAnsi="Calibri" w:cs="Calibri"/>
+          <w:color w:val="000000" w:themeColor="text1"/>
+        </w:rPr>
+      </w:pPr>
+    </w:p>
+    <w:p>
+      <w:pPr>
+        <w:spacing w:line="360" w:lineRule="auto"/>
+        <w:rPr>
+          <w:rFonts w:ascii="Calibri" w:hAnsi="Calibri" w:cs="Calibri"/>
+          <w:color w:val="000000" w:themeColor="text1"/>
+        </w:rPr>
+      </w:pPr>
+    </w:p>
+    <w:p>
+      <w:pPr>
+        <w:spacing w:line="360" w:lineRule="auto"/>
+        <w:rPr>
+          <w:rFonts w:ascii="Calibri" w:hAnsi="Calibri" w:cs="Calibri"/>
+          <w:color w:val="000000" w:themeColor="text1"/>
+        </w:rPr>
+      </w:pPr>
+    </w:p>
+    <w:p>
+      <w:pPr>
+        <w:spacing w:line="360" w:lineRule="auto"/>
+        <w:rPr>
+          <w:rFonts w:ascii="Calibri" w:hAnsi="Calibri" w:cs="Calibri"/>
+          <w:color w:val="000000" w:themeColor="text1"/>
+        </w:rPr>
+      </w:pPr>
+    </w:p>
+    <w:p>
+      <w:pPr>
+        <w:spacing w:line="360" w:lineRule="auto"/>
+        <w:rPr>
+          <w:rFonts w:ascii="Calibri" w:hAnsi="Calibri" w:cs="Calibri"/>
+          <w:color w:val="000000" w:themeColor="text1"/>
+        </w:rPr>
+      </w:pPr>
+    </w:p>
+    <w:p>
+      <w:pPr>
+        <w:spacing w:line="360" w:lineRule="auto"/>
+        <w:rPr>
+          <w:rFonts w:ascii="Calibri" w:hAnsi="Calibri" w:cs="Calibri"/>
+          <w:color w:val="000000" w:themeColor="text1"/>
+        </w:rPr>
+      </w:pPr>
+    </w:p>
+    <w:p>
+      <w:pPr>
+        <w:spacing w:line="360" w:lineRule="auto"/>
+        <w:rPr>
+          <w:rFonts w:ascii="Calibri" w:hAnsi="Calibri" w:cs="Calibri"/>
+          <w:color w:val="000000" w:themeColor="text1"/>
+        </w:rPr>
+      </w:pPr>
+    </w:p>
+    <w:p>
+      <w:pPr>
+        <w:spacing w:line="360" w:lineRule="auto"/>
+        <w:rPr>
+          <w:rFonts w:ascii="Calibri" w:hAnsi="Calibri" w:cs="Calibri"/>
+          <w:color w:val="000000" w:themeColor="text1"/>
+        </w:rPr>
+      </w:pPr>
+    </w:p>
+    <w:p>
+      <w:pPr>
+        <w:spacing w:line="360" w:lineRule="auto"/>
+        <w:rPr>
+          <w:rFonts w:ascii="Calibri" w:hAnsi="Calibri" w:cs="Calibri"/>
+          <w:color w:val="000000" w:themeColor="text1"/>
+        </w:rPr>
+      </w:pPr>
+    </w:p>
+    <w:p>
+      <w:pPr>
+        <w:spacing w:line="360" w:lineRule="auto"/>
+        <w:rPr>
+          <w:rFonts w:ascii="Calibri" w:hAnsi="Calibri" w:cs="Calibri"/>
+          <w:color w:val="000000" w:themeColor="text1"/>
+        </w:rPr>
+      </w:pPr>
+    </w:p>
+    <w:p>
+      <w:pPr>
+        <w:spacing w:line="360" w:lineRule="auto"/>
+        <w:rPr>
+          <w:rFonts w:ascii="Calibri" w:hAnsi="Calibri" w:cs="Calibri"/>
+          <w:color w:val="000000" w:themeColor="text1"/>
+        </w:rPr>
+      </w:pPr>
+    </w:p>
+    <w:p>
+      <w:pPr>
+        <w:spacing w:line="360" w:lineRule="auto"/>
+        <w:rPr>
+          <w:rFonts w:ascii="Calibri" w:hAnsi="Calibri" w:cs="Calibri"/>
+          <w:color w:val="000000" w:themeColor="text1"/>
+        </w:rPr>
+      </w:pPr>
+    </w:p>
+    <w:p>
+      <w:pPr>
+        <w:spacing w:line="360" w:lineRule="auto"/>
+        <w:rPr>
+          <w:rFonts w:ascii="Calibri" w:hAnsi="Calibri" w:cs="Calibri"/>
+          <w:color w:val="000000" w:themeColor="text1"/>
+        </w:rPr>
+      </w:pPr>
+    </w:p>
+    <w:p>
+      <w:pPr>
+        <w:pStyle w:val="Ttulo1"/>
+        <w:spacing w:line="360" w:lineRule="auto"/>
+        <w:rPr>
+          <w:rFonts w:ascii="Calibri" w:hAnsi="Calibri" w:cs="Calibri"/>
+          <w:color w:val="000000" w:themeColor="text1"/>
+          <w:sz w:val="24"/>
+          <w:szCs w:val="24"/>
+        </w:rPr>
+      </w:pPr>
+      <w:bookmarkStart w:id="0" w:name="_Toc215490110"/>
       <w:r>
+        <w:rPr>
+          <w:rFonts w:ascii="Calibri" w:hAnsi="Calibri" w:cs="Calibri"/>
+          <w:b/>
+          <w:bCs/>
+          <w:color w:val="000000" w:themeColor="text1"/>
+          <w:sz w:val="24"/>
+          <w:szCs w:val="24"/>
+        </w:rPr>
         <w:lastRenderedPageBreak/>
-        <w:t xml:space="preserve">INFORMACIÓN DE APOYO </w:t>
+        <w:t>Análisis de gráficos y propuestas para la resolución de errores encontrados</w:t>
       </w:r>
-    </w:p>
-    <w:p/>
-    <w:p>
       <w:r>
-        <w:t xml:space="preserve">Unidad 4 </w:t>
+        <w:rPr>
+          <w:rFonts w:ascii="Calibri" w:hAnsi="Calibri" w:cs="Calibri"/>
+          <w:color w:val="000000" w:themeColor="text1"/>
+          <w:sz w:val="24"/>
+          <w:szCs w:val="24"/>
+        </w:rPr>
+        <w:t>.</w:t>
+      </w:r>
+      <w:bookmarkEnd w:id="0"/>
+      <w:r>
+        <w:rPr>
+          <w:rFonts w:ascii="Calibri" w:hAnsi="Calibri" w:cs="Calibri"/>
+          <w:color w:val="000000" w:themeColor="text1"/>
+          <w:sz w:val="24"/>
+          <w:szCs w:val="24"/>
+        </w:rPr>
+        <w:t xml:space="preserve"> </w:t>
       </w:r>
     </w:p>
     <w:p>
       <w:pPr>
+        <w:pStyle w:val="Ttulo2"/>
+        <w:spacing w:line="360" w:lineRule="auto"/>
         <w:rPr>
-          <w:sz w:val="16"/>
-          <w:szCs w:val="16"/>
+          <w:rFonts w:ascii="Calibri" w:hAnsi="Calibri" w:cs="Calibri"/>
+          <w:color w:val="000000" w:themeColor="text1"/>
+          <w:sz w:val="24"/>
+          <w:szCs w:val="24"/>
         </w:rPr>
       </w:pPr>
+      <w:bookmarkStart w:id="1" w:name="_Toc215490111"/>
       <w:r>
         <w:rPr>
-          <w:b/>
-          <w:bCs/>
-          <w:sz w:val="16"/>
-          <w:szCs w:val="16"/>
+          <w:rFonts w:ascii="Calibri" w:hAnsi="Calibri" w:cs="Calibri"/>
+          <w:color w:val="000000" w:themeColor="text1"/>
+          <w:sz w:val="24"/>
+          <w:szCs w:val="24"/>
         </w:rPr>
-        <w:t>##</w:t>
+        <w:t>1. Gráfico de barras apiladas con colores poco contrastantes</w:t>
       </w:r>
+      <w:bookmarkEnd w:id="1"/>
+    </w:p>
+    <w:tbl>
+      <w:tblPr>
+        <w:tblStyle w:val="Tablaconcuadrcula2-nfasis4"/>
+        <w:tblW w:w="0" w:type="auto"/>
+        <w:tblLook w:val="04A0" w:firstRow="1" w:lastRow="0" w:firstColumn="1" w:lastColumn="0" w:noHBand="0" w:noVBand="1"/>
+      </w:tblPr>
+      <w:tblGrid>
+        <w:gridCol w:w="9913"/>
+      </w:tblGrid>
+      <w:tr>
+        <w:trPr>
+          <w:cnfStyle w:val="100000000000" w:firstRow="1" w:lastRow="0" w:firstColumn="0" w:lastColumn="0" w:oddVBand="0" w:evenVBand="0" w:oddHBand="0" w:evenHBand="0" w:firstRowFirstColumn="0" w:firstRowLastColumn="0" w:lastRowFirstColumn="0" w:lastRowLastColumn="0"/>
+        </w:trPr>
+        <w:tc>
+          <w:tcPr>
+            <w:cnfStyle w:val="001000000000" w:firstRow="0" w:lastRow="0" w:firstColumn="1" w:lastColumn="0" w:oddVBand="0" w:evenVBand="0" w:oddHBand="0" w:evenHBand="0" w:firstRowFirstColumn="0" w:firstRowLastColumn="0" w:lastRowFirstColumn="0" w:lastRowLastColumn="0"/>
+            <w:tcW w:w="9913" w:type="dxa"/>
+          </w:tcPr>
+          <w:p>
+            <w:pPr>
+              <w:spacing w:line="360" w:lineRule="auto"/>
+              <w:jc w:val="center"/>
+              <w:rPr>
+                <w:rFonts w:ascii="Calibri" w:hAnsi="Calibri" w:cs="Calibri"/>
+                <w:color w:val="000000" w:themeColor="text1"/>
+              </w:rPr>
+            </w:pPr>
+            <w:r>
+              <w:rPr>
+                <w:rFonts w:ascii="Calibri" w:hAnsi="Calibri" w:cs="Calibri"/>
+                <w:noProof/>
+                <w:color w:val="000000" w:themeColor="text1"/>
+              </w:rPr>
+              <w:drawing>
+                <wp:inline distT="0" distB="0" distL="0" distR="0" wp14:anchorId="511BC6B7" wp14:editId="776F338A">
+                  <wp:extent cx="2584707" cy="1544371"/>
+                  <wp:effectExtent l="0" t="0" r="6350" b="0"/>
+                  <wp:docPr id="59244243" name="Imagen 1"/>
+                  <wp:cNvGraphicFramePr>
+                    <a:graphicFrameLocks xmlns:a="http://schemas.openxmlformats.org/drawingml/2006/main" noChangeAspect="1"/>
+                  </wp:cNvGraphicFramePr>
+                  <a:graphic xmlns:a="http://schemas.openxmlformats.org/drawingml/2006/main">
+                    <a:graphicData uri="http://schemas.openxmlformats.org/drawingml/2006/picture">
+                      <pic:pic xmlns:pic="http://schemas.openxmlformats.org/drawingml/2006/picture">
+                        <pic:nvPicPr>
+                          <pic:cNvPr id="59244243" name=""/>
+                          <pic:cNvPicPr/>
+                        </pic:nvPicPr>
+                        <pic:blipFill>
+                          <a:blip r:embed="rId9"/>
+                          <a:stretch>
+                            <a:fillRect/>
+                          </a:stretch>
+                        </pic:blipFill>
+                        <pic:spPr>
+                          <a:xfrm>
+                            <a:off x="0" y="0"/>
+                            <a:ext cx="2654618" cy="1586143"/>
+                          </a:xfrm>
+                          <a:prstGeom prst="rect">
+                            <a:avLst/>
+                          </a:prstGeom>
+                        </pic:spPr>
+                      </pic:pic>
+                    </a:graphicData>
+                  </a:graphic>
+                </wp:inline>
+              </w:drawing>
+            </w:r>
+          </w:p>
+        </w:tc>
+      </w:tr>
+      <w:tr>
+        <w:trPr>
+          <w:cnfStyle w:val="000000100000" w:firstRow="0" w:lastRow="0" w:firstColumn="0" w:lastColumn="0" w:oddVBand="0" w:evenVBand="0" w:oddHBand="1" w:evenHBand="0" w:firstRowFirstColumn="0" w:firstRowLastColumn="0" w:lastRowFirstColumn="0" w:lastRowLastColumn="0"/>
+        </w:trPr>
+        <w:tc>
+          <w:tcPr>
+            <w:cnfStyle w:val="001000000000" w:firstRow="0" w:lastRow="0" w:firstColumn="1" w:lastColumn="0" w:oddVBand="0" w:evenVBand="0" w:oddHBand="0" w:evenHBand="0" w:firstRowFirstColumn="0" w:firstRowLastColumn="0" w:lastRowFirstColumn="0" w:lastRowLastColumn="0"/>
+            <w:tcW w:w="9913" w:type="dxa"/>
+          </w:tcPr>
+          <w:p>
+            <w:pPr>
+              <w:spacing w:line="360" w:lineRule="auto"/>
+              <w:rPr>
+                <w:rFonts w:ascii="Calibri" w:hAnsi="Calibri" w:cs="Calibri"/>
+                <w:b w:val="0"/>
+                <w:bCs w:val="0"/>
+                <w:color w:val="000000" w:themeColor="text1"/>
+              </w:rPr>
+            </w:pPr>
+            <w:r>
+              <w:rPr>
+                <w:rFonts w:ascii="Calibri" w:hAnsi="Calibri" w:cs="Calibri"/>
+                <w:color w:val="000000" w:themeColor="text1"/>
+              </w:rPr>
+              <w:t>Identificación de errores</w:t>
+            </w:r>
+            <w:r>
+              <w:rPr>
+                <w:rFonts w:ascii="Calibri" w:hAnsi="Calibri" w:cs="Calibri"/>
+                <w:color w:val="000000" w:themeColor="text1"/>
+              </w:rPr>
+              <w:t>:</w:t>
+            </w:r>
+          </w:p>
+          <w:p>
+            <w:pPr>
+              <w:spacing w:line="360" w:lineRule="auto"/>
+              <w:jc w:val="both"/>
+              <w:rPr>
+                <w:rFonts w:ascii="Calibri" w:hAnsi="Calibri" w:cs="Calibri"/>
+                <w:color w:val="000000" w:themeColor="text1"/>
+              </w:rPr>
+            </w:pPr>
+            <w:r>
+              <w:rPr>
+                <w:rFonts w:ascii="Calibri" w:hAnsi="Calibri" w:cs="Calibri"/>
+                <w:color w:val="000000" w:themeColor="text1"/>
+              </w:rPr>
+              <w:t>Uso deficiente de los atributos gráficos (Color):</w:t>
+            </w:r>
+            <w:r>
+              <w:rPr>
+                <w:rFonts w:ascii="Calibri" w:hAnsi="Calibri" w:cs="Calibri"/>
+                <w:b w:val="0"/>
+                <w:bCs w:val="0"/>
+                <w:color w:val="000000" w:themeColor="text1"/>
+              </w:rPr>
+              <w:t xml:space="preserve"> </w:t>
+            </w:r>
+            <w:r>
+              <w:rPr>
+                <w:rFonts w:ascii="Calibri" w:hAnsi="Calibri" w:cs="Calibri"/>
+                <w:b w:val="0"/>
+                <w:bCs w:val="0"/>
+                <w:color w:val="000000" w:themeColor="text1"/>
+              </w:rPr>
+              <w:t>F</w:t>
+            </w:r>
+            <w:r>
+              <w:rPr>
+                <w:rFonts w:ascii="Calibri" w:hAnsi="Calibri" w:cs="Calibri"/>
+                <w:b w:val="0"/>
+                <w:bCs w:val="0"/>
+                <w:color w:val="000000" w:themeColor="text1"/>
+              </w:rPr>
+              <w:t>alla en la aplicación del atributo de color. Al utilizar tonos con poco contraste y muy similares entre sí, no se logra destacar visualmente los elementos ni diferenciarlos adecuadamente</w:t>
+            </w:r>
+            <w:r>
+              <w:rPr>
+                <w:rFonts w:ascii="Calibri" w:hAnsi="Calibri" w:cs="Calibri"/>
+                <w:color w:val="000000" w:themeColor="text1"/>
+              </w:rPr>
+              <w:t>.</w:t>
+            </w:r>
+          </w:p>
+          <w:p>
+            <w:pPr>
+              <w:spacing w:line="360" w:lineRule="auto"/>
+              <w:jc w:val="both"/>
+              <w:rPr>
+                <w:rFonts w:ascii="Calibri" w:hAnsi="Calibri" w:cs="Calibri"/>
+                <w:color w:val="000000" w:themeColor="text1"/>
+              </w:rPr>
+            </w:pPr>
+            <w:r>
+              <w:rPr>
+                <w:rFonts w:ascii="Calibri" w:hAnsi="Calibri" w:cs="Calibri"/>
+                <w:color w:val="000000" w:themeColor="text1"/>
+              </w:rPr>
+              <w:t>Error en el Principio de Proximidad</w:t>
+            </w:r>
+            <w:r>
+              <w:rPr>
+                <w:rFonts w:ascii="Calibri" w:hAnsi="Calibri" w:cs="Calibri"/>
+                <w:b w:val="0"/>
+                <w:bCs w:val="0"/>
+                <w:color w:val="000000" w:themeColor="text1"/>
+              </w:rPr>
+              <w:t>: A pesar de que existe una agrupación de datos (productos), la disposición visual no permite comprender la lógica de dicha agrupación de manera intuitiva</w:t>
+            </w:r>
+            <w:r>
+              <w:rPr>
+                <w:rFonts w:ascii="Calibri" w:hAnsi="Calibri" w:cs="Calibri"/>
+                <w:color w:val="000000" w:themeColor="text1"/>
+              </w:rPr>
+              <w:t>.</w:t>
+            </w:r>
+          </w:p>
+          <w:p>
+            <w:pPr>
+              <w:spacing w:line="360" w:lineRule="auto"/>
+              <w:jc w:val="both"/>
+              <w:rPr>
+                <w:rFonts w:ascii="Calibri" w:hAnsi="Calibri" w:cs="Calibri"/>
+                <w:color w:val="000000" w:themeColor="text1"/>
+              </w:rPr>
+            </w:pPr>
+            <w:r>
+              <w:rPr>
+                <w:rFonts w:ascii="Calibri" w:hAnsi="Calibri" w:cs="Calibri"/>
+                <w:color w:val="000000" w:themeColor="text1"/>
+              </w:rPr>
+              <w:t>Fallas en la anatomía del gráfico</w:t>
+            </w:r>
+            <w:r>
+              <w:rPr>
+                <w:rFonts w:ascii="Calibri" w:hAnsi="Calibri" w:cs="Calibri"/>
+                <w:b w:val="0"/>
+                <w:bCs w:val="0"/>
+                <w:color w:val="000000" w:themeColor="text1"/>
+              </w:rPr>
+              <w:t xml:space="preserve">: El </w:t>
+            </w:r>
+            <w:r>
+              <w:rPr>
+                <w:rFonts w:ascii="Calibri" w:hAnsi="Calibri" w:cs="Calibri"/>
+                <w:color w:val="000000" w:themeColor="text1"/>
+              </w:rPr>
+              <w:t>eje X</w:t>
+            </w:r>
+            <w:r>
+              <w:rPr>
+                <w:rFonts w:ascii="Calibri" w:hAnsi="Calibri" w:cs="Calibri"/>
+                <w:b w:val="0"/>
+                <w:bCs w:val="0"/>
+                <w:color w:val="000000" w:themeColor="text1"/>
+              </w:rPr>
+              <w:t>, que describe la categoría temporal, expresa los valores en años con decimales, un hecho que no corresponde con la fuente de datos original.</w:t>
+            </w:r>
+          </w:p>
+          <w:p>
+            <w:pPr>
+              <w:spacing w:line="360" w:lineRule="auto"/>
+              <w:jc w:val="both"/>
+              <w:rPr>
+                <w:rFonts w:ascii="Calibri" w:hAnsi="Calibri" w:cs="Calibri"/>
+                <w:b w:val="0"/>
+                <w:bCs w:val="0"/>
+                <w:color w:val="000000" w:themeColor="text1"/>
+              </w:rPr>
+            </w:pPr>
+            <w:r>
+              <w:rPr>
+                <w:rFonts w:ascii="Calibri" w:hAnsi="Calibri" w:cs="Calibri"/>
+                <w:color w:val="000000" w:themeColor="text1"/>
+              </w:rPr>
+              <w:t>Problemas en la leyenda y expresividad</w:t>
+            </w:r>
+            <w:r>
+              <w:rPr>
+                <w:rFonts w:ascii="Calibri" w:hAnsi="Calibri" w:cs="Calibri"/>
+                <w:b w:val="0"/>
+                <w:bCs w:val="0"/>
+                <w:color w:val="000000" w:themeColor="text1"/>
+              </w:rPr>
+              <w:t xml:space="preserve">: Aunque la </w:t>
+            </w:r>
+            <w:r>
+              <w:rPr>
+                <w:rFonts w:ascii="Calibri" w:hAnsi="Calibri" w:cs="Calibri"/>
+                <w:color w:val="000000" w:themeColor="text1"/>
+              </w:rPr>
+              <w:t>leyenda</w:t>
+            </w:r>
+            <w:r>
+              <w:rPr>
+                <w:rFonts w:ascii="Calibri" w:hAnsi="Calibri" w:cs="Calibri"/>
+                <w:color w:val="000000" w:themeColor="text1"/>
+              </w:rPr>
+              <w:t xml:space="preserve"> </w:t>
+            </w:r>
+            <w:r>
+              <w:rPr>
+                <w:rFonts w:ascii="Calibri" w:hAnsi="Calibri" w:cs="Calibri"/>
+                <w:b w:val="0"/>
+                <w:bCs w:val="0"/>
+                <w:color w:val="000000" w:themeColor="text1"/>
+              </w:rPr>
+              <w:t>del gráfico</w:t>
+            </w:r>
+            <w:r>
+              <w:rPr>
+                <w:rFonts w:ascii="Calibri" w:hAnsi="Calibri" w:cs="Calibri"/>
+                <w:b w:val="0"/>
+                <w:bCs w:val="0"/>
+                <w:color w:val="000000" w:themeColor="text1"/>
+              </w:rPr>
+              <w:t xml:space="preserve"> describe los productos evaluados, el uso de una paleta</w:t>
+            </w:r>
+            <w:r>
+              <w:rPr>
+                <w:rFonts w:ascii="Calibri" w:hAnsi="Calibri" w:cs="Calibri"/>
+                <w:b w:val="0"/>
+                <w:bCs w:val="0"/>
+                <w:color w:val="000000" w:themeColor="text1"/>
+              </w:rPr>
+              <w:t xml:space="preserve"> de color</w:t>
+            </w:r>
+            <w:r>
+              <w:rPr>
+                <w:rFonts w:ascii="Calibri" w:hAnsi="Calibri" w:cs="Calibri"/>
+                <w:b w:val="0"/>
+                <w:bCs w:val="0"/>
+                <w:color w:val="000000" w:themeColor="text1"/>
+              </w:rPr>
+              <w:t xml:space="preserve"> monocromátic</w:t>
+            </w:r>
+            <w:r>
+              <w:rPr>
+                <w:rFonts w:ascii="Calibri" w:hAnsi="Calibri" w:cs="Calibri"/>
+                <w:b w:val="0"/>
+                <w:bCs w:val="0"/>
+                <w:color w:val="000000" w:themeColor="text1"/>
+              </w:rPr>
+              <w:t>o</w:t>
+            </w:r>
+            <w:r>
+              <w:rPr>
+                <w:rFonts w:ascii="Calibri" w:hAnsi="Calibri" w:cs="Calibri"/>
+                <w:b w:val="0"/>
+                <w:bCs w:val="0"/>
+                <w:color w:val="000000" w:themeColor="text1"/>
+              </w:rPr>
+              <w:t xml:space="preserve"> impide distinguir</w:t>
+            </w:r>
+            <w:r>
+              <w:rPr>
+                <w:rFonts w:ascii="Calibri" w:hAnsi="Calibri" w:cs="Calibri"/>
+                <w:b w:val="0"/>
+                <w:bCs w:val="0"/>
+                <w:color w:val="000000" w:themeColor="text1"/>
+              </w:rPr>
+              <w:t xml:space="preserve"> las barras que representa a cada uno de ellos</w:t>
+            </w:r>
+            <w:r>
+              <w:rPr>
+                <w:rFonts w:ascii="Calibri" w:hAnsi="Calibri" w:cs="Calibri"/>
+                <w:b w:val="0"/>
+                <w:bCs w:val="0"/>
+                <w:color w:val="000000" w:themeColor="text1"/>
+              </w:rPr>
+              <w:t>. Esto rompe el fundamento principal de la visualización</w:t>
+            </w:r>
+            <w:r>
+              <w:rPr>
+                <w:rFonts w:ascii="Calibri" w:hAnsi="Calibri" w:cs="Calibri"/>
+                <w:b w:val="0"/>
+                <w:bCs w:val="0"/>
+                <w:color w:val="000000" w:themeColor="text1"/>
+              </w:rPr>
+              <w:t>,</w:t>
+            </w:r>
+            <w:r>
+              <w:rPr>
+                <w:rFonts w:ascii="Calibri" w:hAnsi="Calibri" w:cs="Calibri"/>
+                <w:b w:val="0"/>
+                <w:bCs w:val="0"/>
+                <w:color w:val="000000" w:themeColor="text1"/>
+              </w:rPr>
+              <w:t xml:space="preserve"> que los </w:t>
+            </w:r>
+            <w:r>
+              <w:rPr>
+                <w:rFonts w:ascii="Calibri" w:hAnsi="Calibri" w:cs="Calibri"/>
+                <w:color w:val="000000" w:themeColor="text1"/>
+              </w:rPr>
+              <w:t>elementos sean claros y expresivos</w:t>
+            </w:r>
+            <w:r>
+              <w:rPr>
+                <w:rFonts w:ascii="Calibri" w:hAnsi="Calibri" w:cs="Calibri"/>
+                <w:b w:val="0"/>
+                <w:bCs w:val="0"/>
+                <w:color w:val="000000" w:themeColor="text1"/>
+              </w:rPr>
+              <w:t xml:space="preserve"> por sí mismos</w:t>
+            </w:r>
+            <w:r>
+              <w:rPr>
+                <w:rFonts w:ascii="Calibri" w:hAnsi="Calibri" w:cs="Calibri"/>
+                <w:b w:val="0"/>
+                <w:bCs w:val="0"/>
+                <w:color w:val="000000" w:themeColor="text1"/>
+              </w:rPr>
+              <w:t>.</w:t>
+            </w:r>
+          </w:p>
+        </w:tc>
+      </w:tr>
+      <w:tr>
+        <w:tc>
+          <w:tcPr>
+            <w:cnfStyle w:val="001000000000" w:firstRow="0" w:lastRow="0" w:firstColumn="1" w:lastColumn="0" w:oddVBand="0" w:evenVBand="0" w:oddHBand="0" w:evenHBand="0" w:firstRowFirstColumn="0" w:firstRowLastColumn="0" w:lastRowFirstColumn="0" w:lastRowLastColumn="0"/>
+            <w:tcW w:w="9913" w:type="dxa"/>
+          </w:tcPr>
+          <w:p>
+            <w:pPr>
+              <w:spacing w:line="360" w:lineRule="auto"/>
+              <w:rPr>
+                <w:rFonts w:ascii="Calibri" w:hAnsi="Calibri" w:cs="Calibri"/>
+                <w:color w:val="000000" w:themeColor="text1"/>
+              </w:rPr>
+            </w:pPr>
+            <w:r>
+              <w:rPr>
+                <w:rFonts w:ascii="Calibri" w:hAnsi="Calibri" w:cs="Calibri"/>
+                <w:color w:val="000000" w:themeColor="text1"/>
+              </w:rPr>
+              <w:t xml:space="preserve">Solución: </w:t>
+            </w:r>
+            <w:r>
+              <w:rPr>
+                <w:rFonts w:ascii="Calibri" w:hAnsi="Calibri" w:cs="Calibri"/>
+                <w:b w:val="0"/>
+                <w:bCs w:val="0"/>
+                <w:color w:val="000000" w:themeColor="text1"/>
+              </w:rPr>
+              <w:t xml:space="preserve">Luego del análisis previo de validación </w:t>
+            </w:r>
+            <w:r>
+              <w:rPr>
+                <w:rFonts w:ascii="Calibri" w:hAnsi="Calibri" w:cs="Calibri"/>
+                <w:b w:val="0"/>
+                <w:bCs w:val="0"/>
+                <w:color w:val="000000" w:themeColor="text1"/>
+              </w:rPr>
+              <w:t xml:space="preserve">del tipo de </w:t>
+            </w:r>
+            <w:r>
+              <w:rPr>
+                <w:rFonts w:ascii="Calibri" w:hAnsi="Calibri" w:cs="Calibri"/>
+                <w:b w:val="0"/>
+                <w:bCs w:val="0"/>
+                <w:color w:val="000000" w:themeColor="text1"/>
+              </w:rPr>
+              <w:t xml:space="preserve">fallas </w:t>
+            </w:r>
+            <w:r>
+              <w:rPr>
+                <w:rFonts w:ascii="Calibri" w:hAnsi="Calibri" w:cs="Calibri"/>
+                <w:b w:val="0"/>
+                <w:bCs w:val="0"/>
+                <w:color w:val="000000" w:themeColor="text1"/>
+              </w:rPr>
+              <w:t xml:space="preserve">que </w:t>
+            </w:r>
+            <w:r>
+              <w:rPr>
+                <w:rFonts w:ascii="Calibri" w:hAnsi="Calibri" w:cs="Calibri"/>
+                <w:b w:val="0"/>
+                <w:bCs w:val="0"/>
+                <w:color w:val="000000" w:themeColor="text1"/>
+              </w:rPr>
+              <w:t>tiene</w:t>
+            </w:r>
+            <w:r>
+              <w:rPr>
+                <w:rFonts w:ascii="Calibri" w:hAnsi="Calibri" w:cs="Calibri"/>
+                <w:b w:val="0"/>
+                <w:bCs w:val="0"/>
+                <w:color w:val="000000" w:themeColor="text1"/>
+              </w:rPr>
+              <w:t xml:space="preserve"> esta </w:t>
+            </w:r>
+            <w:r>
+              <w:rPr>
+                <w:rFonts w:ascii="Calibri" w:hAnsi="Calibri" w:cs="Calibri"/>
+                <w:b w:val="0"/>
+                <w:bCs w:val="0"/>
+                <w:color w:val="000000" w:themeColor="text1"/>
+              </w:rPr>
+              <w:t>primera</w:t>
+            </w:r>
+            <w:r>
+              <w:rPr>
+                <w:rFonts w:ascii="Calibri" w:hAnsi="Calibri" w:cs="Calibri"/>
+                <w:b w:val="0"/>
+                <w:bCs w:val="0"/>
+                <w:color w:val="000000" w:themeColor="text1"/>
+              </w:rPr>
+              <w:t xml:space="preserve"> gráfica</w:t>
+            </w:r>
+            <w:r>
+              <w:rPr>
+                <w:rFonts w:ascii="Calibri" w:hAnsi="Calibri" w:cs="Calibri"/>
+                <w:b w:val="0"/>
+                <w:bCs w:val="0"/>
+                <w:color w:val="000000" w:themeColor="text1"/>
+              </w:rPr>
+              <w:t>, se puede sugerir</w:t>
+            </w:r>
+            <w:r>
+              <w:rPr>
+                <w:rFonts w:ascii="Calibri" w:hAnsi="Calibri" w:cs="Calibri"/>
+                <w:b w:val="0"/>
+                <w:bCs w:val="0"/>
+                <w:color w:val="000000" w:themeColor="text1"/>
+              </w:rPr>
+              <w:t xml:space="preserve"> l</w:t>
+            </w:r>
+            <w:r>
+              <w:rPr>
+                <w:rFonts w:ascii="Calibri" w:hAnsi="Calibri" w:cs="Calibri"/>
+                <w:b w:val="0"/>
+                <w:bCs w:val="0"/>
+                <w:color w:val="000000" w:themeColor="text1"/>
+              </w:rPr>
+              <w:t>as siguientes mejoras</w:t>
+            </w:r>
+            <w:r>
+              <w:rPr>
+                <w:rFonts w:ascii="Calibri" w:hAnsi="Calibri" w:cs="Calibri"/>
+                <w:b w:val="0"/>
+                <w:bCs w:val="0"/>
+                <w:color w:val="000000" w:themeColor="text1"/>
+              </w:rPr>
+              <w:t xml:space="preserve">: </w:t>
+            </w:r>
+          </w:p>
+          <w:p>
+            <w:pPr>
+              <w:pStyle w:val="Prrafodelista"/>
+              <w:numPr>
+                <w:ilvl w:val="0"/>
+                <w:numId w:val="5"/>
+              </w:numPr>
+              <w:spacing w:line="360" w:lineRule="auto"/>
+              <w:rPr>
+                <w:rFonts w:ascii="Calibri" w:hAnsi="Calibri" w:cs="Calibri"/>
+                <w:color w:val="000000" w:themeColor="text1"/>
+              </w:rPr>
+            </w:pPr>
+            <w:r>
+              <w:rPr>
+                <w:rFonts w:ascii="Calibri" w:hAnsi="Calibri" w:cs="Calibri"/>
+                <w:b w:val="0"/>
+                <w:bCs w:val="0"/>
+                <w:color w:val="000000" w:themeColor="text1"/>
+              </w:rPr>
+              <w:t xml:space="preserve">Definir una </w:t>
+            </w:r>
+            <w:r>
+              <w:rPr>
+                <w:rFonts w:ascii="Calibri" w:hAnsi="Calibri" w:cs="Calibri"/>
+                <w:color w:val="000000" w:themeColor="text1"/>
+              </w:rPr>
+              <w:t>paleta de colores claros y precisos</w:t>
+            </w:r>
+            <w:r>
+              <w:rPr>
+                <w:rFonts w:ascii="Calibri" w:hAnsi="Calibri" w:cs="Calibri"/>
+                <w:b w:val="0"/>
+                <w:bCs w:val="0"/>
+                <w:color w:val="000000" w:themeColor="text1"/>
+              </w:rPr>
+              <w:t xml:space="preserve"> para cada producto ayudará en una mejor visualización expresiva y logrando la </w:t>
+            </w:r>
+            <w:proofErr w:type="spellStart"/>
+            <w:r>
+              <w:rPr>
+                <w:rFonts w:ascii="Calibri" w:hAnsi="Calibri" w:cs="Calibri"/>
+                <w:b w:val="0"/>
+                <w:bCs w:val="0"/>
+                <w:color w:val="000000" w:themeColor="text1"/>
+              </w:rPr>
+              <w:t>pre</w:t>
+            </w:r>
+            <w:r>
+              <w:rPr>
+                <w:rFonts w:ascii="Calibri" w:hAnsi="Calibri" w:cs="Calibri"/>
+                <w:b w:val="0"/>
+                <w:bCs w:val="0"/>
+                <w:color w:val="000000" w:themeColor="text1"/>
+              </w:rPr>
+              <w:t>-</w:t>
+            </w:r>
+            <w:r>
+              <w:rPr>
+                <w:rFonts w:ascii="Calibri" w:hAnsi="Calibri" w:cs="Calibri"/>
+                <w:b w:val="0"/>
+                <w:bCs w:val="0"/>
+                <w:color w:val="000000" w:themeColor="text1"/>
+              </w:rPr>
+              <w:t>atentiva</w:t>
+            </w:r>
+            <w:proofErr w:type="spellEnd"/>
+            <w:r>
+              <w:rPr>
+                <w:rFonts w:ascii="Calibri" w:hAnsi="Calibri" w:cs="Calibri"/>
+                <w:b w:val="0"/>
+                <w:bCs w:val="0"/>
+                <w:color w:val="000000" w:themeColor="text1"/>
+              </w:rPr>
+              <w:t xml:space="preserve"> que ayuda agilizar al espectador una mejor comunicación de los datos. </w:t>
+            </w:r>
+          </w:p>
+          <w:p>
+            <w:pPr>
+              <w:pStyle w:val="Prrafodelista"/>
+              <w:numPr>
+                <w:ilvl w:val="0"/>
+                <w:numId w:val="5"/>
+              </w:numPr>
+              <w:spacing w:line="360" w:lineRule="auto"/>
+              <w:rPr>
+                <w:rFonts w:ascii="Calibri" w:hAnsi="Calibri" w:cs="Calibri"/>
+                <w:color w:val="000000" w:themeColor="text1"/>
+              </w:rPr>
+            </w:pPr>
+            <w:r>
+              <w:rPr>
+                <w:rFonts w:ascii="Calibri" w:hAnsi="Calibri" w:cs="Calibri"/>
+                <w:b w:val="0"/>
+                <w:bCs w:val="0"/>
+                <w:color w:val="000000" w:themeColor="text1"/>
+              </w:rPr>
+              <w:t>Aplicar el</w:t>
+            </w:r>
+            <w:r>
+              <w:rPr>
+                <w:rFonts w:ascii="Calibri" w:hAnsi="Calibri" w:cs="Calibri"/>
+                <w:color w:val="000000" w:themeColor="text1"/>
+              </w:rPr>
+              <w:t xml:space="preserve"> </w:t>
+            </w:r>
+            <w:r>
+              <w:rPr>
+                <w:rFonts w:ascii="Calibri" w:hAnsi="Calibri" w:cs="Calibri"/>
+                <w:color w:val="000000" w:themeColor="text1"/>
+              </w:rPr>
+              <w:t>Principio de Proximidad</w:t>
+            </w:r>
+            <w:r>
+              <w:rPr>
+                <w:rFonts w:ascii="Calibri" w:hAnsi="Calibri" w:cs="Calibri"/>
+                <w:color w:val="000000" w:themeColor="text1"/>
+              </w:rPr>
+              <w:t xml:space="preserve">, </w:t>
+            </w:r>
+            <w:r>
+              <w:rPr>
+                <w:rFonts w:ascii="Calibri" w:hAnsi="Calibri" w:cs="Calibri"/>
+                <w:b w:val="0"/>
+                <w:bCs w:val="0"/>
+                <w:color w:val="000000" w:themeColor="text1"/>
+              </w:rPr>
+              <w:t xml:space="preserve">sugiero añadir el total de ventas a cada segmento que conforma la barra de cada periodo anual, para mejorar visualización. </w:t>
+            </w:r>
+          </w:p>
+          <w:p>
+            <w:pPr>
+              <w:pStyle w:val="Prrafodelista"/>
+              <w:numPr>
+                <w:ilvl w:val="0"/>
+                <w:numId w:val="5"/>
+              </w:numPr>
+              <w:spacing w:line="360" w:lineRule="auto"/>
+              <w:rPr>
+                <w:rFonts w:ascii="Calibri" w:hAnsi="Calibri" w:cs="Calibri"/>
+                <w:color w:val="000000" w:themeColor="text1"/>
+              </w:rPr>
+            </w:pPr>
+            <w:r>
+              <w:rPr>
+                <w:rFonts w:ascii="Calibri" w:hAnsi="Calibri" w:cs="Calibri"/>
+                <w:b w:val="0"/>
+                <w:bCs w:val="0"/>
+                <w:color w:val="000000" w:themeColor="text1"/>
+              </w:rPr>
+              <w:lastRenderedPageBreak/>
+              <w:t xml:space="preserve">En el </w:t>
+            </w:r>
+            <w:r>
+              <w:rPr>
+                <w:rFonts w:ascii="Calibri" w:hAnsi="Calibri" w:cs="Calibri"/>
+                <w:color w:val="000000" w:themeColor="text1"/>
+              </w:rPr>
+              <w:t>eje x</w:t>
+            </w:r>
+            <w:r>
+              <w:rPr>
+                <w:rFonts w:ascii="Calibri" w:hAnsi="Calibri" w:cs="Calibri"/>
+                <w:b w:val="0"/>
+                <w:bCs w:val="0"/>
+                <w:color w:val="000000" w:themeColor="text1"/>
+              </w:rPr>
+              <w:t xml:space="preserve"> se sugiere colocar de manera correcta los valores del periodo no usar decimales y que cada periodo este asignado a cada barra que representa el total de las ventas segmentada por los productos. </w:t>
+            </w:r>
+          </w:p>
+          <w:p>
+            <w:pPr>
+              <w:pStyle w:val="Prrafodelista"/>
+              <w:numPr>
+                <w:ilvl w:val="0"/>
+                <w:numId w:val="5"/>
+              </w:numPr>
+              <w:spacing w:line="360" w:lineRule="auto"/>
+              <w:rPr>
+                <w:rFonts w:ascii="Calibri" w:hAnsi="Calibri" w:cs="Calibri"/>
+                <w:color w:val="000000" w:themeColor="text1"/>
+              </w:rPr>
+            </w:pPr>
+            <w:r>
+              <w:rPr>
+                <w:rFonts w:ascii="Calibri" w:hAnsi="Calibri" w:cs="Calibri"/>
+                <w:b w:val="0"/>
+                <w:bCs w:val="0"/>
+                <w:color w:val="000000" w:themeColor="text1"/>
+              </w:rPr>
+              <w:t xml:space="preserve">En la sección de la leyenda usar los </w:t>
+            </w:r>
+            <w:proofErr w:type="gramStart"/>
+            <w:r>
+              <w:rPr>
+                <w:rFonts w:ascii="Calibri" w:hAnsi="Calibri" w:cs="Calibri"/>
+                <w:b w:val="0"/>
+                <w:bCs w:val="0"/>
+                <w:color w:val="000000" w:themeColor="text1"/>
+              </w:rPr>
+              <w:t>mismo colores</w:t>
+            </w:r>
+            <w:proofErr w:type="gramEnd"/>
+            <w:r>
+              <w:rPr>
+                <w:rFonts w:ascii="Calibri" w:hAnsi="Calibri" w:cs="Calibri"/>
+                <w:b w:val="0"/>
+                <w:bCs w:val="0"/>
+                <w:color w:val="000000" w:themeColor="text1"/>
+              </w:rPr>
+              <w:t xml:space="preserve"> que se </w:t>
+            </w:r>
+            <w:proofErr w:type="gramStart"/>
+            <w:r>
+              <w:rPr>
+                <w:rFonts w:ascii="Calibri" w:hAnsi="Calibri" w:cs="Calibri"/>
+                <w:b w:val="0"/>
+                <w:bCs w:val="0"/>
+                <w:color w:val="000000" w:themeColor="text1"/>
+              </w:rPr>
+              <w:t>le</w:t>
+            </w:r>
+            <w:proofErr w:type="gramEnd"/>
+            <w:r>
+              <w:rPr>
+                <w:rFonts w:ascii="Calibri" w:hAnsi="Calibri" w:cs="Calibri"/>
+                <w:b w:val="0"/>
+                <w:bCs w:val="0"/>
+                <w:color w:val="000000" w:themeColor="text1"/>
+              </w:rPr>
+              <w:t xml:space="preserve"> asigne a las barras que representa cada producto y quitar ese color monocromático</w:t>
+            </w:r>
+            <w:r>
+              <w:rPr>
+                <w:rFonts w:ascii="Calibri" w:hAnsi="Calibri" w:cs="Calibri"/>
+                <w:color w:val="000000" w:themeColor="text1"/>
+              </w:rPr>
+              <w:t xml:space="preserve">. </w:t>
+            </w:r>
+          </w:p>
+        </w:tc>
+      </w:tr>
+      <w:tr>
+        <w:trPr>
+          <w:cnfStyle w:val="000000100000" w:firstRow="0" w:lastRow="0" w:firstColumn="0" w:lastColumn="0" w:oddVBand="0" w:evenVBand="0" w:oddHBand="1" w:evenHBand="0" w:firstRowFirstColumn="0" w:firstRowLastColumn="0" w:lastRowFirstColumn="0" w:lastRowLastColumn="0"/>
+        </w:trPr>
+        <w:tc>
+          <w:tcPr>
+            <w:cnfStyle w:val="001000000000" w:firstRow="0" w:lastRow="0" w:firstColumn="1" w:lastColumn="0" w:oddVBand="0" w:evenVBand="0" w:oddHBand="0" w:evenHBand="0" w:firstRowFirstColumn="0" w:firstRowLastColumn="0" w:lastRowFirstColumn="0" w:lastRowLastColumn="0"/>
+            <w:tcW w:w="9913" w:type="dxa"/>
+          </w:tcPr>
+          <w:p>
+            <w:pPr>
+              <w:spacing w:line="360" w:lineRule="auto"/>
+              <w:rPr>
+                <w:rFonts w:ascii="Calibri" w:hAnsi="Calibri" w:cs="Calibri"/>
+                <w:color w:val="000000" w:themeColor="text1"/>
+              </w:rPr>
+            </w:pPr>
+            <w:r>
+              <w:rPr>
+                <w:rFonts w:ascii="Calibri" w:hAnsi="Calibri" w:cs="Calibri"/>
+                <w:color w:val="000000" w:themeColor="text1"/>
+              </w:rPr>
+              <w:lastRenderedPageBreak/>
+              <w:t>Ámbito:</w:t>
+            </w:r>
+          </w:p>
+          <w:p>
+            <w:pPr>
+              <w:spacing w:line="360" w:lineRule="auto"/>
+              <w:jc w:val="both"/>
+              <w:rPr>
+                <w:rFonts w:ascii="Calibri" w:hAnsi="Calibri" w:cs="Calibri"/>
+                <w:b w:val="0"/>
+                <w:bCs w:val="0"/>
+                <w:color w:val="000000" w:themeColor="text1"/>
+              </w:rPr>
+            </w:pPr>
+            <w:r>
+              <w:rPr>
+                <w:rFonts w:ascii="Calibri" w:hAnsi="Calibri" w:cs="Calibri"/>
+                <w:b w:val="0"/>
+                <w:bCs w:val="0"/>
+                <w:color w:val="000000" w:themeColor="text1"/>
+              </w:rPr>
+              <w:t xml:space="preserve">Esta gráfica se sitúa en el ámbito de </w:t>
+            </w:r>
+            <w:r>
+              <w:rPr>
+                <w:rFonts w:ascii="Calibri" w:hAnsi="Calibri" w:cs="Calibri"/>
+                <w:color w:val="000000" w:themeColor="text1"/>
+              </w:rPr>
+              <w:t>E-</w:t>
+            </w:r>
+            <w:proofErr w:type="spellStart"/>
+            <w:r>
+              <w:rPr>
+                <w:rFonts w:ascii="Calibri" w:hAnsi="Calibri" w:cs="Calibri"/>
+                <w:color w:val="000000" w:themeColor="text1"/>
+              </w:rPr>
+              <w:t>commerce</w:t>
+            </w:r>
+            <w:proofErr w:type="spellEnd"/>
+            <w:r>
+              <w:rPr>
+                <w:rFonts w:ascii="Calibri" w:hAnsi="Calibri" w:cs="Calibri"/>
+                <w:color w:val="000000" w:themeColor="text1"/>
+              </w:rPr>
+              <w:t xml:space="preserve"> o </w:t>
+            </w:r>
+            <w:proofErr w:type="spellStart"/>
+            <w:r>
+              <w:rPr>
+                <w:rFonts w:ascii="Calibri" w:hAnsi="Calibri" w:cs="Calibri"/>
+                <w:color w:val="000000" w:themeColor="text1"/>
+              </w:rPr>
+              <w:t>Retail</w:t>
+            </w:r>
+            <w:proofErr w:type="spellEnd"/>
+            <w:r>
+              <w:rPr>
+                <w:rFonts w:ascii="Calibri" w:hAnsi="Calibri" w:cs="Calibri"/>
+                <w:b w:val="0"/>
+                <w:bCs w:val="0"/>
+                <w:color w:val="000000" w:themeColor="text1"/>
+              </w:rPr>
+              <w:t xml:space="preserve">. Su objetivo es </w:t>
+            </w:r>
+            <w:r>
+              <w:rPr>
+                <w:rFonts w:ascii="Calibri" w:hAnsi="Calibri" w:cs="Calibri"/>
+                <w:color w:val="000000" w:themeColor="text1"/>
+              </w:rPr>
+              <w:t>visualizar y comparar</w:t>
+            </w:r>
+            <w:r>
+              <w:rPr>
+                <w:rFonts w:ascii="Calibri" w:hAnsi="Calibri" w:cs="Calibri"/>
+                <w:b w:val="0"/>
+                <w:bCs w:val="0"/>
+                <w:color w:val="000000" w:themeColor="text1"/>
+              </w:rPr>
+              <w:t xml:space="preserve"> el volumen de ventas de tres tipos de productos durante un periodo anual. El análisis permite identificar la popularidad relativa de cada uno, así como detectar tendencias de crecimiento o decrecimiento.</w:t>
+            </w:r>
+          </w:p>
+          <w:p>
+            <w:pPr>
+              <w:spacing w:line="360" w:lineRule="auto"/>
+              <w:jc w:val="both"/>
+              <w:rPr>
+                <w:rFonts w:ascii="Calibri" w:hAnsi="Calibri" w:cs="Calibri"/>
+                <w:b w:val="0"/>
+                <w:bCs w:val="0"/>
+                <w:color w:val="000000" w:themeColor="text1"/>
+              </w:rPr>
+            </w:pPr>
+          </w:p>
+          <w:p>
+            <w:pPr>
+              <w:spacing w:line="360" w:lineRule="auto"/>
+              <w:jc w:val="both"/>
+              <w:rPr>
+                <w:rFonts w:ascii="Calibri" w:hAnsi="Calibri" w:cs="Calibri"/>
+                <w:color w:val="000000" w:themeColor="text1"/>
+              </w:rPr>
+            </w:pPr>
+            <w:r>
+              <w:rPr>
+                <w:rFonts w:ascii="Calibri" w:hAnsi="Calibri" w:cs="Calibri"/>
+                <w:b w:val="0"/>
+                <w:bCs w:val="0"/>
+                <w:color w:val="000000" w:themeColor="text1"/>
+              </w:rPr>
+              <w:t xml:space="preserve">Se ha seleccionado el gráfico de </w:t>
+            </w:r>
+            <w:r>
+              <w:rPr>
+                <w:rFonts w:ascii="Calibri" w:hAnsi="Calibri" w:cs="Calibri"/>
+                <w:color w:val="000000" w:themeColor="text1"/>
+              </w:rPr>
+              <w:t>barras apiladas</w:t>
+            </w:r>
+            <w:r>
+              <w:rPr>
+                <w:rFonts w:ascii="Calibri" w:hAnsi="Calibri" w:cs="Calibri"/>
+                <w:b w:val="0"/>
+                <w:bCs w:val="0"/>
+                <w:color w:val="000000" w:themeColor="text1"/>
+              </w:rPr>
+              <w:t xml:space="preserve"> porque permite mostrar </w:t>
+            </w:r>
+            <w:r>
+              <w:rPr>
+                <w:rFonts w:ascii="Calibri" w:hAnsi="Calibri" w:cs="Calibri"/>
+                <w:color w:val="000000" w:themeColor="text1"/>
+              </w:rPr>
+              <w:t>simultáneamente el volumen</w:t>
+            </w:r>
+            <w:r>
+              <w:rPr>
+                <w:rFonts w:ascii="Calibri" w:hAnsi="Calibri" w:cs="Calibri"/>
+                <w:b w:val="0"/>
+                <w:bCs w:val="0"/>
+                <w:color w:val="000000" w:themeColor="text1"/>
+              </w:rPr>
+              <w:t xml:space="preserve"> </w:t>
+            </w:r>
+            <w:r>
+              <w:rPr>
+                <w:rFonts w:ascii="Calibri" w:hAnsi="Calibri" w:cs="Calibri"/>
+                <w:color w:val="000000" w:themeColor="text1"/>
+              </w:rPr>
+              <w:t>total de ventas anuales y la composición interna de dicha cifra</w:t>
+            </w:r>
+            <w:r>
+              <w:rPr>
+                <w:rFonts w:ascii="Calibri" w:hAnsi="Calibri" w:cs="Calibri"/>
+                <w:b w:val="0"/>
+                <w:bCs w:val="0"/>
+                <w:color w:val="000000" w:themeColor="text1"/>
+              </w:rPr>
+              <w:t>, facilitando identificar rápidamente qué producto domina la venta en el periodo total</w:t>
+            </w:r>
+            <w:r>
+              <w:rPr>
+                <w:rFonts w:ascii="Calibri" w:hAnsi="Calibri" w:cs="Calibri"/>
+                <w:b w:val="0"/>
+                <w:bCs w:val="0"/>
+                <w:color w:val="000000" w:themeColor="text1"/>
+              </w:rPr>
+              <w:t>.</w:t>
+            </w:r>
+          </w:p>
+        </w:tc>
+      </w:tr>
+    </w:tbl>
+    <w:p>
+      <w:pPr>
+        <w:spacing w:line="360" w:lineRule="auto"/>
+        <w:rPr>
+          <w:rFonts w:ascii="Calibri" w:hAnsi="Calibri" w:cs="Calibri"/>
+          <w:color w:val="000000" w:themeColor="text1"/>
+        </w:rPr>
+      </w:pPr>
+    </w:p>
+    <w:p>
+      <w:pPr>
+        <w:pStyle w:val="Ttulo2"/>
+        <w:spacing w:line="360" w:lineRule="auto"/>
+        <w:rPr>
+          <w:rFonts w:ascii="Calibri" w:hAnsi="Calibri" w:cs="Calibri"/>
+          <w:color w:val="000000" w:themeColor="text1"/>
+          <w:sz w:val="24"/>
+          <w:szCs w:val="24"/>
+        </w:rPr>
+      </w:pPr>
+      <w:bookmarkStart w:id="2" w:name="_Toc215490112"/>
       <w:r>
         <w:rPr>
-          <w:sz w:val="16"/>
-          <w:szCs w:val="16"/>
+          <w:rFonts w:ascii="Calibri" w:hAnsi="Calibri" w:cs="Calibri"/>
+          <w:color w:val="000000" w:themeColor="text1"/>
+          <w:sz w:val="24"/>
+          <w:szCs w:val="24"/>
+        </w:rPr>
+        <w:t>2. Gráfico de líneas superpuestas sin claridad visual</w:t>
+      </w:r>
+      <w:bookmarkEnd w:id="2"/>
+    </w:p>
+    <w:tbl>
+      <w:tblPr>
+        <w:tblStyle w:val="Tablaconcuadrcula2-nfasis4"/>
+        <w:tblW w:w="0" w:type="auto"/>
+        <w:tblLook w:val="04A0" w:firstRow="1" w:lastRow="0" w:firstColumn="1" w:lastColumn="0" w:noHBand="0" w:noVBand="1"/>
+      </w:tblPr>
+      <w:tblGrid>
+        <w:gridCol w:w="9913"/>
+      </w:tblGrid>
+      <w:tr>
+        <w:trPr>
+          <w:cnfStyle w:val="100000000000" w:firstRow="1" w:lastRow="0" w:firstColumn="0" w:lastColumn="0" w:oddVBand="0" w:evenVBand="0" w:oddHBand="0" w:evenHBand="0" w:firstRowFirstColumn="0" w:firstRowLastColumn="0" w:lastRowFirstColumn="0" w:lastRowLastColumn="0"/>
+        </w:trPr>
+        <w:tc>
+          <w:tcPr>
+            <w:cnfStyle w:val="001000000000" w:firstRow="0" w:lastRow="0" w:firstColumn="1" w:lastColumn="0" w:oddVBand="0" w:evenVBand="0" w:oddHBand="0" w:evenHBand="0" w:firstRowFirstColumn="0" w:firstRowLastColumn="0" w:lastRowFirstColumn="0" w:lastRowLastColumn="0"/>
+            <w:tcW w:w="9913" w:type="dxa"/>
+          </w:tcPr>
+          <w:p>
+            <w:pPr>
+              <w:jc w:val="center"/>
+            </w:pPr>
+            <w:r>
+              <w:rPr>
+                <w:rFonts w:ascii="Calibri" w:hAnsi="Calibri" w:cs="Calibri"/>
+                <w:noProof/>
+                <w:color w:val="000000" w:themeColor="text1"/>
+              </w:rPr>
+              <w:drawing>
+                <wp:inline distT="0" distB="0" distL="0" distR="0" wp14:anchorId="41BB848A" wp14:editId="04171E42">
+                  <wp:extent cx="2569139" cy="1562100"/>
+                  <wp:effectExtent l="0" t="0" r="3175" b="0"/>
+                  <wp:docPr id="1471891991" name="Imagen 1" descr="Gráfico, Gráfico de líneas&#10;&#10;El contenido generado por IA puede ser incorrecto."/>
+                  <wp:cNvGraphicFramePr>
+                    <a:graphicFrameLocks xmlns:a="http://schemas.openxmlformats.org/drawingml/2006/main" noChangeAspect="1"/>
+                  </wp:cNvGraphicFramePr>
+                  <a:graphic xmlns:a="http://schemas.openxmlformats.org/drawingml/2006/main">
+                    <a:graphicData uri="http://schemas.openxmlformats.org/drawingml/2006/picture">
+                      <pic:pic xmlns:pic="http://schemas.openxmlformats.org/drawingml/2006/picture">
+                        <pic:nvPicPr>
+                          <pic:cNvPr id="1471891991" name="Imagen 1" descr="Gráfico, Gráfico de líneas&#10;&#10;El contenido generado por IA puede ser incorrecto."/>
+                          <pic:cNvPicPr/>
+                        </pic:nvPicPr>
+                        <pic:blipFill>
+                          <a:blip r:embed="rId10"/>
+                          <a:stretch>
+                            <a:fillRect/>
+                          </a:stretch>
+                        </pic:blipFill>
+                        <pic:spPr>
+                          <a:xfrm>
+                            <a:off x="0" y="0"/>
+                            <a:ext cx="2604158" cy="1583392"/>
+                          </a:xfrm>
+                          <a:prstGeom prst="rect">
+                            <a:avLst/>
+                          </a:prstGeom>
+                        </pic:spPr>
+                      </pic:pic>
+                    </a:graphicData>
+                  </a:graphic>
+                </wp:inline>
+              </w:drawing>
+            </w:r>
+          </w:p>
+        </w:tc>
+      </w:tr>
+      <w:tr>
+        <w:trPr>
+          <w:cnfStyle w:val="000000100000" w:firstRow="0" w:lastRow="0" w:firstColumn="0" w:lastColumn="0" w:oddVBand="0" w:evenVBand="0" w:oddHBand="1" w:evenHBand="0" w:firstRowFirstColumn="0" w:firstRowLastColumn="0" w:lastRowFirstColumn="0" w:lastRowLastColumn="0"/>
+        </w:trPr>
+        <w:tc>
+          <w:tcPr>
+            <w:cnfStyle w:val="001000000000" w:firstRow="0" w:lastRow="0" w:firstColumn="1" w:lastColumn="0" w:oddVBand="0" w:evenVBand="0" w:oddHBand="0" w:evenHBand="0" w:firstRowFirstColumn="0" w:firstRowLastColumn="0" w:lastRowFirstColumn="0" w:lastRowLastColumn="0"/>
+            <w:tcW w:w="9913" w:type="dxa"/>
+          </w:tcPr>
+          <w:p>
+            <w:pPr>
+              <w:rPr>
+                <w:rFonts w:ascii="Calibri" w:hAnsi="Calibri" w:cs="Calibri"/>
+                <w:b w:val="0"/>
+                <w:bCs w:val="0"/>
+                <w:color w:val="000000" w:themeColor="text1"/>
+              </w:rPr>
+            </w:pPr>
+            <w:r>
+              <w:rPr>
+                <w:rFonts w:ascii="Calibri" w:hAnsi="Calibri" w:cs="Calibri"/>
+                <w:color w:val="000000" w:themeColor="text1"/>
+              </w:rPr>
+              <w:t>Identificación de errores:</w:t>
+            </w:r>
+          </w:p>
+          <w:p/>
+          <w:p>
+            <w:pPr>
+              <w:rPr>
+                <w:b w:val="0"/>
+                <w:bCs w:val="0"/>
+                <w:u w:val="single"/>
+              </w:rPr>
+            </w:pPr>
+            <w:r>
+              <w:rPr>
+                <w:b w:val="0"/>
+                <w:bCs w:val="0"/>
+              </w:rPr>
+              <w:t xml:space="preserve">Falla </w:t>
+            </w:r>
+            <w:r>
+              <w:rPr>
+                <w:b w:val="0"/>
+                <w:bCs w:val="0"/>
+              </w:rPr>
+              <w:t>Relaciones de ranking</w:t>
+            </w:r>
+            <w:r>
+              <w:rPr>
+                <w:b w:val="0"/>
+                <w:bCs w:val="0"/>
+              </w:rPr>
+              <w:t xml:space="preserve">: </w:t>
+            </w:r>
+          </w:p>
+          <w:p/>
+          <w:p>
+            <w:pPr>
+              <w:rPr>
+                <w:rFonts w:ascii="Calibri" w:hAnsi="Calibri" w:cs="Calibri"/>
+                <w:b w:val="0"/>
+                <w:bCs w:val="0"/>
+                <w:color w:val="000000" w:themeColor="text1"/>
+              </w:rPr>
+            </w:pPr>
+            <w:r>
+              <w:rPr>
+                <w:rFonts w:ascii="Calibri" w:hAnsi="Calibri" w:cs="Calibri"/>
+                <w:color w:val="000000" w:themeColor="text1"/>
+              </w:rPr>
+              <w:t>Uso deficiente de los atributos gráficos (Color):</w:t>
+            </w:r>
+          </w:p>
+          <w:p>
+            <w:pPr>
+              <w:rPr>
+                <w:b w:val="0"/>
+                <w:bCs w:val="0"/>
+              </w:rPr>
+            </w:pPr>
+          </w:p>
+          <w:p>
+            <w:pPr>
+              <w:rPr>
+                <w:rFonts w:ascii="Calibri" w:hAnsi="Calibri" w:cs="Calibri"/>
+                <w:b w:val="0"/>
+                <w:bCs w:val="0"/>
+                <w:color w:val="000000" w:themeColor="text1"/>
+              </w:rPr>
+            </w:pPr>
+            <w:r>
+              <w:rPr>
+                <w:rFonts w:ascii="Calibri" w:hAnsi="Calibri" w:cs="Calibri"/>
+                <w:color w:val="000000" w:themeColor="text1"/>
+              </w:rPr>
+              <w:t>Problemas en la leyenda y expresividad</w:t>
+            </w:r>
+          </w:p>
+          <w:p>
+            <w:pPr>
+              <w:rPr>
+                <w:b w:val="0"/>
+                <w:bCs w:val="0"/>
+              </w:rPr>
+            </w:pPr>
+          </w:p>
+          <w:p>
+            <w:pPr>
+              <w:rPr>
+                <w:b w:val="0"/>
+                <w:bCs w:val="0"/>
+              </w:rPr>
+            </w:pPr>
+            <w:r>
+              <w:rPr>
+                <w:rFonts w:ascii="Calibri" w:hAnsi="Calibri" w:cs="Calibri"/>
+                <w:color w:val="000000" w:themeColor="text1"/>
+              </w:rPr>
+              <w:t>Fallas en la anatomía del gráfico</w:t>
+            </w:r>
+          </w:p>
+          <w:p/>
+        </w:tc>
+      </w:tr>
+      <w:tr>
+        <w:tc>
+          <w:tcPr>
+            <w:cnfStyle w:val="001000000000" w:firstRow="0" w:lastRow="0" w:firstColumn="1" w:lastColumn="0" w:oddVBand="0" w:evenVBand="0" w:oddHBand="0" w:evenHBand="0" w:firstRowFirstColumn="0" w:firstRowLastColumn="0" w:lastRowFirstColumn="0" w:lastRowLastColumn="0"/>
+            <w:tcW w:w="9913" w:type="dxa"/>
+          </w:tcPr>
+          <w:p>
+            <w:pPr>
+              <w:rPr>
+                <w:rFonts w:ascii="Calibri" w:hAnsi="Calibri" w:cs="Calibri"/>
+                <w:b w:val="0"/>
+                <w:bCs w:val="0"/>
+                <w:color w:val="000000" w:themeColor="text1"/>
+              </w:rPr>
+            </w:pPr>
+            <w:r>
+              <w:rPr>
+                <w:rFonts w:ascii="Calibri" w:hAnsi="Calibri" w:cs="Calibri"/>
+                <w:color w:val="000000" w:themeColor="text1"/>
+              </w:rPr>
+              <w:t>Solución:</w:t>
+            </w:r>
+          </w:p>
+          <w:p>
+            <w:pPr>
+              <w:rPr>
+                <w:b w:val="0"/>
+                <w:bCs w:val="0"/>
+              </w:rPr>
+            </w:pPr>
+          </w:p>
+          <w:p/>
+        </w:tc>
+      </w:tr>
+      <w:tr>
+        <w:trPr>
+          <w:cnfStyle w:val="000000100000" w:firstRow="0" w:lastRow="0" w:firstColumn="0" w:lastColumn="0" w:oddVBand="0" w:evenVBand="0" w:oddHBand="1" w:evenHBand="0" w:firstRowFirstColumn="0" w:firstRowLastColumn="0" w:lastRowFirstColumn="0" w:lastRowLastColumn="0"/>
+        </w:trPr>
+        <w:tc>
+          <w:tcPr>
+            <w:cnfStyle w:val="001000000000" w:firstRow="0" w:lastRow="0" w:firstColumn="1" w:lastColumn="0" w:oddVBand="0" w:evenVBand="0" w:oddHBand="0" w:evenHBand="0" w:firstRowFirstColumn="0" w:firstRowLastColumn="0" w:lastRowFirstColumn="0" w:lastRowLastColumn="0"/>
+            <w:tcW w:w="9913" w:type="dxa"/>
+          </w:tcPr>
+          <w:p>
+            <w:pPr>
+              <w:rPr>
+                <w:rFonts w:ascii="Calibri" w:hAnsi="Calibri" w:cs="Calibri"/>
+                <w:b w:val="0"/>
+                <w:bCs w:val="0"/>
+                <w:color w:val="000000" w:themeColor="text1"/>
+              </w:rPr>
+            </w:pPr>
+            <w:r>
+              <w:rPr>
+                <w:rFonts w:ascii="Calibri" w:hAnsi="Calibri" w:cs="Calibri"/>
+                <w:color w:val="000000" w:themeColor="text1"/>
+              </w:rPr>
+              <w:lastRenderedPageBreak/>
+              <w:t>Ámbito:</w:t>
+            </w:r>
+          </w:p>
+          <w:p>
+            <w:pPr>
+              <w:rPr>
+                <w:b w:val="0"/>
+                <w:bCs w:val="0"/>
+              </w:rPr>
+            </w:pPr>
+          </w:p>
+          <w:p/>
+        </w:tc>
+      </w:tr>
+    </w:tbl>
+    <w:p/>
+    <w:p/>
+    <w:p>
+      <w:pPr>
+        <w:spacing w:line="360" w:lineRule="auto"/>
+        <w:rPr>
+          <w:rFonts w:ascii="Calibri" w:hAnsi="Calibri" w:cs="Calibri"/>
+          <w:color w:val="000000" w:themeColor="text1"/>
+        </w:rPr>
+      </w:pPr>
+    </w:p>
+    <w:p>
+      <w:pPr>
+        <w:spacing w:line="360" w:lineRule="auto"/>
+        <w:rPr>
+          <w:rFonts w:ascii="Calibri" w:hAnsi="Calibri" w:cs="Calibri"/>
+          <w:color w:val="000000" w:themeColor="text1"/>
+        </w:rPr>
+      </w:pPr>
+    </w:p>
+    <w:p>
+      <w:pPr>
+        <w:spacing w:line="360" w:lineRule="auto"/>
+        <w:rPr>
+          <w:rFonts w:ascii="Calibri" w:hAnsi="Calibri" w:cs="Calibri"/>
+          <w:color w:val="000000" w:themeColor="text1"/>
+        </w:rPr>
+      </w:pPr>
+    </w:p>
+    <w:p>
+      <w:pPr>
+        <w:spacing w:line="360" w:lineRule="auto"/>
+        <w:rPr>
+          <w:rFonts w:ascii="Calibri" w:hAnsi="Calibri" w:cs="Calibri"/>
+          <w:color w:val="000000" w:themeColor="text1"/>
+        </w:rPr>
+      </w:pPr>
+    </w:p>
+    <w:p>
+      <w:pPr>
+        <w:spacing w:line="360" w:lineRule="auto"/>
+        <w:rPr>
+          <w:rFonts w:ascii="Calibri" w:hAnsi="Calibri" w:cs="Calibri"/>
+          <w:color w:val="000000" w:themeColor="text1"/>
+        </w:rPr>
+      </w:pPr>
+    </w:p>
+    <w:p>
+      <w:pPr>
+        <w:spacing w:line="360" w:lineRule="auto"/>
+        <w:rPr>
+          <w:rFonts w:ascii="Calibri" w:hAnsi="Calibri" w:cs="Calibri"/>
+          <w:color w:val="000000" w:themeColor="text1"/>
+        </w:rPr>
+      </w:pPr>
+    </w:p>
+    <w:p>
+      <w:pPr>
+        <w:spacing w:line="360" w:lineRule="auto"/>
+        <w:rPr>
+          <w:rFonts w:ascii="Calibri" w:hAnsi="Calibri" w:cs="Calibri"/>
+          <w:color w:val="000000" w:themeColor="text1"/>
+        </w:rPr>
+      </w:pPr>
+    </w:p>
+    <w:p>
+      <w:pPr>
+        <w:spacing w:line="360" w:lineRule="auto"/>
+        <w:rPr>
+          <w:rFonts w:ascii="Calibri" w:hAnsi="Calibri" w:cs="Calibri"/>
+          <w:color w:val="000000" w:themeColor="text1"/>
+        </w:rPr>
+      </w:pPr>
+    </w:p>
+    <w:p>
+      <w:pPr>
+        <w:spacing w:line="360" w:lineRule="auto"/>
+        <w:rPr>
+          <w:rFonts w:ascii="Calibri" w:hAnsi="Calibri" w:cs="Calibri"/>
+          <w:color w:val="000000" w:themeColor="text1"/>
+        </w:rPr>
+      </w:pPr>
+    </w:p>
+    <w:p>
+      <w:pPr>
+        <w:spacing w:line="360" w:lineRule="auto"/>
+        <w:rPr>
+          <w:rFonts w:ascii="Calibri" w:hAnsi="Calibri" w:cs="Calibri"/>
+          <w:color w:val="000000" w:themeColor="text1"/>
+        </w:rPr>
+      </w:pPr>
+    </w:p>
+    <w:p>
+      <w:pPr>
+        <w:spacing w:line="360" w:lineRule="auto"/>
+        <w:rPr>
+          <w:rFonts w:ascii="Calibri" w:hAnsi="Calibri" w:cs="Calibri"/>
+          <w:color w:val="000000" w:themeColor="text1"/>
+        </w:rPr>
+      </w:pPr>
+    </w:p>
+    <w:p>
+      <w:pPr>
+        <w:spacing w:line="360" w:lineRule="auto"/>
+        <w:rPr>
+          <w:rFonts w:ascii="Calibri" w:hAnsi="Calibri" w:cs="Calibri"/>
+          <w:color w:val="000000" w:themeColor="text1"/>
+        </w:rPr>
+      </w:pPr>
+    </w:p>
+    <w:p>
+      <w:pPr>
+        <w:spacing w:line="360" w:lineRule="auto"/>
+        <w:rPr>
+          <w:rFonts w:ascii="Calibri" w:hAnsi="Calibri" w:cs="Calibri"/>
+          <w:color w:val="000000" w:themeColor="text1"/>
+        </w:rPr>
+      </w:pPr>
+    </w:p>
+    <w:p>
+      <w:pPr>
+        <w:spacing w:line="360" w:lineRule="auto"/>
+        <w:rPr>
+          <w:rFonts w:ascii="Calibri" w:hAnsi="Calibri" w:cs="Calibri"/>
+          <w:color w:val="000000" w:themeColor="text1"/>
+        </w:rPr>
+      </w:pPr>
+    </w:p>
+    <w:p>
+      <w:pPr>
+        <w:spacing w:line="360" w:lineRule="auto"/>
+        <w:rPr>
+          <w:rFonts w:ascii="Calibri" w:hAnsi="Calibri" w:cs="Calibri"/>
+          <w:color w:val="000000" w:themeColor="text1"/>
+        </w:rPr>
+      </w:pPr>
+    </w:p>
+    <w:p>
+      <w:pPr>
+        <w:spacing w:line="360" w:lineRule="auto"/>
+        <w:rPr>
+          <w:rFonts w:ascii="Calibri" w:hAnsi="Calibri" w:cs="Calibri"/>
+          <w:color w:val="000000" w:themeColor="text1"/>
+        </w:rPr>
+      </w:pPr>
+    </w:p>
+    <w:p>
+      <w:pPr>
+        <w:spacing w:line="360" w:lineRule="auto"/>
+        <w:rPr>
+          <w:rFonts w:ascii="Calibri" w:hAnsi="Calibri" w:cs="Calibri"/>
+          <w:color w:val="000000" w:themeColor="text1"/>
+        </w:rPr>
+      </w:pPr>
+    </w:p>
+    <w:p>
+      <w:pPr>
+        <w:spacing w:line="360" w:lineRule="auto"/>
+        <w:rPr>
+          <w:rFonts w:ascii="Calibri" w:hAnsi="Calibri" w:cs="Calibri"/>
+          <w:color w:val="000000" w:themeColor="text1"/>
+        </w:rPr>
+      </w:pPr>
+    </w:p>
+    <w:p>
+      <w:pPr>
+        <w:spacing w:line="360" w:lineRule="auto"/>
+        <w:rPr>
+          <w:rFonts w:ascii="Calibri" w:hAnsi="Calibri" w:cs="Calibri"/>
+          <w:color w:val="000000" w:themeColor="text1"/>
+        </w:rPr>
+      </w:pPr>
+    </w:p>
+    <w:p>
+      <w:pPr>
+        <w:pStyle w:val="Ttulo2"/>
+        <w:spacing w:line="360" w:lineRule="auto"/>
+        <w:rPr>
+          <w:rFonts w:ascii="Calibri" w:hAnsi="Calibri" w:cs="Calibri"/>
+          <w:color w:val="000000" w:themeColor="text1"/>
+          <w:sz w:val="24"/>
+          <w:szCs w:val="24"/>
+        </w:rPr>
+      </w:pPr>
+      <w:bookmarkStart w:id="3" w:name="_Toc215490113"/>
+      <w:r>
+        <w:rPr>
+          <w:rFonts w:ascii="Calibri" w:hAnsi="Calibri" w:cs="Calibri"/>
+          <w:color w:val="000000" w:themeColor="text1"/>
+          <w:sz w:val="24"/>
+          <w:szCs w:val="24"/>
+        </w:rPr>
+        <w:t>3. Gráfico circular (Pie Chart) para mostrar datos temporales</w:t>
+      </w:r>
+      <w:bookmarkEnd w:id="3"/>
+    </w:p>
+    <w:tbl>
+      <w:tblPr>
+        <w:tblStyle w:val="Tablaconcuadrcula2-nfasis4"/>
+        <w:tblW w:w="0" w:type="auto"/>
+        <w:tblLook w:val="04A0" w:firstRow="1" w:lastRow="0" w:firstColumn="1" w:lastColumn="0" w:noHBand="0" w:noVBand="1"/>
+      </w:tblPr>
+      <w:tblGrid>
+        <w:gridCol w:w="9913"/>
+      </w:tblGrid>
+      <w:tr>
+        <w:trPr>
+          <w:cnfStyle w:val="100000000000" w:firstRow="1" w:lastRow="0" w:firstColumn="0" w:lastColumn="0" w:oddVBand="0" w:evenVBand="0" w:oddHBand="0" w:evenHBand="0" w:firstRowFirstColumn="0" w:firstRowLastColumn="0" w:lastRowFirstColumn="0" w:lastRowLastColumn="0"/>
+        </w:trPr>
+        <w:tc>
+          <w:tcPr>
+            <w:cnfStyle w:val="001000000000" w:firstRow="0" w:lastRow="0" w:firstColumn="1" w:lastColumn="0" w:oddVBand="0" w:evenVBand="0" w:oddHBand="0" w:evenHBand="0" w:firstRowFirstColumn="0" w:firstRowLastColumn="0" w:lastRowFirstColumn="0" w:lastRowLastColumn="0"/>
+            <w:tcW w:w="9913" w:type="dxa"/>
+          </w:tcPr>
+          <w:p>
+            <w:pPr>
+              <w:jc w:val="center"/>
+            </w:pPr>
+            <w:r>
+              <w:drawing>
+                <wp:inline distT="0" distB="0" distL="0" distR="0" wp14:anchorId="20B7AB2D" wp14:editId="2E741B9D">
+                  <wp:extent cx="3401786" cy="1182723"/>
+                  <wp:effectExtent l="0" t="0" r="8255" b="0"/>
+                  <wp:docPr id="1122753827" name="Imagen 1"/>
+                  <wp:cNvGraphicFramePr>
+                    <a:graphicFrameLocks xmlns:a="http://schemas.openxmlformats.org/drawingml/2006/main" noChangeAspect="1"/>
+                  </wp:cNvGraphicFramePr>
+                  <a:graphic xmlns:a="http://schemas.openxmlformats.org/drawingml/2006/main">
+                    <a:graphicData uri="http://schemas.openxmlformats.org/drawingml/2006/picture">
+                      <pic:pic xmlns:pic="http://schemas.openxmlformats.org/drawingml/2006/picture">
+                        <pic:nvPicPr>
+                          <pic:cNvPr id="1122753827" name=""/>
+                          <pic:cNvPicPr/>
+                        </pic:nvPicPr>
+                        <pic:blipFill>
+                          <a:blip r:embed="rId11"/>
+                          <a:stretch>
+                            <a:fillRect/>
+                          </a:stretch>
+                        </pic:blipFill>
+                        <pic:spPr>
+                          <a:xfrm>
+                            <a:off x="0" y="0"/>
+                            <a:ext cx="3414658" cy="1187198"/>
+                          </a:xfrm>
+                          <a:prstGeom prst="rect">
+                            <a:avLst/>
+                          </a:prstGeom>
+                        </pic:spPr>
+                      </pic:pic>
+                    </a:graphicData>
+                  </a:graphic>
+                </wp:inline>
+              </w:drawing>
+            </w:r>
+          </w:p>
+        </w:tc>
+      </w:tr>
+      <w:tr>
+        <w:trPr>
+          <w:cnfStyle w:val="000000100000" w:firstRow="0" w:lastRow="0" w:firstColumn="0" w:lastColumn="0" w:oddVBand="0" w:evenVBand="0" w:oddHBand="1" w:evenHBand="0" w:firstRowFirstColumn="0" w:firstRowLastColumn="0" w:lastRowFirstColumn="0" w:lastRowLastColumn="0"/>
+        </w:trPr>
+        <w:tc>
+          <w:tcPr>
+            <w:cnfStyle w:val="001000000000" w:firstRow="0" w:lastRow="0" w:firstColumn="1" w:lastColumn="0" w:oddVBand="0" w:evenVBand="0" w:oddHBand="0" w:evenHBand="0" w:firstRowFirstColumn="0" w:firstRowLastColumn="0" w:lastRowFirstColumn="0" w:lastRowLastColumn="0"/>
+            <w:tcW w:w="9913" w:type="dxa"/>
+          </w:tcPr>
+          <w:p>
+            <w:pPr>
+              <w:rPr>
+                <w:rFonts w:ascii="Calibri" w:hAnsi="Calibri" w:cs="Calibri"/>
+                <w:b w:val="0"/>
+                <w:bCs w:val="0"/>
+                <w:color w:val="000000" w:themeColor="text1"/>
+              </w:rPr>
+            </w:pPr>
+            <w:r>
+              <w:rPr>
+                <w:rFonts w:ascii="Calibri" w:hAnsi="Calibri" w:cs="Calibri"/>
+                <w:color w:val="000000" w:themeColor="text1"/>
+              </w:rPr>
+              <w:t>Identificación de errores:</w:t>
+            </w:r>
+          </w:p>
+          <w:p/>
+          <w:p>
+            <w:pPr>
+              <w:rPr>
+                <w:b w:val="0"/>
+                <w:bCs w:val="0"/>
+                <w:u w:val="single"/>
+              </w:rPr>
+            </w:pPr>
+            <w:r>
+              <w:rPr>
+                <w:b w:val="0"/>
+                <w:bCs w:val="0"/>
+              </w:rPr>
+              <w:t xml:space="preserve">Falla </w:t>
+            </w:r>
+            <w:r>
+              <w:rPr>
+                <w:b w:val="0"/>
+                <w:bCs w:val="0"/>
+              </w:rPr>
+              <w:t>Relaciones de ranking</w:t>
+            </w:r>
+            <w:r>
+              <w:rPr>
+                <w:b w:val="0"/>
+                <w:bCs w:val="0"/>
+              </w:rPr>
+              <w:t xml:space="preserve">: </w:t>
+            </w:r>
+          </w:p>
+          <w:p/>
+          <w:p>
+            <w:pPr>
+              <w:rPr>
+                <w:rFonts w:ascii="Calibri" w:hAnsi="Calibri" w:cs="Calibri"/>
+                <w:b w:val="0"/>
+                <w:bCs w:val="0"/>
+                <w:color w:val="000000" w:themeColor="text1"/>
+              </w:rPr>
+            </w:pPr>
+            <w:r>
+              <w:rPr>
+                <w:rFonts w:ascii="Calibri" w:hAnsi="Calibri" w:cs="Calibri"/>
+                <w:color w:val="000000" w:themeColor="text1"/>
+              </w:rPr>
+              <w:t>Uso deficiente de los atributos gráficos (Color):</w:t>
+            </w:r>
+          </w:p>
+          <w:p>
+            <w:pPr>
+              <w:rPr>
+                <w:b w:val="0"/>
+                <w:bCs w:val="0"/>
+              </w:rPr>
+            </w:pPr>
+          </w:p>
+          <w:p>
+            <w:pPr>
+              <w:rPr>
+                <w:rFonts w:ascii="Calibri" w:hAnsi="Calibri" w:cs="Calibri"/>
+                <w:b w:val="0"/>
+                <w:bCs w:val="0"/>
+                <w:color w:val="000000" w:themeColor="text1"/>
+              </w:rPr>
+            </w:pPr>
+            <w:r>
+              <w:rPr>
+                <w:rFonts w:ascii="Calibri" w:hAnsi="Calibri" w:cs="Calibri"/>
+                <w:color w:val="000000" w:themeColor="text1"/>
+              </w:rPr>
+              <w:t>Problemas en la leyenda y expresividad</w:t>
+            </w:r>
+          </w:p>
+          <w:p>
+            <w:pPr>
+              <w:rPr>
+                <w:b w:val="0"/>
+                <w:bCs w:val="0"/>
+              </w:rPr>
+            </w:pPr>
+          </w:p>
+          <w:p>
+            <w:pPr>
+              <w:rPr>
+                <w:b w:val="0"/>
+                <w:bCs w:val="0"/>
+              </w:rPr>
+            </w:pPr>
+            <w:r>
+              <w:rPr>
+                <w:rFonts w:ascii="Calibri" w:hAnsi="Calibri" w:cs="Calibri"/>
+                <w:color w:val="000000" w:themeColor="text1"/>
+              </w:rPr>
+              <w:t>Fallas en la anatomía del gráfico</w:t>
+            </w:r>
+          </w:p>
+          <w:p/>
+        </w:tc>
+      </w:tr>
+      <w:tr>
+        <w:tc>
+          <w:tcPr>
+            <w:cnfStyle w:val="001000000000" w:firstRow="0" w:lastRow="0" w:firstColumn="1" w:lastColumn="0" w:oddVBand="0" w:evenVBand="0" w:oddHBand="0" w:evenHBand="0" w:firstRowFirstColumn="0" w:firstRowLastColumn="0" w:lastRowFirstColumn="0" w:lastRowLastColumn="0"/>
+            <w:tcW w:w="9913" w:type="dxa"/>
+          </w:tcPr>
+          <w:p>
+            <w:r>
+              <w:t>Solución:</w:t>
+            </w:r>
+          </w:p>
+        </w:tc>
+      </w:tr>
+      <w:tr>
+        <w:trPr>
+          <w:cnfStyle w:val="000000100000" w:firstRow="0" w:lastRow="0" w:firstColumn="0" w:lastColumn="0" w:oddVBand="0" w:evenVBand="0" w:oddHBand="1" w:evenHBand="0" w:firstRowFirstColumn="0" w:firstRowLastColumn="0" w:lastRowFirstColumn="0" w:lastRowLastColumn="0"/>
+        </w:trPr>
+        <w:tc>
+          <w:tcPr>
+            <w:cnfStyle w:val="001000000000" w:firstRow="0" w:lastRow="0" w:firstColumn="1" w:lastColumn="0" w:oddVBand="0" w:evenVBand="0" w:oddHBand="0" w:evenHBand="0" w:firstRowFirstColumn="0" w:firstRowLastColumn="0" w:lastRowFirstColumn="0" w:lastRowLastColumn="0"/>
+            <w:tcW w:w="9913" w:type="dxa"/>
+          </w:tcPr>
+          <w:p>
+            <w:r>
+              <w:t>Ámbito:</w:t>
+            </w:r>
+          </w:p>
+        </w:tc>
+      </w:tr>
+    </w:tbl>
+    <w:p/>
+    <w:p>
+      <w:pPr>
+        <w:pStyle w:val="Ttulo2"/>
+        <w:spacing w:line="360" w:lineRule="auto"/>
+        <w:rPr>
+          <w:rFonts w:ascii="Calibri" w:hAnsi="Calibri" w:cs="Calibri"/>
+          <w:color w:val="000000" w:themeColor="text1"/>
+          <w:sz w:val="24"/>
+          <w:szCs w:val="24"/>
+        </w:rPr>
+      </w:pPr>
+    </w:p>
+    <w:p>
+      <w:pPr>
+        <w:pStyle w:val="Ttulo2"/>
+        <w:spacing w:line="360" w:lineRule="auto"/>
+        <w:rPr>
+          <w:rFonts w:ascii="Calibri" w:hAnsi="Calibri" w:cs="Calibri"/>
+          <w:color w:val="000000" w:themeColor="text1"/>
+          <w:sz w:val="24"/>
+          <w:szCs w:val="24"/>
+        </w:rPr>
+      </w:pPr>
+      <w:r>
+        <w:rPr>
+          <w:rFonts w:ascii="Calibri" w:hAnsi="Calibri" w:cs="Calibri"/>
+          <w:color w:val="000000" w:themeColor="text1"/>
+          <w:sz w:val="24"/>
+          <w:szCs w:val="24"/>
+        </w:rPr>
+        <w:t xml:space="preserve">4. </w:t>
+      </w:r>
+      <w:bookmarkStart w:id="4" w:name="_Toc215490114"/>
+      <w:r>
+        <w:rPr>
+          <w:rFonts w:ascii="Calibri" w:hAnsi="Calibri" w:cs="Calibri"/>
+          <w:color w:val="000000" w:themeColor="text1"/>
+          <w:sz w:val="24"/>
+          <w:szCs w:val="24"/>
+        </w:rPr>
+        <w:t>Gráfico de dispersión con problemas de escalado</w:t>
+      </w:r>
+      <w:bookmarkEnd w:id="4"/>
+    </w:p>
+    <w:tbl>
+      <w:tblPr>
+        <w:tblStyle w:val="Tablaconcuadrcula2-nfasis4"/>
+        <w:tblW w:w="0" w:type="auto"/>
+        <w:tblLook w:val="04A0" w:firstRow="1" w:lastRow="0" w:firstColumn="1" w:lastColumn="0" w:noHBand="0" w:noVBand="1"/>
+      </w:tblPr>
+      <w:tblGrid>
+        <w:gridCol w:w="9913"/>
+      </w:tblGrid>
+      <w:tr>
+        <w:trPr>
+          <w:cnfStyle w:val="100000000000" w:firstRow="1" w:lastRow="0" w:firstColumn="0" w:lastColumn="0" w:oddVBand="0" w:evenVBand="0" w:oddHBand="0" w:evenHBand="0" w:firstRowFirstColumn="0" w:firstRowLastColumn="0" w:lastRowFirstColumn="0" w:lastRowLastColumn="0"/>
+        </w:trPr>
+        <w:tc>
+          <w:tcPr>
+            <w:cnfStyle w:val="001000000000" w:firstRow="0" w:lastRow="0" w:firstColumn="1" w:lastColumn="0" w:oddVBand="0" w:evenVBand="0" w:oddHBand="0" w:evenHBand="0" w:firstRowFirstColumn="0" w:firstRowLastColumn="0" w:lastRowFirstColumn="0" w:lastRowLastColumn="0"/>
+            <w:tcW w:w="9913" w:type="dxa"/>
+          </w:tcPr>
+          <w:p>
+            <w:pPr>
+              <w:jc w:val="center"/>
+            </w:pPr>
+            <w:r>
+              <w:rPr>
+                <w:rFonts w:ascii="Calibri" w:hAnsi="Calibri" w:cs="Calibri"/>
+                <w:noProof/>
+                <w:color w:val="000000" w:themeColor="text1"/>
+              </w:rPr>
+              <w:drawing>
+                <wp:inline distT="0" distB="0" distL="0" distR="0" wp14:anchorId="69EF3874" wp14:editId="70DACA79">
+                  <wp:extent cx="2679917" cy="1641714"/>
+                  <wp:effectExtent l="0" t="0" r="6350" b="0"/>
+                  <wp:docPr id="403983566" name="Imagen 1"/>
+                  <wp:cNvGraphicFramePr>
+                    <a:graphicFrameLocks xmlns:a="http://schemas.openxmlformats.org/drawingml/2006/main" noChangeAspect="1"/>
+                  </wp:cNvGraphicFramePr>
+                  <a:graphic xmlns:a="http://schemas.openxmlformats.org/drawingml/2006/main">
+                    <a:graphicData uri="http://schemas.openxmlformats.org/drawingml/2006/picture">
+                      <pic:pic xmlns:pic="http://schemas.openxmlformats.org/drawingml/2006/picture">
+                        <pic:nvPicPr>
+                          <pic:cNvPr id="403983566" name=""/>
+                          <pic:cNvPicPr/>
+                        </pic:nvPicPr>
+                        <pic:blipFill>
+                          <a:blip r:embed="rId12"/>
+                          <a:stretch>
+                            <a:fillRect/>
+                          </a:stretch>
+                        </pic:blipFill>
+                        <pic:spPr>
+                          <a:xfrm>
+                            <a:off x="0" y="0"/>
+                            <a:ext cx="2713626" cy="1662364"/>
+                          </a:xfrm>
+                          <a:prstGeom prst="rect">
+                            <a:avLst/>
+                          </a:prstGeom>
+                        </pic:spPr>
+                      </pic:pic>
+                    </a:graphicData>
+                  </a:graphic>
+                </wp:inline>
+              </w:drawing>
+            </w:r>
+          </w:p>
+        </w:tc>
+      </w:tr>
+      <w:tr>
+        <w:trPr>
+          <w:cnfStyle w:val="000000100000" w:firstRow="0" w:lastRow="0" w:firstColumn="0" w:lastColumn="0" w:oddVBand="0" w:evenVBand="0" w:oddHBand="1" w:evenHBand="0" w:firstRowFirstColumn="0" w:firstRowLastColumn="0" w:lastRowFirstColumn="0" w:lastRowLastColumn="0"/>
+        </w:trPr>
+        <w:tc>
+          <w:tcPr>
+            <w:cnfStyle w:val="001000000000" w:firstRow="0" w:lastRow="0" w:firstColumn="1" w:lastColumn="0" w:oddVBand="0" w:evenVBand="0" w:oddHBand="0" w:evenHBand="0" w:firstRowFirstColumn="0" w:firstRowLastColumn="0" w:lastRowFirstColumn="0" w:lastRowLastColumn="0"/>
+            <w:tcW w:w="9913" w:type="dxa"/>
+          </w:tcPr>
+          <w:p>
+            <w:pPr>
+              <w:rPr>
+                <w:rFonts w:ascii="Calibri" w:hAnsi="Calibri" w:cs="Calibri"/>
+                <w:b w:val="0"/>
+                <w:bCs w:val="0"/>
+                <w:color w:val="000000" w:themeColor="text1"/>
+              </w:rPr>
+            </w:pPr>
+            <w:r>
+              <w:rPr>
+                <w:rFonts w:ascii="Calibri" w:hAnsi="Calibri" w:cs="Calibri"/>
+                <w:color w:val="000000" w:themeColor="text1"/>
+              </w:rPr>
+              <w:t>Identificación de errores:</w:t>
+            </w:r>
+          </w:p>
+          <w:p/>
+          <w:p>
+            <w:pPr>
+              <w:rPr>
+                <w:b w:val="0"/>
+                <w:bCs w:val="0"/>
+                <w:u w:val="single"/>
+              </w:rPr>
+            </w:pPr>
+            <w:r>
+              <w:rPr>
+                <w:b w:val="0"/>
+                <w:bCs w:val="0"/>
+              </w:rPr>
+              <w:t xml:space="preserve">Falla </w:t>
+            </w:r>
+            <w:r>
+              <w:rPr>
+                <w:b w:val="0"/>
+                <w:bCs w:val="0"/>
+              </w:rPr>
+              <w:t>Relaciones de ranking</w:t>
+            </w:r>
+            <w:r>
+              <w:rPr>
+                <w:b w:val="0"/>
+                <w:bCs w:val="0"/>
+              </w:rPr>
+              <w:t xml:space="preserve">: </w:t>
+            </w:r>
+          </w:p>
+          <w:p/>
+          <w:p>
+            <w:pPr>
+              <w:rPr>
+                <w:rFonts w:ascii="Calibri" w:hAnsi="Calibri" w:cs="Calibri"/>
+                <w:b w:val="0"/>
+                <w:bCs w:val="0"/>
+                <w:color w:val="000000" w:themeColor="text1"/>
+              </w:rPr>
+            </w:pPr>
+            <w:r>
+              <w:rPr>
+                <w:rFonts w:ascii="Calibri" w:hAnsi="Calibri" w:cs="Calibri"/>
+                <w:color w:val="000000" w:themeColor="text1"/>
+              </w:rPr>
+              <w:t>Uso deficiente de los atributos gráficos (Color):</w:t>
+            </w:r>
+          </w:p>
+          <w:p>
+            <w:pPr>
+              <w:rPr>
+                <w:b w:val="0"/>
+                <w:bCs w:val="0"/>
+              </w:rPr>
+            </w:pPr>
+          </w:p>
+          <w:p>
+            <w:pPr>
+              <w:rPr>
+                <w:rFonts w:ascii="Calibri" w:hAnsi="Calibri" w:cs="Calibri"/>
+                <w:b w:val="0"/>
+                <w:bCs w:val="0"/>
+                <w:color w:val="000000" w:themeColor="text1"/>
+              </w:rPr>
+            </w:pPr>
+            <w:r>
+              <w:rPr>
+                <w:rFonts w:ascii="Calibri" w:hAnsi="Calibri" w:cs="Calibri"/>
+                <w:color w:val="000000" w:themeColor="text1"/>
+              </w:rPr>
+              <w:t>Problemas en la leyenda y expresividad</w:t>
+            </w:r>
+          </w:p>
+          <w:p>
+            <w:pPr>
+              <w:rPr>
+                <w:b w:val="0"/>
+                <w:bCs w:val="0"/>
+              </w:rPr>
+            </w:pPr>
+          </w:p>
+          <w:p>
+            <w:pPr>
+              <w:rPr>
+                <w:b w:val="0"/>
+                <w:bCs w:val="0"/>
+              </w:rPr>
+            </w:pPr>
+            <w:r>
+              <w:rPr>
+                <w:rFonts w:ascii="Calibri" w:hAnsi="Calibri" w:cs="Calibri"/>
+                <w:color w:val="000000" w:themeColor="text1"/>
+              </w:rPr>
+              <w:t>Fallas en la anatomía del gráfico</w:t>
+            </w:r>
+          </w:p>
+          <w:p/>
+        </w:tc>
+      </w:tr>
+      <w:tr>
+        <w:tc>
+          <w:tcPr>
+            <w:cnfStyle w:val="001000000000" w:firstRow="0" w:lastRow="0" w:firstColumn="1" w:lastColumn="0" w:oddVBand="0" w:evenVBand="0" w:oddHBand="0" w:evenHBand="0" w:firstRowFirstColumn="0" w:firstRowLastColumn="0" w:lastRowFirstColumn="0" w:lastRowLastColumn="0"/>
+            <w:tcW w:w="9913" w:type="dxa"/>
+          </w:tcPr>
+          <w:p>
+            <w:r>
+              <w:lastRenderedPageBreak/>
+              <w:t>Solución:</w:t>
+            </w:r>
+          </w:p>
+        </w:tc>
+      </w:tr>
+      <w:tr>
+        <w:trPr>
+          <w:cnfStyle w:val="000000100000" w:firstRow="0" w:lastRow="0" w:firstColumn="0" w:lastColumn="0" w:oddVBand="0" w:evenVBand="0" w:oddHBand="1" w:evenHBand="0" w:firstRowFirstColumn="0" w:firstRowLastColumn="0" w:lastRowFirstColumn="0" w:lastRowLastColumn="0"/>
+        </w:trPr>
+        <w:tc>
+          <w:tcPr>
+            <w:cnfStyle w:val="001000000000" w:firstRow="0" w:lastRow="0" w:firstColumn="1" w:lastColumn="0" w:oddVBand="0" w:evenVBand="0" w:oddHBand="0" w:evenHBand="0" w:firstRowFirstColumn="0" w:firstRowLastColumn="0" w:lastRowFirstColumn="0" w:lastRowLastColumn="0"/>
+            <w:tcW w:w="9913" w:type="dxa"/>
+          </w:tcPr>
+          <w:p>
+            <w:r>
+              <w:t>Ámbito</w:t>
+            </w:r>
+            <w:r>
+              <w:t>:</w:t>
+            </w:r>
+          </w:p>
+        </w:tc>
+      </w:tr>
+    </w:tbl>
+    <w:p/>
+    <w:p>
+      <w:pPr>
+        <w:spacing w:line="360" w:lineRule="auto"/>
+        <w:rPr>
+          <w:rFonts w:ascii="Calibri" w:hAnsi="Calibri" w:cs="Calibri"/>
+          <w:color w:val="000000" w:themeColor="text1"/>
+        </w:rPr>
+      </w:pPr>
+    </w:p>
+    <w:p>
+      <w:pPr>
+        <w:spacing w:line="360" w:lineRule="auto"/>
+        <w:rPr>
+          <w:rFonts w:ascii="Calibri" w:hAnsi="Calibri" w:cs="Calibri"/>
+          <w:color w:val="000000" w:themeColor="text1"/>
+        </w:rPr>
+      </w:pPr>
+    </w:p>
+    <w:p>
+      <w:pPr>
+        <w:spacing w:line="360" w:lineRule="auto"/>
+        <w:rPr>
+          <w:rFonts w:ascii="Calibri" w:hAnsi="Calibri" w:cs="Calibri"/>
+          <w:color w:val="000000" w:themeColor="text1"/>
+        </w:rPr>
+      </w:pPr>
+    </w:p>
+    <w:p>
+      <w:pPr>
+        <w:spacing w:line="360" w:lineRule="auto"/>
+        <w:rPr>
+          <w:rFonts w:ascii="Calibri" w:hAnsi="Calibri" w:cs="Calibri"/>
+          <w:color w:val="000000" w:themeColor="text1"/>
+        </w:rPr>
+      </w:pPr>
+    </w:p>
+    <w:p>
+      <w:pPr>
+        <w:spacing w:line="360" w:lineRule="auto"/>
+        <w:rPr>
+          <w:rFonts w:ascii="Calibri" w:hAnsi="Calibri" w:cs="Calibri"/>
+          <w:color w:val="000000" w:themeColor="text1"/>
+        </w:rPr>
+      </w:pPr>
+    </w:p>
+    <w:p>
+      <w:pPr>
+        <w:pStyle w:val="Ttulo2"/>
+        <w:spacing w:line="360" w:lineRule="auto"/>
+        <w:rPr>
+          <w:rFonts w:ascii="Calibri" w:hAnsi="Calibri" w:cs="Calibri"/>
+          <w:color w:val="000000" w:themeColor="text1"/>
+          <w:sz w:val="24"/>
+          <w:szCs w:val="24"/>
+        </w:rPr>
+      </w:pPr>
+      <w:bookmarkStart w:id="5" w:name="_Toc215490115"/>
+      <w:r>
+        <w:rPr>
+          <w:rFonts w:ascii="Calibri" w:hAnsi="Calibri" w:cs="Calibri"/>
+          <w:color w:val="000000" w:themeColor="text1"/>
+          <w:sz w:val="24"/>
+          <w:szCs w:val="24"/>
+        </w:rPr>
+        <w:t>5. Gráfico de área apilada con problemas de legibilidad y superposición</w:t>
+      </w:r>
+      <w:bookmarkEnd w:id="5"/>
+    </w:p>
+    <w:p>
+      <w:pPr>
+        <w:spacing w:line="360" w:lineRule="auto"/>
+        <w:rPr>
+          <w:rFonts w:ascii="Calibri" w:hAnsi="Calibri" w:cs="Calibri"/>
+          <w:color w:val="000000" w:themeColor="text1"/>
+        </w:rPr>
+      </w:pPr>
+    </w:p>
+    <w:tbl>
+      <w:tblPr>
+        <w:tblStyle w:val="Tablaconcuadrcula2-nfasis4"/>
+        <w:tblW w:w="0" w:type="auto"/>
+        <w:tblLook w:val="04A0" w:firstRow="1" w:lastRow="0" w:firstColumn="1" w:lastColumn="0" w:noHBand="0" w:noVBand="1"/>
+      </w:tblPr>
+      <w:tblGrid>
+        <w:gridCol w:w="9913"/>
+      </w:tblGrid>
+      <w:tr>
+        <w:trPr>
+          <w:cnfStyle w:val="100000000000" w:firstRow="1" w:lastRow="0" w:firstColumn="0" w:lastColumn="0" w:oddVBand="0" w:evenVBand="0" w:oddHBand="0" w:evenHBand="0" w:firstRowFirstColumn="0" w:firstRowLastColumn="0" w:lastRowFirstColumn="0" w:lastRowLastColumn="0"/>
+        </w:trPr>
+        <w:tc>
+          <w:tcPr>
+            <w:cnfStyle w:val="001000000000" w:firstRow="0" w:lastRow="0" w:firstColumn="1" w:lastColumn="0" w:oddVBand="0" w:evenVBand="0" w:oddHBand="0" w:evenHBand="0" w:firstRowFirstColumn="0" w:firstRowLastColumn="0" w:lastRowFirstColumn="0" w:lastRowLastColumn="0"/>
+            <w:tcW w:w="9913" w:type="dxa"/>
+          </w:tcPr>
+          <w:p>
+            <w:pPr>
+              <w:spacing w:line="360" w:lineRule="auto"/>
+              <w:jc w:val="center"/>
+              <w:rPr>
+                <w:rFonts w:ascii="Calibri" w:hAnsi="Calibri" w:cs="Calibri"/>
+                <w:color w:val="000000" w:themeColor="text1"/>
+              </w:rPr>
+            </w:pPr>
+            <w:r>
+              <w:rPr>
+                <w:rFonts w:ascii="Calibri" w:hAnsi="Calibri" w:cs="Calibri"/>
+                <w:noProof/>
+                <w:color w:val="000000" w:themeColor="text1"/>
+              </w:rPr>
+              <w:drawing>
+                <wp:inline distT="0" distB="0" distL="0" distR="0" wp14:anchorId="404D8832" wp14:editId="6706A920">
+                  <wp:extent cx="2471511" cy="1533898"/>
+                  <wp:effectExtent l="0" t="0" r="5080" b="9525"/>
+                  <wp:docPr id="1291887012" name="Imagen 1" descr="Gráfico&#10;&#10;El contenido generado por IA puede ser incorrecto."/>
+                  <wp:cNvGraphicFramePr>
+                    <a:graphicFrameLocks xmlns:a="http://schemas.openxmlformats.org/drawingml/2006/main" noChangeAspect="1"/>
+                  </wp:cNvGraphicFramePr>
+                  <a:graphic xmlns:a="http://schemas.openxmlformats.org/drawingml/2006/main">
+                    <a:graphicData uri="http://schemas.openxmlformats.org/drawingml/2006/picture">
+                      <pic:pic xmlns:pic="http://schemas.openxmlformats.org/drawingml/2006/picture">
+                        <pic:nvPicPr>
+                          <pic:cNvPr id="1291887012" name="Imagen 1" descr="Gráfico&#10;&#10;El contenido generado por IA puede ser incorrecto."/>
+                          <pic:cNvPicPr/>
+                        </pic:nvPicPr>
+                        <pic:blipFill>
+                          <a:blip r:embed="rId13"/>
+                          <a:stretch>
+                            <a:fillRect/>
+                          </a:stretch>
+                        </pic:blipFill>
+                        <pic:spPr>
+                          <a:xfrm>
+                            <a:off x="0" y="0"/>
+                            <a:ext cx="2489876" cy="1545296"/>
+                          </a:xfrm>
+                          <a:prstGeom prst="rect">
+                            <a:avLst/>
+                          </a:prstGeom>
+                        </pic:spPr>
+                      </pic:pic>
+                    </a:graphicData>
+                  </a:graphic>
+                </wp:inline>
+              </w:drawing>
+            </w:r>
+          </w:p>
+        </w:tc>
+      </w:tr>
+      <w:tr>
+        <w:trPr>
+          <w:cnfStyle w:val="000000100000" w:firstRow="0" w:lastRow="0" w:firstColumn="0" w:lastColumn="0" w:oddVBand="0" w:evenVBand="0" w:oddHBand="1" w:evenHBand="0" w:firstRowFirstColumn="0" w:firstRowLastColumn="0" w:lastRowFirstColumn="0" w:lastRowLastColumn="0"/>
+        </w:trPr>
+        <w:tc>
+          <w:tcPr>
+            <w:cnfStyle w:val="001000000000" w:firstRow="0" w:lastRow="0" w:firstColumn="1" w:lastColumn="0" w:oddVBand="0" w:evenVBand="0" w:oddHBand="0" w:evenHBand="0" w:firstRowFirstColumn="0" w:firstRowLastColumn="0" w:lastRowFirstColumn="0" w:lastRowLastColumn="0"/>
+            <w:tcW w:w="9913" w:type="dxa"/>
+          </w:tcPr>
+          <w:p>
+            <w:pPr>
+              <w:rPr>
+                <w:rFonts w:ascii="Calibri" w:hAnsi="Calibri" w:cs="Calibri"/>
+                <w:b w:val="0"/>
+                <w:bCs w:val="0"/>
+                <w:color w:val="000000" w:themeColor="text1"/>
+              </w:rPr>
+            </w:pPr>
+            <w:r>
+              <w:rPr>
+                <w:rFonts w:ascii="Calibri" w:hAnsi="Calibri" w:cs="Calibri"/>
+                <w:color w:val="000000" w:themeColor="text1"/>
+              </w:rPr>
+              <w:t>Identificación de errores:</w:t>
+            </w:r>
+          </w:p>
+          <w:p/>
+          <w:p>
+            <w:pPr>
+              <w:rPr>
+                <w:b w:val="0"/>
+                <w:bCs w:val="0"/>
+                <w:u w:val="single"/>
+              </w:rPr>
+            </w:pPr>
+            <w:r>
+              <w:rPr>
+                <w:b w:val="0"/>
+                <w:bCs w:val="0"/>
+              </w:rPr>
+              <w:t xml:space="preserve">Falla </w:t>
+            </w:r>
+            <w:r>
+              <w:rPr>
+                <w:b w:val="0"/>
+                <w:bCs w:val="0"/>
+              </w:rPr>
+              <w:t>Relaciones de ranking</w:t>
+            </w:r>
+            <w:r>
+              <w:rPr>
+                <w:b w:val="0"/>
+                <w:bCs w:val="0"/>
+              </w:rPr>
+              <w:t xml:space="preserve">: </w:t>
+            </w:r>
+          </w:p>
+          <w:p/>
+          <w:p>
+            <w:pPr>
+              <w:rPr>
+                <w:rFonts w:ascii="Calibri" w:hAnsi="Calibri" w:cs="Calibri"/>
+                <w:b w:val="0"/>
+                <w:bCs w:val="0"/>
+                <w:color w:val="000000" w:themeColor="text1"/>
+              </w:rPr>
+            </w:pPr>
+            <w:r>
+              <w:rPr>
+                <w:rFonts w:ascii="Calibri" w:hAnsi="Calibri" w:cs="Calibri"/>
+                <w:color w:val="000000" w:themeColor="text1"/>
+              </w:rPr>
+              <w:t>Uso deficiente de los atributos gráficos (Color):</w:t>
+            </w:r>
+          </w:p>
+          <w:p>
+            <w:pPr>
+              <w:rPr>
+                <w:b w:val="0"/>
+                <w:bCs w:val="0"/>
+              </w:rPr>
+            </w:pPr>
+          </w:p>
+          <w:p>
+            <w:pPr>
+              <w:rPr>
+                <w:rFonts w:ascii="Calibri" w:hAnsi="Calibri" w:cs="Calibri"/>
+                <w:b w:val="0"/>
+                <w:bCs w:val="0"/>
+                <w:color w:val="000000" w:themeColor="text1"/>
+              </w:rPr>
+            </w:pPr>
+            <w:r>
+              <w:rPr>
+                <w:rFonts w:ascii="Calibri" w:hAnsi="Calibri" w:cs="Calibri"/>
+                <w:color w:val="000000" w:themeColor="text1"/>
+              </w:rPr>
+              <w:t>Problemas en la leyenda y expresividad</w:t>
+            </w:r>
+          </w:p>
+          <w:p>
+            <w:pPr>
+              <w:rPr>
+                <w:b w:val="0"/>
+                <w:bCs w:val="0"/>
+              </w:rPr>
+            </w:pPr>
+          </w:p>
+          <w:p>
+            <w:pPr>
+              <w:rPr>
+                <w:b w:val="0"/>
+                <w:bCs w:val="0"/>
+              </w:rPr>
+            </w:pPr>
+            <w:r>
+              <w:rPr>
+                <w:rFonts w:ascii="Calibri" w:hAnsi="Calibri" w:cs="Calibri"/>
+                <w:color w:val="000000" w:themeColor="text1"/>
+              </w:rPr>
+              <w:t>Fallas en la anatomía del gráfico</w:t>
+            </w:r>
+          </w:p>
+          <w:p>
+            <w:pPr>
+              <w:spacing w:line="360" w:lineRule="auto"/>
+              <w:rPr>
+                <w:rFonts w:ascii="Calibri" w:hAnsi="Calibri" w:cs="Calibri"/>
+                <w:color w:val="000000" w:themeColor="text1"/>
+              </w:rPr>
+            </w:pPr>
+          </w:p>
+        </w:tc>
+      </w:tr>
+      <w:tr>
+        <w:tc>
+          <w:tcPr>
+            <w:cnfStyle w:val="001000000000" w:firstRow="0" w:lastRow="0" w:firstColumn="1" w:lastColumn="0" w:oddVBand="0" w:evenVBand="0" w:oddHBand="0" w:evenHBand="0" w:firstRowFirstColumn="0" w:firstRowLastColumn="0" w:lastRowFirstColumn="0" w:lastRowLastColumn="0"/>
+            <w:tcW w:w="9913" w:type="dxa"/>
+          </w:tcPr>
+          <w:p>
+            <w:pPr>
+              <w:spacing w:line="360" w:lineRule="auto"/>
+              <w:rPr>
+                <w:rFonts w:ascii="Calibri" w:hAnsi="Calibri" w:cs="Calibri"/>
+                <w:color w:val="000000" w:themeColor="text1"/>
+              </w:rPr>
+            </w:pPr>
+            <w:r>
+              <w:t>Solución:</w:t>
+            </w:r>
+          </w:p>
+        </w:tc>
+      </w:tr>
+      <w:tr>
+        <w:trPr>
+          <w:cnfStyle w:val="000000100000" w:firstRow="0" w:lastRow="0" w:firstColumn="0" w:lastColumn="0" w:oddVBand="0" w:evenVBand="0" w:oddHBand="1" w:evenHBand="0" w:firstRowFirstColumn="0" w:firstRowLastColumn="0" w:lastRowFirstColumn="0" w:lastRowLastColumn="0"/>
+        </w:trPr>
+        <w:tc>
+          <w:tcPr>
+            <w:cnfStyle w:val="001000000000" w:firstRow="0" w:lastRow="0" w:firstColumn="1" w:lastColumn="0" w:oddVBand="0" w:evenVBand="0" w:oddHBand="0" w:evenHBand="0" w:firstRowFirstColumn="0" w:firstRowLastColumn="0" w:lastRowFirstColumn="0" w:lastRowLastColumn="0"/>
+            <w:tcW w:w="9913" w:type="dxa"/>
+          </w:tcPr>
+          <w:p>
+            <w:pPr>
+              <w:spacing w:line="360" w:lineRule="auto"/>
+              <w:rPr>
+                <w:rFonts w:ascii="Calibri" w:hAnsi="Calibri" w:cs="Calibri"/>
+                <w:color w:val="000000" w:themeColor="text1"/>
+              </w:rPr>
+            </w:pPr>
+            <w:r>
+              <w:t>Ámbito</w:t>
+            </w:r>
+            <w:r>
+              <w:t>:</w:t>
+            </w:r>
+          </w:p>
+        </w:tc>
+      </w:tr>
+    </w:tbl>
+    <w:p>
+      <w:pPr>
+        <w:spacing w:line="360" w:lineRule="auto"/>
+        <w:rPr>
+          <w:rFonts w:ascii="Calibri" w:hAnsi="Calibri" w:cs="Calibri"/>
+          <w:color w:val="000000" w:themeColor="text1"/>
+        </w:rPr>
+      </w:pPr>
+    </w:p>
+    <w:p>
+      <w:pPr>
+        <w:pStyle w:val="Ttulo2"/>
+        <w:spacing w:line="360" w:lineRule="auto"/>
+        <w:rPr>
+          <w:rFonts w:ascii="Calibri" w:hAnsi="Calibri" w:cs="Calibri"/>
+          <w:color w:val="000000" w:themeColor="text1"/>
+          <w:sz w:val="24"/>
+          <w:szCs w:val="24"/>
+        </w:rPr>
+      </w:pPr>
+      <w:bookmarkStart w:id="6" w:name="_Toc215490116"/>
+      <w:r>
+        <w:rPr>
+          <w:rFonts w:ascii="Calibri" w:hAnsi="Calibri" w:cs="Calibri"/>
+          <w:color w:val="000000" w:themeColor="text1"/>
+          <w:sz w:val="24"/>
+          <w:szCs w:val="24"/>
+        </w:rPr>
+        <w:lastRenderedPageBreak/>
+        <w:t>Conclusiones</w:t>
+      </w:r>
+      <w:bookmarkEnd w:id="6"/>
+      <w:r>
+        <w:rPr>
+          <w:rFonts w:ascii="Calibri" w:hAnsi="Calibri" w:cs="Calibri"/>
+          <w:color w:val="000000" w:themeColor="text1"/>
+          <w:sz w:val="24"/>
+          <w:szCs w:val="24"/>
         </w:rPr>
         <w:t xml:space="preserve"> </w:t>
       </w:r>
-      <w:r>
-        <w:rPr>
-          <w:b/>
-          <w:bCs/>
-          <w:sz w:val="16"/>
-          <w:szCs w:val="16"/>
-        </w:rPr>
-        <w:t>4.5. Aplicación a la comunicación gráfica de información cuantitativa</w:t>
-      </w:r>
     </w:p>
     <w:p>
       <w:pPr>
+        <w:spacing w:line="360" w:lineRule="auto"/>
         <w:rPr>
-          <w:sz w:val="16"/>
-          <w:szCs w:val="16"/>
+          <w:rFonts w:ascii="Calibri" w:hAnsi="Calibri" w:cs="Calibri"/>
+          <w:color w:val="000000" w:themeColor="text1"/>
         </w:rPr>
       </w:pPr>
     </w:p>
-    <w:p>
-      <w:pPr>
-        <w:rPr>
-          <w:sz w:val="16"/>
-          <w:szCs w:val="16"/>
-        </w:rPr>
-      </w:pPr>
-      <w:r>
-        <w:rPr>
-          <w:sz w:val="16"/>
-          <w:szCs w:val="16"/>
-        </w:rPr>
-        <w:t xml:space="preserve">Los principios gestaltistas son una herramienta esencial para facilitar el procesamiento de la información al lector y evitar problemas de comprensión: </w:t>
-      </w:r>
-    </w:p>
-    <w:p>
-      <w:pPr>
-        <w:rPr>
-          <w:sz w:val="16"/>
-          <w:szCs w:val="16"/>
-        </w:rPr>
-      </w:pPr>
-      <w:r>
-        <w:rPr>
-          <w:sz w:val="16"/>
-          <w:szCs w:val="16"/>
-        </w:rPr>
-        <w:t>• El Principio de Proximidad puede usarse en gráficos de barras para configurar grupos por la cercanía entre ellas (ejemplo: agrupar barras por año).</w:t>
-      </w:r>
-    </w:p>
-    <w:p>
-      <w:pPr>
-        <w:rPr>
-          <w:sz w:val="16"/>
-          <w:szCs w:val="16"/>
-        </w:rPr>
-      </w:pPr>
-      <w:r>
-        <w:rPr>
-          <w:sz w:val="16"/>
-          <w:szCs w:val="16"/>
-        </w:rPr>
-        <w:t>• El Principio de Similitud es útil en mapas, donde las comunidades del mismo color forman un conjunto, o los iconos similares forman un grupo.</w:t>
-      </w:r>
-    </w:p>
-    <w:p>
-      <w:pPr>
-        <w:rPr>
-          <w:sz w:val="16"/>
-          <w:szCs w:val="16"/>
-        </w:rPr>
-      </w:pPr>
-      <w:r>
-        <w:rPr>
-          <w:sz w:val="16"/>
-          <w:szCs w:val="16"/>
-        </w:rPr>
-        <w:t>• El Principio del Cercado permite destacar grupos de datos, por ejemplo, usando una trama o borde alrededor de un conjunto de barras para asociarlas a una categoría específica (ejemplo: un año).</w:t>
-      </w:r>
-    </w:p>
-    <w:p>
-      <w:pPr>
-        <w:rPr>
-          <w:sz w:val="16"/>
-          <w:szCs w:val="16"/>
-        </w:rPr>
-      </w:pPr>
-      <w:r>
-        <w:rPr>
-          <w:sz w:val="16"/>
-          <w:szCs w:val="16"/>
-        </w:rPr>
-        <w:t>• El Principio de Continuidad se aplica en diagramas para mostrar relaciones, ya que es más fácil percibir las conexiones si estas son suaves y sin interrupciones.</w:t>
-      </w:r>
-    </w:p>
-    <w:p>
-      <w:pPr>
-        <w:rPr>
-          <w:sz w:val="16"/>
-          <w:szCs w:val="16"/>
-        </w:rPr>
-      </w:pPr>
-      <w:r>
-        <w:rPr>
-          <w:sz w:val="16"/>
-          <w:szCs w:val="16"/>
-        </w:rPr>
-        <w:t>• El Principio de Conexión es evidente en gráficas de línea, donde los puntos señalados se convierten en una evolución al estar unidos, prevaleciendo la conexión sobre otros atributos como el color y la forma.</w:t>
-      </w:r>
-    </w:p>
-    <w:p/>
-    <w:p/>
-    <w:p/>
-    <w:p/>
-    <w:p/>
-    <w:p/>
-    <w:p/>
-    <w:p/>
-    <w:p/>
-    <w:p/>
-    <w:p/>
-    <w:p/>
-    <w:p/>
-    <w:p/>
-    <w:p/>
-    <w:p/>
-    <w:p/>
-    <w:p/>
-    <w:p/>
-    <w:p/>
-    <w:p/>
-    <w:p>
-      <w:pPr>
-        <w:pBdr>
-          <w:bottom w:val="single" w:sz="6" w:space="1" w:color="auto"/>
-        </w:pBdr>
-      </w:pPr>
-    </w:p>
-    <w:p>
-      <w:r>
-        <w:t xml:space="preserve">TEMA A SOLUCIONAR </w:t>
-      </w:r>
-    </w:p>
-    <w:p/>
-    <w:p/>
-    <w:p/>
-    <w:p>
-      <w:pPr>
-        <w:pStyle w:val="Prrafodelista"/>
-        <w:numPr>
-          <w:ilvl w:val="0"/>
-          <w:numId w:val="2"/>
-        </w:numPr>
-      </w:pPr>
-      <w:r>
-        <w:t>Ventas de productos (barras apiladas con colores poco contrastantes</w:t>
-      </w:r>
-      <w:r>
-        <w:t>)</w:t>
-      </w:r>
-    </w:p>
-    <w:p/>
-    <w:p/>
-    <w:p>
-      <w:r>
-        <w:t>2. Ventas de productos (líneas superpuestas sin claridad visual)</w:t>
-      </w:r>
-      <w:r>
-        <w:br/>
-      </w:r>
-    </w:p>
-    <w:p/>
-    <w:p>
-      <w:r>
-        <w:t>3. Participación de ventas en 2020</w:t>
-      </w:r>
-    </w:p>
-    <w:p/>
-    <w:p>
-      <w:r>
-        <w:t>4. Relación entre gasto en publicidad y ventas (problemas de escalado)</w:t>
-      </w:r>
-      <w:r>
-        <w:br/>
-      </w:r>
-      <w:r>
-        <w:br/>
-      </w:r>
-      <w:r>
-        <w:t>5. Contribución de departamentos a ventas totales (problemas de legibilidad)</w:t>
-      </w:r>
-    </w:p>
-    <w:p/>
-    <w:p/>
-    <w:p/>
-    <w:p/>
-    <w:p/>
-    <w:p/>
-    <w:p/>
-    <w:p/>
-    <w:p/>
-    <w:p/>
-    <w:p/>
-    <w:p/>
-    <w:p/>
-    <w:p/>
-    <w:p/>
-    <w:p/>
-    <w:p/>
-    <w:p/>
-    <w:p/>
-    <w:p/>
-    <w:p/>
-    <w:p/>
     <w:sectPr>
-      <w:footerReference w:type="default" r:id="rId9"/>
+      <w:footerReference w:type="default" r:id="rId14"/>
       <w:pgSz w:w="12240" w:h="15840"/>
-      <w:pgMar w:top="1417" w:right="1701" w:bottom="1417" w:left="1701" w:header="708" w:footer="708" w:gutter="0"/>
+      <w:pgMar w:top="1417" w:right="1183" w:bottom="1417" w:left="1134" w:header="708" w:footer="708" w:gutter="0"/>
       <w:pgNumType w:start="0"/>
       <w:cols w:space="708"/>
       <w:titlePg/>
@@ -4403,6 +7377,41 @@
 
 <file path=word/footer1.xml><?xml version="1.0" encoding="utf-8"?>
 <w:ftr xmlns:wpc="http://schemas.microsoft.com/office/word/2010/wordprocessingCanvas" xmlns:cx="http://schemas.microsoft.com/office/drawing/2014/chartex" xmlns:cx1="http://schemas.microsoft.com/office/drawing/2015/9/8/chartex" xmlns:cx2="http://schemas.microsoft.com/office/drawing/2015/10/21/chartex" xmlns:cx3="http://schemas.microsoft.com/office/drawing/2016/5/9/chartex" xmlns:cx4="http://schemas.microsoft.com/office/drawing/2016/5/10/chartex" xmlns:cx5="http://schemas.microsoft.com/office/drawing/2016/5/11/chartex" xmlns:cx6="http://schemas.microsoft.com/office/drawing/2016/5/12/chartex" xmlns:cx7="http://schemas.microsoft.com/office/drawing/2016/5/13/chartex" xmlns:cx8="http://schemas.microsoft.com/office/drawing/2016/5/14/chartex" xmlns:mc="http://schemas.openxmlformats.org/markup-compatibility/2006" xmlns:aink="http://schemas.microsoft.com/office/drawing/2016/ink" xmlns:am3d="http://schemas.microsoft.com/office/drawing/2017/model3d" xmlns:o="urn:schemas-microsoft-com:office:office" xmlns:oel="http://schemas.microsoft.com/office/2019/extlst" xmlns:r="http://schemas.openxmlformats.org/officeDocument/2006/relationships" xmlns:m="http://schemas.openxmlformats.org/officeDocument/2006/math" xmlns:v="urn:schemas-microsoft-com:vml" xmlns:wp14="http://schemas.microsoft.com/office/word/2010/wordprocessingDrawing" xmlns:wp="http://schemas.openxmlformats.org/drawingml/2006/wordprocessingDrawing" xmlns:w10="urn:schemas-microsoft-com:office:word" xmlns:w="http://schemas.openxmlformats.org/wordprocessingml/2006/main" xmlns:w14="http://schemas.microsoft.com/office/word/2010/wordml" xmlns:w15="http://schemas.microsoft.com/office/word/2012/wordml" xmlns:w16cex="http://schemas.microsoft.com/office/word/2018/wordml/cex" xmlns:w16cid="http://schemas.microsoft.com/office/word/2016/wordml/cid" xmlns:w16="http://schemas.microsoft.com/office/word/2018/wordml" xmlns:w16du="http://schemas.microsoft.com/office/word/2023/wordml/word16du" xmlns:w16sdtdh="http://schemas.microsoft.com/office/word/2020/wordml/sdtdatahash" xmlns:w16sdtfl="http://schemas.microsoft.com/office/word/2024/wordml/sdtformatlock" xmlns:w16se="http://schemas.microsoft.com/office/word/2015/wordml/symex" xmlns:wpg="http://schemas.microsoft.com/office/word/2010/wordprocessingGroup" xmlns:wpi="http://schemas.microsoft.com/office/word/2010/wordprocessingInk" xmlns:wne="http://schemas.microsoft.com/office/word/2006/wordml" xmlns:wps="http://schemas.microsoft.com/office/word/2010/wordprocessingShape" mc:Ignorable="w14 w15 w16se w16cid w16 w16cex w16sdtdh w16sdtfl w16du wp14">
+  <w:sdt>
+    <w:sdtPr>
+      <w:id w:val="2104214568"/>
+      <w:docPartObj>
+        <w:docPartGallery w:val="Page Numbers (Bottom of Page)"/>
+        <w:docPartUnique/>
+      </w:docPartObj>
+    </w:sdtPr>
+    <w:sdtContent>
+      <w:p>
+        <w:pPr>
+          <w:pStyle w:val="Piedepgina"/>
+          <w:jc w:val="center"/>
+        </w:pPr>
+        <w:r>
+          <w:fldChar w:fldCharType="begin"/>
+        </w:r>
+        <w:r>
+          <w:instrText>PAGE   \* MERGEFORMAT</w:instrText>
+        </w:r>
+        <w:r>
+          <w:fldChar w:fldCharType="separate"/>
+        </w:r>
+        <w:r>
+          <w:rPr>
+            <w:lang w:val="es-ES"/>
+          </w:rPr>
+          <w:t>2</w:t>
+        </w:r>
+        <w:r>
+          <w:fldChar w:fldCharType="end"/>
+        </w:r>
+      </w:p>
+    </w:sdtContent>
+  </w:sdt>
   <w:p>
     <w:pPr>
       <w:pStyle w:val="Piedepgina"/>
@@ -4528,6 +7537,119 @@
     </w:lvl>
   </w:abstractNum>
   <w:abstractNum w:abstractNumId="1" w15:restartNumberingAfterBreak="0">
+    <w:nsid w:val="1C9D7C01"/>
+    <w:multiLevelType w:val="hybridMultilevel"/>
+    <w:tmpl w:val="F8F455DA"/>
+    <w:lvl w:ilvl="0" w:tplc="080A0001">
+      <w:start w:val="1"/>
+      <w:numFmt w:val="bullet"/>
+      <w:lvlText w:val=""/>
+      <w:lvlJc w:val="left"/>
+      <w:pPr>
+        <w:ind w:left="620" w:hanging="360"/>
+      </w:pPr>
+      <w:rPr>
+        <w:rFonts w:ascii="Symbol" w:hAnsi="Symbol" w:hint="default"/>
+      </w:rPr>
+    </w:lvl>
+    <w:lvl w:ilvl="1" w:tplc="080A0003" w:tentative="1">
+      <w:start w:val="1"/>
+      <w:numFmt w:val="bullet"/>
+      <w:lvlText w:val="o"/>
+      <w:lvlJc w:val="left"/>
+      <w:pPr>
+        <w:ind w:left="1340" w:hanging="360"/>
+      </w:pPr>
+      <w:rPr>
+        <w:rFonts w:ascii="Courier New" w:hAnsi="Courier New" w:cs="Courier New" w:hint="default"/>
+      </w:rPr>
+    </w:lvl>
+    <w:lvl w:ilvl="2" w:tplc="080A0005" w:tentative="1">
+      <w:start w:val="1"/>
+      <w:numFmt w:val="bullet"/>
+      <w:lvlText w:val=""/>
+      <w:lvlJc w:val="left"/>
+      <w:pPr>
+        <w:ind w:left="2060" w:hanging="360"/>
+      </w:pPr>
+      <w:rPr>
+        <w:rFonts w:ascii="Wingdings" w:hAnsi="Wingdings" w:hint="default"/>
+      </w:rPr>
+    </w:lvl>
+    <w:lvl w:ilvl="3" w:tplc="080A0001" w:tentative="1">
+      <w:start w:val="1"/>
+      <w:numFmt w:val="bullet"/>
+      <w:lvlText w:val=""/>
+      <w:lvlJc w:val="left"/>
+      <w:pPr>
+        <w:ind w:left="2780" w:hanging="360"/>
+      </w:pPr>
+      <w:rPr>
+        <w:rFonts w:ascii="Symbol" w:hAnsi="Symbol" w:hint="default"/>
+      </w:rPr>
+    </w:lvl>
+    <w:lvl w:ilvl="4" w:tplc="080A0003" w:tentative="1">
+      <w:start w:val="1"/>
+      <w:numFmt w:val="bullet"/>
+      <w:lvlText w:val="o"/>
+      <w:lvlJc w:val="left"/>
+      <w:pPr>
+        <w:ind w:left="3500" w:hanging="360"/>
+      </w:pPr>
+      <w:rPr>
+        <w:rFonts w:ascii="Courier New" w:hAnsi="Courier New" w:cs="Courier New" w:hint="default"/>
+      </w:rPr>
+    </w:lvl>
+    <w:lvl w:ilvl="5" w:tplc="080A0005" w:tentative="1">
+      <w:start w:val="1"/>
+      <w:numFmt w:val="bullet"/>
+      <w:lvlText w:val=""/>
+      <w:lvlJc w:val="left"/>
+      <w:pPr>
+        <w:ind w:left="4220" w:hanging="360"/>
+      </w:pPr>
+      <w:rPr>
+        <w:rFonts w:ascii="Wingdings" w:hAnsi="Wingdings" w:hint="default"/>
+      </w:rPr>
+    </w:lvl>
+    <w:lvl w:ilvl="6" w:tplc="080A0001" w:tentative="1">
+      <w:start w:val="1"/>
+      <w:numFmt w:val="bullet"/>
+      <w:lvlText w:val=""/>
+      <w:lvlJc w:val="left"/>
+      <w:pPr>
+        <w:ind w:left="4940" w:hanging="360"/>
+      </w:pPr>
+      <w:rPr>
+        <w:rFonts w:ascii="Symbol" w:hAnsi="Symbol" w:hint="default"/>
+      </w:rPr>
+    </w:lvl>
+    <w:lvl w:ilvl="7" w:tplc="080A0003" w:tentative="1">
+      <w:start w:val="1"/>
+      <w:numFmt w:val="bullet"/>
+      <w:lvlText w:val="o"/>
+      <w:lvlJc w:val="left"/>
+      <w:pPr>
+        <w:ind w:left="5660" w:hanging="360"/>
+      </w:pPr>
+      <w:rPr>
+        <w:rFonts w:ascii="Courier New" w:hAnsi="Courier New" w:cs="Courier New" w:hint="default"/>
+      </w:rPr>
+    </w:lvl>
+    <w:lvl w:ilvl="8" w:tplc="080A0005" w:tentative="1">
+      <w:start w:val="1"/>
+      <w:numFmt w:val="bullet"/>
+      <w:lvlText w:val=""/>
+      <w:lvlJc w:val="left"/>
+      <w:pPr>
+        <w:ind w:left="6380" w:hanging="360"/>
+      </w:pPr>
+      <w:rPr>
+        <w:rFonts w:ascii="Wingdings" w:hAnsi="Wingdings" w:hint="default"/>
+      </w:rPr>
+    </w:lvl>
+  </w:abstractNum>
+  <w:abstractNum w:abstractNumId="2" w15:restartNumberingAfterBreak="0">
     <w:nsid w:val="57C74456"/>
     <w:multiLevelType w:val="hybridMultilevel"/>
     <w:tmpl w:val="F0D6F4C8"/>
@@ -4616,11 +7738,220 @@
       </w:pPr>
     </w:lvl>
   </w:abstractNum>
+  <w:abstractNum w:abstractNumId="3" w15:restartNumberingAfterBreak="0">
+    <w:nsid w:val="784F331B"/>
+    <w:multiLevelType w:val="hybridMultilevel"/>
+    <w:tmpl w:val="C3C6F544"/>
+    <w:lvl w:ilvl="0" w:tplc="080A000F">
+      <w:start w:val="1"/>
+      <w:numFmt w:val="decimal"/>
+      <w:lvlText w:val="%1."/>
+      <w:lvlJc w:val="left"/>
+      <w:pPr>
+        <w:ind w:left="720" w:hanging="360"/>
+      </w:pPr>
+    </w:lvl>
+    <w:lvl w:ilvl="1" w:tplc="080A0019" w:tentative="1">
+      <w:start w:val="1"/>
+      <w:numFmt w:val="lowerLetter"/>
+      <w:lvlText w:val="%2."/>
+      <w:lvlJc w:val="left"/>
+      <w:pPr>
+        <w:ind w:left="1440" w:hanging="360"/>
+      </w:pPr>
+    </w:lvl>
+    <w:lvl w:ilvl="2" w:tplc="080A001B" w:tentative="1">
+      <w:start w:val="1"/>
+      <w:numFmt w:val="lowerRoman"/>
+      <w:lvlText w:val="%3."/>
+      <w:lvlJc w:val="right"/>
+      <w:pPr>
+        <w:ind w:left="2160" w:hanging="180"/>
+      </w:pPr>
+    </w:lvl>
+    <w:lvl w:ilvl="3" w:tplc="080A000F" w:tentative="1">
+      <w:start w:val="1"/>
+      <w:numFmt w:val="decimal"/>
+      <w:lvlText w:val="%4."/>
+      <w:lvlJc w:val="left"/>
+      <w:pPr>
+        <w:ind w:left="2880" w:hanging="360"/>
+      </w:pPr>
+    </w:lvl>
+    <w:lvl w:ilvl="4" w:tplc="080A0019" w:tentative="1">
+      <w:start w:val="1"/>
+      <w:numFmt w:val="lowerLetter"/>
+      <w:lvlText w:val="%5."/>
+      <w:lvlJc w:val="left"/>
+      <w:pPr>
+        <w:ind w:left="3600" w:hanging="360"/>
+      </w:pPr>
+    </w:lvl>
+    <w:lvl w:ilvl="5" w:tplc="080A001B" w:tentative="1">
+      <w:start w:val="1"/>
+      <w:numFmt w:val="lowerRoman"/>
+      <w:lvlText w:val="%6."/>
+      <w:lvlJc w:val="right"/>
+      <w:pPr>
+        <w:ind w:left="4320" w:hanging="180"/>
+      </w:pPr>
+    </w:lvl>
+    <w:lvl w:ilvl="6" w:tplc="080A000F" w:tentative="1">
+      <w:start w:val="1"/>
+      <w:numFmt w:val="decimal"/>
+      <w:lvlText w:val="%7."/>
+      <w:lvlJc w:val="left"/>
+      <w:pPr>
+        <w:ind w:left="5040" w:hanging="360"/>
+      </w:pPr>
+    </w:lvl>
+    <w:lvl w:ilvl="7" w:tplc="080A0019" w:tentative="1">
+      <w:start w:val="1"/>
+      <w:numFmt w:val="lowerLetter"/>
+      <w:lvlText w:val="%8."/>
+      <w:lvlJc w:val="left"/>
+      <w:pPr>
+        <w:ind w:left="5760" w:hanging="360"/>
+      </w:pPr>
+    </w:lvl>
+    <w:lvl w:ilvl="8" w:tplc="080A001B" w:tentative="1">
+      <w:start w:val="1"/>
+      <w:numFmt w:val="lowerRoman"/>
+      <w:lvlText w:val="%9."/>
+      <w:lvlJc w:val="right"/>
+      <w:pPr>
+        <w:ind w:left="6480" w:hanging="180"/>
+      </w:pPr>
+    </w:lvl>
+  </w:abstractNum>
+  <w:abstractNum w:abstractNumId="4" w15:restartNumberingAfterBreak="0">
+    <w:nsid w:val="78604474"/>
+    <w:multiLevelType w:val="hybridMultilevel"/>
+    <w:tmpl w:val="20A485AA"/>
+    <w:lvl w:ilvl="0" w:tplc="98603336">
+      <w:start w:val="1"/>
+      <w:numFmt w:val="bullet"/>
+      <w:lvlText w:val="-"/>
+      <w:lvlJc w:val="left"/>
+      <w:pPr>
+        <w:ind w:left="720" w:hanging="360"/>
+      </w:pPr>
+      <w:rPr>
+        <w:rFonts w:ascii="Arial" w:eastAsiaTheme="minorHAnsi" w:hAnsi="Arial" w:cs="Arial" w:hint="default"/>
+        <w:sz w:val="20"/>
+      </w:rPr>
+    </w:lvl>
+    <w:lvl w:ilvl="1" w:tplc="080A0003" w:tentative="1">
+      <w:start w:val="1"/>
+      <w:numFmt w:val="bullet"/>
+      <w:lvlText w:val="o"/>
+      <w:lvlJc w:val="left"/>
+      <w:pPr>
+        <w:ind w:left="1440" w:hanging="360"/>
+      </w:pPr>
+      <w:rPr>
+        <w:rFonts w:ascii="Courier New" w:hAnsi="Courier New" w:cs="Courier New" w:hint="default"/>
+      </w:rPr>
+    </w:lvl>
+    <w:lvl w:ilvl="2" w:tplc="080A0005" w:tentative="1">
+      <w:start w:val="1"/>
+      <w:numFmt w:val="bullet"/>
+      <w:lvlText w:val=""/>
+      <w:lvlJc w:val="left"/>
+      <w:pPr>
+        <w:ind w:left="2160" w:hanging="360"/>
+      </w:pPr>
+      <w:rPr>
+        <w:rFonts w:ascii="Wingdings" w:hAnsi="Wingdings" w:hint="default"/>
+      </w:rPr>
+    </w:lvl>
+    <w:lvl w:ilvl="3" w:tplc="080A0001" w:tentative="1">
+      <w:start w:val="1"/>
+      <w:numFmt w:val="bullet"/>
+      <w:lvlText w:val=""/>
+      <w:lvlJc w:val="left"/>
+      <w:pPr>
+        <w:ind w:left="2880" w:hanging="360"/>
+      </w:pPr>
+      <w:rPr>
+        <w:rFonts w:ascii="Symbol" w:hAnsi="Symbol" w:hint="default"/>
+      </w:rPr>
+    </w:lvl>
+    <w:lvl w:ilvl="4" w:tplc="080A0003" w:tentative="1">
+      <w:start w:val="1"/>
+      <w:numFmt w:val="bullet"/>
+      <w:lvlText w:val="o"/>
+      <w:lvlJc w:val="left"/>
+      <w:pPr>
+        <w:ind w:left="3600" w:hanging="360"/>
+      </w:pPr>
+      <w:rPr>
+        <w:rFonts w:ascii="Courier New" w:hAnsi="Courier New" w:cs="Courier New" w:hint="default"/>
+      </w:rPr>
+    </w:lvl>
+    <w:lvl w:ilvl="5" w:tplc="080A0005" w:tentative="1">
+      <w:start w:val="1"/>
+      <w:numFmt w:val="bullet"/>
+      <w:lvlText w:val=""/>
+      <w:lvlJc w:val="left"/>
+      <w:pPr>
+        <w:ind w:left="4320" w:hanging="360"/>
+      </w:pPr>
+      <w:rPr>
+        <w:rFonts w:ascii="Wingdings" w:hAnsi="Wingdings" w:hint="default"/>
+      </w:rPr>
+    </w:lvl>
+    <w:lvl w:ilvl="6" w:tplc="080A0001" w:tentative="1">
+      <w:start w:val="1"/>
+      <w:numFmt w:val="bullet"/>
+      <w:lvlText w:val=""/>
+      <w:lvlJc w:val="left"/>
+      <w:pPr>
+        <w:ind w:left="5040" w:hanging="360"/>
+      </w:pPr>
+      <w:rPr>
+        <w:rFonts w:ascii="Symbol" w:hAnsi="Symbol" w:hint="default"/>
+      </w:rPr>
+    </w:lvl>
+    <w:lvl w:ilvl="7" w:tplc="080A0003" w:tentative="1">
+      <w:start w:val="1"/>
+      <w:numFmt w:val="bullet"/>
+      <w:lvlText w:val="o"/>
+      <w:lvlJc w:val="left"/>
+      <w:pPr>
+        <w:ind w:left="5760" w:hanging="360"/>
+      </w:pPr>
+      <w:rPr>
+        <w:rFonts w:ascii="Courier New" w:hAnsi="Courier New" w:cs="Courier New" w:hint="default"/>
+      </w:rPr>
+    </w:lvl>
+    <w:lvl w:ilvl="8" w:tplc="080A0005" w:tentative="1">
+      <w:start w:val="1"/>
+      <w:numFmt w:val="bullet"/>
+      <w:lvlText w:val=""/>
+      <w:lvlJc w:val="left"/>
+      <w:pPr>
+        <w:ind w:left="6480" w:hanging="360"/>
+      </w:pPr>
+      <w:rPr>
+        <w:rFonts w:ascii="Wingdings" w:hAnsi="Wingdings" w:hint="default"/>
+      </w:rPr>
+    </w:lvl>
+  </w:abstractNum>
   <w:num w:numId="1" w16cid:durableId="1523208133">
-    <w:abstractNumId w:val="1"/>
+    <w:abstractNumId w:val="2"/>
   </w:num>
   <w:num w:numId="2" w16cid:durableId="319694638">
     <w:abstractNumId w:val="0"/>
+  </w:num>
+  <w:num w:numId="3" w16cid:durableId="1599563260">
+    <w:abstractNumId w:val="4"/>
+  </w:num>
+  <w:num w:numId="4" w16cid:durableId="343676536">
+    <w:abstractNumId w:val="1"/>
+  </w:num>
+  <w:num w:numId="5" w16cid:durableId="1842162590">
+    <w:abstractNumId w:val="3"/>
   </w:num>
 </w:numbering>
 </file>
@@ -5025,6 +8356,7 @@
   <w:style w:type="paragraph" w:default="1" w:styleId="Normal">
     <w:name w:val="Normal"/>
     <w:qFormat/>
+    <w:rsid w:val="00FD3EAD"/>
   </w:style>
   <w:style w:type="paragraph" w:styleId="Ttulo1">
     <w:name w:val="heading 1"/>
@@ -5053,7 +8385,6 @@
     <w:next w:val="Normal"/>
     <w:link w:val="Ttulo2Car"/>
     <w:uiPriority w:val="9"/>
-    <w:semiHidden/>
     <w:unhideWhenUsed/>
     <w:qFormat/>
     <w:rsid w:val="001A27E5"/>
@@ -5269,7 +8600,6 @@
     <w:basedOn w:val="Fuentedeprrafopredeter"/>
     <w:link w:val="Ttulo2"/>
     <w:uiPriority w:val="9"/>
-    <w:semiHidden/>
     <w:rsid w:val="001A27E5"/>
     <w:rPr>
       <w:rFonts w:asciiTheme="majorHAnsi" w:eastAsiaTheme="majorEastAsia" w:hAnsiTheme="majorHAnsi" w:cstheme="majorBidi"/>
@@ -5638,6 +8968,630 @@
     <w:uiPriority w:val="99"/>
     <w:rsid w:val="001A27E5"/>
   </w:style>
+  <w:style w:type="table" w:styleId="Tablaconcuadrcula">
+    <w:name w:val="Table Grid"/>
+    <w:basedOn w:val="Tablanormal"/>
+    <w:uiPriority w:val="39"/>
+    <w:rsid w:val="00015F1D"/>
+    <w:pPr>
+      <w:spacing w:after="0" w:line="240" w:lineRule="auto"/>
+    </w:pPr>
+    <w:tblPr>
+      <w:tblBorders>
+        <w:top w:val="single" w:sz="4" w:space="0" w:color="auto"/>
+        <w:left w:val="single" w:sz="4" w:space="0" w:color="auto"/>
+        <w:bottom w:val="single" w:sz="4" w:space="0" w:color="auto"/>
+        <w:right w:val="single" w:sz="4" w:space="0" w:color="auto"/>
+        <w:insideH w:val="single" w:sz="4" w:space="0" w:color="auto"/>
+        <w:insideV w:val="single" w:sz="4" w:space="0" w:color="auto"/>
+      </w:tblBorders>
+    </w:tblPr>
+  </w:style>
+  <w:style w:type="table" w:styleId="Tablaconcuadrcula5oscura-nfasis1">
+    <w:name w:val="Grid Table 5 Dark Accent 1"/>
+    <w:basedOn w:val="Tablanormal"/>
+    <w:uiPriority w:val="50"/>
+    <w:rsid w:val="00015F1D"/>
+    <w:pPr>
+      <w:spacing w:after="0" w:line="240" w:lineRule="auto"/>
+    </w:pPr>
+    <w:tblPr>
+      <w:tblStyleRowBandSize w:val="1"/>
+      <w:tblStyleColBandSize w:val="1"/>
+      <w:tblBorders>
+        <w:top w:val="single" w:sz="4" w:space="0" w:color="FFFFFF" w:themeColor="background1"/>
+        <w:left w:val="single" w:sz="4" w:space="0" w:color="FFFFFF" w:themeColor="background1"/>
+        <w:bottom w:val="single" w:sz="4" w:space="0" w:color="FFFFFF" w:themeColor="background1"/>
+        <w:right w:val="single" w:sz="4" w:space="0" w:color="FFFFFF" w:themeColor="background1"/>
+        <w:insideH w:val="single" w:sz="4" w:space="0" w:color="FFFFFF" w:themeColor="background1"/>
+        <w:insideV w:val="single" w:sz="4" w:space="0" w:color="FFFFFF" w:themeColor="background1"/>
+      </w:tblBorders>
+    </w:tblPr>
+    <w:tcPr>
+      <w:shd w:val="clear" w:color="auto" w:fill="C1E4F5" w:themeFill="accent1" w:themeFillTint="33"/>
+    </w:tcPr>
+    <w:tblStylePr w:type="firstRow">
+      <w:rPr>
+        <w:b/>
+        <w:bCs/>
+        <w:color w:val="FFFFFF" w:themeColor="background1"/>
+      </w:rPr>
+      <w:tblPr/>
+      <w:tcPr>
+        <w:tcBorders>
+          <w:top w:val="single" w:sz="4" w:space="0" w:color="FFFFFF" w:themeColor="background1"/>
+          <w:left w:val="single" w:sz="4" w:space="0" w:color="FFFFFF" w:themeColor="background1"/>
+          <w:right w:val="single" w:sz="4" w:space="0" w:color="FFFFFF" w:themeColor="background1"/>
+          <w:insideH w:val="nil"/>
+          <w:insideV w:val="nil"/>
+        </w:tcBorders>
+        <w:shd w:val="clear" w:color="auto" w:fill="156082" w:themeFill="accent1"/>
+      </w:tcPr>
+    </w:tblStylePr>
+    <w:tblStylePr w:type="lastRow">
+      <w:rPr>
+        <w:b/>
+        <w:bCs/>
+        <w:color w:val="FFFFFF" w:themeColor="background1"/>
+      </w:rPr>
+      <w:tblPr/>
+      <w:tcPr>
+        <w:tcBorders>
+          <w:left w:val="single" w:sz="4" w:space="0" w:color="FFFFFF" w:themeColor="background1"/>
+          <w:bottom w:val="single" w:sz="4" w:space="0" w:color="FFFFFF" w:themeColor="background1"/>
+          <w:right w:val="single" w:sz="4" w:space="0" w:color="FFFFFF" w:themeColor="background1"/>
+          <w:insideH w:val="nil"/>
+          <w:insideV w:val="nil"/>
+        </w:tcBorders>
+        <w:shd w:val="clear" w:color="auto" w:fill="156082" w:themeFill="accent1"/>
+      </w:tcPr>
+    </w:tblStylePr>
+    <w:tblStylePr w:type="firstCol">
+      <w:rPr>
+        <w:b/>
+        <w:bCs/>
+        <w:color w:val="FFFFFF" w:themeColor="background1"/>
+      </w:rPr>
+      <w:tblPr/>
+      <w:tcPr>
+        <w:tcBorders>
+          <w:top w:val="single" w:sz="4" w:space="0" w:color="FFFFFF" w:themeColor="background1"/>
+          <w:left w:val="single" w:sz="4" w:space="0" w:color="FFFFFF" w:themeColor="background1"/>
+          <w:bottom w:val="single" w:sz="4" w:space="0" w:color="FFFFFF" w:themeColor="background1"/>
+          <w:insideV w:val="nil"/>
+        </w:tcBorders>
+        <w:shd w:val="clear" w:color="auto" w:fill="156082" w:themeFill="accent1"/>
+      </w:tcPr>
+    </w:tblStylePr>
+    <w:tblStylePr w:type="lastCol">
+      <w:rPr>
+        <w:b/>
+        <w:bCs/>
+        <w:color w:val="FFFFFF" w:themeColor="background1"/>
+      </w:rPr>
+      <w:tblPr/>
+      <w:tcPr>
+        <w:tcBorders>
+          <w:top w:val="single" w:sz="4" w:space="0" w:color="FFFFFF" w:themeColor="background1"/>
+          <w:bottom w:val="single" w:sz="4" w:space="0" w:color="FFFFFF" w:themeColor="background1"/>
+          <w:right w:val="single" w:sz="4" w:space="0" w:color="FFFFFF" w:themeColor="background1"/>
+          <w:insideV w:val="nil"/>
+        </w:tcBorders>
+        <w:shd w:val="clear" w:color="auto" w:fill="156082" w:themeFill="accent1"/>
+      </w:tcPr>
+    </w:tblStylePr>
+    <w:tblStylePr w:type="band1Vert">
+      <w:tblPr/>
+      <w:tcPr>
+        <w:shd w:val="clear" w:color="auto" w:fill="83CAEB" w:themeFill="accent1" w:themeFillTint="66"/>
+      </w:tcPr>
+    </w:tblStylePr>
+    <w:tblStylePr w:type="band1Horz">
+      <w:tblPr/>
+      <w:tcPr>
+        <w:shd w:val="clear" w:color="auto" w:fill="83CAEB" w:themeFill="accent1" w:themeFillTint="66"/>
+      </w:tcPr>
+    </w:tblStylePr>
+  </w:style>
+  <w:style w:type="table" w:styleId="Tablaconcuadrcula7concolores-nfasis1">
+    <w:name w:val="Grid Table 7 Colorful Accent 1"/>
+    <w:basedOn w:val="Tablanormal"/>
+    <w:uiPriority w:val="52"/>
+    <w:rsid w:val="00015F1D"/>
+    <w:pPr>
+      <w:spacing w:after="0" w:line="240" w:lineRule="auto"/>
+    </w:pPr>
+    <w:rPr>
+      <w:color w:val="0F4761" w:themeColor="accent1" w:themeShade="BF"/>
+    </w:rPr>
+    <w:tblPr>
+      <w:tblStyleRowBandSize w:val="1"/>
+      <w:tblStyleColBandSize w:val="1"/>
+      <w:tblBorders>
+        <w:top w:val="single" w:sz="4" w:space="0" w:color="45B0E1" w:themeColor="accent1" w:themeTint="99"/>
+        <w:left w:val="single" w:sz="4" w:space="0" w:color="45B0E1" w:themeColor="accent1" w:themeTint="99"/>
+        <w:bottom w:val="single" w:sz="4" w:space="0" w:color="45B0E1" w:themeColor="accent1" w:themeTint="99"/>
+        <w:right w:val="single" w:sz="4" w:space="0" w:color="45B0E1" w:themeColor="accent1" w:themeTint="99"/>
+        <w:insideH w:val="single" w:sz="4" w:space="0" w:color="45B0E1" w:themeColor="accent1" w:themeTint="99"/>
+        <w:insideV w:val="single" w:sz="4" w:space="0" w:color="45B0E1" w:themeColor="accent1" w:themeTint="99"/>
+      </w:tblBorders>
+    </w:tblPr>
+    <w:tblStylePr w:type="firstRow">
+      <w:rPr>
+        <w:b/>
+        <w:bCs/>
+      </w:rPr>
+      <w:tblPr/>
+      <w:tcPr>
+        <w:tcBorders>
+          <w:top w:val="nil"/>
+          <w:left w:val="nil"/>
+          <w:right w:val="nil"/>
+          <w:insideH w:val="nil"/>
+          <w:insideV w:val="nil"/>
+        </w:tcBorders>
+        <w:shd w:val="clear" w:color="auto" w:fill="FFFFFF" w:themeFill="background1"/>
+      </w:tcPr>
+    </w:tblStylePr>
+    <w:tblStylePr w:type="lastRow">
+      <w:rPr>
+        <w:b/>
+        <w:bCs/>
+      </w:rPr>
+      <w:tblPr/>
+      <w:tcPr>
+        <w:tcBorders>
+          <w:left w:val="nil"/>
+          <w:bottom w:val="nil"/>
+          <w:right w:val="nil"/>
+          <w:insideH w:val="nil"/>
+          <w:insideV w:val="nil"/>
+        </w:tcBorders>
+        <w:shd w:val="clear" w:color="auto" w:fill="FFFFFF" w:themeFill="background1"/>
+      </w:tcPr>
+    </w:tblStylePr>
+    <w:tblStylePr w:type="firstCol">
+      <w:pPr>
+        <w:jc w:val="right"/>
+      </w:pPr>
+      <w:rPr>
+        <w:i/>
+        <w:iCs/>
+      </w:rPr>
+      <w:tblPr/>
+      <w:tcPr>
+        <w:tcBorders>
+          <w:top w:val="nil"/>
+          <w:left w:val="nil"/>
+          <w:bottom w:val="nil"/>
+          <w:insideH w:val="nil"/>
+          <w:insideV w:val="nil"/>
+        </w:tcBorders>
+        <w:shd w:val="clear" w:color="auto" w:fill="FFFFFF" w:themeFill="background1"/>
+      </w:tcPr>
+    </w:tblStylePr>
+    <w:tblStylePr w:type="lastCol">
+      <w:rPr>
+        <w:i/>
+        <w:iCs/>
+      </w:rPr>
+      <w:tblPr/>
+      <w:tcPr>
+        <w:tcBorders>
+          <w:top w:val="nil"/>
+          <w:bottom w:val="nil"/>
+          <w:right w:val="nil"/>
+          <w:insideH w:val="nil"/>
+          <w:insideV w:val="nil"/>
+        </w:tcBorders>
+        <w:shd w:val="clear" w:color="auto" w:fill="FFFFFF" w:themeFill="background1"/>
+      </w:tcPr>
+    </w:tblStylePr>
+    <w:tblStylePr w:type="band1Vert">
+      <w:tblPr/>
+      <w:tcPr>
+        <w:shd w:val="clear" w:color="auto" w:fill="C1E4F5" w:themeFill="accent1" w:themeFillTint="33"/>
+      </w:tcPr>
+    </w:tblStylePr>
+    <w:tblStylePr w:type="band1Horz">
+      <w:tblPr/>
+      <w:tcPr>
+        <w:shd w:val="clear" w:color="auto" w:fill="C1E4F5" w:themeFill="accent1" w:themeFillTint="33"/>
+      </w:tcPr>
+    </w:tblStylePr>
+    <w:tblStylePr w:type="neCell">
+      <w:tblPr/>
+      <w:tcPr>
+        <w:tcBorders>
+          <w:bottom w:val="single" w:sz="4" w:space="0" w:color="45B0E1" w:themeColor="accent1" w:themeTint="99"/>
+        </w:tcBorders>
+      </w:tcPr>
+    </w:tblStylePr>
+    <w:tblStylePr w:type="nwCell">
+      <w:tblPr/>
+      <w:tcPr>
+        <w:tcBorders>
+          <w:bottom w:val="single" w:sz="4" w:space="0" w:color="45B0E1" w:themeColor="accent1" w:themeTint="99"/>
+        </w:tcBorders>
+      </w:tcPr>
+    </w:tblStylePr>
+    <w:tblStylePr w:type="seCell">
+      <w:tblPr/>
+      <w:tcPr>
+        <w:tcBorders>
+          <w:top w:val="single" w:sz="4" w:space="0" w:color="45B0E1" w:themeColor="accent1" w:themeTint="99"/>
+        </w:tcBorders>
+      </w:tcPr>
+    </w:tblStylePr>
+    <w:tblStylePr w:type="swCell">
+      <w:tblPr/>
+      <w:tcPr>
+        <w:tcBorders>
+          <w:top w:val="single" w:sz="4" w:space="0" w:color="45B0E1" w:themeColor="accent1" w:themeTint="99"/>
+        </w:tcBorders>
+      </w:tcPr>
+    </w:tblStylePr>
+  </w:style>
+  <w:style w:type="paragraph" w:styleId="TDC1">
+    <w:name w:val="toc 1"/>
+    <w:basedOn w:val="Normal"/>
+    <w:next w:val="Normal"/>
+    <w:autoRedefine/>
+    <w:uiPriority w:val="39"/>
+    <w:unhideWhenUsed/>
+    <w:rsid w:val="00015F1D"/>
+    <w:pPr>
+      <w:spacing w:after="100"/>
+    </w:pPr>
+  </w:style>
+  <w:style w:type="paragraph" w:styleId="TDC2">
+    <w:name w:val="toc 2"/>
+    <w:basedOn w:val="Normal"/>
+    <w:next w:val="Normal"/>
+    <w:autoRedefine/>
+    <w:uiPriority w:val="39"/>
+    <w:unhideWhenUsed/>
+    <w:rsid w:val="00015F1D"/>
+    <w:pPr>
+      <w:spacing w:after="100"/>
+      <w:ind w:left="240"/>
+    </w:pPr>
+  </w:style>
+  <w:style w:type="character" w:styleId="Hipervnculo">
+    <w:name w:val="Hyperlink"/>
+    <w:basedOn w:val="Fuentedeprrafopredeter"/>
+    <w:uiPriority w:val="99"/>
+    <w:unhideWhenUsed/>
+    <w:rsid w:val="00015F1D"/>
+    <w:rPr>
+      <w:color w:val="467886" w:themeColor="hyperlink"/>
+      <w:u w:val="single"/>
+    </w:rPr>
+  </w:style>
+  <w:style w:type="table" w:styleId="Tablaconcuadrcula1clara-nfasis4">
+    <w:name w:val="Grid Table 1 Light Accent 4"/>
+    <w:basedOn w:val="Tablanormal"/>
+    <w:uiPriority w:val="46"/>
+    <w:rsid w:val="00043491"/>
+    <w:pPr>
+      <w:spacing w:after="0" w:line="240" w:lineRule="auto"/>
+    </w:pPr>
+    <w:tblPr>
+      <w:tblStyleRowBandSize w:val="1"/>
+      <w:tblStyleColBandSize w:val="1"/>
+      <w:tblBorders>
+        <w:top w:val="single" w:sz="4" w:space="0" w:color="95DCF7" w:themeColor="accent4" w:themeTint="66"/>
+        <w:left w:val="single" w:sz="4" w:space="0" w:color="95DCF7" w:themeColor="accent4" w:themeTint="66"/>
+        <w:bottom w:val="single" w:sz="4" w:space="0" w:color="95DCF7" w:themeColor="accent4" w:themeTint="66"/>
+        <w:right w:val="single" w:sz="4" w:space="0" w:color="95DCF7" w:themeColor="accent4" w:themeTint="66"/>
+        <w:insideH w:val="single" w:sz="4" w:space="0" w:color="95DCF7" w:themeColor="accent4" w:themeTint="66"/>
+        <w:insideV w:val="single" w:sz="4" w:space="0" w:color="95DCF7" w:themeColor="accent4" w:themeTint="66"/>
+      </w:tblBorders>
+    </w:tblPr>
+    <w:tblStylePr w:type="firstRow">
+      <w:rPr>
+        <w:b/>
+        <w:bCs/>
+      </w:rPr>
+      <w:tblPr/>
+      <w:tcPr>
+        <w:tcBorders>
+          <w:bottom w:val="single" w:sz="12" w:space="0" w:color="60CAF3" w:themeColor="accent4" w:themeTint="99"/>
+        </w:tcBorders>
+      </w:tcPr>
+    </w:tblStylePr>
+    <w:tblStylePr w:type="lastRow">
+      <w:rPr>
+        <w:b/>
+        <w:bCs/>
+      </w:rPr>
+      <w:tblPr/>
+      <w:tcPr>
+        <w:tcBorders>
+          <w:top w:val="double" w:sz="2" w:space="0" w:color="60CAF3" w:themeColor="accent4" w:themeTint="99"/>
+        </w:tcBorders>
+      </w:tcPr>
+    </w:tblStylePr>
+    <w:tblStylePr w:type="firstCol">
+      <w:rPr>
+        <w:b/>
+        <w:bCs/>
+      </w:rPr>
+    </w:tblStylePr>
+    <w:tblStylePr w:type="lastCol">
+      <w:rPr>
+        <w:b/>
+        <w:bCs/>
+      </w:rPr>
+    </w:tblStylePr>
+  </w:style>
+  <w:style w:type="table" w:styleId="Tablaconcuadrcula2-nfasis4">
+    <w:name w:val="Grid Table 2 Accent 4"/>
+    <w:basedOn w:val="Tablanormal"/>
+    <w:uiPriority w:val="47"/>
+    <w:rsid w:val="00043491"/>
+    <w:pPr>
+      <w:spacing w:after="0" w:line="240" w:lineRule="auto"/>
+    </w:pPr>
+    <w:tblPr>
+      <w:tblStyleRowBandSize w:val="1"/>
+      <w:tblStyleColBandSize w:val="1"/>
+      <w:tblBorders>
+        <w:top w:val="single" w:sz="2" w:space="0" w:color="60CAF3" w:themeColor="accent4" w:themeTint="99"/>
+        <w:bottom w:val="single" w:sz="2" w:space="0" w:color="60CAF3" w:themeColor="accent4" w:themeTint="99"/>
+        <w:insideH w:val="single" w:sz="2" w:space="0" w:color="60CAF3" w:themeColor="accent4" w:themeTint="99"/>
+        <w:insideV w:val="single" w:sz="2" w:space="0" w:color="60CAF3" w:themeColor="accent4" w:themeTint="99"/>
+      </w:tblBorders>
+    </w:tblPr>
+    <w:tblStylePr w:type="firstRow">
+      <w:rPr>
+        <w:b/>
+        <w:bCs/>
+      </w:rPr>
+      <w:tblPr/>
+      <w:tcPr>
+        <w:tcBorders>
+          <w:top w:val="nil"/>
+          <w:bottom w:val="single" w:sz="12" w:space="0" w:color="60CAF3" w:themeColor="accent4" w:themeTint="99"/>
+          <w:insideH w:val="nil"/>
+          <w:insideV w:val="nil"/>
+        </w:tcBorders>
+        <w:shd w:val="clear" w:color="auto" w:fill="FFFFFF" w:themeFill="background1"/>
+      </w:tcPr>
+    </w:tblStylePr>
+    <w:tblStylePr w:type="lastRow">
+      <w:rPr>
+        <w:b/>
+        <w:bCs/>
+      </w:rPr>
+      <w:tblPr/>
+      <w:tcPr>
+        <w:tcBorders>
+          <w:top w:val="double" w:sz="2" w:space="0" w:color="60CAF3" w:themeColor="accent4" w:themeTint="99"/>
+          <w:bottom w:val="nil"/>
+          <w:insideH w:val="nil"/>
+          <w:insideV w:val="nil"/>
+        </w:tcBorders>
+        <w:shd w:val="clear" w:color="auto" w:fill="FFFFFF" w:themeFill="background1"/>
+      </w:tcPr>
+    </w:tblStylePr>
+    <w:tblStylePr w:type="firstCol">
+      <w:rPr>
+        <w:b/>
+        <w:bCs/>
+      </w:rPr>
+    </w:tblStylePr>
+    <w:tblStylePr w:type="lastCol">
+      <w:rPr>
+        <w:b/>
+        <w:bCs/>
+      </w:rPr>
+    </w:tblStylePr>
+    <w:tblStylePr w:type="band1Vert">
+      <w:tblPr/>
+      <w:tcPr>
+        <w:shd w:val="clear" w:color="auto" w:fill="CAEDFB" w:themeFill="accent4" w:themeFillTint="33"/>
+      </w:tcPr>
+    </w:tblStylePr>
+    <w:tblStylePr w:type="band1Horz">
+      <w:tblPr/>
+      <w:tcPr>
+        <w:shd w:val="clear" w:color="auto" w:fill="CAEDFB" w:themeFill="accent4" w:themeFillTint="33"/>
+      </w:tcPr>
+    </w:tblStylePr>
+  </w:style>
+  <w:style w:type="table" w:styleId="Tablaconcuadrcula6concolores-nfasis4">
+    <w:name w:val="Grid Table 6 Colorful Accent 4"/>
+    <w:basedOn w:val="Tablanormal"/>
+    <w:uiPriority w:val="51"/>
+    <w:rsid w:val="00043491"/>
+    <w:pPr>
+      <w:spacing w:after="0" w:line="240" w:lineRule="auto"/>
+    </w:pPr>
+    <w:rPr>
+      <w:color w:val="0B769F" w:themeColor="accent4" w:themeShade="BF"/>
+    </w:rPr>
+    <w:tblPr>
+      <w:tblStyleRowBandSize w:val="1"/>
+      <w:tblStyleColBandSize w:val="1"/>
+      <w:tblBorders>
+        <w:top w:val="single" w:sz="4" w:space="0" w:color="60CAF3" w:themeColor="accent4" w:themeTint="99"/>
+        <w:left w:val="single" w:sz="4" w:space="0" w:color="60CAF3" w:themeColor="accent4" w:themeTint="99"/>
+        <w:bottom w:val="single" w:sz="4" w:space="0" w:color="60CAF3" w:themeColor="accent4" w:themeTint="99"/>
+        <w:right w:val="single" w:sz="4" w:space="0" w:color="60CAF3" w:themeColor="accent4" w:themeTint="99"/>
+        <w:insideH w:val="single" w:sz="4" w:space="0" w:color="60CAF3" w:themeColor="accent4" w:themeTint="99"/>
+        <w:insideV w:val="single" w:sz="4" w:space="0" w:color="60CAF3" w:themeColor="accent4" w:themeTint="99"/>
+      </w:tblBorders>
+    </w:tblPr>
+    <w:tblStylePr w:type="firstRow">
+      <w:rPr>
+        <w:b/>
+        <w:bCs/>
+      </w:rPr>
+      <w:tblPr/>
+      <w:tcPr>
+        <w:tcBorders>
+          <w:bottom w:val="single" w:sz="12" w:space="0" w:color="60CAF3" w:themeColor="accent4" w:themeTint="99"/>
+        </w:tcBorders>
+      </w:tcPr>
+    </w:tblStylePr>
+    <w:tblStylePr w:type="lastRow">
+      <w:rPr>
+        <w:b/>
+        <w:bCs/>
+      </w:rPr>
+      <w:tblPr/>
+      <w:tcPr>
+        <w:tcBorders>
+          <w:top w:val="double" w:sz="4" w:space="0" w:color="60CAF3" w:themeColor="accent4" w:themeTint="99"/>
+        </w:tcBorders>
+      </w:tcPr>
+    </w:tblStylePr>
+    <w:tblStylePr w:type="firstCol">
+      <w:rPr>
+        <w:b/>
+        <w:bCs/>
+      </w:rPr>
+    </w:tblStylePr>
+    <w:tblStylePr w:type="lastCol">
+      <w:rPr>
+        <w:b/>
+        <w:bCs/>
+      </w:rPr>
+    </w:tblStylePr>
+    <w:tblStylePr w:type="band1Vert">
+      <w:tblPr/>
+      <w:tcPr>
+        <w:shd w:val="clear" w:color="auto" w:fill="CAEDFB" w:themeFill="accent4" w:themeFillTint="33"/>
+      </w:tcPr>
+    </w:tblStylePr>
+    <w:tblStylePr w:type="band1Horz">
+      <w:tblPr/>
+      <w:tcPr>
+        <w:shd w:val="clear" w:color="auto" w:fill="CAEDFB" w:themeFill="accent4" w:themeFillTint="33"/>
+      </w:tcPr>
+    </w:tblStylePr>
+  </w:style>
+  <w:style w:type="table" w:styleId="Tablanormal5">
+    <w:name w:val="Plain Table 5"/>
+    <w:basedOn w:val="Tablanormal"/>
+    <w:uiPriority w:val="45"/>
+    <w:rsid w:val="004205DC"/>
+    <w:pPr>
+      <w:spacing w:after="0" w:line="240" w:lineRule="auto"/>
+    </w:pPr>
+    <w:tblPr>
+      <w:tblStyleRowBandSize w:val="1"/>
+      <w:tblStyleColBandSize w:val="1"/>
+    </w:tblPr>
+    <w:tblStylePr w:type="firstRow">
+      <w:rPr>
+        <w:rFonts w:asciiTheme="majorHAnsi" w:eastAsiaTheme="majorEastAsia" w:hAnsiTheme="majorHAnsi" w:cstheme="majorBidi"/>
+        <w:i/>
+        <w:iCs/>
+        <w:sz w:val="26"/>
+      </w:rPr>
+      <w:tblPr/>
+      <w:tcPr>
+        <w:tcBorders>
+          <w:bottom w:val="single" w:sz="4" w:space="0" w:color="7F7F7F" w:themeColor="text1" w:themeTint="80"/>
+        </w:tcBorders>
+        <w:shd w:val="clear" w:color="auto" w:fill="FFFFFF" w:themeFill="background1"/>
+      </w:tcPr>
+    </w:tblStylePr>
+    <w:tblStylePr w:type="lastRow">
+      <w:rPr>
+        <w:rFonts w:asciiTheme="majorHAnsi" w:eastAsiaTheme="majorEastAsia" w:hAnsiTheme="majorHAnsi" w:cstheme="majorBidi"/>
+        <w:i/>
+        <w:iCs/>
+        <w:sz w:val="26"/>
+      </w:rPr>
+      <w:tblPr/>
+      <w:tcPr>
+        <w:tcBorders>
+          <w:top w:val="single" w:sz="4" w:space="0" w:color="7F7F7F" w:themeColor="text1" w:themeTint="80"/>
+        </w:tcBorders>
+        <w:shd w:val="clear" w:color="auto" w:fill="FFFFFF" w:themeFill="background1"/>
+      </w:tcPr>
+    </w:tblStylePr>
+    <w:tblStylePr w:type="firstCol">
+      <w:pPr>
+        <w:jc w:val="right"/>
+      </w:pPr>
+      <w:rPr>
+        <w:rFonts w:asciiTheme="majorHAnsi" w:eastAsiaTheme="majorEastAsia" w:hAnsiTheme="majorHAnsi" w:cstheme="majorBidi"/>
+        <w:i/>
+        <w:iCs/>
+        <w:sz w:val="26"/>
+      </w:rPr>
+      <w:tblPr/>
+      <w:tcPr>
+        <w:tcBorders>
+          <w:right w:val="single" w:sz="4" w:space="0" w:color="7F7F7F" w:themeColor="text1" w:themeTint="80"/>
+        </w:tcBorders>
+        <w:shd w:val="clear" w:color="auto" w:fill="FFFFFF" w:themeFill="background1"/>
+      </w:tcPr>
+    </w:tblStylePr>
+    <w:tblStylePr w:type="lastCol">
+      <w:rPr>
+        <w:rFonts w:asciiTheme="majorHAnsi" w:eastAsiaTheme="majorEastAsia" w:hAnsiTheme="majorHAnsi" w:cstheme="majorBidi"/>
+        <w:i/>
+        <w:iCs/>
+        <w:sz w:val="26"/>
+      </w:rPr>
+      <w:tblPr/>
+      <w:tcPr>
+        <w:tcBorders>
+          <w:left w:val="single" w:sz="4" w:space="0" w:color="7F7F7F" w:themeColor="text1" w:themeTint="80"/>
+        </w:tcBorders>
+        <w:shd w:val="clear" w:color="auto" w:fill="FFFFFF" w:themeFill="background1"/>
+      </w:tcPr>
+    </w:tblStylePr>
+    <w:tblStylePr w:type="band1Vert">
+      <w:tblPr/>
+      <w:tcPr>
+        <w:shd w:val="clear" w:color="auto" w:fill="F2F2F2" w:themeFill="background1" w:themeFillShade="F2"/>
+      </w:tcPr>
+    </w:tblStylePr>
+    <w:tblStylePr w:type="band1Horz">
+      <w:tblPr/>
+      <w:tcPr>
+        <w:shd w:val="clear" w:color="auto" w:fill="F2F2F2" w:themeFill="background1" w:themeFillShade="F2"/>
+      </w:tcPr>
+    </w:tblStylePr>
+    <w:tblStylePr w:type="neCell">
+      <w:tblPr/>
+      <w:tcPr>
+        <w:tcBorders>
+          <w:left w:val="nil"/>
+        </w:tcBorders>
+      </w:tcPr>
+    </w:tblStylePr>
+    <w:tblStylePr w:type="nwCell">
+      <w:tblPr/>
+      <w:tcPr>
+        <w:tcBorders>
+          <w:right w:val="nil"/>
+        </w:tcBorders>
+      </w:tcPr>
+    </w:tblStylePr>
+    <w:tblStylePr w:type="seCell">
+      <w:tblPr/>
+      <w:tcPr>
+        <w:tcBorders>
+          <w:left w:val="nil"/>
+        </w:tcBorders>
+      </w:tcPr>
+    </w:tblStylePr>
+    <w:tblStylePr w:type="swCell">
+      <w:tblPr/>
+      <w:tcPr>
+        <w:tcBorders>
+          <w:right w:val="nil"/>
+        </w:tcBorders>
+      </w:tcPr>
+    </w:tblStylePr>
+  </w:style>
 </w:styles>
 </file>
 

</xml_diff>

<commit_message>
feat: Add comprehensive course material on interactive information visualization and Activity 1 report. [Avance Actividad 1 - Materia 2- Resolución Gráfico 1,2,3]
</commit_message>
<xml_diff>
--- a/03_SEMESTRE/02_VisualizacionInteractivaInformacion/Actividad_1/Informe/Actividad_1_Informe_graficos_LEONARD_JOSE_CUENCA_ROA_RV1.docx
+++ b/03_SEMESTRE/02_VisualizacionInteractivaInformacion/Actividad_1/Informe/Actividad_1_Informe_graficos_LEONARD_JOSE_CUENCA_ROA_RV1.docx
@@ -4124,11 +4124,13 @@
     <w:sdt>
       <w:sdtPr>
         <w:rPr>
-          <w:rFonts w:ascii="Calibri" w:hAnsi="Calibri" w:cs="Calibri"/>
+          <w:rFonts w:ascii="Calibri" w:eastAsiaTheme="minorHAnsi" w:hAnsi="Calibri" w:cs="Calibri"/>
           <w:color w:val="000000" w:themeColor="text1"/>
+          <w:kern w:val="2"/>
           <w:sz w:val="24"/>
           <w:szCs w:val="24"/>
-          <w:lang w:val="es-ES"/>
+          <w:lang w:val="es-ES" w:eastAsia="en-US"/>
+          <w14:ligatures w14:val="standardContextual"/>
         </w:rPr>
         <w:id w:val="454376687"/>
         <w:docPartObj>
@@ -4138,12 +4140,8 @@
       </w:sdtPr>
       <w:sdtEndPr>
         <w:rPr>
-          <w:rFonts w:eastAsiaTheme="minorHAnsi"/>
           <w:b/>
           <w:bCs/>
-          <w:kern w:val="2"/>
-          <w:lang w:eastAsia="en-US"/>
-          <w14:ligatures w14:val="standardContextual"/>
         </w:rPr>
       </w:sdtEndPr>
       <w:sdtContent>
@@ -4153,6 +4151,8 @@
             <w:spacing w:line="360" w:lineRule="auto"/>
             <w:rPr>
               <w:rFonts w:ascii="Calibri" w:hAnsi="Calibri" w:cs="Calibri"/>
+              <w:b/>
+              <w:bCs/>
               <w:color w:val="000000" w:themeColor="text1"/>
               <w:sz w:val="24"/>
               <w:szCs w:val="24"/>
@@ -4161,6 +4161,8 @@
           <w:r>
             <w:rPr>
               <w:rFonts w:ascii="Calibri" w:hAnsi="Calibri" w:cs="Calibri"/>
+              <w:b/>
+              <w:bCs/>
               <w:color w:val="000000" w:themeColor="text1"/>
               <w:sz w:val="24"/>
               <w:szCs w:val="24"/>
@@ -4175,11 +4177,10 @@
             <w:tabs>
               <w:tab w:val="right" w:leader="dot" w:pos="9913"/>
             </w:tabs>
-            <w:spacing w:line="360" w:lineRule="auto"/>
             <w:rPr>
-              <w:rFonts w:ascii="Calibri" w:hAnsi="Calibri" w:cs="Calibri"/>
+              <w:rFonts w:eastAsiaTheme="minorEastAsia"/>
               <w:noProof/>
-              <w:color w:val="000000" w:themeColor="text1"/>
+              <w:lang w:eastAsia="es-MX"/>
             </w:rPr>
           </w:pPr>
           <w:r>
@@ -4203,75 +4204,70 @@
             </w:rPr>
             <w:fldChar w:fldCharType="separate"/>
           </w:r>
-          <w:hyperlink w:anchor="_Toc215490110" w:history="1">
+          <w:hyperlink w:anchor="_Toc215674836" w:history="1">
             <w:r>
               <w:rPr>
                 <w:rStyle w:val="Hipervnculo"/>
                 <w:rFonts w:ascii="Calibri" w:hAnsi="Calibri" w:cs="Calibri"/>
+                <w:b/>
+                <w:bCs/>
                 <w:noProof/>
-                <w:color w:val="000000" w:themeColor="text1"/>
-              </w:rPr>
-              <w:t>Análisis de gráficos y propuestas para la resolución de errores encontrados.</w:t>
-            </w:r>
-            <w:r>
-              <w:rPr>
-                <w:rFonts w:ascii="Calibri" w:hAnsi="Calibri" w:cs="Calibri"/>
+              </w:rPr>
+              <w:t>Análisis de gráficos y propuestas para la resolución de errores encontrados</w:t>
+            </w:r>
+            <w:r>
+              <w:rPr>
+                <w:rStyle w:val="Hipervnculo"/>
+                <w:rFonts w:ascii="Calibri" w:hAnsi="Calibri" w:cs="Calibri"/>
+                <w:noProof/>
+              </w:rPr>
+              <w:t>.</w:t>
+            </w:r>
+            <w:r>
+              <w:rPr>
                 <w:noProof/>
                 <w:webHidden/>
-                <w:color w:val="000000" w:themeColor="text1"/>
               </w:rPr>
               <w:tab/>
             </w:r>
             <w:r>
               <w:rPr>
-                <w:rFonts w:ascii="Calibri" w:hAnsi="Calibri" w:cs="Calibri"/>
                 <w:noProof/>
                 <w:webHidden/>
-                <w:color w:val="000000" w:themeColor="text1"/>
               </w:rPr>
               <w:fldChar w:fldCharType="begin"/>
             </w:r>
             <w:r>
               <w:rPr>
-                <w:rFonts w:ascii="Calibri" w:hAnsi="Calibri" w:cs="Calibri"/>
                 <w:noProof/>
                 <w:webHidden/>
-                <w:color w:val="000000" w:themeColor="text1"/>
-              </w:rPr>
-              <w:instrText xml:space="preserve"> PAGEREF _Toc215490110 \h </w:instrText>
-            </w:r>
-            <w:r>
-              <w:rPr>
-                <w:rFonts w:ascii="Calibri" w:hAnsi="Calibri" w:cs="Calibri"/>
+              </w:rPr>
+              <w:instrText xml:space="preserve"> PAGEREF _Toc215674836 \h </w:instrText>
+            </w:r>
+            <w:r>
+              <w:rPr>
                 <w:noProof/>
                 <w:webHidden/>
-                <w:color w:val="000000" w:themeColor="text1"/>
-              </w:rPr>
-            </w:r>
-            <w:r>
-              <w:rPr>
-                <w:rFonts w:ascii="Calibri" w:hAnsi="Calibri" w:cs="Calibri"/>
+              </w:rPr>
+            </w:r>
+            <w:r>
+              <w:rPr>
                 <w:noProof/>
                 <w:webHidden/>
-                <w:color w:val="000000" w:themeColor="text1"/>
               </w:rPr>
               <w:fldChar w:fldCharType="separate"/>
             </w:r>
             <w:r>
               <w:rPr>
-                <w:rFonts w:ascii="Calibri" w:hAnsi="Calibri" w:cs="Calibri"/>
                 <w:noProof/>
                 <w:webHidden/>
-                <w:color w:val="000000" w:themeColor="text1"/>
               </w:rPr>
               <w:t>2</w:t>
             </w:r>
             <w:r>
               <w:rPr>
-                <w:rFonts w:ascii="Calibri" w:hAnsi="Calibri" w:cs="Calibri"/>
                 <w:noProof/>
                 <w:webHidden/>
-                <w:color w:val="000000" w:themeColor="text1"/>
               </w:rPr>
               <w:fldChar w:fldCharType="end"/>
             </w:r>
@@ -4283,82 +4279,68 @@
             <w:tabs>
               <w:tab w:val="right" w:leader="dot" w:pos="9913"/>
             </w:tabs>
-            <w:spacing w:line="360" w:lineRule="auto"/>
             <w:rPr>
-              <w:rFonts w:ascii="Calibri" w:hAnsi="Calibri" w:cs="Calibri"/>
+              <w:rFonts w:eastAsiaTheme="minorEastAsia"/>
               <w:noProof/>
-              <w:color w:val="000000" w:themeColor="text1"/>
+              <w:lang w:eastAsia="es-MX"/>
             </w:rPr>
           </w:pPr>
-          <w:hyperlink w:anchor="_Toc215490111" w:history="1">
+          <w:hyperlink w:anchor="_Toc215674837" w:history="1">
             <w:r>
               <w:rPr>
                 <w:rStyle w:val="Hipervnculo"/>
                 <w:rFonts w:ascii="Calibri" w:hAnsi="Calibri" w:cs="Calibri"/>
+                <w:b/>
+                <w:bCs/>
                 <w:noProof/>
-                <w:color w:val="000000" w:themeColor="text1"/>
               </w:rPr>
               <w:t>1. Gráfico de barras apiladas con colores poco contrastantes</w:t>
             </w:r>
             <w:r>
               <w:rPr>
-                <w:rFonts w:ascii="Calibri" w:hAnsi="Calibri" w:cs="Calibri"/>
                 <w:noProof/>
                 <w:webHidden/>
-                <w:color w:val="000000" w:themeColor="text1"/>
               </w:rPr>
               <w:tab/>
             </w:r>
             <w:r>
               <w:rPr>
-                <w:rFonts w:ascii="Calibri" w:hAnsi="Calibri" w:cs="Calibri"/>
                 <w:noProof/>
                 <w:webHidden/>
-                <w:color w:val="000000" w:themeColor="text1"/>
               </w:rPr>
               <w:fldChar w:fldCharType="begin"/>
             </w:r>
             <w:r>
               <w:rPr>
-                <w:rFonts w:ascii="Calibri" w:hAnsi="Calibri" w:cs="Calibri"/>
                 <w:noProof/>
                 <w:webHidden/>
-                <w:color w:val="000000" w:themeColor="text1"/>
-              </w:rPr>
-              <w:instrText xml:space="preserve"> PAGEREF _Toc215490111 \h </w:instrText>
-            </w:r>
-            <w:r>
-              <w:rPr>
-                <w:rFonts w:ascii="Calibri" w:hAnsi="Calibri" w:cs="Calibri"/>
+              </w:rPr>
+              <w:instrText xml:space="preserve"> PAGEREF _Toc215674837 \h </w:instrText>
+            </w:r>
+            <w:r>
+              <w:rPr>
                 <w:noProof/>
                 <w:webHidden/>
-                <w:color w:val="000000" w:themeColor="text1"/>
-              </w:rPr>
-            </w:r>
-            <w:r>
-              <w:rPr>
-                <w:rFonts w:ascii="Calibri" w:hAnsi="Calibri" w:cs="Calibri"/>
+              </w:rPr>
+            </w:r>
+            <w:r>
+              <w:rPr>
                 <w:noProof/>
                 <w:webHidden/>
-                <w:color w:val="000000" w:themeColor="text1"/>
               </w:rPr>
               <w:fldChar w:fldCharType="separate"/>
             </w:r>
             <w:r>
               <w:rPr>
-                <w:rFonts w:ascii="Calibri" w:hAnsi="Calibri" w:cs="Calibri"/>
                 <w:noProof/>
                 <w:webHidden/>
-                <w:color w:val="000000" w:themeColor="text1"/>
               </w:rPr>
               <w:t>2</w:t>
             </w:r>
             <w:r>
               <w:rPr>
-                <w:rFonts w:ascii="Calibri" w:hAnsi="Calibri" w:cs="Calibri"/>
                 <w:noProof/>
                 <w:webHidden/>
-                <w:color w:val="000000" w:themeColor="text1"/>
               </w:rPr>
               <w:fldChar w:fldCharType="end"/>
             </w:r>
@@ -4370,82 +4352,68 @@
             <w:tabs>
               <w:tab w:val="right" w:leader="dot" w:pos="9913"/>
             </w:tabs>
-            <w:spacing w:line="360" w:lineRule="auto"/>
             <w:rPr>
-              <w:rFonts w:ascii="Calibri" w:hAnsi="Calibri" w:cs="Calibri"/>
+              <w:rFonts w:eastAsiaTheme="minorEastAsia"/>
               <w:noProof/>
-              <w:color w:val="000000" w:themeColor="text1"/>
+              <w:lang w:eastAsia="es-MX"/>
             </w:rPr>
           </w:pPr>
-          <w:hyperlink w:anchor="_Toc215490112" w:history="1">
+          <w:hyperlink w:anchor="_Toc215674838" w:history="1">
             <w:r>
               <w:rPr>
                 <w:rStyle w:val="Hipervnculo"/>
                 <w:rFonts w:ascii="Calibri" w:hAnsi="Calibri" w:cs="Calibri"/>
+                <w:b/>
+                <w:bCs/>
                 <w:noProof/>
-                <w:color w:val="000000" w:themeColor="text1"/>
               </w:rPr>
               <w:t>2. Gráfico de líneas superpuestas sin claridad visual</w:t>
             </w:r>
             <w:r>
               <w:rPr>
-                <w:rFonts w:ascii="Calibri" w:hAnsi="Calibri" w:cs="Calibri"/>
                 <w:noProof/>
                 <w:webHidden/>
-                <w:color w:val="000000" w:themeColor="text1"/>
               </w:rPr>
               <w:tab/>
             </w:r>
             <w:r>
               <w:rPr>
-                <w:rFonts w:ascii="Calibri" w:hAnsi="Calibri" w:cs="Calibri"/>
                 <w:noProof/>
                 <w:webHidden/>
-                <w:color w:val="000000" w:themeColor="text1"/>
               </w:rPr>
               <w:fldChar w:fldCharType="begin"/>
             </w:r>
             <w:r>
               <w:rPr>
-                <w:rFonts w:ascii="Calibri" w:hAnsi="Calibri" w:cs="Calibri"/>
                 <w:noProof/>
                 <w:webHidden/>
-                <w:color w:val="000000" w:themeColor="text1"/>
-              </w:rPr>
-              <w:instrText xml:space="preserve"> PAGEREF _Toc215490112 \h </w:instrText>
-            </w:r>
-            <w:r>
-              <w:rPr>
-                <w:rFonts w:ascii="Calibri" w:hAnsi="Calibri" w:cs="Calibri"/>
+              </w:rPr>
+              <w:instrText xml:space="preserve"> PAGEREF _Toc215674838 \h </w:instrText>
+            </w:r>
+            <w:r>
+              <w:rPr>
                 <w:noProof/>
                 <w:webHidden/>
-                <w:color w:val="000000" w:themeColor="text1"/>
-              </w:rPr>
-            </w:r>
-            <w:r>
-              <w:rPr>
-                <w:rFonts w:ascii="Calibri" w:hAnsi="Calibri" w:cs="Calibri"/>
+              </w:rPr>
+            </w:r>
+            <w:r>
+              <w:rPr>
                 <w:noProof/>
                 <w:webHidden/>
-                <w:color w:val="000000" w:themeColor="text1"/>
               </w:rPr>
               <w:fldChar w:fldCharType="separate"/>
             </w:r>
             <w:r>
               <w:rPr>
-                <w:rFonts w:ascii="Calibri" w:hAnsi="Calibri" w:cs="Calibri"/>
                 <w:noProof/>
                 <w:webHidden/>
-                <w:color w:val="000000" w:themeColor="text1"/>
               </w:rPr>
               <w:t>3</w:t>
             </w:r>
             <w:r>
               <w:rPr>
-                <w:rFonts w:ascii="Calibri" w:hAnsi="Calibri" w:cs="Calibri"/>
                 <w:noProof/>
                 <w:webHidden/>
-                <w:color w:val="000000" w:themeColor="text1"/>
               </w:rPr>
               <w:fldChar w:fldCharType="end"/>
             </w:r>
@@ -4457,82 +4425,68 @@
             <w:tabs>
               <w:tab w:val="right" w:leader="dot" w:pos="9913"/>
             </w:tabs>
-            <w:spacing w:line="360" w:lineRule="auto"/>
             <w:rPr>
-              <w:rFonts w:ascii="Calibri" w:hAnsi="Calibri" w:cs="Calibri"/>
+              <w:rFonts w:eastAsiaTheme="minorEastAsia"/>
               <w:noProof/>
-              <w:color w:val="000000" w:themeColor="text1"/>
+              <w:lang w:eastAsia="es-MX"/>
             </w:rPr>
           </w:pPr>
-          <w:hyperlink w:anchor="_Toc215490113" w:history="1">
+          <w:hyperlink w:anchor="_Toc215674839" w:history="1">
             <w:r>
               <w:rPr>
                 <w:rStyle w:val="Hipervnculo"/>
                 <w:rFonts w:ascii="Calibri" w:hAnsi="Calibri" w:cs="Calibri"/>
+                <w:b/>
+                <w:bCs/>
                 <w:noProof/>
-                <w:color w:val="000000" w:themeColor="text1"/>
               </w:rPr>
               <w:t>3. Gráfico circular (Pie Chart) para mostrar datos temporales</w:t>
             </w:r>
             <w:r>
               <w:rPr>
-                <w:rFonts w:ascii="Calibri" w:hAnsi="Calibri" w:cs="Calibri"/>
                 <w:noProof/>
                 <w:webHidden/>
-                <w:color w:val="000000" w:themeColor="text1"/>
               </w:rPr>
               <w:tab/>
             </w:r>
             <w:r>
               <w:rPr>
-                <w:rFonts w:ascii="Calibri" w:hAnsi="Calibri" w:cs="Calibri"/>
                 <w:noProof/>
                 <w:webHidden/>
-                <w:color w:val="000000" w:themeColor="text1"/>
               </w:rPr>
               <w:fldChar w:fldCharType="begin"/>
             </w:r>
             <w:r>
               <w:rPr>
-                <w:rFonts w:ascii="Calibri" w:hAnsi="Calibri" w:cs="Calibri"/>
                 <w:noProof/>
                 <w:webHidden/>
-                <w:color w:val="000000" w:themeColor="text1"/>
-              </w:rPr>
-              <w:instrText xml:space="preserve"> PAGEREF _Toc215490113 \h </w:instrText>
-            </w:r>
-            <w:r>
-              <w:rPr>
-                <w:rFonts w:ascii="Calibri" w:hAnsi="Calibri" w:cs="Calibri"/>
+              </w:rPr>
+              <w:instrText xml:space="preserve"> PAGEREF _Toc215674839 \h </w:instrText>
+            </w:r>
+            <w:r>
+              <w:rPr>
                 <w:noProof/>
                 <w:webHidden/>
-                <w:color w:val="000000" w:themeColor="text1"/>
-              </w:rPr>
-            </w:r>
-            <w:r>
-              <w:rPr>
-                <w:rFonts w:ascii="Calibri" w:hAnsi="Calibri" w:cs="Calibri"/>
+              </w:rPr>
+            </w:r>
+            <w:r>
+              <w:rPr>
                 <w:noProof/>
                 <w:webHidden/>
-                <w:color w:val="000000" w:themeColor="text1"/>
               </w:rPr>
               <w:fldChar w:fldCharType="separate"/>
             </w:r>
             <w:r>
               <w:rPr>
-                <w:rFonts w:ascii="Calibri" w:hAnsi="Calibri" w:cs="Calibri"/>
                 <w:noProof/>
                 <w:webHidden/>
-                <w:color w:val="000000" w:themeColor="text1"/>
-              </w:rPr>
-              <w:t>4</w:t>
-            </w:r>
-            <w:r>
-              <w:rPr>
-                <w:rFonts w:ascii="Calibri" w:hAnsi="Calibri" w:cs="Calibri"/>
+              </w:rPr>
+              <w:t>5</w:t>
+            </w:r>
+            <w:r>
+              <w:rPr>
                 <w:noProof/>
                 <w:webHidden/>
-                <w:color w:val="000000" w:themeColor="text1"/>
               </w:rPr>
               <w:fldChar w:fldCharType="end"/>
             </w:r>
@@ -4544,82 +4498,66 @@
             <w:tabs>
               <w:tab w:val="right" w:leader="dot" w:pos="9913"/>
             </w:tabs>
-            <w:spacing w:line="360" w:lineRule="auto"/>
             <w:rPr>
-              <w:rFonts w:ascii="Calibri" w:hAnsi="Calibri" w:cs="Calibri"/>
+              <w:rFonts w:eastAsiaTheme="minorEastAsia"/>
               <w:noProof/>
-              <w:color w:val="000000" w:themeColor="text1"/>
+              <w:lang w:eastAsia="es-MX"/>
             </w:rPr>
           </w:pPr>
-          <w:hyperlink w:anchor="_Toc215490114" w:history="1">
+          <w:hyperlink w:anchor="_Toc215674840" w:history="1">
             <w:r>
               <w:rPr>
                 <w:rStyle w:val="Hipervnculo"/>
                 <w:rFonts w:ascii="Calibri" w:hAnsi="Calibri" w:cs="Calibri"/>
                 <w:noProof/>
-                <w:color w:val="000000" w:themeColor="text1"/>
               </w:rPr>
               <w:t>4. Gráfico de dispersión con problemas de escalado</w:t>
             </w:r>
             <w:r>
               <w:rPr>
-                <w:rFonts w:ascii="Calibri" w:hAnsi="Calibri" w:cs="Calibri"/>
                 <w:noProof/>
                 <w:webHidden/>
-                <w:color w:val="000000" w:themeColor="text1"/>
               </w:rPr>
               <w:tab/>
             </w:r>
             <w:r>
               <w:rPr>
-                <w:rFonts w:ascii="Calibri" w:hAnsi="Calibri" w:cs="Calibri"/>
                 <w:noProof/>
                 <w:webHidden/>
-                <w:color w:val="000000" w:themeColor="text1"/>
               </w:rPr>
               <w:fldChar w:fldCharType="begin"/>
             </w:r>
             <w:r>
               <w:rPr>
-                <w:rFonts w:ascii="Calibri" w:hAnsi="Calibri" w:cs="Calibri"/>
                 <w:noProof/>
                 <w:webHidden/>
-                <w:color w:val="000000" w:themeColor="text1"/>
-              </w:rPr>
-              <w:instrText xml:space="preserve"> PAGEREF _Toc215490114 \h </w:instrText>
-            </w:r>
-            <w:r>
-              <w:rPr>
-                <w:rFonts w:ascii="Calibri" w:hAnsi="Calibri" w:cs="Calibri"/>
+              </w:rPr>
+              <w:instrText xml:space="preserve"> PAGEREF _Toc215674840 \h </w:instrText>
+            </w:r>
+            <w:r>
+              <w:rPr>
                 <w:noProof/>
                 <w:webHidden/>
-                <w:color w:val="000000" w:themeColor="text1"/>
-              </w:rPr>
-            </w:r>
-            <w:r>
-              <w:rPr>
-                <w:rFonts w:ascii="Calibri" w:hAnsi="Calibri" w:cs="Calibri"/>
+              </w:rPr>
+            </w:r>
+            <w:r>
+              <w:rPr>
                 <w:noProof/>
                 <w:webHidden/>
-                <w:color w:val="000000" w:themeColor="text1"/>
               </w:rPr>
               <w:fldChar w:fldCharType="separate"/>
             </w:r>
             <w:r>
               <w:rPr>
-                <w:rFonts w:ascii="Calibri" w:hAnsi="Calibri" w:cs="Calibri"/>
                 <w:noProof/>
                 <w:webHidden/>
-                <w:color w:val="000000" w:themeColor="text1"/>
-              </w:rPr>
-              <w:t>4</w:t>
-            </w:r>
-            <w:r>
-              <w:rPr>
-                <w:rFonts w:ascii="Calibri" w:hAnsi="Calibri" w:cs="Calibri"/>
+              </w:rPr>
+              <w:t>6</w:t>
+            </w:r>
+            <w:r>
+              <w:rPr>
                 <w:noProof/>
                 <w:webHidden/>
-                <w:color w:val="000000" w:themeColor="text1"/>
               </w:rPr>
               <w:fldChar w:fldCharType="end"/>
             </w:r>
@@ -4631,82 +4569,66 @@
             <w:tabs>
               <w:tab w:val="right" w:leader="dot" w:pos="9913"/>
             </w:tabs>
-            <w:spacing w:line="360" w:lineRule="auto"/>
             <w:rPr>
-              <w:rFonts w:ascii="Calibri" w:hAnsi="Calibri" w:cs="Calibri"/>
+              <w:rFonts w:eastAsiaTheme="minorEastAsia"/>
               <w:noProof/>
-              <w:color w:val="000000" w:themeColor="text1"/>
+              <w:lang w:eastAsia="es-MX"/>
             </w:rPr>
           </w:pPr>
-          <w:hyperlink w:anchor="_Toc215490115" w:history="1">
+          <w:hyperlink w:anchor="_Toc215674841" w:history="1">
             <w:r>
               <w:rPr>
                 <w:rStyle w:val="Hipervnculo"/>
                 <w:rFonts w:ascii="Calibri" w:hAnsi="Calibri" w:cs="Calibri"/>
                 <w:noProof/>
-                <w:color w:val="000000" w:themeColor="text1"/>
               </w:rPr>
               <w:t>5. Gráfico de área apilada con problemas de legibilidad y superposición</w:t>
             </w:r>
             <w:r>
               <w:rPr>
-                <w:rFonts w:ascii="Calibri" w:hAnsi="Calibri" w:cs="Calibri"/>
                 <w:noProof/>
                 <w:webHidden/>
-                <w:color w:val="000000" w:themeColor="text1"/>
               </w:rPr>
               <w:tab/>
             </w:r>
             <w:r>
               <w:rPr>
-                <w:rFonts w:ascii="Calibri" w:hAnsi="Calibri" w:cs="Calibri"/>
                 <w:noProof/>
                 <w:webHidden/>
-                <w:color w:val="000000" w:themeColor="text1"/>
               </w:rPr>
               <w:fldChar w:fldCharType="begin"/>
             </w:r>
             <w:r>
               <w:rPr>
-                <w:rFonts w:ascii="Calibri" w:hAnsi="Calibri" w:cs="Calibri"/>
                 <w:noProof/>
                 <w:webHidden/>
-                <w:color w:val="000000" w:themeColor="text1"/>
-              </w:rPr>
-              <w:instrText xml:space="preserve"> PAGEREF _Toc215490115 \h </w:instrText>
-            </w:r>
-            <w:r>
-              <w:rPr>
-                <w:rFonts w:ascii="Calibri" w:hAnsi="Calibri" w:cs="Calibri"/>
+              </w:rPr>
+              <w:instrText xml:space="preserve"> PAGEREF _Toc215674841 \h </w:instrText>
+            </w:r>
+            <w:r>
+              <w:rPr>
                 <w:noProof/>
                 <w:webHidden/>
-                <w:color w:val="000000" w:themeColor="text1"/>
-              </w:rPr>
-            </w:r>
-            <w:r>
-              <w:rPr>
-                <w:rFonts w:ascii="Calibri" w:hAnsi="Calibri" w:cs="Calibri"/>
+              </w:rPr>
+            </w:r>
+            <w:r>
+              <w:rPr>
                 <w:noProof/>
                 <w:webHidden/>
-                <w:color w:val="000000" w:themeColor="text1"/>
               </w:rPr>
               <w:fldChar w:fldCharType="separate"/>
             </w:r>
             <w:r>
               <w:rPr>
-                <w:rFonts w:ascii="Calibri" w:hAnsi="Calibri" w:cs="Calibri"/>
                 <w:noProof/>
                 <w:webHidden/>
-                <w:color w:val="000000" w:themeColor="text1"/>
-              </w:rPr>
-              <w:t>5</w:t>
-            </w:r>
-            <w:r>
-              <w:rPr>
-                <w:rFonts w:ascii="Calibri" w:hAnsi="Calibri" w:cs="Calibri"/>
+              </w:rPr>
+              <w:t>7</w:t>
+            </w:r>
+            <w:r>
+              <w:rPr>
                 <w:noProof/>
                 <w:webHidden/>
-                <w:color w:val="000000" w:themeColor="text1"/>
               </w:rPr>
               <w:fldChar w:fldCharType="end"/>
             </w:r>
@@ -4718,82 +4640,66 @@
             <w:tabs>
               <w:tab w:val="right" w:leader="dot" w:pos="9913"/>
             </w:tabs>
-            <w:spacing w:line="360" w:lineRule="auto"/>
             <w:rPr>
-              <w:rFonts w:ascii="Calibri" w:hAnsi="Calibri" w:cs="Calibri"/>
+              <w:rFonts w:eastAsiaTheme="minorEastAsia"/>
               <w:noProof/>
-              <w:color w:val="000000" w:themeColor="text1"/>
+              <w:lang w:eastAsia="es-MX"/>
             </w:rPr>
           </w:pPr>
-          <w:hyperlink w:anchor="_Toc215490116" w:history="1">
+          <w:hyperlink w:anchor="_Toc215674842" w:history="1">
             <w:r>
               <w:rPr>
                 <w:rStyle w:val="Hipervnculo"/>
                 <w:rFonts w:ascii="Calibri" w:hAnsi="Calibri" w:cs="Calibri"/>
                 <w:noProof/>
-                <w:color w:val="000000" w:themeColor="text1"/>
               </w:rPr>
               <w:t>Conclusiones</w:t>
             </w:r>
             <w:r>
               <w:rPr>
-                <w:rFonts w:ascii="Calibri" w:hAnsi="Calibri" w:cs="Calibri"/>
                 <w:noProof/>
                 <w:webHidden/>
-                <w:color w:val="000000" w:themeColor="text1"/>
               </w:rPr>
               <w:tab/>
             </w:r>
             <w:r>
               <w:rPr>
-                <w:rFonts w:ascii="Calibri" w:hAnsi="Calibri" w:cs="Calibri"/>
                 <w:noProof/>
                 <w:webHidden/>
-                <w:color w:val="000000" w:themeColor="text1"/>
               </w:rPr>
               <w:fldChar w:fldCharType="begin"/>
             </w:r>
             <w:r>
               <w:rPr>
-                <w:rFonts w:ascii="Calibri" w:hAnsi="Calibri" w:cs="Calibri"/>
                 <w:noProof/>
                 <w:webHidden/>
-                <w:color w:val="000000" w:themeColor="text1"/>
-              </w:rPr>
-              <w:instrText xml:space="preserve"> PAGEREF _Toc215490116 \h </w:instrText>
-            </w:r>
-            <w:r>
-              <w:rPr>
-                <w:rFonts w:ascii="Calibri" w:hAnsi="Calibri" w:cs="Calibri"/>
+              </w:rPr>
+              <w:instrText xml:space="preserve"> PAGEREF _Toc215674842 \h </w:instrText>
+            </w:r>
+            <w:r>
+              <w:rPr>
                 <w:noProof/>
                 <w:webHidden/>
-                <w:color w:val="000000" w:themeColor="text1"/>
-              </w:rPr>
-            </w:r>
-            <w:r>
-              <w:rPr>
-                <w:rFonts w:ascii="Calibri" w:hAnsi="Calibri" w:cs="Calibri"/>
+              </w:rPr>
+            </w:r>
+            <w:r>
+              <w:rPr>
                 <w:noProof/>
                 <w:webHidden/>
-                <w:color w:val="000000" w:themeColor="text1"/>
               </w:rPr>
               <w:fldChar w:fldCharType="separate"/>
             </w:r>
             <w:r>
               <w:rPr>
-                <w:rFonts w:ascii="Calibri" w:hAnsi="Calibri" w:cs="Calibri"/>
                 <w:noProof/>
                 <w:webHidden/>
-                <w:color w:val="000000" w:themeColor="text1"/>
-              </w:rPr>
-              <w:t>6</w:t>
-            </w:r>
-            <w:r>
-              <w:rPr>
-                <w:rFonts w:ascii="Calibri" w:hAnsi="Calibri" w:cs="Calibri"/>
+              </w:rPr>
+              <w:t>8</w:t>
+            </w:r>
+            <w:r>
+              <w:rPr>
                 <w:noProof/>
                 <w:webHidden/>
-                <w:color w:val="000000" w:themeColor="text1"/>
               </w:rPr>
               <w:fldChar w:fldCharType="end"/>
             </w:r>
@@ -4957,7 +4863,7 @@
           <w:szCs w:val="24"/>
         </w:rPr>
       </w:pPr>
-      <w:bookmarkStart w:id="0" w:name="_Toc215490110"/>
+      <w:bookmarkStart w:id="0" w:name="_Toc215674836"/>
       <w:r>
         <w:rPr>
           <w:rFonts w:ascii="Calibri" w:hAnsi="Calibri" w:cs="Calibri"/>
@@ -4996,15 +4902,19 @@
         <w:spacing w:line="360" w:lineRule="auto"/>
         <w:rPr>
           <w:rFonts w:ascii="Calibri" w:hAnsi="Calibri" w:cs="Calibri"/>
+          <w:b/>
+          <w:bCs/>
           <w:color w:val="000000" w:themeColor="text1"/>
           <w:sz w:val="24"/>
           <w:szCs w:val="24"/>
         </w:rPr>
       </w:pPr>
-      <w:bookmarkStart w:id="1" w:name="_Toc215490111"/>
+      <w:bookmarkStart w:id="1" w:name="_Toc215674837"/>
       <w:r>
         <w:rPr>
           <w:rFonts w:ascii="Calibri" w:hAnsi="Calibri" w:cs="Calibri"/>
+          <w:b/>
+          <w:bCs/>
           <w:color w:val="000000" w:themeColor="text1"/>
           <w:sz w:val="24"/>
           <w:szCs w:val="24"/>
@@ -5047,9 +4957,9 @@
                 <w:color w:val="000000" w:themeColor="text1"/>
               </w:rPr>
               <w:drawing>
-                <wp:inline distT="0" distB="0" distL="0" distR="0" wp14:anchorId="511BC6B7" wp14:editId="776F338A">
-                  <wp:extent cx="2584707" cy="1544371"/>
-                  <wp:effectExtent l="0" t="0" r="6350" b="0"/>
+                <wp:inline distT="0" distB="0" distL="0" distR="0" wp14:anchorId="511BC6B7" wp14:editId="523773D9">
+                  <wp:extent cx="3322752" cy="1985354"/>
+                  <wp:effectExtent l="0" t="0" r="0" b="0"/>
                   <wp:docPr id="59244243" name="Imagen 1"/>
                   <wp:cNvGraphicFramePr>
                     <a:graphicFrameLocks xmlns:a="http://schemas.openxmlformats.org/drawingml/2006/main" noChangeAspect="1"/>
@@ -5070,7 +4980,7 @@
                         <pic:spPr>
                           <a:xfrm>
                             <a:off x="0" y="0"/>
-                            <a:ext cx="2654618" cy="1586143"/>
+                            <a:ext cx="3427598" cy="2048000"/>
                           </a:xfrm>
                           <a:prstGeom prst="rect">
                             <a:avLst/>
@@ -5109,14 +5019,7 @@
                 <w:rFonts w:ascii="Calibri" w:hAnsi="Calibri" w:cs="Calibri"/>
                 <w:color w:val="000000" w:themeColor="text1"/>
               </w:rPr>
-              <w:t>Identificación de errores</w:t>
-            </w:r>
-            <w:r>
-              <w:rPr>
-                <w:rFonts w:ascii="Calibri" w:hAnsi="Calibri" w:cs="Calibri"/>
-                <w:color w:val="000000" w:themeColor="text1"/>
-              </w:rPr>
-              <w:t>:</w:t>
+              <w:t>Identificación de errores:</w:t>
             </w:r>
           </w:p>
           <w:p>
@@ -5142,25 +5045,7 @@
                 <w:bCs w:val="0"/>
                 <w:color w:val="000000" w:themeColor="text1"/>
               </w:rPr>
-              <w:t xml:space="preserve"> </w:t>
-            </w:r>
-            <w:r>
-              <w:rPr>
-                <w:rFonts w:ascii="Calibri" w:hAnsi="Calibri" w:cs="Calibri"/>
-                <w:b w:val="0"/>
-                <w:bCs w:val="0"/>
-                <w:color w:val="000000" w:themeColor="text1"/>
-              </w:rPr>
-              <w:t>F</w:t>
-            </w:r>
-            <w:r>
-              <w:rPr>
-                <w:rFonts w:ascii="Calibri" w:hAnsi="Calibri" w:cs="Calibri"/>
-                <w:b w:val="0"/>
-                <w:bCs w:val="0"/>
-                <w:color w:val="000000" w:themeColor="text1"/>
-              </w:rPr>
-              <w:t>alla en la aplicación del atributo de color. Al utilizar tonos con poco contraste y muy similares entre sí, no se logra destacar visualmente los elementos ni diferenciarlos adecuadamente</w:t>
+              <w:t xml:space="preserve"> Falla en la aplicación del atributo de color. Al utilizar tonos con poco contraste y muy similares entre sí, no se logra destacar visualmente los elementos ni diferenciarlos adecuadamente</w:t>
             </w:r>
             <w:r>
               <w:rPr>
@@ -5251,8 +5136,6 @@
               <w:jc w:val="both"/>
               <w:rPr>
                 <w:rFonts w:ascii="Calibri" w:hAnsi="Calibri" w:cs="Calibri"/>
-                <w:b w:val="0"/>
-                <w:bCs w:val="0"/>
                 <w:color w:val="000000" w:themeColor="text1"/>
               </w:rPr>
             </w:pPr>
@@ -5356,25 +5239,7 @@
                 <w:bCs w:val="0"/>
                 <w:color w:val="000000" w:themeColor="text1"/>
               </w:rPr>
-              <w:t>. Esto rompe el fundamento principal de la visualización</w:t>
-            </w:r>
-            <w:r>
-              <w:rPr>
-                <w:rFonts w:ascii="Calibri" w:hAnsi="Calibri" w:cs="Calibri"/>
-                <w:b w:val="0"/>
-                <w:bCs w:val="0"/>
-                <w:color w:val="000000" w:themeColor="text1"/>
-              </w:rPr>
-              <w:t>,</w:t>
-            </w:r>
-            <w:r>
-              <w:rPr>
-                <w:rFonts w:ascii="Calibri" w:hAnsi="Calibri" w:cs="Calibri"/>
-                <w:b w:val="0"/>
-                <w:bCs w:val="0"/>
-                <w:color w:val="000000" w:themeColor="text1"/>
-              </w:rPr>
-              <w:t xml:space="preserve"> que los </w:t>
+              <w:t xml:space="preserve">. Esto rompe el fundamento principal de la visualización, que los </w:t>
             </w:r>
             <w:r>
               <w:rPr>
@@ -5390,16 +5255,28 @@
                 <w:bCs w:val="0"/>
                 <w:color w:val="000000" w:themeColor="text1"/>
               </w:rPr>
-              <w:t xml:space="preserve"> por sí mismos</w:t>
-            </w:r>
-            <w:r>
-              <w:rPr>
-                <w:rFonts w:ascii="Calibri" w:hAnsi="Calibri" w:cs="Calibri"/>
-                <w:b w:val="0"/>
-                <w:bCs w:val="0"/>
-                <w:color w:val="000000" w:themeColor="text1"/>
-              </w:rPr>
-              <w:t>.</w:t>
+              <w:t xml:space="preserve"> por sí mismos.</w:t>
+            </w:r>
+          </w:p>
+          <w:p>
+            <w:pPr>
+              <w:spacing w:line="360" w:lineRule="auto"/>
+              <w:jc w:val="both"/>
+              <w:rPr>
+                <w:rFonts w:ascii="Calibri" w:hAnsi="Calibri" w:cs="Calibri"/>
+                <w:b w:val="0"/>
+                <w:bCs w:val="0"/>
+                <w:color w:val="000000" w:themeColor="text1"/>
+              </w:rPr>
+            </w:pPr>
+            <w:r>
+              <w:rPr>
+                <w:rFonts w:ascii="Calibri" w:hAnsi="Calibri" w:cs="Calibri"/>
+                <w:b w:val="0"/>
+                <w:bCs w:val="0"/>
+                <w:color w:val="000000" w:themeColor="text1"/>
+              </w:rPr>
+              <w:t xml:space="preserve">Fuente: No indica la fuente si es propia o extraída </w:t>
             </w:r>
           </w:p>
         </w:tc>
@@ -5432,52 +5309,7 @@
                 <w:bCs w:val="0"/>
                 <w:color w:val="000000" w:themeColor="text1"/>
               </w:rPr>
-              <w:t xml:space="preserve">Luego del análisis previo de validación </w:t>
-            </w:r>
-            <w:r>
-              <w:rPr>
-                <w:rFonts w:ascii="Calibri" w:hAnsi="Calibri" w:cs="Calibri"/>
-                <w:b w:val="0"/>
-                <w:bCs w:val="0"/>
-                <w:color w:val="000000" w:themeColor="text1"/>
-              </w:rPr>
-              <w:t xml:space="preserve">del tipo de </w:t>
-            </w:r>
-            <w:r>
-              <w:rPr>
-                <w:rFonts w:ascii="Calibri" w:hAnsi="Calibri" w:cs="Calibri"/>
-                <w:b w:val="0"/>
-                <w:bCs w:val="0"/>
-                <w:color w:val="000000" w:themeColor="text1"/>
-              </w:rPr>
-              <w:t xml:space="preserve">fallas </w:t>
-            </w:r>
-            <w:r>
-              <w:rPr>
-                <w:rFonts w:ascii="Calibri" w:hAnsi="Calibri" w:cs="Calibri"/>
-                <w:b w:val="0"/>
-                <w:bCs w:val="0"/>
-                <w:color w:val="000000" w:themeColor="text1"/>
-              </w:rPr>
-              <w:t xml:space="preserve">que </w:t>
-            </w:r>
-            <w:r>
-              <w:rPr>
-                <w:rFonts w:ascii="Calibri" w:hAnsi="Calibri" w:cs="Calibri"/>
-                <w:b w:val="0"/>
-                <w:bCs w:val="0"/>
-                <w:color w:val="000000" w:themeColor="text1"/>
-              </w:rPr>
-              <w:t>tiene</w:t>
-            </w:r>
-            <w:r>
-              <w:rPr>
-                <w:rFonts w:ascii="Calibri" w:hAnsi="Calibri" w:cs="Calibri"/>
-                <w:b w:val="0"/>
-                <w:bCs w:val="0"/>
-                <w:color w:val="000000" w:themeColor="text1"/>
-              </w:rPr>
-              <w:t xml:space="preserve"> esta </w:t>
+              <w:t xml:space="preserve">Luego del análisis previo de validación del tipo de fallas que tiene esta </w:t>
             </w:r>
             <w:r>
               <w:rPr>
@@ -5495,25 +5327,7 @@
                 <w:bCs w:val="0"/>
                 <w:color w:val="000000" w:themeColor="text1"/>
               </w:rPr>
-              <w:t xml:space="preserve"> gráfica</w:t>
-            </w:r>
-            <w:r>
-              <w:rPr>
-                <w:rFonts w:ascii="Calibri" w:hAnsi="Calibri" w:cs="Calibri"/>
-                <w:b w:val="0"/>
-                <w:bCs w:val="0"/>
-                <w:color w:val="000000" w:themeColor="text1"/>
-              </w:rPr>
-              <w:t>, se puede sugerir</w:t>
-            </w:r>
-            <w:r>
-              <w:rPr>
-                <w:rFonts w:ascii="Calibri" w:hAnsi="Calibri" w:cs="Calibri"/>
-                <w:b w:val="0"/>
-                <w:bCs w:val="0"/>
-                <w:color w:val="000000" w:themeColor="text1"/>
-              </w:rPr>
-              <w:t xml:space="preserve"> l</w:t>
+              <w:t xml:space="preserve"> gráfica, se puede sugerir l</w:t>
             </w:r>
             <w:r>
               <w:rPr>
@@ -5631,6 +5445,7 @@
                 <w:bCs w:val="0"/>
                 <w:color w:val="000000" w:themeColor="text1"/>
               </w:rPr>
+              <w:lastRenderedPageBreak/>
               <w:t>Aplicar el</w:t>
             </w:r>
             <w:r>
@@ -5638,14 +5453,7 @@
                 <w:rFonts w:ascii="Calibri" w:hAnsi="Calibri" w:cs="Calibri"/>
                 <w:color w:val="000000" w:themeColor="text1"/>
               </w:rPr>
-              <w:t xml:space="preserve"> </w:t>
-            </w:r>
-            <w:r>
-              <w:rPr>
-                <w:rFonts w:ascii="Calibri" w:hAnsi="Calibri" w:cs="Calibri"/>
-                <w:color w:val="000000" w:themeColor="text1"/>
-              </w:rPr>
-              <w:t>Principio de Proximidad</w:t>
+              <w:t xml:space="preserve"> Principio de Proximidad</w:t>
             </w:r>
             <w:r>
               <w:rPr>
@@ -5684,7 +5492,6 @@
                 <w:bCs w:val="0"/>
                 <w:color w:val="000000" w:themeColor="text1"/>
               </w:rPr>
-              <w:lastRenderedPageBreak/>
               <w:t xml:space="preserve">En el </w:t>
             </w:r>
             <w:r>
@@ -5877,7 +5684,25 @@
                 <w:bCs w:val="0"/>
                 <w:color w:val="000000" w:themeColor="text1"/>
               </w:rPr>
-              <w:t xml:space="preserve"> el volumen de ventas de tres tipos de productos durante un periodo anual. El análisis permite identificar la popularidad relativa de cada uno, así como detectar tendencias de crecimiento o decrecimiento.</w:t>
+              <w:t xml:space="preserve"> el volumen de ventas de tres tipos de productos durante un periodo anual. El análisis permite identificar la popularidad relativa de cada uno, así como detectar </w:t>
+            </w:r>
+            <w:r>
+              <w:rPr>
+                <w:rFonts w:ascii="Calibri" w:hAnsi="Calibri" w:cs="Calibri"/>
+                <w:b w:val="0"/>
+                <w:bCs w:val="0"/>
+                <w:color w:val="000000" w:themeColor="text1"/>
+              </w:rPr>
+              <w:t>y comparar magnitudes de ventas entre productos</w:t>
+            </w:r>
+            <w:r>
+              <w:rPr>
+                <w:rFonts w:ascii="Calibri" w:hAnsi="Calibri" w:cs="Calibri"/>
+                <w:b w:val="0"/>
+                <w:bCs w:val="0"/>
+                <w:color w:val="000000" w:themeColor="text1"/>
+              </w:rPr>
+              <w:t>.</w:t>
             </w:r>
           </w:p>
           <w:p>
@@ -5886,21 +5711,9 @@
               <w:jc w:val="both"/>
               <w:rPr>
                 <w:rFonts w:ascii="Calibri" w:hAnsi="Calibri" w:cs="Calibri"/>
-                <w:b w:val="0"/>
-                <w:bCs w:val="0"/>
                 <w:color w:val="000000" w:themeColor="text1"/>
               </w:rPr>
             </w:pPr>
-          </w:p>
-          <w:p>
-            <w:pPr>
-              <w:spacing w:line="360" w:lineRule="auto"/>
-              <w:jc w:val="both"/>
-              <w:rPr>
-                <w:rFonts w:ascii="Calibri" w:hAnsi="Calibri" w:cs="Calibri"/>
-                <w:color w:val="000000" w:themeColor="text1"/>
-              </w:rPr>
-            </w:pPr>
             <w:r>
               <w:rPr>
                 <w:rFonts w:ascii="Calibri" w:hAnsi="Calibri" w:cs="Calibri"/>
@@ -5956,16 +5769,16 @@
                 <w:bCs w:val="0"/>
                 <w:color w:val="000000" w:themeColor="text1"/>
               </w:rPr>
-              <w:t>, facilitando identificar rápidamente qué producto domina la venta en el periodo total</w:t>
-            </w:r>
-            <w:r>
-              <w:rPr>
-                <w:rFonts w:ascii="Calibri" w:hAnsi="Calibri" w:cs="Calibri"/>
-                <w:b w:val="0"/>
-                <w:bCs w:val="0"/>
-                <w:color w:val="000000" w:themeColor="text1"/>
-              </w:rPr>
-              <w:t>.</w:t>
+              <w:t>, facilitando identificar rápidamente qué producto domina la venta en el periodo total.</w:t>
+            </w:r>
+            <w:r>
+              <w:rPr>
+                <w:rFonts w:ascii="Calibri" w:hAnsi="Calibri" w:cs="Calibri"/>
+                <w:b w:val="0"/>
+                <w:bCs w:val="0"/>
+                <w:color w:val="000000" w:themeColor="text1"/>
+              </w:rPr>
+              <w:t xml:space="preserve"> </w:t>
             </w:r>
           </w:p>
         </w:tc>
@@ -5973,28 +5786,37 @@
     </w:tbl>
     <w:p>
       <w:pPr>
-        <w:spacing w:line="360" w:lineRule="auto"/>
-        <w:rPr>
-          <w:rFonts w:ascii="Calibri" w:hAnsi="Calibri" w:cs="Calibri"/>
-          <w:color w:val="000000" w:themeColor="text1"/>
-        </w:rPr>
-      </w:pPr>
-    </w:p>
-    <w:p>
-      <w:pPr>
         <w:pStyle w:val="Ttulo2"/>
         <w:spacing w:line="360" w:lineRule="auto"/>
         <w:rPr>
           <w:rFonts w:ascii="Calibri" w:hAnsi="Calibri" w:cs="Calibri"/>
+          <w:b/>
+          <w:bCs/>
           <w:color w:val="000000" w:themeColor="text1"/>
           <w:sz w:val="24"/>
           <w:szCs w:val="24"/>
         </w:rPr>
       </w:pPr>
-      <w:bookmarkStart w:id="2" w:name="_Toc215490112"/>
+    </w:p>
+    <w:p>
+      <w:pPr>
+        <w:pStyle w:val="Ttulo2"/>
+        <w:spacing w:line="360" w:lineRule="auto"/>
+        <w:rPr>
+          <w:rFonts w:ascii="Calibri" w:hAnsi="Calibri" w:cs="Calibri"/>
+          <w:b/>
+          <w:bCs/>
+          <w:color w:val="000000" w:themeColor="text1"/>
+          <w:sz w:val="24"/>
+          <w:szCs w:val="24"/>
+        </w:rPr>
+      </w:pPr>
+      <w:bookmarkStart w:id="2" w:name="_Toc215674838"/>
       <w:r>
         <w:rPr>
           <w:rFonts w:ascii="Calibri" w:hAnsi="Calibri" w:cs="Calibri"/>
+          <w:b/>
+          <w:bCs/>
           <w:color w:val="000000" w:themeColor="text1"/>
           <w:sz w:val="24"/>
           <w:szCs w:val="24"/>
@@ -6023,7 +5845,11 @@
           </w:tcPr>
           <w:p>
             <w:pPr>
+              <w:spacing w:line="360" w:lineRule="auto"/>
               <w:jc w:val="center"/>
+              <w:rPr>
+                <w:rFonts w:ascii="Calibri" w:hAnsi="Calibri" w:cs="Calibri"/>
+              </w:rPr>
             </w:pPr>
             <w:r>
               <w:rPr>
@@ -6032,8 +5858,8 @@
                 <w:color w:val="000000" w:themeColor="text1"/>
               </w:rPr>
               <w:drawing>
-                <wp:inline distT="0" distB="0" distL="0" distR="0" wp14:anchorId="41BB848A" wp14:editId="04171E42">
-                  <wp:extent cx="2569139" cy="1562100"/>
+                <wp:inline distT="0" distB="0" distL="0" distR="0" wp14:anchorId="41BB848A" wp14:editId="2B38AB58">
+                  <wp:extent cx="3178175" cy="1932409"/>
                   <wp:effectExtent l="0" t="0" r="3175" b="0"/>
                   <wp:docPr id="1471891991" name="Imagen 1" descr="Gráfico, Gráfico de líneas&#10;&#10;El contenido generado por IA puede ser incorrecto."/>
                   <wp:cNvGraphicFramePr>
@@ -6055,7 +5881,7 @@
                         <pic:spPr>
                           <a:xfrm>
                             <a:off x="0" y="0"/>
-                            <a:ext cx="2604158" cy="1583392"/>
+                            <a:ext cx="3227871" cy="1962626"/>
                           </a:xfrm>
                           <a:prstGeom prst="rect">
                             <a:avLst/>
@@ -6081,119 +5907,169 @@
           </w:tcPr>
           <w:p>
             <w:pPr>
-              <w:rPr>
-                <w:rFonts w:ascii="Calibri" w:hAnsi="Calibri" w:cs="Calibri"/>
-                <w:b w:val="0"/>
-                <w:bCs w:val="0"/>
-                <w:color w:val="000000" w:themeColor="text1"/>
+              <w:spacing w:line="360" w:lineRule="auto"/>
+              <w:jc w:val="both"/>
+              <w:rPr>
+                <w:rFonts w:ascii="Calibri" w:hAnsi="Calibri" w:cs="Calibri"/>
               </w:rPr>
             </w:pPr>
             <w:r>
               <w:rPr>
                 <w:rFonts w:ascii="Calibri" w:hAnsi="Calibri" w:cs="Calibri"/>
-                <w:color w:val="000000" w:themeColor="text1"/>
               </w:rPr>
               <w:t>Identificación de errores:</w:t>
-            </w:r>
-          </w:p>
-          <w:p/>
-          <w:p>
-            <w:pPr>
-              <w:rPr>
-                <w:b w:val="0"/>
-                <w:bCs w:val="0"/>
-                <w:u w:val="single"/>
-              </w:rPr>
-            </w:pPr>
-            <w:r>
-              <w:rPr>
-                <w:b w:val="0"/>
-                <w:bCs w:val="0"/>
-              </w:rPr>
-              <w:t xml:space="preserve">Falla </w:t>
-            </w:r>
-            <w:r>
-              <w:rPr>
-                <w:b w:val="0"/>
-                <w:bCs w:val="0"/>
-              </w:rPr>
-              <w:t>Relaciones de ranking</w:t>
-            </w:r>
-            <w:r>
-              <w:rPr>
-                <w:b w:val="0"/>
-                <w:bCs w:val="0"/>
-              </w:rPr>
-              <w:t xml:space="preserve">: </w:t>
-            </w:r>
-          </w:p>
-          <w:p/>
-          <w:p>
-            <w:pPr>
-              <w:rPr>
-                <w:rFonts w:ascii="Calibri" w:hAnsi="Calibri" w:cs="Calibri"/>
-                <w:b w:val="0"/>
-                <w:bCs w:val="0"/>
-                <w:color w:val="000000" w:themeColor="text1"/>
-              </w:rPr>
-            </w:pPr>
-            <w:r>
-              <w:rPr>
-                <w:rFonts w:ascii="Calibri" w:hAnsi="Calibri" w:cs="Calibri"/>
-                <w:color w:val="000000" w:themeColor="text1"/>
-              </w:rPr>
-              <w:t>Uso deficiente de los atributos gráficos (Color):</w:t>
             </w:r>
           </w:p>
           <w:p>
             <w:pPr>
-              <w:rPr>
-                <w:b w:val="0"/>
-                <w:bCs w:val="0"/>
+              <w:spacing w:line="360" w:lineRule="auto"/>
+              <w:jc w:val="both"/>
+              <w:rPr>
+                <w:rFonts w:ascii="Calibri" w:hAnsi="Calibri" w:cs="Calibri"/>
               </w:rPr>
             </w:pPr>
+            <w:r>
+              <w:rPr>
+                <w:rFonts w:ascii="Calibri" w:hAnsi="Calibri" w:cs="Calibri"/>
+              </w:rPr>
+              <w:t>Uso deficiente de los atributos gráficos (Color</w:t>
+            </w:r>
+            <w:r>
+              <w:rPr>
+                <w:rFonts w:ascii="Calibri" w:hAnsi="Calibri" w:cs="Calibri"/>
+                <w:b w:val="0"/>
+                <w:bCs w:val="0"/>
+              </w:rPr>
+              <w:t xml:space="preserve">): En un gráfico de líneas es fundamental distinguir asertivamente qué representa cada trazo. En este caso, el uso de una paleta monocromática no </w:t>
+            </w:r>
+            <w:r>
+              <w:rPr>
+                <w:rFonts w:ascii="Calibri" w:hAnsi="Calibri" w:cs="Calibri"/>
+                <w:b w:val="0"/>
+                <w:bCs w:val="0"/>
+              </w:rPr>
+              <w:lastRenderedPageBreak/>
+              <w:t>favorece la identificación de la narrativa; por el contrario, genera confusión y obliga al usuario a intentar deducir la pertenencia de los datos.</w:t>
+            </w:r>
+            <w:r>
+              <w:rPr>
+                <w:rFonts w:ascii="Calibri" w:hAnsi="Calibri" w:cs="Calibri"/>
+                <w:b w:val="0"/>
+                <w:bCs w:val="0"/>
+              </w:rPr>
+              <w:t xml:space="preserve"> </w:t>
+            </w:r>
           </w:p>
           <w:p>
             <w:pPr>
-              <w:rPr>
-                <w:rFonts w:ascii="Calibri" w:hAnsi="Calibri" w:cs="Calibri"/>
-                <w:b w:val="0"/>
-                <w:bCs w:val="0"/>
-                <w:color w:val="000000" w:themeColor="text1"/>
+              <w:spacing w:line="360" w:lineRule="auto"/>
+              <w:jc w:val="both"/>
+              <w:rPr>
+                <w:rFonts w:ascii="Calibri" w:hAnsi="Calibri" w:cs="Calibri"/>
+                <w:b w:val="0"/>
+                <w:bCs w:val="0"/>
               </w:rPr>
             </w:pPr>
             <w:r>
               <w:rPr>
                 <w:rFonts w:ascii="Calibri" w:hAnsi="Calibri" w:cs="Calibri"/>
-                <w:color w:val="000000" w:themeColor="text1"/>
-              </w:rPr>
-              <w:t>Problemas en la leyenda y expresividad</w:t>
+              </w:rPr>
+              <w:t xml:space="preserve">Problemas en la leyenda y expresividad: </w:t>
+            </w:r>
+            <w:r>
+              <w:rPr>
+                <w:rFonts w:ascii="Calibri" w:hAnsi="Calibri" w:cs="Calibri"/>
+                <w:b w:val="0"/>
+                <w:bCs w:val="0"/>
+              </w:rPr>
+              <w:t>La leyenda presenta el mismo inconveniente. Al usar colores monocromáticos, se dificulta la identificación de los elementos, perdiendo significativamente la narrativa y la historia que se desea contar con los datos.</w:t>
             </w:r>
           </w:p>
           <w:p>
             <w:pPr>
-              <w:rPr>
-                <w:b w:val="0"/>
-                <w:bCs w:val="0"/>
+              <w:spacing w:line="360" w:lineRule="auto"/>
+              <w:jc w:val="both"/>
+              <w:rPr>
+                <w:rFonts w:ascii="Calibri" w:hAnsi="Calibri" w:cs="Calibri"/>
               </w:rPr>
             </w:pPr>
+            <w:r>
+              <w:rPr>
+                <w:rFonts w:ascii="Calibri" w:hAnsi="Calibri" w:cs="Calibri"/>
+              </w:rPr>
+              <w:t>Fallas en la anatomía del gráfico</w:t>
+            </w:r>
+            <w:r>
+              <w:rPr>
+                <w:rFonts w:ascii="Calibri" w:hAnsi="Calibri" w:cs="Calibri"/>
+                <w:b w:val="0"/>
+                <w:bCs w:val="0"/>
+              </w:rPr>
+              <w:t>: Existe una discrepancia en los tipos de datos. Aunque la fuente indica los años como valores enteros, el gráfico los visualiza con decimales, lo que afecta la categorización precisa del dato y resta claridad</w:t>
+            </w:r>
+            <w:r>
+              <w:rPr>
+                <w:rFonts w:ascii="Calibri" w:hAnsi="Calibri" w:cs="Calibri"/>
+              </w:rPr>
+              <w:t>.</w:t>
+            </w:r>
           </w:p>
           <w:p>
             <w:pPr>
-              <w:rPr>
-                <w:b w:val="0"/>
-                <w:bCs w:val="0"/>
+              <w:spacing w:line="360" w:lineRule="auto"/>
+              <w:jc w:val="both"/>
+              <w:rPr>
+                <w:rFonts w:ascii="Calibri" w:hAnsi="Calibri" w:cs="Calibri"/>
               </w:rPr>
             </w:pPr>
             <w:r>
               <w:rPr>
                 <w:rFonts w:ascii="Calibri" w:hAnsi="Calibri" w:cs="Calibri"/>
-                <w:color w:val="000000" w:themeColor="text1"/>
-              </w:rPr>
-              <w:t>Fallas en la anatomía del gráfico</w:t>
+              </w:rPr>
+              <w:t xml:space="preserve">Falla en el </w:t>
+            </w:r>
+            <w:r>
+              <w:rPr>
+                <w:rFonts w:ascii="Calibri" w:hAnsi="Calibri" w:cs="Calibri"/>
+              </w:rPr>
+              <w:t>t</w:t>
+            </w:r>
+            <w:r>
+              <w:rPr>
+                <w:rFonts w:ascii="Calibri" w:hAnsi="Calibri" w:cs="Calibri"/>
+              </w:rPr>
+              <w:t xml:space="preserve">eorema de </w:t>
+            </w:r>
+            <w:r>
+              <w:rPr>
+                <w:rFonts w:ascii="Calibri" w:hAnsi="Calibri" w:cs="Calibri"/>
+              </w:rPr>
+              <w:t>c</w:t>
+            </w:r>
+            <w:r>
+              <w:rPr>
+                <w:rFonts w:ascii="Calibri" w:hAnsi="Calibri" w:cs="Calibri"/>
+              </w:rPr>
+              <w:t xml:space="preserve">omparaciones Simples: </w:t>
+            </w:r>
+            <w:r>
+              <w:rPr>
+                <w:rFonts w:ascii="Calibri" w:hAnsi="Calibri" w:cs="Calibri"/>
+                <w:b w:val="0"/>
+                <w:bCs w:val="0"/>
+              </w:rPr>
+              <w:t>Se pierde el objetivo más básico del gráfico: la comparación entre elementos. Esto impide que el usuario, tenga o no conocimientos previos, logre interpretar los datos correctamente.</w:t>
             </w:r>
           </w:p>
-          <w:p/>
+          <w:p>
+            <w:pPr>
+              <w:spacing w:line="360" w:lineRule="auto"/>
+              <w:jc w:val="both"/>
+              <w:rPr>
+                <w:rFonts w:ascii="Calibri" w:hAnsi="Calibri" w:cs="Calibri"/>
+              </w:rPr>
+            </w:pPr>
+          </w:p>
         </w:tc>
       </w:tr>
       <w:tr>
@@ -6204,6 +6080,7 @@
           </w:tcPr>
           <w:p>
             <w:pPr>
+              <w:spacing w:line="360" w:lineRule="auto"/>
               <w:rPr>
                 <w:rFonts w:ascii="Calibri" w:hAnsi="Calibri" w:cs="Calibri"/>
                 <w:b w:val="0"/>
@@ -6211,23 +6088,192 @@
                 <w:color w:val="000000" w:themeColor="text1"/>
               </w:rPr>
             </w:pPr>
-            <w:r>
-              <w:rPr>
-                <w:rFonts w:ascii="Calibri" w:hAnsi="Calibri" w:cs="Calibri"/>
-                <w:color w:val="000000" w:themeColor="text1"/>
-              </w:rPr>
-              <w:t>Solución:</w:t>
-            </w:r>
           </w:p>
           <w:p>
             <w:pPr>
-              <w:rPr>
-                <w:b w:val="0"/>
-                <w:bCs w:val="0"/>
+              <w:spacing w:line="360" w:lineRule="auto"/>
+              <w:rPr>
+                <w:rFonts w:ascii="Calibri" w:hAnsi="Calibri" w:cs="Calibri"/>
+                <w:color w:val="000000" w:themeColor="text1"/>
               </w:rPr>
             </w:pPr>
+            <w:r>
+              <w:rPr>
+                <w:rFonts w:ascii="Calibri" w:hAnsi="Calibri" w:cs="Calibri"/>
+                <w:color w:val="000000" w:themeColor="text1"/>
+              </w:rPr>
+              <w:t>Solución:</w:t>
+            </w:r>
+            <w:r>
+              <w:rPr>
+                <w:rFonts w:ascii="Calibri" w:hAnsi="Calibri" w:cs="Calibri"/>
+                <w:color w:val="000000" w:themeColor="text1"/>
+              </w:rPr>
+              <w:t xml:space="preserve"> </w:t>
+            </w:r>
+            <w:r>
+              <w:rPr>
+                <w:rFonts w:ascii="Calibri" w:hAnsi="Calibri" w:cs="Calibri"/>
+                <w:b w:val="0"/>
+                <w:bCs w:val="0"/>
+                <w:color w:val="000000" w:themeColor="text1"/>
+              </w:rPr>
+              <w:t xml:space="preserve">Para este tipo gráfico </w:t>
+            </w:r>
+            <w:r>
+              <w:rPr>
+                <w:rFonts w:ascii="Calibri" w:hAnsi="Calibri" w:cs="Calibri"/>
+                <w:b w:val="0"/>
+                <w:bCs w:val="0"/>
+                <w:color w:val="000000" w:themeColor="text1"/>
+              </w:rPr>
+              <w:t xml:space="preserve">se considera realizar los siguientes ajustes: </w:t>
+            </w:r>
           </w:p>
-          <w:p/>
+          <w:p>
+            <w:pPr>
+              <w:pStyle w:val="Prrafodelista"/>
+              <w:numPr>
+                <w:ilvl w:val="0"/>
+                <w:numId w:val="7"/>
+              </w:numPr>
+              <w:spacing w:line="360" w:lineRule="auto"/>
+              <w:jc w:val="both"/>
+              <w:rPr>
+                <w:rFonts w:ascii="Calibri" w:hAnsi="Calibri" w:cs="Calibri"/>
+                <w:b w:val="0"/>
+                <w:bCs w:val="0"/>
+              </w:rPr>
+            </w:pPr>
+            <w:r>
+              <w:rPr>
+                <w:rFonts w:ascii="Calibri" w:hAnsi="Calibri" w:cs="Calibri"/>
+              </w:rPr>
+              <w:t>Definición de atributos cromáticos</w:t>
+            </w:r>
+            <w:r>
+              <w:rPr>
+                <w:rFonts w:ascii="Calibri" w:hAnsi="Calibri" w:cs="Calibri"/>
+              </w:rPr>
+              <w:t>:</w:t>
+            </w:r>
+            <w:r>
+              <w:rPr>
+                <w:rFonts w:ascii="Calibri" w:hAnsi="Calibri" w:cs="Calibri"/>
+                <w:b w:val="0"/>
+                <w:bCs w:val="0"/>
+              </w:rPr>
+              <w:t xml:space="preserve"> </w:t>
+            </w:r>
+            <w:r>
+              <w:rPr>
+                <w:rFonts w:ascii="Calibri" w:hAnsi="Calibri" w:cs="Calibri"/>
+                <w:b w:val="0"/>
+                <w:bCs w:val="0"/>
+              </w:rPr>
+              <w:t>Asignar colores distintivos y únicos para cada línea, asegurando la consistencia tanto en el gráfico como en la leyenda. Se sugiere utilizar colores sólidos (primarios) sin variaciones de matiz para garantizar que los valores sean claramente diferenciables</w:t>
+            </w:r>
+            <w:r>
+              <w:rPr>
+                <w:rFonts w:ascii="Calibri" w:hAnsi="Calibri" w:cs="Calibri"/>
+                <w:b w:val="0"/>
+                <w:bCs w:val="0"/>
+              </w:rPr>
+              <w:t xml:space="preserve">. </w:t>
+            </w:r>
+          </w:p>
+          <w:p>
+            <w:pPr>
+              <w:pStyle w:val="Prrafodelista"/>
+              <w:numPr>
+                <w:ilvl w:val="0"/>
+                <w:numId w:val="7"/>
+              </w:numPr>
+              <w:spacing w:line="360" w:lineRule="auto"/>
+              <w:jc w:val="both"/>
+              <w:rPr>
+                <w:rFonts w:ascii="Calibri" w:hAnsi="Calibri" w:cs="Calibri"/>
+                <w:b w:val="0"/>
+                <w:bCs w:val="0"/>
+              </w:rPr>
+            </w:pPr>
+            <w:r>
+              <w:rPr>
+                <w:rFonts w:ascii="Calibri" w:hAnsi="Calibri" w:cs="Calibri"/>
+              </w:rPr>
+              <w:t>Estandarización del Eje X</w:t>
+            </w:r>
+            <w:r>
+              <w:rPr>
+                <w:rFonts w:ascii="Calibri" w:hAnsi="Calibri" w:cs="Calibri"/>
+                <w:b w:val="0"/>
+                <w:bCs w:val="0"/>
+              </w:rPr>
+              <w:t xml:space="preserve">: </w:t>
+            </w:r>
+            <w:r>
+              <w:rPr>
+                <w:rFonts w:ascii="Calibri" w:hAnsi="Calibri" w:cs="Calibri"/>
+                <w:b w:val="0"/>
+                <w:bCs w:val="0"/>
+              </w:rPr>
+              <w:t>Ajustar el eje X para representar las categorías exactamente como figuran en la fuente de datos (formato de año entero: 2018, 2019, 2020). Esto reforzará la narrativa y mejorará significativamente la legibilidad de la visualización</w:t>
+            </w:r>
+            <w:r>
+              <w:rPr>
+                <w:rFonts w:ascii="Calibri" w:hAnsi="Calibri" w:cs="Calibri"/>
+                <w:b w:val="0"/>
+                <w:bCs w:val="0"/>
+              </w:rPr>
+              <w:t xml:space="preserve">. </w:t>
+            </w:r>
+          </w:p>
+          <w:p>
+            <w:pPr>
+              <w:pStyle w:val="Prrafodelista"/>
+              <w:numPr>
+                <w:ilvl w:val="0"/>
+                <w:numId w:val="7"/>
+              </w:numPr>
+              <w:spacing w:line="360" w:lineRule="auto"/>
+              <w:jc w:val="both"/>
+              <w:rPr>
+                <w:rFonts w:ascii="Calibri" w:hAnsi="Calibri" w:cs="Calibri"/>
+              </w:rPr>
+            </w:pPr>
+            <w:r>
+              <w:rPr>
+                <w:rFonts w:ascii="Calibri" w:hAnsi="Calibri" w:cs="Calibri"/>
+              </w:rPr>
+              <w:t>Resultado esperado</w:t>
+            </w:r>
+            <w:r>
+              <w:rPr>
+                <w:rFonts w:ascii="Calibri" w:hAnsi="Calibri" w:cs="Calibri"/>
+              </w:rPr>
+              <w:t xml:space="preserve">: </w:t>
+            </w:r>
+            <w:r>
+              <w:rPr>
+                <w:rFonts w:ascii="Calibri" w:hAnsi="Calibri" w:cs="Calibri"/>
+                <w:b w:val="0"/>
+                <w:bCs w:val="0"/>
+              </w:rPr>
+              <w:t>Al implementar estas sugerencias, se facilitará la comparación directa de los datos (cumpliendo el principio de comparaciones simples). Esto permitirá construir una narrativa clara, accesible para que cualquier usuario interprete la información sin necesidad de conocimientos previos</w:t>
+            </w:r>
+            <w:r>
+              <w:rPr>
+                <w:rFonts w:ascii="Calibri" w:hAnsi="Calibri" w:cs="Calibri"/>
+              </w:rPr>
+              <w:t xml:space="preserve">.   </w:t>
+            </w:r>
+            <w:r>
+              <w:rPr>
+                <w:rFonts w:ascii="Calibri" w:hAnsi="Calibri" w:cs="Calibri"/>
+              </w:rPr>
+              <w:t xml:space="preserve"> </w:t>
+            </w:r>
+          </w:p>
         </w:tc>
       </w:tr>
       <w:tr>
@@ -6241,6 +6287,7 @@
           </w:tcPr>
           <w:p>
             <w:pPr>
+              <w:spacing w:line="360" w:lineRule="auto"/>
               <w:rPr>
                 <w:rFonts w:ascii="Calibri" w:hAnsi="Calibri" w:cs="Calibri"/>
                 <w:b w:val="0"/>
@@ -6253,192 +6300,154 @@
                 <w:rFonts w:ascii="Calibri" w:hAnsi="Calibri" w:cs="Calibri"/>
                 <w:color w:val="000000" w:themeColor="text1"/>
               </w:rPr>
-              <w:lastRenderedPageBreak/>
               <w:t>Ámbito:</w:t>
+            </w:r>
+            <w:r>
+              <w:rPr>
+                <w:rFonts w:ascii="Calibri" w:hAnsi="Calibri" w:cs="Calibri"/>
+                <w:color w:val="000000" w:themeColor="text1"/>
+              </w:rPr>
+              <w:t xml:space="preserve"> </w:t>
             </w:r>
           </w:p>
           <w:p>
             <w:pPr>
-              <w:rPr>
-                <w:b w:val="0"/>
-                <w:bCs w:val="0"/>
+              <w:spacing w:line="360" w:lineRule="auto"/>
+              <w:jc w:val="both"/>
+              <w:rPr>
+                <w:rFonts w:ascii="Calibri" w:hAnsi="Calibri" w:cs="Calibri"/>
+                <w:b w:val="0"/>
+                <w:bCs w:val="0"/>
+                <w:color w:val="000000" w:themeColor="text1"/>
               </w:rPr>
             </w:pPr>
+            <w:r>
+              <w:rPr>
+                <w:rFonts w:ascii="Calibri" w:hAnsi="Calibri" w:cs="Calibri"/>
+                <w:b w:val="0"/>
+                <w:bCs w:val="0"/>
+                <w:color w:val="000000" w:themeColor="text1"/>
+              </w:rPr>
+              <w:t xml:space="preserve">Considero que esta gráfica pertenece al ámbito de </w:t>
+            </w:r>
+            <w:r>
+              <w:rPr>
+                <w:rFonts w:ascii="Calibri" w:hAnsi="Calibri" w:cs="Calibri"/>
+                <w:color w:val="000000" w:themeColor="text1"/>
+              </w:rPr>
+              <w:t>E-</w:t>
+            </w:r>
+            <w:proofErr w:type="spellStart"/>
+            <w:r>
+              <w:rPr>
+                <w:rFonts w:ascii="Calibri" w:hAnsi="Calibri" w:cs="Calibri"/>
+                <w:color w:val="000000" w:themeColor="text1"/>
+              </w:rPr>
+              <w:t>commerce</w:t>
+            </w:r>
+            <w:proofErr w:type="spellEnd"/>
+            <w:r>
+              <w:rPr>
+                <w:rFonts w:ascii="Calibri" w:hAnsi="Calibri" w:cs="Calibri"/>
+                <w:color w:val="000000" w:themeColor="text1"/>
+              </w:rPr>
+              <w:t>;</w:t>
+            </w:r>
+            <w:r>
+              <w:rPr>
+                <w:rFonts w:ascii="Calibri" w:hAnsi="Calibri" w:cs="Calibri"/>
+                <w:b w:val="0"/>
+                <w:bCs w:val="0"/>
+                <w:color w:val="000000" w:themeColor="text1"/>
+              </w:rPr>
+              <w:t xml:space="preserve"> Su objetivo es visualizar y comparar el volumen de ventas de tres categorías de productos durante los periodos anuales de 2018, 2019 y 2020.</w:t>
+            </w:r>
           </w:p>
-          <w:p/>
+          <w:p>
+            <w:pPr>
+              <w:spacing w:line="360" w:lineRule="auto"/>
+              <w:jc w:val="both"/>
+              <w:rPr>
+                <w:rFonts w:ascii="Calibri" w:hAnsi="Calibri" w:cs="Calibri"/>
+                <w:u w:val="single"/>
+              </w:rPr>
+            </w:pPr>
+            <w:r>
+              <w:rPr>
+                <w:rFonts w:ascii="Calibri" w:hAnsi="Calibri" w:cs="Calibri"/>
+                <w:b w:val="0"/>
+                <w:bCs w:val="0"/>
+                <w:color w:val="000000" w:themeColor="text1"/>
+              </w:rPr>
+              <w:lastRenderedPageBreak/>
+              <w:t xml:space="preserve">A diferencia de los gráficos de barras, que destacan magnitudes puntuales (quién vendió más), los </w:t>
+            </w:r>
+            <w:r>
+              <w:rPr>
+                <w:rFonts w:ascii="Calibri" w:hAnsi="Calibri" w:cs="Calibri"/>
+                <w:color w:val="000000" w:themeColor="text1"/>
+              </w:rPr>
+              <w:t>gráficos de líneas nos permiten identificar tendencias de crecimiento o decrecimiento</w:t>
+            </w:r>
+            <w:r>
+              <w:rPr>
+                <w:rFonts w:ascii="Calibri" w:hAnsi="Calibri" w:cs="Calibri"/>
+                <w:b w:val="0"/>
+                <w:bCs w:val="0"/>
+                <w:color w:val="000000" w:themeColor="text1"/>
+              </w:rPr>
+              <w:t xml:space="preserve">, así como visualizar </w:t>
+            </w:r>
+            <w:r>
+              <w:rPr>
+                <w:rFonts w:ascii="Calibri" w:hAnsi="Calibri" w:cs="Calibri"/>
+                <w:color w:val="000000" w:themeColor="text1"/>
+              </w:rPr>
+              <w:t>picos y valles en el comportamiento histórico</w:t>
+            </w:r>
+            <w:r>
+              <w:rPr>
+                <w:rFonts w:ascii="Calibri" w:hAnsi="Calibri" w:cs="Calibri"/>
+                <w:b w:val="0"/>
+                <w:bCs w:val="0"/>
+                <w:color w:val="000000" w:themeColor="text1"/>
+              </w:rPr>
+              <w:t xml:space="preserve">. Es importante aclarar que esto no constituye una predicción, </w:t>
+            </w:r>
+            <w:r>
+              <w:rPr>
+                <w:rFonts w:ascii="Calibri" w:hAnsi="Calibri" w:cs="Calibri"/>
+                <w:color w:val="000000" w:themeColor="text1"/>
+              </w:rPr>
+              <w:t>sino un análisis de patrones</w:t>
+            </w:r>
+            <w:r>
+              <w:rPr>
+                <w:rFonts w:ascii="Calibri" w:hAnsi="Calibri" w:cs="Calibri"/>
+                <w:b w:val="0"/>
+                <w:bCs w:val="0"/>
+                <w:color w:val="000000" w:themeColor="text1"/>
+              </w:rPr>
+              <w:t xml:space="preserve"> basado en datos históricos. Esta visualización facilita la detección temprana de caídas en las ventas, permitiendo una toma de decisiones ágil y la implementación inmediata de acciones correctivas</w:t>
+            </w:r>
+            <w:r>
+              <w:rPr>
+                <w:rFonts w:ascii="Calibri" w:hAnsi="Calibri" w:cs="Calibri"/>
+                <w:b w:val="0"/>
+                <w:bCs w:val="0"/>
+                <w:color w:val="000000" w:themeColor="text1"/>
+              </w:rPr>
+              <w:t>.</w:t>
+            </w:r>
+          </w:p>
         </w:tc>
       </w:tr>
     </w:tbl>
-    <w:p/>
-    <w:p/>
     <w:p>
       <w:pPr>
         <w:spacing w:line="360" w:lineRule="auto"/>
         <w:rPr>
           <w:rFonts w:ascii="Calibri" w:hAnsi="Calibri" w:cs="Calibri"/>
-          <w:color w:val="000000" w:themeColor="text1"/>
-        </w:rPr>
-      </w:pPr>
-    </w:p>
-    <w:p>
-      <w:pPr>
-        <w:spacing w:line="360" w:lineRule="auto"/>
-        <w:rPr>
-          <w:rFonts w:ascii="Calibri" w:hAnsi="Calibri" w:cs="Calibri"/>
-          <w:color w:val="000000" w:themeColor="text1"/>
-        </w:rPr>
-      </w:pPr>
-    </w:p>
-    <w:p>
-      <w:pPr>
-        <w:spacing w:line="360" w:lineRule="auto"/>
-        <w:rPr>
-          <w:rFonts w:ascii="Calibri" w:hAnsi="Calibri" w:cs="Calibri"/>
-          <w:color w:val="000000" w:themeColor="text1"/>
-        </w:rPr>
-      </w:pPr>
-    </w:p>
-    <w:p>
-      <w:pPr>
-        <w:spacing w:line="360" w:lineRule="auto"/>
-        <w:rPr>
-          <w:rFonts w:ascii="Calibri" w:hAnsi="Calibri" w:cs="Calibri"/>
-          <w:color w:val="000000" w:themeColor="text1"/>
-        </w:rPr>
-      </w:pPr>
-    </w:p>
-    <w:p>
-      <w:pPr>
-        <w:spacing w:line="360" w:lineRule="auto"/>
-        <w:rPr>
-          <w:rFonts w:ascii="Calibri" w:hAnsi="Calibri" w:cs="Calibri"/>
-          <w:color w:val="000000" w:themeColor="text1"/>
-        </w:rPr>
-      </w:pPr>
-    </w:p>
-    <w:p>
-      <w:pPr>
-        <w:spacing w:line="360" w:lineRule="auto"/>
-        <w:rPr>
-          <w:rFonts w:ascii="Calibri" w:hAnsi="Calibri" w:cs="Calibri"/>
-          <w:color w:val="000000" w:themeColor="text1"/>
-        </w:rPr>
-      </w:pPr>
-    </w:p>
-    <w:p>
-      <w:pPr>
-        <w:spacing w:line="360" w:lineRule="auto"/>
-        <w:rPr>
-          <w:rFonts w:ascii="Calibri" w:hAnsi="Calibri" w:cs="Calibri"/>
-          <w:color w:val="000000" w:themeColor="text1"/>
-        </w:rPr>
-      </w:pPr>
-    </w:p>
-    <w:p>
-      <w:pPr>
-        <w:spacing w:line="360" w:lineRule="auto"/>
-        <w:rPr>
-          <w:rFonts w:ascii="Calibri" w:hAnsi="Calibri" w:cs="Calibri"/>
-          <w:color w:val="000000" w:themeColor="text1"/>
-        </w:rPr>
-      </w:pPr>
-    </w:p>
-    <w:p>
-      <w:pPr>
-        <w:spacing w:line="360" w:lineRule="auto"/>
-        <w:rPr>
-          <w:rFonts w:ascii="Calibri" w:hAnsi="Calibri" w:cs="Calibri"/>
-          <w:color w:val="000000" w:themeColor="text1"/>
-        </w:rPr>
-      </w:pPr>
-    </w:p>
-    <w:p>
-      <w:pPr>
-        <w:spacing w:line="360" w:lineRule="auto"/>
-        <w:rPr>
-          <w:rFonts w:ascii="Calibri" w:hAnsi="Calibri" w:cs="Calibri"/>
-          <w:color w:val="000000" w:themeColor="text1"/>
-        </w:rPr>
-      </w:pPr>
-    </w:p>
-    <w:p>
-      <w:pPr>
-        <w:spacing w:line="360" w:lineRule="auto"/>
-        <w:rPr>
-          <w:rFonts w:ascii="Calibri" w:hAnsi="Calibri" w:cs="Calibri"/>
-          <w:color w:val="000000" w:themeColor="text1"/>
-        </w:rPr>
-      </w:pPr>
-    </w:p>
-    <w:p>
-      <w:pPr>
-        <w:spacing w:line="360" w:lineRule="auto"/>
-        <w:rPr>
-          <w:rFonts w:ascii="Calibri" w:hAnsi="Calibri" w:cs="Calibri"/>
-          <w:color w:val="000000" w:themeColor="text1"/>
-        </w:rPr>
-      </w:pPr>
-    </w:p>
-    <w:p>
-      <w:pPr>
-        <w:spacing w:line="360" w:lineRule="auto"/>
-        <w:rPr>
-          <w:rFonts w:ascii="Calibri" w:hAnsi="Calibri" w:cs="Calibri"/>
-          <w:color w:val="000000" w:themeColor="text1"/>
-        </w:rPr>
-      </w:pPr>
-    </w:p>
-    <w:p>
-      <w:pPr>
-        <w:spacing w:line="360" w:lineRule="auto"/>
-        <w:rPr>
-          <w:rFonts w:ascii="Calibri" w:hAnsi="Calibri" w:cs="Calibri"/>
-          <w:color w:val="000000" w:themeColor="text1"/>
-        </w:rPr>
-      </w:pPr>
-    </w:p>
-    <w:p>
-      <w:pPr>
-        <w:spacing w:line="360" w:lineRule="auto"/>
-        <w:rPr>
-          <w:rFonts w:ascii="Calibri" w:hAnsi="Calibri" w:cs="Calibri"/>
-          <w:color w:val="000000" w:themeColor="text1"/>
-        </w:rPr>
-      </w:pPr>
-    </w:p>
-    <w:p>
-      <w:pPr>
-        <w:spacing w:line="360" w:lineRule="auto"/>
-        <w:rPr>
-          <w:rFonts w:ascii="Calibri" w:hAnsi="Calibri" w:cs="Calibri"/>
-          <w:color w:val="000000" w:themeColor="text1"/>
-        </w:rPr>
-      </w:pPr>
-    </w:p>
-    <w:p>
-      <w:pPr>
-        <w:spacing w:line="360" w:lineRule="auto"/>
-        <w:rPr>
-          <w:rFonts w:ascii="Calibri" w:hAnsi="Calibri" w:cs="Calibri"/>
-          <w:color w:val="000000" w:themeColor="text1"/>
-        </w:rPr>
-      </w:pPr>
-    </w:p>
-    <w:p>
-      <w:pPr>
-        <w:spacing w:line="360" w:lineRule="auto"/>
-        <w:rPr>
-          <w:rFonts w:ascii="Calibri" w:hAnsi="Calibri" w:cs="Calibri"/>
-          <w:color w:val="000000" w:themeColor="text1"/>
-        </w:rPr>
-      </w:pPr>
-    </w:p>
-    <w:p>
-      <w:pPr>
-        <w:spacing w:line="360" w:lineRule="auto"/>
-        <w:rPr>
-          <w:rFonts w:ascii="Calibri" w:hAnsi="Calibri" w:cs="Calibri"/>
-          <w:color w:val="000000" w:themeColor="text1"/>
         </w:rPr>
       </w:pPr>
     </w:p>
@@ -6448,15 +6457,19 @@
         <w:spacing w:line="360" w:lineRule="auto"/>
         <w:rPr>
           <w:rFonts w:ascii="Calibri" w:hAnsi="Calibri" w:cs="Calibri"/>
+          <w:b/>
+          <w:bCs/>
           <w:color w:val="000000" w:themeColor="text1"/>
           <w:sz w:val="24"/>
           <w:szCs w:val="24"/>
         </w:rPr>
       </w:pPr>
-      <w:bookmarkStart w:id="3" w:name="_Toc215490113"/>
+      <w:bookmarkStart w:id="3" w:name="_Toc215674839"/>
       <w:r>
         <w:rPr>
           <w:rFonts w:ascii="Calibri" w:hAnsi="Calibri" w:cs="Calibri"/>
+          <w:b/>
+          <w:bCs/>
           <w:color w:val="000000" w:themeColor="text1"/>
           <w:sz w:val="24"/>
           <w:szCs w:val="24"/>
@@ -6485,13 +6498,21 @@
           </w:tcPr>
           <w:p>
             <w:pPr>
+              <w:spacing w:line="360" w:lineRule="auto"/>
               <w:jc w:val="center"/>
+              <w:rPr>
+                <w:rFonts w:ascii="Calibri" w:hAnsi="Calibri" w:cs="Calibri"/>
+              </w:rPr>
             </w:pPr>
             <w:r>
+              <w:rPr>
+                <w:rFonts w:ascii="Calibri" w:hAnsi="Calibri" w:cs="Calibri"/>
+                <w:noProof/>
+              </w:rPr>
               <w:drawing>
-                <wp:inline distT="0" distB="0" distL="0" distR="0" wp14:anchorId="20B7AB2D" wp14:editId="2E741B9D">
-                  <wp:extent cx="3401786" cy="1182723"/>
-                  <wp:effectExtent l="0" t="0" r="8255" b="0"/>
+                <wp:inline distT="0" distB="0" distL="0" distR="0" wp14:anchorId="20B7AB2D" wp14:editId="180F606B">
+                  <wp:extent cx="4026535" cy="1399934"/>
+                  <wp:effectExtent l="0" t="0" r="0" b="0"/>
                   <wp:docPr id="1122753827" name="Imagen 1"/>
                   <wp:cNvGraphicFramePr>
                     <a:graphicFrameLocks xmlns:a="http://schemas.openxmlformats.org/drawingml/2006/main" noChangeAspect="1"/>
@@ -6512,7 +6533,7 @@
                         <pic:spPr>
                           <a:xfrm>
                             <a:off x="0" y="0"/>
-                            <a:ext cx="3414658" cy="1187198"/>
+                            <a:ext cx="4068497" cy="1414523"/>
                           </a:xfrm>
                           <a:prstGeom prst="rect">
                             <a:avLst/>
@@ -6538,6 +6559,7 @@
           </w:tcPr>
           <w:p>
             <w:pPr>
+              <w:spacing w:line="360" w:lineRule="auto"/>
               <w:rPr>
                 <w:rFonts w:ascii="Calibri" w:hAnsi="Calibri" w:cs="Calibri"/>
                 <w:b w:val="0"/>
@@ -6551,106 +6573,190 @@
                 <w:color w:val="000000" w:themeColor="text1"/>
               </w:rPr>
               <w:t>Identificación de errores:</w:t>
-            </w:r>
-          </w:p>
-          <w:p/>
-          <w:p>
-            <w:pPr>
-              <w:rPr>
-                <w:b w:val="0"/>
-                <w:bCs w:val="0"/>
-                <w:u w:val="single"/>
-              </w:rPr>
-            </w:pPr>
-            <w:r>
-              <w:rPr>
-                <w:b w:val="0"/>
-                <w:bCs w:val="0"/>
-              </w:rPr>
-              <w:t xml:space="preserve">Falla </w:t>
-            </w:r>
-            <w:r>
-              <w:rPr>
-                <w:b w:val="0"/>
-                <w:bCs w:val="0"/>
-              </w:rPr>
-              <w:t>Relaciones de ranking</w:t>
-            </w:r>
-            <w:r>
-              <w:rPr>
-                <w:b w:val="0"/>
-                <w:bCs w:val="0"/>
-              </w:rPr>
-              <w:t xml:space="preserve">: </w:t>
-            </w:r>
-          </w:p>
-          <w:p/>
-          <w:p>
-            <w:pPr>
-              <w:rPr>
-                <w:rFonts w:ascii="Calibri" w:hAnsi="Calibri" w:cs="Calibri"/>
-                <w:b w:val="0"/>
-                <w:bCs w:val="0"/>
-                <w:color w:val="000000" w:themeColor="text1"/>
-              </w:rPr>
-            </w:pPr>
-            <w:r>
-              <w:rPr>
-                <w:rFonts w:ascii="Calibri" w:hAnsi="Calibri" w:cs="Calibri"/>
-                <w:color w:val="000000" w:themeColor="text1"/>
-              </w:rPr>
-              <w:t>Uso deficiente de los atributos gráficos (Color):</w:t>
             </w:r>
           </w:p>
           <w:p>
             <w:pPr>
-              <w:rPr>
+              <w:spacing w:line="360" w:lineRule="auto"/>
+              <w:rPr>
+                <w:rFonts w:ascii="Calibri" w:hAnsi="Calibri" w:cs="Calibri"/>
                 <w:b w:val="0"/>
                 <w:bCs w:val="0"/>
               </w:rPr>
             </w:pPr>
+            <w:r>
+              <w:rPr>
+                <w:rFonts w:ascii="Calibri" w:hAnsi="Calibri" w:cs="Calibri"/>
+                <w:b w:val="0"/>
+                <w:bCs w:val="0"/>
+              </w:rPr>
+              <w:t xml:space="preserve">Considerando que el objetivo de la actividad es analizar la participación de </w:t>
+            </w:r>
+            <w:r>
+              <w:rPr>
+                <w:rFonts w:ascii="Calibri" w:hAnsi="Calibri" w:cs="Calibri"/>
+              </w:rPr>
+              <w:t>ventas del año 2020,</w:t>
+            </w:r>
+            <w:r>
+              <w:rPr>
+                <w:rFonts w:ascii="Calibri" w:hAnsi="Calibri" w:cs="Calibri"/>
+                <w:b w:val="0"/>
+                <w:bCs w:val="0"/>
+              </w:rPr>
+              <w:t xml:space="preserve"> este conjunto de gráficos resulta ineficaz. La visualización actual genera ambigüedad y aumenta la carga cognitiva al ignorar los principios de </w:t>
+            </w:r>
+            <w:r>
+              <w:rPr>
+                <w:rFonts w:ascii="Calibri" w:hAnsi="Calibri" w:cs="Calibri"/>
+              </w:rPr>
+              <w:t>Proximidad y Similitud</w:t>
+            </w:r>
+            <w:r>
+              <w:rPr>
+                <w:rFonts w:ascii="Calibri" w:hAnsi="Calibri" w:cs="Calibri"/>
+              </w:rPr>
+              <w:t xml:space="preserve">. </w:t>
+            </w:r>
+            <w:r>
+              <w:rPr>
+                <w:rFonts w:ascii="Calibri" w:hAnsi="Calibri" w:cs="Calibri"/>
+              </w:rPr>
+              <w:br/>
+            </w:r>
+            <w:r>
+              <w:rPr>
+                <w:rFonts w:ascii="Calibri" w:hAnsi="Calibri" w:cs="Calibri"/>
+                <w:b w:val="0"/>
+                <w:bCs w:val="0"/>
+              </w:rPr>
+              <w:t xml:space="preserve">Dado que la métrica clave es la participación de ventas de 2020, la presentación actual falla al no diferenciar la importancia de los datos. Al mostrar los tres gráficos con el mismo tamaño y estilo, se pierde la narrativa y se </w:t>
+            </w:r>
+            <w:r>
+              <w:rPr>
+                <w:rFonts w:ascii="Calibri" w:hAnsi="Calibri" w:cs="Calibri"/>
+              </w:rPr>
+              <w:t>confunde al usuario</w:t>
+            </w:r>
+            <w:r>
+              <w:rPr>
+                <w:rFonts w:ascii="Calibri" w:hAnsi="Calibri" w:cs="Calibri"/>
+              </w:rPr>
+              <w:t xml:space="preserve">. </w:t>
+            </w:r>
           </w:p>
           <w:p>
             <w:pPr>
-              <w:rPr>
-                <w:rFonts w:ascii="Calibri" w:hAnsi="Calibri" w:cs="Calibri"/>
-                <w:b w:val="0"/>
-                <w:bCs w:val="0"/>
-                <w:color w:val="000000" w:themeColor="text1"/>
+              <w:spacing w:line="360" w:lineRule="auto"/>
+              <w:rPr>
+                <w:rFonts w:ascii="Calibri" w:hAnsi="Calibri" w:cs="Calibri"/>
+                <w:b w:val="0"/>
+                <w:bCs w:val="0"/>
               </w:rPr>
             </w:pPr>
             <w:r>
               <w:rPr>
                 <w:rFonts w:ascii="Calibri" w:hAnsi="Calibri" w:cs="Calibri"/>
-                <w:color w:val="000000" w:themeColor="text1"/>
-              </w:rPr>
-              <w:t>Problemas en la leyenda y expresividad</w:t>
+                <w:b w:val="0"/>
+                <w:bCs w:val="0"/>
+              </w:rPr>
+              <w:t>El problema</w:t>
+            </w:r>
+            <w:r>
+              <w:rPr>
+                <w:rFonts w:ascii="Calibri" w:hAnsi="Calibri" w:cs="Calibri"/>
+                <w:b w:val="0"/>
+                <w:bCs w:val="0"/>
+              </w:rPr>
+              <w:t xml:space="preserve"> principal es que el </w:t>
+            </w:r>
+            <w:r>
+              <w:rPr>
+                <w:rFonts w:ascii="Calibri" w:hAnsi="Calibri" w:cs="Calibri"/>
+                <w:b w:val="0"/>
+                <w:bCs w:val="0"/>
+              </w:rPr>
+              <w:t xml:space="preserve">ojo humano le cuesta mucho comparar </w:t>
+            </w:r>
+            <w:r>
+              <w:rPr>
+                <w:rFonts w:ascii="Calibri" w:hAnsi="Calibri" w:cs="Calibri"/>
+              </w:rPr>
+              <w:t>ángulos</w:t>
+            </w:r>
+            <w:r>
+              <w:rPr>
+                <w:rFonts w:ascii="Calibri" w:hAnsi="Calibri" w:cs="Calibri"/>
+                <w:b w:val="0"/>
+                <w:bCs w:val="0"/>
+              </w:rPr>
+              <w:t xml:space="preserve"> de tres </w:t>
+            </w:r>
+            <w:r>
+              <w:rPr>
+                <w:rFonts w:ascii="Calibri" w:hAnsi="Calibri" w:cs="Calibri"/>
+                <w:b w:val="0"/>
+                <w:bCs w:val="0"/>
+              </w:rPr>
+              <w:t xml:space="preserve">gráficos </w:t>
+            </w:r>
+            <w:proofErr w:type="spellStart"/>
+            <w:r>
+              <w:rPr>
+                <w:rFonts w:ascii="Calibri" w:hAnsi="Calibri" w:cs="Calibri"/>
+                <w:b w:val="0"/>
+                <w:bCs w:val="0"/>
+              </w:rPr>
+              <w:t>circulaes</w:t>
+            </w:r>
+            <w:proofErr w:type="spellEnd"/>
+            <w:r>
+              <w:rPr>
+                <w:rFonts w:ascii="Calibri" w:hAnsi="Calibri" w:cs="Calibri"/>
+                <w:b w:val="0"/>
+                <w:bCs w:val="0"/>
+              </w:rPr>
+              <w:t xml:space="preserve"> diferentes para </w:t>
+            </w:r>
+            <w:r>
+              <w:rPr>
+                <w:rFonts w:ascii="Calibri" w:hAnsi="Calibri" w:cs="Calibri"/>
+                <w:b w:val="0"/>
+                <w:bCs w:val="0"/>
+              </w:rPr>
+              <w:t xml:space="preserve">validar que el </w:t>
+            </w:r>
+            <w:r>
+              <w:rPr>
+                <w:rFonts w:ascii="Calibri" w:hAnsi="Calibri" w:cs="Calibri"/>
+              </w:rPr>
+              <w:t>Producto A</w:t>
+            </w:r>
+            <w:r>
+              <w:rPr>
+                <w:rFonts w:ascii="Calibri" w:hAnsi="Calibri" w:cs="Calibri"/>
+                <w:b w:val="0"/>
+                <w:bCs w:val="0"/>
+              </w:rPr>
+              <w:t xml:space="preserve"> creció o bajó del 2018 al 2020</w:t>
+            </w:r>
+            <w:r>
+              <w:rPr>
+                <w:rFonts w:ascii="Calibri" w:hAnsi="Calibri" w:cs="Calibri"/>
+                <w:b w:val="0"/>
+                <w:bCs w:val="0"/>
+              </w:rPr>
+              <w:t xml:space="preserve">. </w:t>
             </w:r>
           </w:p>
           <w:p>
             <w:pPr>
-              <w:rPr>
-                <w:b w:val="0"/>
-                <w:bCs w:val="0"/>
+              <w:spacing w:line="360" w:lineRule="auto"/>
+              <w:rPr>
+                <w:rFonts w:ascii="Calibri" w:hAnsi="Calibri" w:cs="Calibri"/>
               </w:rPr>
             </w:pPr>
           </w:p>
-          <w:p>
-            <w:pPr>
-              <w:rPr>
-                <w:b w:val="0"/>
-                <w:bCs w:val="0"/>
-              </w:rPr>
-            </w:pPr>
-            <w:r>
-              <w:rPr>
-                <w:rFonts w:ascii="Calibri" w:hAnsi="Calibri" w:cs="Calibri"/>
-                <w:color w:val="000000" w:themeColor="text1"/>
-              </w:rPr>
-              <w:t>Fallas en la anatomía del gráfico</w:t>
-            </w:r>
-          </w:p>
-          <w:p/>
         </w:tc>
       </w:tr>
       <w:tr>
@@ -6660,8 +6766,117 @@
             <w:tcW w:w="9913" w:type="dxa"/>
           </w:tcPr>
           <w:p>
-            <w:r>
+            <w:pPr>
+              <w:spacing w:line="360" w:lineRule="auto"/>
+              <w:rPr>
+                <w:rFonts w:ascii="Calibri" w:hAnsi="Calibri" w:cs="Calibri"/>
+                <w:b w:val="0"/>
+                <w:bCs w:val="0"/>
+              </w:rPr>
+            </w:pPr>
+            <w:r>
+              <w:rPr>
+                <w:rFonts w:ascii="Calibri" w:hAnsi="Calibri" w:cs="Calibri"/>
+              </w:rPr>
               <w:t>Solución:</w:t>
+            </w:r>
+            <w:r>
+              <w:rPr>
+                <w:rFonts w:ascii="Calibri" w:hAnsi="Calibri" w:cs="Calibri"/>
+              </w:rPr>
+              <w:t xml:space="preserve"> </w:t>
+            </w:r>
+            <w:r>
+              <w:rPr>
+                <w:rFonts w:ascii="Calibri" w:hAnsi="Calibri" w:cs="Calibri"/>
+                <w:b w:val="0"/>
+                <w:bCs w:val="0"/>
+              </w:rPr>
+              <w:t>Para corregir esto, es necesario establecer una jerarquía visual clara:</w:t>
+            </w:r>
+          </w:p>
+          <w:p>
+            <w:pPr>
+              <w:pStyle w:val="Prrafodelista"/>
+              <w:numPr>
+                <w:ilvl w:val="0"/>
+                <w:numId w:val="8"/>
+              </w:numPr>
+              <w:spacing w:line="360" w:lineRule="auto"/>
+              <w:rPr>
+                <w:rFonts w:ascii="Calibri" w:hAnsi="Calibri" w:cs="Calibri"/>
+              </w:rPr>
+            </w:pPr>
+            <w:r>
+              <w:rPr>
+                <w:rFonts w:ascii="Calibri" w:hAnsi="Calibri" w:cs="Calibri"/>
+              </w:rPr>
+              <w:t xml:space="preserve">Enfatizar el foco principal: </w:t>
+            </w:r>
+            <w:r>
+              <w:rPr>
+                <w:rFonts w:ascii="Calibri" w:hAnsi="Calibri" w:cs="Calibri"/>
+                <w:b w:val="0"/>
+                <w:bCs w:val="0"/>
+              </w:rPr>
+              <w:t>El gráfico de 2020 debería destacarse (por ejemplo, aumentando su escala o tamaño) respecto a los demás</w:t>
+            </w:r>
+            <w:r>
+              <w:rPr>
+                <w:rFonts w:ascii="Calibri" w:hAnsi="Calibri" w:cs="Calibri"/>
+                <w:b w:val="0"/>
+                <w:bCs w:val="0"/>
+              </w:rPr>
+              <w:t xml:space="preserve">. </w:t>
+            </w:r>
+          </w:p>
+          <w:p>
+            <w:pPr>
+              <w:pStyle w:val="Prrafodelista"/>
+              <w:numPr>
+                <w:ilvl w:val="0"/>
+                <w:numId w:val="8"/>
+              </w:numPr>
+              <w:spacing w:line="360" w:lineRule="auto"/>
+              <w:rPr>
+                <w:rFonts w:ascii="Calibri" w:hAnsi="Calibri" w:cs="Calibri"/>
+                <w:b w:val="0"/>
+                <w:bCs w:val="0"/>
+              </w:rPr>
+            </w:pPr>
+            <w:r>
+              <w:rPr>
+                <w:rFonts w:ascii="Calibri" w:hAnsi="Calibri" w:cs="Calibri"/>
+              </w:rPr>
+              <w:lastRenderedPageBreak/>
+              <w:t>Agrupar el contexto</w:t>
+            </w:r>
+            <w:r>
+              <w:rPr>
+                <w:rFonts w:ascii="Calibri" w:hAnsi="Calibri" w:cs="Calibri"/>
+                <w:b w:val="0"/>
+                <w:bCs w:val="0"/>
+              </w:rPr>
+              <w:t xml:space="preserve">: Los años 2018 y 2019 deberían agruparse visualmente (mediante un borde contenedor o </w:t>
+            </w:r>
+            <w:r>
+              <w:t>una de región común</w:t>
+            </w:r>
+            <w:r>
+              <w:rPr>
+                <w:rFonts w:ascii="Calibri" w:hAnsi="Calibri" w:cs="Calibri"/>
+                <w:b w:val="0"/>
+                <w:bCs w:val="0"/>
+              </w:rPr>
+              <w:t>) para indicar que funcionan como contexto histórico comparativo y no como el foco central del análisis</w:t>
+            </w:r>
+            <w:r>
+              <w:rPr>
+                <w:rFonts w:ascii="Calibri" w:hAnsi="Calibri" w:cs="Calibri"/>
+                <w:b w:val="0"/>
+                <w:bCs w:val="0"/>
+              </w:rPr>
+              <w:t xml:space="preserve">. </w:t>
             </w:r>
           </w:p>
         </w:tc>
@@ -6676,14 +6891,228 @@
             <w:tcW w:w="9913" w:type="dxa"/>
           </w:tcPr>
           <w:p>
-            <w:r>
+            <w:pPr>
+              <w:spacing w:line="360" w:lineRule="auto"/>
+              <w:rPr>
+                <w:rFonts w:ascii="Calibri" w:hAnsi="Calibri" w:cs="Calibri"/>
+                <w:b w:val="0"/>
+                <w:bCs w:val="0"/>
+              </w:rPr>
+            </w:pPr>
+            <w:r>
+              <w:rPr>
+                <w:rFonts w:ascii="Calibri" w:hAnsi="Calibri" w:cs="Calibri"/>
+              </w:rPr>
+              <w:lastRenderedPageBreak/>
               <w:t>Ámbito:</w:t>
+            </w:r>
+          </w:p>
+          <w:p>
+            <w:pPr>
+              <w:spacing w:line="360" w:lineRule="auto"/>
+              <w:jc w:val="both"/>
+              <w:rPr>
+                <w:rFonts w:ascii="Calibri" w:hAnsi="Calibri" w:cs="Calibri"/>
+              </w:rPr>
+            </w:pPr>
+            <w:r>
+              <w:rPr>
+                <w:rFonts w:ascii="Calibri" w:hAnsi="Calibri" w:cs="Calibri"/>
+                <w:b w:val="0"/>
+                <w:bCs w:val="0"/>
+                <w:color w:val="000000" w:themeColor="text1"/>
+              </w:rPr>
+              <w:t xml:space="preserve">Considero que esta gráfica pertenece al ámbito de </w:t>
+            </w:r>
+            <w:r>
+              <w:rPr>
+                <w:rFonts w:ascii="Calibri" w:hAnsi="Calibri" w:cs="Calibri"/>
+                <w:color w:val="000000" w:themeColor="text1"/>
+              </w:rPr>
+              <w:t>E-</w:t>
+            </w:r>
+            <w:proofErr w:type="spellStart"/>
+            <w:r>
+              <w:rPr>
+                <w:rFonts w:ascii="Calibri" w:hAnsi="Calibri" w:cs="Calibri"/>
+                <w:color w:val="000000" w:themeColor="text1"/>
+              </w:rPr>
+              <w:t>commerce</w:t>
+            </w:r>
+            <w:proofErr w:type="spellEnd"/>
+            <w:r>
+              <w:rPr>
+                <w:rFonts w:ascii="Calibri" w:hAnsi="Calibri" w:cs="Calibri"/>
+                <w:color w:val="000000" w:themeColor="text1"/>
+              </w:rPr>
+              <w:t xml:space="preserve"> o Marketing de Producto</w:t>
+            </w:r>
+            <w:r>
+              <w:rPr>
+                <w:rFonts w:ascii="Calibri" w:hAnsi="Calibri" w:cs="Calibri"/>
+                <w:b w:val="0"/>
+                <w:bCs w:val="0"/>
+                <w:color w:val="000000" w:themeColor="text1"/>
+              </w:rPr>
+              <w:t>. La justificación es que se desea validar qué porcentaje de las ventas (</w:t>
+            </w:r>
+            <w:r>
+              <w:rPr>
+                <w:rFonts w:ascii="Calibri" w:hAnsi="Calibri" w:cs="Calibri"/>
+                <w:color w:val="000000" w:themeColor="text1"/>
+              </w:rPr>
+              <w:t>ingresos</w:t>
+            </w:r>
+            <w:r>
+              <w:rPr>
+                <w:rFonts w:ascii="Calibri" w:hAnsi="Calibri" w:cs="Calibri"/>
+                <w:b w:val="0"/>
+                <w:bCs w:val="0"/>
+                <w:color w:val="000000" w:themeColor="text1"/>
+              </w:rPr>
+              <w:t xml:space="preserve">) depende de cada producto en cada año, comparando los periodos </w:t>
+            </w:r>
+            <w:r>
+              <w:rPr>
+                <w:rFonts w:ascii="Calibri" w:hAnsi="Calibri" w:cs="Calibri"/>
+                <w:color w:val="000000" w:themeColor="text1"/>
+              </w:rPr>
+              <w:t>2018, 2019 y 2020</w:t>
+            </w:r>
+            <w:r>
+              <w:rPr>
+                <w:rFonts w:ascii="Calibri" w:hAnsi="Calibri" w:cs="Calibri"/>
+                <w:b w:val="0"/>
+                <w:bCs w:val="0"/>
+                <w:color w:val="000000" w:themeColor="text1"/>
+              </w:rPr>
+              <w:t xml:space="preserve">, y colocando como </w:t>
+            </w:r>
+            <w:r>
+              <w:rPr>
+                <w:rFonts w:ascii="Calibri" w:hAnsi="Calibri" w:cs="Calibri"/>
+                <w:color w:val="000000" w:themeColor="text1"/>
+              </w:rPr>
+              <w:t>foco principal el año 2020</w:t>
+            </w:r>
+            <w:r>
+              <w:rPr>
+                <w:rFonts w:ascii="Calibri" w:hAnsi="Calibri" w:cs="Calibri"/>
+                <w:b w:val="0"/>
+                <w:bCs w:val="0"/>
+                <w:color w:val="000000" w:themeColor="text1"/>
+              </w:rPr>
+              <w:t xml:space="preserve">. El propósito es visualizar la </w:t>
+            </w:r>
+            <w:r>
+              <w:rPr>
+                <w:rFonts w:ascii="Calibri" w:hAnsi="Calibri" w:cs="Calibri"/>
+                <w:color w:val="000000" w:themeColor="text1"/>
+              </w:rPr>
+              <w:t>composición porcentual y la cuota de participación</w:t>
+            </w:r>
+            <w:r>
+              <w:rPr>
+                <w:rFonts w:ascii="Calibri" w:hAnsi="Calibri" w:cs="Calibri"/>
+                <w:b w:val="0"/>
+                <w:bCs w:val="0"/>
+                <w:color w:val="000000" w:themeColor="text1"/>
+              </w:rPr>
+              <w:t xml:space="preserve">, aprovechando la fortaleza natural de los </w:t>
+            </w:r>
+            <w:r>
+              <w:rPr>
+                <w:rFonts w:ascii="Calibri" w:hAnsi="Calibri" w:cs="Calibri"/>
+                <w:b w:val="0"/>
+                <w:bCs w:val="0"/>
+                <w:color w:val="000000" w:themeColor="text1"/>
+              </w:rPr>
+              <w:t xml:space="preserve">gráficos </w:t>
+            </w:r>
+            <w:r>
+              <w:rPr>
+                <w:rFonts w:ascii="Calibri" w:hAnsi="Calibri" w:cs="Calibri"/>
+                <w:b w:val="0"/>
+                <w:bCs w:val="0"/>
+                <w:color w:val="000000" w:themeColor="text1"/>
+              </w:rPr>
+              <w:t>circulares para representar partes de un todo</w:t>
+            </w:r>
+            <w:r>
+              <w:rPr>
+                <w:rFonts w:ascii="Calibri" w:hAnsi="Calibri" w:cs="Calibri"/>
+                <w:b w:val="0"/>
+                <w:bCs w:val="0"/>
+                <w:color w:val="000000" w:themeColor="text1"/>
+              </w:rPr>
+              <w:t xml:space="preserve">, </w:t>
+            </w:r>
+            <w:r>
+              <w:rPr>
+                <w:rFonts w:ascii="Calibri" w:hAnsi="Calibri" w:cs="Calibri"/>
+                <w:b w:val="0"/>
+                <w:bCs w:val="0"/>
+                <w:color w:val="000000" w:themeColor="text1"/>
+              </w:rPr>
+              <w:t>ya que estas son las funciones principales de l</w:t>
+            </w:r>
+            <w:r>
+              <w:rPr>
+                <w:rFonts w:ascii="Calibri" w:hAnsi="Calibri" w:cs="Calibri"/>
+                <w:b w:val="0"/>
+                <w:bCs w:val="0"/>
+                <w:color w:val="000000" w:themeColor="text1"/>
+              </w:rPr>
+              <w:t>o</w:t>
+            </w:r>
+            <w:r>
+              <w:rPr>
+                <w:rFonts w:ascii="Calibri" w:hAnsi="Calibri" w:cs="Calibri"/>
+                <w:b w:val="0"/>
+                <w:bCs w:val="0"/>
+                <w:color w:val="000000" w:themeColor="text1"/>
+              </w:rPr>
+              <w:t>s gráfic</w:t>
+            </w:r>
+            <w:r>
+              <w:rPr>
+                <w:rFonts w:ascii="Calibri" w:hAnsi="Calibri" w:cs="Calibri"/>
+                <w:b w:val="0"/>
+                <w:bCs w:val="0"/>
+                <w:color w:val="000000" w:themeColor="text1"/>
+              </w:rPr>
+              <w:t>o</w:t>
+            </w:r>
+            <w:r>
+              <w:rPr>
+                <w:rFonts w:ascii="Calibri" w:hAnsi="Calibri" w:cs="Calibri"/>
+                <w:b w:val="0"/>
+                <w:bCs w:val="0"/>
+                <w:color w:val="000000" w:themeColor="text1"/>
+              </w:rPr>
+              <w:t>s circulares</w:t>
+            </w:r>
+            <w:r>
+              <w:rPr>
+                <w:rFonts w:ascii="Calibri" w:hAnsi="Calibri" w:cs="Calibri"/>
+                <w:b w:val="0"/>
+                <w:bCs w:val="0"/>
+                <w:color w:val="000000" w:themeColor="text1"/>
+              </w:rPr>
+              <w:t xml:space="preserve">. </w:t>
             </w:r>
           </w:p>
         </w:tc>
       </w:tr>
     </w:tbl>
-    <w:p/>
+    <w:p>
+      <w:pPr>
+        <w:spacing w:line="360" w:lineRule="auto"/>
+        <w:rPr>
+          <w:rFonts w:ascii="Calibri" w:hAnsi="Calibri" w:cs="Calibri"/>
+        </w:rPr>
+      </w:pPr>
+    </w:p>
     <w:p>
       <w:pPr>
         <w:pStyle w:val="Ttulo2"/>
@@ -6695,18 +7124,7 @@
           <w:szCs w:val="24"/>
         </w:rPr>
       </w:pPr>
-    </w:p>
-    <w:p>
-      <w:pPr>
-        <w:pStyle w:val="Ttulo2"/>
-        <w:spacing w:line="360" w:lineRule="auto"/>
-        <w:rPr>
-          <w:rFonts w:ascii="Calibri" w:hAnsi="Calibri" w:cs="Calibri"/>
-          <w:color w:val="000000" w:themeColor="text1"/>
-          <w:sz w:val="24"/>
-          <w:szCs w:val="24"/>
-        </w:rPr>
-      </w:pPr>
+      <w:bookmarkStart w:id="4" w:name="_Toc215674840"/>
       <w:r>
         <w:rPr>
           <w:rFonts w:ascii="Calibri" w:hAnsi="Calibri" w:cs="Calibri"/>
@@ -6714,17 +7132,7 @@
           <w:sz w:val="24"/>
           <w:szCs w:val="24"/>
         </w:rPr>
-        <w:t xml:space="preserve">4. </w:t>
-      </w:r>
-      <w:bookmarkStart w:id="4" w:name="_Toc215490114"/>
-      <w:r>
-        <w:rPr>
-          <w:rFonts w:ascii="Calibri" w:hAnsi="Calibri" w:cs="Calibri"/>
-          <w:color w:val="000000" w:themeColor="text1"/>
-          <w:sz w:val="24"/>
-          <w:szCs w:val="24"/>
-        </w:rPr>
-        <w:t>Gráfico de dispersión con problemas de escalado</w:t>
+        <w:t>4. Gráfico de dispersión con problemas de escalado</w:t>
       </w:r>
       <w:bookmarkEnd w:id="4"/>
     </w:p>
@@ -6748,7 +7156,11 @@
           </w:tcPr>
           <w:p>
             <w:pPr>
+              <w:spacing w:line="360" w:lineRule="auto"/>
               <w:jc w:val="center"/>
+              <w:rPr>
+                <w:rFonts w:ascii="Calibri" w:hAnsi="Calibri" w:cs="Calibri"/>
+              </w:rPr>
             </w:pPr>
             <w:r>
               <w:rPr>
@@ -6806,6 +7218,7 @@
           </w:tcPr>
           <w:p>
             <w:pPr>
+              <w:spacing w:line="360" w:lineRule="auto"/>
               <w:rPr>
                 <w:rFonts w:ascii="Calibri" w:hAnsi="Calibri" w:cs="Calibri"/>
                 <w:b w:val="0"/>
@@ -6819,95 +7232,51 @@
                 <w:color w:val="000000" w:themeColor="text1"/>
               </w:rPr>
               <w:t>Identificación de errores:</w:t>
-            </w:r>
-          </w:p>
-          <w:p/>
-          <w:p>
-            <w:pPr>
-              <w:rPr>
-                <w:b w:val="0"/>
-                <w:bCs w:val="0"/>
-                <w:u w:val="single"/>
-              </w:rPr>
-            </w:pPr>
-            <w:r>
-              <w:rPr>
-                <w:b w:val="0"/>
-                <w:bCs w:val="0"/>
-              </w:rPr>
-              <w:t xml:space="preserve">Falla </w:t>
-            </w:r>
-            <w:r>
-              <w:rPr>
-                <w:b w:val="0"/>
-                <w:bCs w:val="0"/>
-              </w:rPr>
-              <w:t>Relaciones de ranking</w:t>
-            </w:r>
-            <w:r>
-              <w:rPr>
-                <w:b w:val="0"/>
-                <w:bCs w:val="0"/>
-              </w:rPr>
-              <w:t xml:space="preserve">: </w:t>
-            </w:r>
-          </w:p>
-          <w:p/>
-          <w:p>
-            <w:pPr>
-              <w:rPr>
-                <w:rFonts w:ascii="Calibri" w:hAnsi="Calibri" w:cs="Calibri"/>
-                <w:b w:val="0"/>
-                <w:bCs w:val="0"/>
-                <w:color w:val="000000" w:themeColor="text1"/>
-              </w:rPr>
-            </w:pPr>
-            <w:r>
-              <w:rPr>
-                <w:rFonts w:ascii="Calibri" w:hAnsi="Calibri" w:cs="Calibri"/>
-                <w:color w:val="000000" w:themeColor="text1"/>
-              </w:rPr>
-              <w:t>Uso deficiente de los atributos gráficos (Color):</w:t>
             </w:r>
           </w:p>
           <w:p>
             <w:pPr>
-              <w:rPr>
-                <w:b w:val="0"/>
-                <w:bCs w:val="0"/>
+              <w:spacing w:line="360" w:lineRule="auto"/>
+              <w:rPr>
+                <w:rFonts w:ascii="Calibri" w:hAnsi="Calibri" w:cs="Calibri"/>
               </w:rPr>
             </w:pPr>
           </w:p>
           <w:p>
             <w:pPr>
-              <w:rPr>
-                <w:rFonts w:ascii="Calibri" w:hAnsi="Calibri" w:cs="Calibri"/>
-                <w:b w:val="0"/>
-                <w:bCs w:val="0"/>
-                <w:color w:val="000000" w:themeColor="text1"/>
+              <w:spacing w:line="360" w:lineRule="auto"/>
+              <w:rPr>
+                <w:rFonts w:ascii="Calibri" w:hAnsi="Calibri" w:cs="Calibri"/>
+                <w:b w:val="0"/>
+                <w:bCs w:val="0"/>
+                <w:u w:val="single"/>
               </w:rPr>
             </w:pPr>
             <w:r>
               <w:rPr>
                 <w:rFonts w:ascii="Calibri" w:hAnsi="Calibri" w:cs="Calibri"/>
-                <w:color w:val="000000" w:themeColor="text1"/>
-              </w:rPr>
-              <w:t>Problemas en la leyenda y expresividad</w:t>
+                <w:b w:val="0"/>
+                <w:bCs w:val="0"/>
+              </w:rPr>
+              <w:t xml:space="preserve">Falla Relaciones de ranking: </w:t>
             </w:r>
           </w:p>
           <w:p>
             <w:pPr>
-              <w:rPr>
-                <w:b w:val="0"/>
-                <w:bCs w:val="0"/>
+              <w:spacing w:line="360" w:lineRule="auto"/>
+              <w:rPr>
+                <w:rFonts w:ascii="Calibri" w:hAnsi="Calibri" w:cs="Calibri"/>
               </w:rPr>
             </w:pPr>
           </w:p>
           <w:p>
             <w:pPr>
-              <w:rPr>
-                <w:b w:val="0"/>
-                <w:bCs w:val="0"/>
+              <w:spacing w:line="360" w:lineRule="auto"/>
+              <w:rPr>
+                <w:rFonts w:ascii="Calibri" w:hAnsi="Calibri" w:cs="Calibri"/>
+                <w:b w:val="0"/>
+                <w:bCs w:val="0"/>
+                <w:color w:val="000000" w:themeColor="text1"/>
               </w:rPr>
             </w:pPr>
             <w:r>
@@ -6915,10 +7284,72 @@
                 <w:rFonts w:ascii="Calibri" w:hAnsi="Calibri" w:cs="Calibri"/>
                 <w:color w:val="000000" w:themeColor="text1"/>
               </w:rPr>
+              <w:t>Uso deficiente de los atributos gráficos (Color):</w:t>
+            </w:r>
+          </w:p>
+          <w:p>
+            <w:pPr>
+              <w:spacing w:line="360" w:lineRule="auto"/>
+              <w:rPr>
+                <w:rFonts w:ascii="Calibri" w:hAnsi="Calibri" w:cs="Calibri"/>
+                <w:b w:val="0"/>
+                <w:bCs w:val="0"/>
+              </w:rPr>
+            </w:pPr>
+          </w:p>
+          <w:p>
+            <w:pPr>
+              <w:spacing w:line="360" w:lineRule="auto"/>
+              <w:rPr>
+                <w:rFonts w:ascii="Calibri" w:hAnsi="Calibri" w:cs="Calibri"/>
+                <w:b w:val="0"/>
+                <w:bCs w:val="0"/>
+                <w:color w:val="000000" w:themeColor="text1"/>
+              </w:rPr>
+            </w:pPr>
+            <w:r>
+              <w:rPr>
+                <w:rFonts w:ascii="Calibri" w:hAnsi="Calibri" w:cs="Calibri"/>
+                <w:color w:val="000000" w:themeColor="text1"/>
+              </w:rPr>
+              <w:t>Problemas en la leyenda y expresividad</w:t>
+            </w:r>
+          </w:p>
+          <w:p>
+            <w:pPr>
+              <w:spacing w:line="360" w:lineRule="auto"/>
+              <w:rPr>
+                <w:rFonts w:ascii="Calibri" w:hAnsi="Calibri" w:cs="Calibri"/>
+                <w:b w:val="0"/>
+                <w:bCs w:val="0"/>
+              </w:rPr>
+            </w:pPr>
+          </w:p>
+          <w:p>
+            <w:pPr>
+              <w:spacing w:line="360" w:lineRule="auto"/>
+              <w:rPr>
+                <w:rFonts w:ascii="Calibri" w:hAnsi="Calibri" w:cs="Calibri"/>
+                <w:b w:val="0"/>
+                <w:bCs w:val="0"/>
+              </w:rPr>
+            </w:pPr>
+            <w:r>
+              <w:rPr>
+                <w:rFonts w:ascii="Calibri" w:hAnsi="Calibri" w:cs="Calibri"/>
+                <w:color w:val="000000" w:themeColor="text1"/>
+              </w:rPr>
               <w:t>Fallas en la anatomía del gráfico</w:t>
             </w:r>
           </w:p>
-          <w:p/>
+          <w:p>
+            <w:pPr>
+              <w:spacing w:line="360" w:lineRule="auto"/>
+              <w:rPr>
+                <w:rFonts w:ascii="Calibri" w:hAnsi="Calibri" w:cs="Calibri"/>
+              </w:rPr>
+            </w:pPr>
+          </w:p>
         </w:tc>
       </w:tr>
       <w:tr>
@@ -6928,7 +7359,16 @@
             <w:tcW w:w="9913" w:type="dxa"/>
           </w:tcPr>
           <w:p>
-            <w:r>
+            <w:pPr>
+              <w:spacing w:line="360" w:lineRule="auto"/>
+              <w:rPr>
+                <w:rFonts w:ascii="Calibri" w:hAnsi="Calibri" w:cs="Calibri"/>
+              </w:rPr>
+            </w:pPr>
+            <w:r>
+              <w:rPr>
+                <w:rFonts w:ascii="Calibri" w:hAnsi="Calibri" w:cs="Calibri"/>
+              </w:rPr>
               <w:lastRenderedPageBreak/>
               <w:t>Solución:</w:t>
             </w:r>
@@ -6945,17 +7385,30 @@
             <w:tcW w:w="9913" w:type="dxa"/>
           </w:tcPr>
           <w:p>
-            <w:r>
-              <w:t>Ámbito</w:t>
-            </w:r>
-            <w:r>
-              <w:t>:</w:t>
+            <w:pPr>
+              <w:spacing w:line="360" w:lineRule="auto"/>
+              <w:rPr>
+                <w:rFonts w:ascii="Calibri" w:hAnsi="Calibri" w:cs="Calibri"/>
+              </w:rPr>
+            </w:pPr>
+            <w:r>
+              <w:rPr>
+                <w:rFonts w:ascii="Calibri" w:hAnsi="Calibri" w:cs="Calibri"/>
+              </w:rPr>
+              <w:t>Ámbito:</w:t>
             </w:r>
           </w:p>
         </w:tc>
       </w:tr>
     </w:tbl>
-    <w:p/>
+    <w:p>
+      <w:pPr>
+        <w:spacing w:line="360" w:lineRule="auto"/>
+        <w:rPr>
+          <w:rFonts w:ascii="Calibri" w:hAnsi="Calibri" w:cs="Calibri"/>
+        </w:rPr>
+      </w:pPr>
+    </w:p>
     <w:p>
       <w:pPr>
         <w:spacing w:line="360" w:lineRule="auto"/>
@@ -7012,7 +7465,7 @@
           <w:szCs w:val="24"/>
         </w:rPr>
       </w:pPr>
-      <w:bookmarkStart w:id="5" w:name="_Toc215490115"/>
+      <w:bookmarkStart w:id="5" w:name="_Toc215674841"/>
       <w:r>
         <w:rPr>
           <w:rFonts w:ascii="Calibri" w:hAnsi="Calibri" w:cs="Calibri"/>
@@ -7116,6 +7569,7 @@
           </w:tcPr>
           <w:p>
             <w:pPr>
+              <w:spacing w:line="360" w:lineRule="auto"/>
               <w:rPr>
                 <w:rFonts w:ascii="Calibri" w:hAnsi="Calibri" w:cs="Calibri"/>
                 <w:b w:val="0"/>
@@ -7129,93 +7583,104 @@
                 <w:color w:val="000000" w:themeColor="text1"/>
               </w:rPr>
               <w:t>Identificación de errores:</w:t>
-            </w:r>
-          </w:p>
-          <w:p/>
-          <w:p>
-            <w:pPr>
-              <w:rPr>
-                <w:b w:val="0"/>
-                <w:bCs w:val="0"/>
-                <w:u w:val="single"/>
-              </w:rPr>
-            </w:pPr>
-            <w:r>
-              <w:rPr>
-                <w:b w:val="0"/>
-                <w:bCs w:val="0"/>
-              </w:rPr>
-              <w:t xml:space="preserve">Falla </w:t>
-            </w:r>
-            <w:r>
-              <w:rPr>
-                <w:b w:val="0"/>
-                <w:bCs w:val="0"/>
-              </w:rPr>
-              <w:t>Relaciones de ranking</w:t>
-            </w:r>
-            <w:r>
-              <w:rPr>
-                <w:b w:val="0"/>
-                <w:bCs w:val="0"/>
-              </w:rPr>
-              <w:t xml:space="preserve">: </w:t>
-            </w:r>
-          </w:p>
-          <w:p/>
-          <w:p>
-            <w:pPr>
-              <w:rPr>
-                <w:rFonts w:ascii="Calibri" w:hAnsi="Calibri" w:cs="Calibri"/>
-                <w:b w:val="0"/>
-                <w:bCs w:val="0"/>
-                <w:color w:val="000000" w:themeColor="text1"/>
-              </w:rPr>
-            </w:pPr>
-            <w:r>
-              <w:rPr>
-                <w:rFonts w:ascii="Calibri" w:hAnsi="Calibri" w:cs="Calibri"/>
-                <w:color w:val="000000" w:themeColor="text1"/>
-              </w:rPr>
-              <w:t>Uso deficiente de los atributos gráficos (Color):</w:t>
             </w:r>
           </w:p>
           <w:p>
             <w:pPr>
-              <w:rPr>
-                <w:b w:val="0"/>
-                <w:bCs w:val="0"/>
+              <w:spacing w:line="360" w:lineRule="auto"/>
+              <w:rPr>
+                <w:rFonts w:ascii="Calibri" w:hAnsi="Calibri" w:cs="Calibri"/>
               </w:rPr>
             </w:pPr>
           </w:p>
           <w:p>
             <w:pPr>
-              <w:rPr>
-                <w:rFonts w:ascii="Calibri" w:hAnsi="Calibri" w:cs="Calibri"/>
-                <w:b w:val="0"/>
-                <w:bCs w:val="0"/>
-                <w:color w:val="000000" w:themeColor="text1"/>
+              <w:spacing w:line="360" w:lineRule="auto"/>
+              <w:rPr>
+                <w:rFonts w:ascii="Calibri" w:hAnsi="Calibri" w:cs="Calibri"/>
+                <w:b w:val="0"/>
+                <w:bCs w:val="0"/>
+                <w:u w:val="single"/>
               </w:rPr>
             </w:pPr>
             <w:r>
               <w:rPr>
                 <w:rFonts w:ascii="Calibri" w:hAnsi="Calibri" w:cs="Calibri"/>
-                <w:color w:val="000000" w:themeColor="text1"/>
-              </w:rPr>
-              <w:t>Problemas en la leyenda y expresividad</w:t>
+                <w:b w:val="0"/>
+                <w:bCs w:val="0"/>
+              </w:rPr>
+              <w:t xml:space="preserve">Falla Relaciones de ranking: </w:t>
             </w:r>
           </w:p>
           <w:p>
             <w:pPr>
-              <w:rPr>
-                <w:b w:val="0"/>
-                <w:bCs w:val="0"/>
+              <w:spacing w:line="360" w:lineRule="auto"/>
+              <w:rPr>
+                <w:rFonts w:ascii="Calibri" w:hAnsi="Calibri" w:cs="Calibri"/>
               </w:rPr>
             </w:pPr>
           </w:p>
           <w:p>
             <w:pPr>
-              <w:rPr>
+              <w:spacing w:line="360" w:lineRule="auto"/>
+              <w:rPr>
+                <w:rFonts w:ascii="Calibri" w:hAnsi="Calibri" w:cs="Calibri"/>
+                <w:b w:val="0"/>
+                <w:bCs w:val="0"/>
+                <w:color w:val="000000" w:themeColor="text1"/>
+              </w:rPr>
+            </w:pPr>
+            <w:r>
+              <w:rPr>
+                <w:rFonts w:ascii="Calibri" w:hAnsi="Calibri" w:cs="Calibri"/>
+                <w:color w:val="000000" w:themeColor="text1"/>
+              </w:rPr>
+              <w:t>Uso deficiente de los atributos gráficos (Color):</w:t>
+            </w:r>
+          </w:p>
+          <w:p>
+            <w:pPr>
+              <w:spacing w:line="360" w:lineRule="auto"/>
+              <w:rPr>
+                <w:rFonts w:ascii="Calibri" w:hAnsi="Calibri" w:cs="Calibri"/>
+                <w:b w:val="0"/>
+                <w:bCs w:val="0"/>
+              </w:rPr>
+            </w:pPr>
+          </w:p>
+          <w:p>
+            <w:pPr>
+              <w:spacing w:line="360" w:lineRule="auto"/>
+              <w:rPr>
+                <w:rFonts w:ascii="Calibri" w:hAnsi="Calibri" w:cs="Calibri"/>
+                <w:b w:val="0"/>
+                <w:bCs w:val="0"/>
+                <w:color w:val="000000" w:themeColor="text1"/>
+              </w:rPr>
+            </w:pPr>
+            <w:r>
+              <w:rPr>
+                <w:rFonts w:ascii="Calibri" w:hAnsi="Calibri" w:cs="Calibri"/>
+                <w:color w:val="000000" w:themeColor="text1"/>
+              </w:rPr>
+              <w:t>Problemas en la leyenda y expresividad</w:t>
+            </w:r>
+          </w:p>
+          <w:p>
+            <w:pPr>
+              <w:spacing w:line="360" w:lineRule="auto"/>
+              <w:rPr>
+                <w:rFonts w:ascii="Calibri" w:hAnsi="Calibri" w:cs="Calibri"/>
+                <w:b w:val="0"/>
+                <w:bCs w:val="0"/>
+              </w:rPr>
+            </w:pPr>
+          </w:p>
+          <w:p>
+            <w:pPr>
+              <w:spacing w:line="360" w:lineRule="auto"/>
+              <w:rPr>
+                <w:rFonts w:ascii="Calibri" w:hAnsi="Calibri" w:cs="Calibri"/>
                 <w:b w:val="0"/>
                 <w:bCs w:val="0"/>
               </w:rPr>
@@ -7254,6 +7719,10 @@
               </w:rPr>
             </w:pPr>
             <w:r>
+              <w:rPr>
+                <w:rFonts w:ascii="Calibri" w:hAnsi="Calibri" w:cs="Calibri"/>
+              </w:rPr>
+              <w:lastRenderedPageBreak/>
               <w:t>Solución:</w:t>
             </w:r>
           </w:p>
@@ -7277,10 +7746,10 @@
               </w:rPr>
             </w:pPr>
             <w:r>
-              <w:t>Ámbito</w:t>
-            </w:r>
-            <w:r>
-              <w:t>:</w:t>
+              <w:rPr>
+                <w:rFonts w:ascii="Calibri" w:hAnsi="Calibri" w:cs="Calibri"/>
+              </w:rPr>
+              <w:t>Ámbito:</w:t>
             </w:r>
           </w:p>
         </w:tc>
@@ -7306,7 +7775,7 @@
           <w:szCs w:val="24"/>
         </w:rPr>
       </w:pPr>
-      <w:bookmarkStart w:id="6" w:name="_Toc215490116"/>
+      <w:bookmarkStart w:id="6" w:name="_Toc215674842"/>
       <w:r>
         <w:rPr>
           <w:rFonts w:ascii="Calibri" w:hAnsi="Calibri" w:cs="Calibri"/>
@@ -7314,7 +7783,6 @@
           <w:sz w:val="24"/>
           <w:szCs w:val="24"/>
         </w:rPr>
-        <w:lastRenderedPageBreak/>
         <w:t>Conclusiones</w:t>
       </w:r>
       <w:bookmarkEnd w:id="6"/>
@@ -7448,6 +7916,96 @@
 <file path=word/numbering.xml><?xml version="1.0" encoding="utf-8"?>
 <w:numbering xmlns:wpc="http://schemas.microsoft.com/office/word/2010/wordprocessingCanvas" xmlns:cx="http://schemas.microsoft.com/office/drawing/2014/chartex" xmlns:cx1="http://schemas.microsoft.com/office/drawing/2015/9/8/chartex" xmlns:cx2="http://schemas.microsoft.com/office/drawing/2015/10/21/chartex" xmlns:cx3="http://schemas.microsoft.com/office/drawing/2016/5/9/chartex" xmlns:cx4="http://schemas.microsoft.com/office/drawing/2016/5/10/chartex" xmlns:cx5="http://schemas.microsoft.com/office/drawing/2016/5/11/chartex" xmlns:cx6="http://schemas.microsoft.com/office/drawing/2016/5/12/chartex" xmlns:cx7="http://schemas.microsoft.com/office/drawing/2016/5/13/chartex" xmlns:cx8="http://schemas.microsoft.com/office/drawing/2016/5/14/chartex" xmlns:mc="http://schemas.openxmlformats.org/markup-compatibility/2006" xmlns:aink="http://schemas.microsoft.com/office/drawing/2016/ink" xmlns:am3d="http://schemas.microsoft.com/office/drawing/2017/model3d" xmlns:o="urn:schemas-microsoft-com:office:office" xmlns:oel="http://schemas.microsoft.com/office/2019/extlst" xmlns:r="http://schemas.openxmlformats.org/officeDocument/2006/relationships" xmlns:m="http://schemas.openxmlformats.org/officeDocument/2006/math" xmlns:v="urn:schemas-microsoft-com:vml" xmlns:wp14="http://schemas.microsoft.com/office/word/2010/wordprocessingDrawing" xmlns:wp="http://schemas.openxmlformats.org/drawingml/2006/wordprocessingDrawing" xmlns:w10="urn:schemas-microsoft-com:office:word" xmlns:w="http://schemas.openxmlformats.org/wordprocessingml/2006/main" xmlns:w14="http://schemas.microsoft.com/office/word/2010/wordml" xmlns:w15="http://schemas.microsoft.com/office/word/2012/wordml" xmlns:w16cex="http://schemas.microsoft.com/office/word/2018/wordml/cex" xmlns:w16cid="http://schemas.microsoft.com/office/word/2016/wordml/cid" xmlns:w16="http://schemas.microsoft.com/office/word/2018/wordml" xmlns:w16du="http://schemas.microsoft.com/office/word/2023/wordml/word16du" xmlns:w16sdtdh="http://schemas.microsoft.com/office/word/2020/wordml/sdtdatahash" xmlns:w16sdtfl="http://schemas.microsoft.com/office/word/2024/wordml/sdtformatlock" xmlns:w16se="http://schemas.microsoft.com/office/word/2015/wordml/symex" xmlns:wpg="http://schemas.microsoft.com/office/word/2010/wordprocessingGroup" xmlns:wpi="http://schemas.microsoft.com/office/word/2010/wordprocessingInk" xmlns:wne="http://schemas.microsoft.com/office/word/2006/wordml" xmlns:wps="http://schemas.microsoft.com/office/word/2010/wordprocessingShape" mc:Ignorable="w14 w15 w16se w16cid w16 w16cex w16sdtdh w16sdtfl w16du wp14">
   <w:abstractNum w:abstractNumId="0" w15:restartNumberingAfterBreak="0">
+    <w:nsid w:val="0D2867FF"/>
+    <w:multiLevelType w:val="hybridMultilevel"/>
+    <w:tmpl w:val="8864E02C"/>
+    <w:lvl w:ilvl="0" w:tplc="77B03BE0">
+      <w:start w:val="1"/>
+      <w:numFmt w:val="decimal"/>
+      <w:lvlText w:val="%1."/>
+      <w:lvlJc w:val="left"/>
+      <w:pPr>
+        <w:ind w:left="720" w:hanging="360"/>
+      </w:pPr>
+      <w:rPr>
+        <w:rFonts w:hint="default"/>
+        <w:b/>
+      </w:rPr>
+    </w:lvl>
+    <w:lvl w:ilvl="1" w:tplc="080A0019" w:tentative="1">
+      <w:start w:val="1"/>
+      <w:numFmt w:val="lowerLetter"/>
+      <w:lvlText w:val="%2."/>
+      <w:lvlJc w:val="left"/>
+      <w:pPr>
+        <w:ind w:left="1440" w:hanging="360"/>
+      </w:pPr>
+    </w:lvl>
+    <w:lvl w:ilvl="2" w:tplc="080A001B" w:tentative="1">
+      <w:start w:val="1"/>
+      <w:numFmt w:val="lowerRoman"/>
+      <w:lvlText w:val="%3."/>
+      <w:lvlJc w:val="right"/>
+      <w:pPr>
+        <w:ind w:left="2160" w:hanging="180"/>
+      </w:pPr>
+    </w:lvl>
+    <w:lvl w:ilvl="3" w:tplc="080A000F" w:tentative="1">
+      <w:start w:val="1"/>
+      <w:numFmt w:val="decimal"/>
+      <w:lvlText w:val="%4."/>
+      <w:lvlJc w:val="left"/>
+      <w:pPr>
+        <w:ind w:left="2880" w:hanging="360"/>
+      </w:pPr>
+    </w:lvl>
+    <w:lvl w:ilvl="4" w:tplc="080A0019" w:tentative="1">
+      <w:start w:val="1"/>
+      <w:numFmt w:val="lowerLetter"/>
+      <w:lvlText w:val="%5."/>
+      <w:lvlJc w:val="left"/>
+      <w:pPr>
+        <w:ind w:left="3600" w:hanging="360"/>
+      </w:pPr>
+    </w:lvl>
+    <w:lvl w:ilvl="5" w:tplc="080A001B" w:tentative="1">
+      <w:start w:val="1"/>
+      <w:numFmt w:val="lowerRoman"/>
+      <w:lvlText w:val="%6."/>
+      <w:lvlJc w:val="right"/>
+      <w:pPr>
+        <w:ind w:left="4320" w:hanging="180"/>
+      </w:pPr>
+    </w:lvl>
+    <w:lvl w:ilvl="6" w:tplc="080A000F" w:tentative="1">
+      <w:start w:val="1"/>
+      <w:numFmt w:val="decimal"/>
+      <w:lvlText w:val="%7."/>
+      <w:lvlJc w:val="left"/>
+      <w:pPr>
+        <w:ind w:left="5040" w:hanging="360"/>
+      </w:pPr>
+    </w:lvl>
+    <w:lvl w:ilvl="7" w:tplc="080A0019" w:tentative="1">
+      <w:start w:val="1"/>
+      <w:numFmt w:val="lowerLetter"/>
+      <w:lvlText w:val="%8."/>
+      <w:lvlJc w:val="left"/>
+      <w:pPr>
+        <w:ind w:left="5760" w:hanging="360"/>
+      </w:pPr>
+    </w:lvl>
+    <w:lvl w:ilvl="8" w:tplc="080A001B" w:tentative="1">
+      <w:start w:val="1"/>
+      <w:numFmt w:val="lowerRoman"/>
+      <w:lvlText w:val="%9."/>
+      <w:lvlJc w:val="right"/>
+      <w:pPr>
+        <w:ind w:left="6480" w:hanging="180"/>
+      </w:pPr>
+    </w:lvl>
+  </w:abstractNum>
+  <w:abstractNum w:abstractNumId="1" w15:restartNumberingAfterBreak="0">
     <w:nsid w:val="189B191A"/>
     <w:multiLevelType w:val="hybridMultilevel"/>
     <w:tmpl w:val="B7329C5C"/>
@@ -7536,7 +8094,7 @@
       </w:pPr>
     </w:lvl>
   </w:abstractNum>
-  <w:abstractNum w:abstractNumId="1" w15:restartNumberingAfterBreak="0">
+  <w:abstractNum w:abstractNumId="2" w15:restartNumberingAfterBreak="0">
     <w:nsid w:val="1C9D7C01"/>
     <w:multiLevelType w:val="hybridMultilevel"/>
     <w:tmpl w:val="F8F455DA"/>
@@ -7649,7 +8207,98 @@
       </w:rPr>
     </w:lvl>
   </w:abstractNum>
-  <w:abstractNum w:abstractNumId="2" w15:restartNumberingAfterBreak="0">
+  <w:abstractNum w:abstractNumId="3" w15:restartNumberingAfterBreak="0">
+    <w:nsid w:val="56D2005F"/>
+    <w:multiLevelType w:val="hybridMultilevel"/>
+    <w:tmpl w:val="75D861C0"/>
+    <w:lvl w:ilvl="0" w:tplc="A1B641FE">
+      <w:start w:val="1"/>
+      <w:numFmt w:val="decimal"/>
+      <w:lvlText w:val="%1."/>
+      <w:lvlJc w:val="left"/>
+      <w:pPr>
+        <w:ind w:left="360" w:hanging="360"/>
+      </w:pPr>
+      <w:rPr>
+        <w:rFonts w:hint="default"/>
+        <w:b/>
+        <w:bCs/>
+      </w:rPr>
+    </w:lvl>
+    <w:lvl w:ilvl="1" w:tplc="080A0019" w:tentative="1">
+      <w:start w:val="1"/>
+      <w:numFmt w:val="lowerLetter"/>
+      <w:lvlText w:val="%2."/>
+      <w:lvlJc w:val="left"/>
+      <w:pPr>
+        <w:ind w:left="1080" w:hanging="360"/>
+      </w:pPr>
+    </w:lvl>
+    <w:lvl w:ilvl="2" w:tplc="080A001B" w:tentative="1">
+      <w:start w:val="1"/>
+      <w:numFmt w:val="lowerRoman"/>
+      <w:lvlText w:val="%3."/>
+      <w:lvlJc w:val="right"/>
+      <w:pPr>
+        <w:ind w:left="1800" w:hanging="180"/>
+      </w:pPr>
+    </w:lvl>
+    <w:lvl w:ilvl="3" w:tplc="080A000F" w:tentative="1">
+      <w:start w:val="1"/>
+      <w:numFmt w:val="decimal"/>
+      <w:lvlText w:val="%4."/>
+      <w:lvlJc w:val="left"/>
+      <w:pPr>
+        <w:ind w:left="2520" w:hanging="360"/>
+      </w:pPr>
+    </w:lvl>
+    <w:lvl w:ilvl="4" w:tplc="080A0019" w:tentative="1">
+      <w:start w:val="1"/>
+      <w:numFmt w:val="lowerLetter"/>
+      <w:lvlText w:val="%5."/>
+      <w:lvlJc w:val="left"/>
+      <w:pPr>
+        <w:ind w:left="3240" w:hanging="360"/>
+      </w:pPr>
+    </w:lvl>
+    <w:lvl w:ilvl="5" w:tplc="080A001B" w:tentative="1">
+      <w:start w:val="1"/>
+      <w:numFmt w:val="lowerRoman"/>
+      <w:lvlText w:val="%6."/>
+      <w:lvlJc w:val="right"/>
+      <w:pPr>
+        <w:ind w:left="3960" w:hanging="180"/>
+      </w:pPr>
+    </w:lvl>
+    <w:lvl w:ilvl="6" w:tplc="080A000F" w:tentative="1">
+      <w:start w:val="1"/>
+      <w:numFmt w:val="decimal"/>
+      <w:lvlText w:val="%7."/>
+      <w:lvlJc w:val="left"/>
+      <w:pPr>
+        <w:ind w:left="4680" w:hanging="360"/>
+      </w:pPr>
+    </w:lvl>
+    <w:lvl w:ilvl="7" w:tplc="080A0019" w:tentative="1">
+      <w:start w:val="1"/>
+      <w:numFmt w:val="lowerLetter"/>
+      <w:lvlText w:val="%8."/>
+      <w:lvlJc w:val="left"/>
+      <w:pPr>
+        <w:ind w:left="5400" w:hanging="360"/>
+      </w:pPr>
+    </w:lvl>
+    <w:lvl w:ilvl="8" w:tplc="080A001B" w:tentative="1">
+      <w:start w:val="1"/>
+      <w:numFmt w:val="lowerRoman"/>
+      <w:lvlText w:val="%9."/>
+      <w:lvlJc w:val="right"/>
+      <w:pPr>
+        <w:ind w:left="6120" w:hanging="180"/>
+      </w:pPr>
+    </w:lvl>
+  </w:abstractNum>
+  <w:abstractNum w:abstractNumId="4" w15:restartNumberingAfterBreak="0">
     <w:nsid w:val="57C74456"/>
     <w:multiLevelType w:val="hybridMultilevel"/>
     <w:tmpl w:val="F0D6F4C8"/>
@@ -7738,7 +8387,119 @@
       </w:pPr>
     </w:lvl>
   </w:abstractNum>
-  <w:abstractNum w:abstractNumId="3" w15:restartNumberingAfterBreak="0">
+  <w:abstractNum w:abstractNumId="5" w15:restartNumberingAfterBreak="0">
+    <w:nsid w:val="73891FAA"/>
+    <w:multiLevelType w:val="hybridMultilevel"/>
+    <w:tmpl w:val="F00EFC4A"/>
+    <w:lvl w:ilvl="0" w:tplc="A3E4E482">
+      <w:numFmt w:val="bullet"/>
+      <w:lvlText w:val="-"/>
+      <w:lvlJc w:val="left"/>
+      <w:pPr>
+        <w:ind w:left="720" w:hanging="360"/>
+      </w:pPr>
+      <w:rPr>
+        <w:rFonts w:ascii="Calibri" w:eastAsiaTheme="minorHAnsi" w:hAnsi="Calibri" w:cs="Calibri" w:hint="default"/>
+      </w:rPr>
+    </w:lvl>
+    <w:lvl w:ilvl="1" w:tplc="080A0003" w:tentative="1">
+      <w:start w:val="1"/>
+      <w:numFmt w:val="bullet"/>
+      <w:lvlText w:val="o"/>
+      <w:lvlJc w:val="left"/>
+      <w:pPr>
+        <w:ind w:left="1440" w:hanging="360"/>
+      </w:pPr>
+      <w:rPr>
+        <w:rFonts w:ascii="Courier New" w:hAnsi="Courier New" w:cs="Courier New" w:hint="default"/>
+      </w:rPr>
+    </w:lvl>
+    <w:lvl w:ilvl="2" w:tplc="080A0005" w:tentative="1">
+      <w:start w:val="1"/>
+      <w:numFmt w:val="bullet"/>
+      <w:lvlText w:val=""/>
+      <w:lvlJc w:val="left"/>
+      <w:pPr>
+        <w:ind w:left="2160" w:hanging="360"/>
+      </w:pPr>
+      <w:rPr>
+        <w:rFonts w:ascii="Wingdings" w:hAnsi="Wingdings" w:hint="default"/>
+      </w:rPr>
+    </w:lvl>
+    <w:lvl w:ilvl="3" w:tplc="080A0001" w:tentative="1">
+      <w:start w:val="1"/>
+      <w:numFmt w:val="bullet"/>
+      <w:lvlText w:val=""/>
+      <w:lvlJc w:val="left"/>
+      <w:pPr>
+        <w:ind w:left="2880" w:hanging="360"/>
+      </w:pPr>
+      <w:rPr>
+        <w:rFonts w:ascii="Symbol" w:hAnsi="Symbol" w:hint="default"/>
+      </w:rPr>
+    </w:lvl>
+    <w:lvl w:ilvl="4" w:tplc="080A0003" w:tentative="1">
+      <w:start w:val="1"/>
+      <w:numFmt w:val="bullet"/>
+      <w:lvlText w:val="o"/>
+      <w:lvlJc w:val="left"/>
+      <w:pPr>
+        <w:ind w:left="3600" w:hanging="360"/>
+      </w:pPr>
+      <w:rPr>
+        <w:rFonts w:ascii="Courier New" w:hAnsi="Courier New" w:cs="Courier New" w:hint="default"/>
+      </w:rPr>
+    </w:lvl>
+    <w:lvl w:ilvl="5" w:tplc="080A0005" w:tentative="1">
+      <w:start w:val="1"/>
+      <w:numFmt w:val="bullet"/>
+      <w:lvlText w:val=""/>
+      <w:lvlJc w:val="left"/>
+      <w:pPr>
+        <w:ind w:left="4320" w:hanging="360"/>
+      </w:pPr>
+      <w:rPr>
+        <w:rFonts w:ascii="Wingdings" w:hAnsi="Wingdings" w:hint="default"/>
+      </w:rPr>
+    </w:lvl>
+    <w:lvl w:ilvl="6" w:tplc="080A0001" w:tentative="1">
+      <w:start w:val="1"/>
+      <w:numFmt w:val="bullet"/>
+      <w:lvlText w:val=""/>
+      <w:lvlJc w:val="left"/>
+      <w:pPr>
+        <w:ind w:left="5040" w:hanging="360"/>
+      </w:pPr>
+      <w:rPr>
+        <w:rFonts w:ascii="Symbol" w:hAnsi="Symbol" w:hint="default"/>
+      </w:rPr>
+    </w:lvl>
+    <w:lvl w:ilvl="7" w:tplc="080A0003" w:tentative="1">
+      <w:start w:val="1"/>
+      <w:numFmt w:val="bullet"/>
+      <w:lvlText w:val="o"/>
+      <w:lvlJc w:val="left"/>
+      <w:pPr>
+        <w:ind w:left="5760" w:hanging="360"/>
+      </w:pPr>
+      <w:rPr>
+        <w:rFonts w:ascii="Courier New" w:hAnsi="Courier New" w:cs="Courier New" w:hint="default"/>
+      </w:rPr>
+    </w:lvl>
+    <w:lvl w:ilvl="8" w:tplc="080A0005" w:tentative="1">
+      <w:start w:val="1"/>
+      <w:numFmt w:val="bullet"/>
+      <w:lvlText w:val=""/>
+      <w:lvlJc w:val="left"/>
+      <w:pPr>
+        <w:ind w:left="6480" w:hanging="360"/>
+      </w:pPr>
+      <w:rPr>
+        <w:rFonts w:ascii="Wingdings" w:hAnsi="Wingdings" w:hint="default"/>
+      </w:rPr>
+    </w:lvl>
+  </w:abstractNum>
+  <w:abstractNum w:abstractNumId="6" w15:restartNumberingAfterBreak="0">
     <w:nsid w:val="784F331B"/>
     <w:multiLevelType w:val="hybridMultilevel"/>
     <w:tmpl w:val="C3C6F544"/>
@@ -7824,7 +8585,7 @@
       </w:pPr>
     </w:lvl>
   </w:abstractNum>
-  <w:abstractNum w:abstractNumId="4" w15:restartNumberingAfterBreak="0">
+  <w:abstractNum w:abstractNumId="7" w15:restartNumberingAfterBreak="0">
     <w:nsid w:val="78604474"/>
     <w:multiLevelType w:val="hybridMultilevel"/>
     <w:tmpl w:val="20A485AA"/>
@@ -7939,18 +8700,27 @@
     </w:lvl>
   </w:abstractNum>
   <w:num w:numId="1" w16cid:durableId="1523208133">
+    <w:abstractNumId w:val="4"/>
+  </w:num>
+  <w:num w:numId="2" w16cid:durableId="319694638">
+    <w:abstractNumId w:val="1"/>
+  </w:num>
+  <w:num w:numId="3" w16cid:durableId="1599563260">
+    <w:abstractNumId w:val="7"/>
+  </w:num>
+  <w:num w:numId="4" w16cid:durableId="343676536">
     <w:abstractNumId w:val="2"/>
   </w:num>
-  <w:num w:numId="2" w16cid:durableId="319694638">
+  <w:num w:numId="5" w16cid:durableId="1842162590">
+    <w:abstractNumId w:val="6"/>
+  </w:num>
+  <w:num w:numId="6" w16cid:durableId="2086218492">
+    <w:abstractNumId w:val="5"/>
+  </w:num>
+  <w:num w:numId="7" w16cid:durableId="1548950233">
     <w:abstractNumId w:val="0"/>
   </w:num>
-  <w:num w:numId="3" w16cid:durableId="1599563260">
-    <w:abstractNumId w:val="4"/>
-  </w:num>
-  <w:num w:numId="4" w16cid:durableId="343676536">
-    <w:abstractNumId w:val="1"/>
-  </w:num>
-  <w:num w:numId="5" w16cid:durableId="1842162590">
+  <w:num w:numId="8" w16cid:durableId="823395972">
     <w:abstractNumId w:val="3"/>
   </w:num>
 </w:numbering>
@@ -8356,7 +9126,7 @@
   <w:style w:type="paragraph" w:default="1" w:styleId="Normal">
     <w:name w:val="Normal"/>
     <w:qFormat/>
-    <w:rsid w:val="00FD3EAD"/>
+    <w:rsid w:val="00C30EE5"/>
   </w:style>
   <w:style w:type="paragraph" w:styleId="Ttulo1">
     <w:name w:val="heading 1"/>

</xml_diff>

<commit_message>
docs: Add Activity 1 graphics report.
</commit_message>
<xml_diff>
--- a/03_SEMESTRE/02_VisualizacionInteractivaInformacion/Actividad_1/Informe/Actividad_1_Informe_graficos_LEONARD_JOSE_CUENCA_ROA_RV1.docx
+++ b/03_SEMESTRE/02_VisualizacionInteractivaInformacion/Actividad_1/Informe/Actividad_1_Informe_graficos_LEONARD_JOSE_CUENCA_ROA_RV1.docx
@@ -4204,7 +4204,7 @@
             </w:rPr>
             <w:fldChar w:fldCharType="separate"/>
           </w:r>
-          <w:hyperlink w:anchor="_Toc215674836" w:history="1">
+          <w:hyperlink w:anchor="_Toc215678271" w:history="1">
             <w:r>
               <w:rPr>
                 <w:rStyle w:val="Hipervnculo"/>
@@ -4242,7 +4242,7 @@
                 <w:noProof/>
                 <w:webHidden/>
               </w:rPr>
-              <w:instrText xml:space="preserve"> PAGEREF _Toc215674836 \h </w:instrText>
+              <w:instrText xml:space="preserve"> PAGEREF _Toc215678271 \h </w:instrText>
             </w:r>
             <w:r>
               <w:rPr>
@@ -4285,7 +4285,7 @@
               <w:lang w:eastAsia="es-MX"/>
             </w:rPr>
           </w:pPr>
-          <w:hyperlink w:anchor="_Toc215674837" w:history="1">
+          <w:hyperlink w:anchor="_Toc215678272" w:history="1">
             <w:r>
               <w:rPr>
                 <w:rStyle w:val="Hipervnculo"/>
@@ -4315,7 +4315,7 @@
                 <w:noProof/>
                 <w:webHidden/>
               </w:rPr>
-              <w:instrText xml:space="preserve"> PAGEREF _Toc215674837 \h </w:instrText>
+              <w:instrText xml:space="preserve"> PAGEREF _Toc215678272 \h </w:instrText>
             </w:r>
             <w:r>
               <w:rPr>
@@ -4358,7 +4358,7 @@
               <w:lang w:eastAsia="es-MX"/>
             </w:rPr>
           </w:pPr>
-          <w:hyperlink w:anchor="_Toc215674838" w:history="1">
+          <w:hyperlink w:anchor="_Toc215678273" w:history="1">
             <w:r>
               <w:rPr>
                 <w:rStyle w:val="Hipervnculo"/>
@@ -4388,7 +4388,7 @@
                 <w:noProof/>
                 <w:webHidden/>
               </w:rPr>
-              <w:instrText xml:space="preserve"> PAGEREF _Toc215674838 \h </w:instrText>
+              <w:instrText xml:space="preserve"> PAGEREF _Toc215678273 \h </w:instrText>
             </w:r>
             <w:r>
               <w:rPr>
@@ -4431,7 +4431,7 @@
               <w:lang w:eastAsia="es-MX"/>
             </w:rPr>
           </w:pPr>
-          <w:hyperlink w:anchor="_Toc215674839" w:history="1">
+          <w:hyperlink w:anchor="_Toc215678274" w:history="1">
             <w:r>
               <w:rPr>
                 <w:rStyle w:val="Hipervnculo"/>
@@ -4461,7 +4461,7 @@
                 <w:noProof/>
                 <w:webHidden/>
               </w:rPr>
-              <w:instrText xml:space="preserve"> PAGEREF _Toc215674839 \h </w:instrText>
+              <w:instrText xml:space="preserve"> PAGEREF _Toc215678274 \h </w:instrText>
             </w:r>
             <w:r>
               <w:rPr>
@@ -4504,11 +4504,13 @@
               <w:lang w:eastAsia="es-MX"/>
             </w:rPr>
           </w:pPr>
-          <w:hyperlink w:anchor="_Toc215674840" w:history="1">
+          <w:hyperlink w:anchor="_Toc215678275" w:history="1">
             <w:r>
               <w:rPr>
                 <w:rStyle w:val="Hipervnculo"/>
                 <w:rFonts w:ascii="Calibri" w:hAnsi="Calibri" w:cs="Calibri"/>
+                <w:b/>
+                <w:bCs/>
                 <w:noProof/>
               </w:rPr>
               <w:t>4. Gráfico de dispersión con problemas de escalado</w:t>
@@ -4532,7 +4534,7 @@
                 <w:noProof/>
                 <w:webHidden/>
               </w:rPr>
-              <w:instrText xml:space="preserve"> PAGEREF _Toc215674840 \h </w:instrText>
+              <w:instrText xml:space="preserve"> PAGEREF _Toc215678275 \h </w:instrText>
             </w:r>
             <w:r>
               <w:rPr>
@@ -4575,7 +4577,7 @@
               <w:lang w:eastAsia="es-MX"/>
             </w:rPr>
           </w:pPr>
-          <w:hyperlink w:anchor="_Toc215674841" w:history="1">
+          <w:hyperlink w:anchor="_Toc215678276" w:history="1">
             <w:r>
               <w:rPr>
                 <w:rStyle w:val="Hipervnculo"/>
@@ -4603,7 +4605,7 @@
                 <w:noProof/>
                 <w:webHidden/>
               </w:rPr>
-              <w:instrText xml:space="preserve"> PAGEREF _Toc215674841 \h </w:instrText>
+              <w:instrText xml:space="preserve"> PAGEREF _Toc215678276 \h </w:instrText>
             </w:r>
             <w:r>
               <w:rPr>
@@ -4646,7 +4648,7 @@
               <w:lang w:eastAsia="es-MX"/>
             </w:rPr>
           </w:pPr>
-          <w:hyperlink w:anchor="_Toc215674842" w:history="1">
+          <w:hyperlink w:anchor="_Toc215678277" w:history="1">
             <w:r>
               <w:rPr>
                 <w:rStyle w:val="Hipervnculo"/>
@@ -4674,7 +4676,7 @@
                 <w:noProof/>
                 <w:webHidden/>
               </w:rPr>
-              <w:instrText xml:space="preserve"> PAGEREF _Toc215674842 \h </w:instrText>
+              <w:instrText xml:space="preserve"> PAGEREF _Toc215678277 \h </w:instrText>
             </w:r>
             <w:r>
               <w:rPr>
@@ -4863,7 +4865,7 @@
           <w:szCs w:val="24"/>
         </w:rPr>
       </w:pPr>
-      <w:bookmarkStart w:id="0" w:name="_Toc215674836"/>
+      <w:bookmarkStart w:id="0" w:name="_Toc215678271"/>
       <w:r>
         <w:rPr>
           <w:rFonts w:ascii="Calibri" w:hAnsi="Calibri" w:cs="Calibri"/>
@@ -4909,7 +4911,7 @@
           <w:szCs w:val="24"/>
         </w:rPr>
       </w:pPr>
-      <w:bookmarkStart w:id="1" w:name="_Toc215674837"/>
+      <w:bookmarkStart w:id="1" w:name="_Toc215678272"/>
       <w:r>
         <w:rPr>
           <w:rFonts w:ascii="Calibri" w:hAnsi="Calibri" w:cs="Calibri"/>
@@ -5811,7 +5813,7 @@
           <w:szCs w:val="24"/>
         </w:rPr>
       </w:pPr>
-      <w:bookmarkStart w:id="2" w:name="_Toc215674838"/>
+      <w:bookmarkStart w:id="2" w:name="_Toc215678273"/>
       <w:r>
         <w:rPr>
           <w:rFonts w:ascii="Calibri" w:hAnsi="Calibri" w:cs="Calibri"/>
@@ -6149,13 +6151,7 @@
               <w:rPr>
                 <w:rFonts w:ascii="Calibri" w:hAnsi="Calibri" w:cs="Calibri"/>
               </w:rPr>
-              <w:t>Definición de atributos cromáticos</w:t>
-            </w:r>
-            <w:r>
-              <w:rPr>
-                <w:rFonts w:ascii="Calibri" w:hAnsi="Calibri" w:cs="Calibri"/>
-              </w:rPr>
-              <w:t>:</w:t>
+              <w:t>Definición de atributos cromáticos:</w:t>
             </w:r>
             <w:r>
               <w:rPr>
@@ -6245,13 +6241,7 @@
               <w:rPr>
                 <w:rFonts w:ascii="Calibri" w:hAnsi="Calibri" w:cs="Calibri"/>
               </w:rPr>
-              <w:t>Resultado esperado</w:t>
-            </w:r>
-            <w:r>
-              <w:rPr>
-                <w:rFonts w:ascii="Calibri" w:hAnsi="Calibri" w:cs="Calibri"/>
-              </w:rPr>
-              <w:t xml:space="preserve">: </w:t>
+              <w:t xml:space="preserve">Resultado esperado: </w:t>
             </w:r>
             <w:r>
               <w:rPr>
@@ -6445,14 +6435,6 @@
     </w:tbl>
     <w:p>
       <w:pPr>
-        <w:spacing w:line="360" w:lineRule="auto"/>
-        <w:rPr>
-          <w:rFonts w:ascii="Calibri" w:hAnsi="Calibri" w:cs="Calibri"/>
-        </w:rPr>
-      </w:pPr>
-    </w:p>
-    <w:p>
-      <w:pPr>
         <w:pStyle w:val="Ttulo2"/>
         <w:spacing w:line="360" w:lineRule="auto"/>
         <w:rPr>
@@ -6464,7 +6446,7 @@
           <w:szCs w:val="24"/>
         </w:rPr>
       </w:pPr>
-      <w:bookmarkStart w:id="3" w:name="_Toc215674839"/>
+      <w:bookmarkStart w:id="3" w:name="_Toc215678274"/>
       <w:r>
         <w:rPr>
           <w:rFonts w:ascii="Calibri" w:hAnsi="Calibri" w:cs="Calibri"/>
@@ -6474,6 +6456,7 @@
           <w:sz w:val="24"/>
           <w:szCs w:val="24"/>
         </w:rPr>
+        <w:lastRenderedPageBreak/>
         <w:t>3. Gráfico circular (Pie Chart) para mostrar datos temporales</w:t>
       </w:r>
       <w:bookmarkEnd w:id="3"/>
@@ -6848,7 +6831,6 @@
               <w:rPr>
                 <w:rFonts w:ascii="Calibri" w:hAnsi="Calibri" w:cs="Calibri"/>
               </w:rPr>
-              <w:lastRenderedPageBreak/>
               <w:t>Agrupar el contexto</w:t>
             </w:r>
             <w:r>
@@ -7107,27 +7089,23 @@
     </w:tbl>
     <w:p>
       <w:pPr>
-        <w:spacing w:line="360" w:lineRule="auto"/>
-        <w:rPr>
-          <w:rFonts w:ascii="Calibri" w:hAnsi="Calibri" w:cs="Calibri"/>
-        </w:rPr>
-      </w:pPr>
-    </w:p>
-    <w:p>
-      <w:pPr>
         <w:pStyle w:val="Ttulo2"/>
         <w:spacing w:line="360" w:lineRule="auto"/>
         <w:rPr>
           <w:rFonts w:ascii="Calibri" w:hAnsi="Calibri" w:cs="Calibri"/>
+          <w:b/>
+          <w:bCs/>
           <w:color w:val="000000" w:themeColor="text1"/>
           <w:sz w:val="24"/>
           <w:szCs w:val="24"/>
         </w:rPr>
       </w:pPr>
-      <w:bookmarkStart w:id="4" w:name="_Toc215674840"/>
+      <w:bookmarkStart w:id="4" w:name="_Toc215678275"/>
       <w:r>
         <w:rPr>
           <w:rFonts w:ascii="Calibri" w:hAnsi="Calibri" w:cs="Calibri"/>
+          <w:b/>
+          <w:bCs/>
           <w:color w:val="000000" w:themeColor="text1"/>
           <w:sz w:val="24"/>
           <w:szCs w:val="24"/>
@@ -7169,9 +7147,9 @@
                 <w:color w:val="000000" w:themeColor="text1"/>
               </w:rPr>
               <w:drawing>
-                <wp:inline distT="0" distB="0" distL="0" distR="0" wp14:anchorId="69EF3874" wp14:editId="70DACA79">
-                  <wp:extent cx="2679917" cy="1641714"/>
-                  <wp:effectExtent l="0" t="0" r="6350" b="0"/>
+                <wp:inline distT="0" distB="0" distL="0" distR="0" wp14:anchorId="69EF3874" wp14:editId="482AC5E6">
+                  <wp:extent cx="3279820" cy="2009214"/>
+                  <wp:effectExtent l="0" t="0" r="0" b="0"/>
                   <wp:docPr id="403983566" name="Imagen 1"/>
                   <wp:cNvGraphicFramePr>
                     <a:graphicFrameLocks xmlns:a="http://schemas.openxmlformats.org/drawingml/2006/main" noChangeAspect="1"/>
@@ -7192,7 +7170,7 @@
                         <pic:spPr>
                           <a:xfrm>
                             <a:off x="0" y="0"/>
-                            <a:ext cx="2713626" cy="1662364"/>
+                            <a:ext cx="3324466" cy="2036564"/>
                           </a:xfrm>
                           <a:prstGeom prst="rect">
                             <a:avLst/>
@@ -7237,6 +7215,44 @@
           <w:p>
             <w:pPr>
               <w:spacing w:line="360" w:lineRule="auto"/>
+              <w:jc w:val="both"/>
+              <w:rPr>
+                <w:rFonts w:ascii="Calibri" w:hAnsi="Calibri" w:cs="Calibri"/>
+              </w:rPr>
+            </w:pPr>
+            <w:r>
+              <w:rPr>
+                <w:rFonts w:ascii="Calibri" w:hAnsi="Calibri" w:cs="Calibri"/>
+              </w:rPr>
+              <w:t>Ineficiencia en el uso del espacio</w:t>
+            </w:r>
+            <w:r>
+              <w:rPr>
+                <w:rFonts w:ascii="Calibri" w:hAnsi="Calibri" w:cs="Calibri"/>
+              </w:rPr>
+              <w:t xml:space="preserve">: </w:t>
+            </w:r>
+            <w:r>
+              <w:rPr>
+                <w:rFonts w:ascii="Calibri" w:hAnsi="Calibri" w:cs="Calibri"/>
+                <w:b w:val="0"/>
+                <w:bCs w:val="0"/>
+              </w:rPr>
+              <w:t>Debido al problema de escalado, aproximadamente el 80% del área del gráfico es espacio en blanco vacío. Esto rompe el principio de eficiencia visual: el gráfico ocupa mucho espacio para mostrar muy poca información legible</w:t>
+            </w:r>
+            <w:r>
+              <w:rPr>
+                <w:rFonts w:ascii="Calibri" w:hAnsi="Calibri" w:cs="Calibri"/>
+                <w:b w:val="0"/>
+                <w:bCs w:val="0"/>
+              </w:rPr>
+              <w:t xml:space="preserve">. </w:t>
+            </w:r>
+          </w:p>
+          <w:p>
+            <w:pPr>
+              <w:spacing w:line="360" w:lineRule="auto"/>
+              <w:jc w:val="both"/>
               <w:rPr>
                 <w:rFonts w:ascii="Calibri" w:hAnsi="Calibri" w:cs="Calibri"/>
               </w:rPr>
@@ -7245,101 +7261,62 @@
           <w:p>
             <w:pPr>
               <w:spacing w:line="360" w:lineRule="auto"/>
-              <w:rPr>
-                <w:rFonts w:ascii="Calibri" w:hAnsi="Calibri" w:cs="Calibri"/>
-                <w:b w:val="0"/>
-                <w:bCs w:val="0"/>
-                <w:u w:val="single"/>
+              <w:jc w:val="both"/>
+              <w:rPr>
+                <w:rFonts w:ascii="Calibri" w:hAnsi="Calibri" w:cs="Calibri"/>
+                <w:b w:val="0"/>
+                <w:bCs w:val="0"/>
               </w:rPr>
             </w:pPr>
             <w:r>
               <w:rPr>
                 <w:rFonts w:ascii="Calibri" w:hAnsi="Calibri" w:cs="Calibri"/>
-                <w:b w:val="0"/>
-                <w:bCs w:val="0"/>
-              </w:rPr>
-              <w:t xml:space="preserve">Falla Relaciones de ranking: </w:t>
-            </w:r>
-          </w:p>
-          <w:p>
-            <w:pPr>
-              <w:spacing w:line="360" w:lineRule="auto"/>
-              <w:rPr>
-                <w:rFonts w:ascii="Calibri" w:hAnsi="Calibri" w:cs="Calibri"/>
-              </w:rPr>
-            </w:pPr>
-          </w:p>
-          <w:p>
-            <w:pPr>
-              <w:spacing w:line="360" w:lineRule="auto"/>
-              <w:rPr>
-                <w:rFonts w:ascii="Calibri" w:hAnsi="Calibri" w:cs="Calibri"/>
-                <w:b w:val="0"/>
-                <w:bCs w:val="0"/>
-                <w:color w:val="000000" w:themeColor="text1"/>
-              </w:rPr>
-            </w:pPr>
-            <w:r>
-              <w:rPr>
-                <w:rFonts w:ascii="Calibri" w:hAnsi="Calibri" w:cs="Calibri"/>
-                <w:color w:val="000000" w:themeColor="text1"/>
-              </w:rPr>
-              <w:t>Uso deficiente de los atributos gráficos (Color):</w:t>
-            </w:r>
-          </w:p>
-          <w:p>
-            <w:pPr>
-              <w:spacing w:line="360" w:lineRule="auto"/>
-              <w:rPr>
-                <w:rFonts w:ascii="Calibri" w:hAnsi="Calibri" w:cs="Calibri"/>
-                <w:b w:val="0"/>
-                <w:bCs w:val="0"/>
-              </w:rPr>
-            </w:pPr>
-          </w:p>
-          <w:p>
-            <w:pPr>
-              <w:spacing w:line="360" w:lineRule="auto"/>
-              <w:rPr>
-                <w:rFonts w:ascii="Calibri" w:hAnsi="Calibri" w:cs="Calibri"/>
-                <w:b w:val="0"/>
-                <w:bCs w:val="0"/>
-                <w:color w:val="000000" w:themeColor="text1"/>
-              </w:rPr>
-            </w:pPr>
-            <w:r>
-              <w:rPr>
-                <w:rFonts w:ascii="Calibri" w:hAnsi="Calibri" w:cs="Calibri"/>
-                <w:color w:val="000000" w:themeColor="text1"/>
-              </w:rPr>
-              <w:t>Problemas en la leyenda y expresividad</w:t>
-            </w:r>
-          </w:p>
-          <w:p>
-            <w:pPr>
-              <w:spacing w:line="360" w:lineRule="auto"/>
-              <w:rPr>
-                <w:rFonts w:ascii="Calibri" w:hAnsi="Calibri" w:cs="Calibri"/>
-                <w:b w:val="0"/>
-                <w:bCs w:val="0"/>
-              </w:rPr>
-            </w:pPr>
-          </w:p>
-          <w:p>
-            <w:pPr>
-              <w:spacing w:line="360" w:lineRule="auto"/>
-              <w:rPr>
-                <w:rFonts w:ascii="Calibri" w:hAnsi="Calibri" w:cs="Calibri"/>
-                <w:b w:val="0"/>
-                <w:bCs w:val="0"/>
-              </w:rPr>
-            </w:pPr>
-            <w:r>
-              <w:rPr>
-                <w:rFonts w:ascii="Calibri" w:hAnsi="Calibri" w:cs="Calibri"/>
-                <w:color w:val="000000" w:themeColor="text1"/>
-              </w:rPr>
-              <w:t>Fallas en la anatomía del gráfico</w:t>
+              </w:rPr>
+              <w:t>Falla en la elección de la escala del eje</w:t>
+            </w:r>
+            <w:r>
+              <w:rPr>
+                <w:rFonts w:ascii="Calibri" w:hAnsi="Calibri" w:cs="Calibri"/>
+                <w:b w:val="0"/>
+                <w:bCs w:val="0"/>
+              </w:rPr>
+              <w:t xml:space="preserve">: Se está utilizando una escala lineal (1, 2, 3...) para datos que tienen un crecimiento exponencial. Esto impide ver la relación real entre </w:t>
+            </w:r>
+            <w:r>
+              <w:rPr>
+                <w:rFonts w:ascii="Calibri" w:hAnsi="Calibri" w:cs="Calibri"/>
+              </w:rPr>
+              <w:t>Gasto en Publicidad</w:t>
+            </w:r>
+            <w:r>
+              <w:rPr>
+                <w:rFonts w:ascii="Calibri" w:hAnsi="Calibri" w:cs="Calibri"/>
+                <w:b w:val="0"/>
+                <w:bCs w:val="0"/>
+              </w:rPr>
+              <w:t xml:space="preserve"> y </w:t>
+            </w:r>
+            <w:r>
+              <w:rPr>
+                <w:rFonts w:ascii="Calibri" w:hAnsi="Calibri" w:cs="Calibri"/>
+              </w:rPr>
+              <w:t>Ventas</w:t>
+            </w:r>
+            <w:r>
+              <w:rPr>
+                <w:rFonts w:ascii="Calibri" w:hAnsi="Calibri" w:cs="Calibri"/>
+                <w:b w:val="0"/>
+                <w:bCs w:val="0"/>
+              </w:rPr>
+              <w:t xml:space="preserve"> en los niveles bajos, ya que visualmente parecen estar estancados o amontonados, perdiendo granularidad y detalle</w:t>
+            </w:r>
+            <w:r>
+              <w:rPr>
+                <w:rFonts w:ascii="Calibri" w:hAnsi="Calibri" w:cs="Calibri"/>
+                <w:b w:val="0"/>
+                <w:bCs w:val="0"/>
+              </w:rPr>
+              <w:t xml:space="preserve">. </w:t>
             </w:r>
           </w:p>
           <w:p>
@@ -7361,6 +7338,7 @@
           <w:p>
             <w:pPr>
               <w:spacing w:line="360" w:lineRule="auto"/>
+              <w:jc w:val="both"/>
               <w:rPr>
                 <w:rFonts w:ascii="Calibri" w:hAnsi="Calibri" w:cs="Calibri"/>
               </w:rPr>
@@ -7369,9 +7347,301 @@
               <w:rPr>
                 <w:rFonts w:ascii="Calibri" w:hAnsi="Calibri" w:cs="Calibri"/>
               </w:rPr>
+              <w:t>Solución:</w:t>
+            </w:r>
+            <w:r>
+              <w:rPr>
+                <w:rFonts w:ascii="Calibri" w:hAnsi="Calibri" w:cs="Calibri"/>
+              </w:rPr>
+              <w:t xml:space="preserve"> </w:t>
+            </w:r>
+            <w:r>
+              <w:rPr>
+                <w:rFonts w:ascii="Calibri" w:hAnsi="Calibri" w:cs="Calibri"/>
+                <w:b w:val="0"/>
+                <w:bCs w:val="0"/>
+              </w:rPr>
+              <w:t xml:space="preserve">La solución es un poco pragmática se describe a continuación: </w:t>
+            </w:r>
+          </w:p>
+          <w:p>
+            <w:pPr>
+              <w:pStyle w:val="Prrafodelista"/>
+              <w:numPr>
+                <w:ilvl w:val="0"/>
+                <w:numId w:val="10"/>
+              </w:numPr>
+              <w:spacing w:line="360" w:lineRule="auto"/>
+              <w:jc w:val="both"/>
+              <w:rPr>
+                <w:rFonts w:ascii="Calibri" w:hAnsi="Calibri" w:cs="Calibri"/>
+              </w:rPr>
+            </w:pPr>
+            <w:r>
+              <w:rPr>
+                <w:rFonts w:ascii="Calibri" w:hAnsi="Calibri" w:cs="Calibri"/>
+              </w:rPr>
+              <w:t xml:space="preserve">Implementación de Escala Logarítmica: </w:t>
+            </w:r>
+            <w:r>
+              <w:rPr>
+                <w:rFonts w:ascii="Calibri" w:hAnsi="Calibri" w:cs="Calibri"/>
+                <w:b w:val="0"/>
+                <w:bCs w:val="0"/>
+              </w:rPr>
+              <w:t xml:space="preserve">Se sugiere transformar los ejes (especialmente el </w:t>
+            </w:r>
+            <w:r>
+              <w:rPr>
+                <w:rFonts w:ascii="Calibri" w:hAnsi="Calibri" w:cs="Calibri"/>
+              </w:rPr>
+              <w:t>eje Y</w:t>
+            </w:r>
+            <w:r>
+              <w:rPr>
+                <w:rFonts w:ascii="Calibri" w:hAnsi="Calibri" w:cs="Calibri"/>
+                <w:b w:val="0"/>
+                <w:bCs w:val="0"/>
+              </w:rPr>
+              <w:t>,</w:t>
+            </w:r>
+            <w:r>
+              <w:rPr>
+                <w:rFonts w:ascii="Calibri" w:hAnsi="Calibri" w:cs="Calibri"/>
+                <w:b w:val="0"/>
+                <w:bCs w:val="0"/>
+              </w:rPr>
+              <w:t xml:space="preserve"> el</w:t>
+            </w:r>
+            <w:r>
+              <w:rPr>
+                <w:rFonts w:ascii="Calibri" w:hAnsi="Calibri" w:cs="Calibri"/>
+                <w:b w:val="0"/>
+                <w:bCs w:val="0"/>
+              </w:rPr>
+              <w:t xml:space="preserve"> </w:t>
+            </w:r>
+            <w:r>
+              <w:rPr>
+                <w:rFonts w:ascii="Calibri" w:hAnsi="Calibri" w:cs="Calibri"/>
+              </w:rPr>
+              <w:t>eje</w:t>
+            </w:r>
+            <w:r>
+              <w:rPr>
+                <w:rFonts w:ascii="Calibri" w:hAnsi="Calibri" w:cs="Calibri"/>
+              </w:rPr>
+              <w:t xml:space="preserve"> X</w:t>
+            </w:r>
+            <w:r>
+              <w:rPr>
+                <w:rFonts w:ascii="Calibri" w:hAnsi="Calibri" w:cs="Calibri"/>
+                <w:b w:val="0"/>
+                <w:bCs w:val="0"/>
+              </w:rPr>
+              <w:t xml:space="preserve">) a una escala logarítmica. Esto permitirá </w:t>
+            </w:r>
+            <w:r>
+              <w:rPr>
+                <w:rFonts w:ascii="Calibri" w:hAnsi="Calibri" w:cs="Calibri"/>
+              </w:rPr>
+              <w:t>comprimir</w:t>
+            </w:r>
+            <w:r>
+              <w:rPr>
+                <w:rFonts w:ascii="Calibri" w:hAnsi="Calibri" w:cs="Calibri"/>
+                <w:b w:val="0"/>
+                <w:bCs w:val="0"/>
+              </w:rPr>
+              <w:t xml:space="preserve"> visualmente los valores </w:t>
+            </w:r>
+            <w:r>
+              <w:rPr>
+                <w:rFonts w:ascii="Calibri" w:hAnsi="Calibri" w:cs="Calibri"/>
+                <w:b w:val="0"/>
+                <w:bCs w:val="0"/>
+              </w:rPr>
               <w:lastRenderedPageBreak/>
-              <w:t>Solución:</w:t>
-            </w:r>
+              <w:t xml:space="preserve">extremos y </w:t>
+            </w:r>
+            <w:r>
+              <w:rPr>
+                <w:rFonts w:ascii="Calibri" w:hAnsi="Calibri" w:cs="Calibri"/>
+              </w:rPr>
+              <w:t>expandir</w:t>
+            </w:r>
+            <w:r>
+              <w:rPr>
+                <w:rFonts w:ascii="Calibri" w:hAnsi="Calibri" w:cs="Calibri"/>
+                <w:b w:val="0"/>
+                <w:bCs w:val="0"/>
+              </w:rPr>
+              <w:t xml:space="preserve"> los valores pequeños. De esta forma, se podrá visualizar la correlación y el comportamiento del clúster inferior sin perder de vista el valor atípico superior.</w:t>
+            </w:r>
+          </w:p>
+          <w:p>
+            <w:pPr>
+              <w:pStyle w:val="Prrafodelista"/>
+              <w:numPr>
+                <w:ilvl w:val="0"/>
+                <w:numId w:val="10"/>
+              </w:numPr>
+              <w:spacing w:line="360" w:lineRule="auto"/>
+              <w:jc w:val="both"/>
+              <w:rPr>
+                <w:rFonts w:ascii="Calibri" w:hAnsi="Calibri" w:cs="Calibri"/>
+                <w:b w:val="0"/>
+                <w:bCs w:val="0"/>
+              </w:rPr>
+            </w:pPr>
+            <w:r>
+              <w:rPr>
+                <w:rFonts w:ascii="Calibri" w:hAnsi="Calibri" w:cs="Calibri"/>
+              </w:rPr>
+              <w:t xml:space="preserve">Segregación de Vistas: </w:t>
+            </w:r>
+            <w:r>
+              <w:rPr>
+                <w:rFonts w:ascii="Calibri" w:hAnsi="Calibri" w:cs="Calibri"/>
+                <w:b w:val="0"/>
+                <w:bCs w:val="0"/>
+              </w:rPr>
+              <w:t>Si la escala logarítmica no es deseable por temas de audiencia no especializada, se recomienda generar dos visualizaciones:</w:t>
+            </w:r>
+          </w:p>
+          <w:p>
+            <w:pPr>
+              <w:numPr>
+                <w:ilvl w:val="0"/>
+                <w:numId w:val="9"/>
+              </w:numPr>
+              <w:tabs>
+                <w:tab w:val="num" w:pos="720"/>
+              </w:tabs>
+              <w:spacing w:line="360" w:lineRule="auto"/>
+              <w:jc w:val="both"/>
+              <w:rPr>
+                <w:rFonts w:ascii="Calibri" w:hAnsi="Calibri" w:cs="Calibri"/>
+                <w:b w:val="0"/>
+                <w:bCs w:val="0"/>
+              </w:rPr>
+            </w:pPr>
+            <w:r>
+              <w:rPr>
+                <w:rFonts w:ascii="Calibri" w:hAnsi="Calibri" w:cs="Calibri"/>
+                <w:b w:val="0"/>
+                <w:bCs w:val="0"/>
+              </w:rPr>
+              <w:t>Una vista general para mostrar la magnitud del caso atípico.</w:t>
+            </w:r>
+          </w:p>
+          <w:p>
+            <w:pPr>
+              <w:numPr>
+                <w:ilvl w:val="0"/>
+                <w:numId w:val="9"/>
+              </w:numPr>
+              <w:tabs>
+                <w:tab w:val="num" w:pos="720"/>
+              </w:tabs>
+              <w:spacing w:line="360" w:lineRule="auto"/>
+              <w:jc w:val="both"/>
+              <w:rPr>
+                <w:rFonts w:ascii="Calibri" w:hAnsi="Calibri" w:cs="Calibri"/>
+              </w:rPr>
+            </w:pPr>
+            <w:r>
+              <w:rPr>
+                <w:rFonts w:ascii="Calibri" w:hAnsi="Calibri" w:cs="Calibri"/>
+                <w:b w:val="0"/>
+                <w:bCs w:val="0"/>
+              </w:rPr>
+              <w:t>Una vista de detalle filtrando el valor extremo, permitiendo analizar la distribución y tendencia lineal de los datos mayoritarios con la granularidad adecuada</w:t>
+            </w:r>
+            <w:r>
+              <w:rPr>
+                <w:rFonts w:ascii="Calibri" w:hAnsi="Calibri" w:cs="Calibri"/>
+              </w:rPr>
+              <w:t>.</w:t>
+            </w:r>
+          </w:p>
+          <w:p>
+            <w:pPr>
+              <w:pStyle w:val="Prrafodelista"/>
+              <w:numPr>
+                <w:ilvl w:val="0"/>
+                <w:numId w:val="10"/>
+              </w:numPr>
+              <w:spacing w:line="360" w:lineRule="auto"/>
+              <w:jc w:val="both"/>
+              <w:rPr>
+                <w:rFonts w:ascii="Calibri" w:hAnsi="Calibri" w:cs="Calibri"/>
+              </w:rPr>
+            </w:pPr>
+            <w:r>
+              <w:rPr>
+                <w:rFonts w:ascii="Calibri" w:hAnsi="Calibri" w:cs="Calibri"/>
+              </w:rPr>
+              <w:t xml:space="preserve">Etiquetado de Valores Atípicos: </w:t>
+            </w:r>
+            <w:r>
+              <w:rPr>
+                <w:rFonts w:ascii="Calibri" w:hAnsi="Calibri" w:cs="Calibri"/>
+                <w:b w:val="0"/>
+                <w:bCs w:val="0"/>
+              </w:rPr>
+              <w:t xml:space="preserve">Es crucial agregar anotaciones o </w:t>
+            </w:r>
+            <w:proofErr w:type="spellStart"/>
+            <w:r>
+              <w:rPr>
+                <w:rFonts w:ascii="Calibri" w:hAnsi="Calibri" w:cs="Calibri"/>
+                <w:b w:val="0"/>
+                <w:bCs w:val="0"/>
+                <w:i/>
+                <w:iCs/>
+              </w:rPr>
+              <w:t>tooltips</w:t>
+            </w:r>
+            <w:proofErr w:type="spellEnd"/>
+            <w:r>
+              <w:rPr>
+                <w:rFonts w:ascii="Calibri" w:hAnsi="Calibri" w:cs="Calibri"/>
+                <w:b w:val="0"/>
+                <w:bCs w:val="0"/>
+              </w:rPr>
+              <w:t xml:space="preserve"> al valor extremo (el punto superior derecho) para explicar su. Esto convierte el </w:t>
+            </w:r>
+            <w:r>
+              <w:rPr>
+                <w:rFonts w:ascii="Calibri" w:hAnsi="Calibri" w:cs="Calibri"/>
+              </w:rPr>
+              <w:t>ruido</w:t>
+            </w:r>
+            <w:r>
+              <w:rPr>
+                <w:rFonts w:ascii="Calibri" w:hAnsi="Calibri" w:cs="Calibri"/>
+                <w:b w:val="0"/>
+                <w:bCs w:val="0"/>
+              </w:rPr>
+              <w:t xml:space="preserve"> visual en información de valor</w:t>
+            </w:r>
+            <w:r>
+              <w:rPr>
+                <w:rFonts w:ascii="Calibri" w:hAnsi="Calibri" w:cs="Calibri"/>
+                <w:b w:val="0"/>
+                <w:bCs w:val="0"/>
+              </w:rPr>
+              <w:t>.</w:t>
+            </w:r>
+          </w:p>
+          <w:p>
+            <w:pPr>
+              <w:spacing w:line="360" w:lineRule="auto"/>
+              <w:rPr>
+                <w:rFonts w:ascii="Calibri" w:hAnsi="Calibri" w:cs="Calibri"/>
+              </w:rPr>
+            </w:pPr>
           </w:p>
         </w:tc>
       </w:tr>
@@ -7395,65 +7665,135 @@
               <w:rPr>
                 <w:rFonts w:ascii="Calibri" w:hAnsi="Calibri" w:cs="Calibri"/>
               </w:rPr>
-              <w:t>Ámbito:</w:t>
+              <w:lastRenderedPageBreak/>
+              <w:t>Ámbito</w:t>
+            </w:r>
+            <w:r>
+              <w:rPr>
+                <w:rFonts w:ascii="Calibri" w:hAnsi="Calibri" w:cs="Calibri"/>
+                <w:b w:val="0"/>
+                <w:bCs w:val="0"/>
+              </w:rPr>
+              <w:t>:</w:t>
+            </w:r>
+            <w:r>
+              <w:rPr>
+                <w:rFonts w:ascii="Calibri" w:hAnsi="Calibri" w:cs="Calibri"/>
+                <w:b w:val="0"/>
+                <w:bCs w:val="0"/>
+              </w:rPr>
+              <w:t xml:space="preserve"> </w:t>
+            </w:r>
+            <w:r>
+              <w:rPr>
+                <w:rFonts w:ascii="Calibri" w:hAnsi="Calibri" w:cs="Calibri"/>
+                <w:b w:val="0"/>
+                <w:bCs w:val="0"/>
+              </w:rPr>
+              <w:t xml:space="preserve">Este gráfico se sitúa en el ámbito de </w:t>
+            </w:r>
+            <w:r>
+              <w:rPr>
+                <w:rFonts w:ascii="Calibri" w:hAnsi="Calibri" w:cs="Calibri"/>
+              </w:rPr>
+              <w:t xml:space="preserve">Departamento de Mercadeo en el </w:t>
+            </w:r>
+            <w:r>
+              <w:rPr>
+                <w:rFonts w:ascii="Calibri" w:hAnsi="Calibri" w:cs="Calibri"/>
+              </w:rPr>
+              <w:t>á</w:t>
+            </w:r>
+            <w:r>
+              <w:rPr>
+                <w:rFonts w:ascii="Calibri" w:hAnsi="Calibri" w:cs="Calibri"/>
+              </w:rPr>
+              <w:t xml:space="preserve">rea </w:t>
+            </w:r>
+            <w:r>
+              <w:rPr>
+                <w:rFonts w:ascii="Calibri" w:hAnsi="Calibri" w:cs="Calibri"/>
+              </w:rPr>
+              <w:t>ROI de Marketing</w:t>
+            </w:r>
+            <w:r>
+              <w:rPr>
+                <w:rFonts w:ascii="Calibri" w:hAnsi="Calibri" w:cs="Calibri"/>
+                <w:b w:val="0"/>
+                <w:bCs w:val="0"/>
+              </w:rPr>
+              <w:t xml:space="preserve">, específicamente en el análisis de correlación entre </w:t>
+            </w:r>
+            <w:r>
+              <w:rPr>
+                <w:rFonts w:ascii="Calibri" w:hAnsi="Calibri" w:cs="Calibri"/>
+              </w:rPr>
+              <w:t>inversión y retorno</w:t>
+            </w:r>
+            <w:r>
+              <w:rPr>
+                <w:rFonts w:ascii="Calibri" w:hAnsi="Calibri" w:cs="Calibri"/>
+                <w:b w:val="0"/>
+                <w:bCs w:val="0"/>
+              </w:rPr>
+              <w:t>. Se ha elegido un diagrama de dispersión</w:t>
+            </w:r>
+            <w:r>
+              <w:rPr>
+                <w:rFonts w:ascii="Calibri" w:hAnsi="Calibri" w:cs="Calibri"/>
+                <w:b w:val="0"/>
+                <w:bCs w:val="0"/>
+              </w:rPr>
+              <w:t xml:space="preserve">, </w:t>
+            </w:r>
+            <w:r>
+              <w:rPr>
+                <w:rFonts w:ascii="Calibri" w:hAnsi="Calibri" w:cs="Calibri"/>
+                <w:b w:val="0"/>
+                <w:bCs w:val="0"/>
+              </w:rPr>
+              <w:t>porque es la herramienta estadística idónea para visualizar la relación entre dos variables cuantitativas continuas: la variable independiente</w:t>
+            </w:r>
+            <w:r>
+              <w:rPr>
+                <w:rFonts w:ascii="Calibri" w:hAnsi="Calibri" w:cs="Calibri"/>
+                <w:b w:val="0"/>
+                <w:bCs w:val="0"/>
+              </w:rPr>
+              <w:t xml:space="preserve">, </w:t>
+            </w:r>
+            <w:r>
+              <w:rPr>
+                <w:rFonts w:ascii="Calibri" w:hAnsi="Calibri" w:cs="Calibri"/>
+              </w:rPr>
+              <w:t>Gasto en Publicidad</w:t>
+            </w:r>
+            <w:r>
+              <w:rPr>
+                <w:rFonts w:ascii="Calibri" w:hAnsi="Calibri" w:cs="Calibri"/>
+                <w:b w:val="0"/>
+                <w:bCs w:val="0"/>
+              </w:rPr>
+              <w:t xml:space="preserve"> y la variable dependiente </w:t>
+            </w:r>
+            <w:r>
+              <w:rPr>
+                <w:rFonts w:ascii="Calibri" w:hAnsi="Calibri" w:cs="Calibri"/>
+              </w:rPr>
+              <w:t>Ventas</w:t>
+            </w:r>
+            <w:r>
+              <w:rPr>
+                <w:rFonts w:ascii="Calibri" w:hAnsi="Calibri" w:cs="Calibri"/>
+                <w:b w:val="0"/>
+                <w:bCs w:val="0"/>
+              </w:rPr>
+              <w:t xml:space="preserve">. </w:t>
             </w:r>
           </w:p>
         </w:tc>
       </w:tr>
     </w:tbl>
-    <w:p>
-      <w:pPr>
-        <w:spacing w:line="360" w:lineRule="auto"/>
-        <w:rPr>
-          <w:rFonts w:ascii="Calibri" w:hAnsi="Calibri" w:cs="Calibri"/>
-        </w:rPr>
-      </w:pPr>
-    </w:p>
-    <w:p>
-      <w:pPr>
-        <w:spacing w:line="360" w:lineRule="auto"/>
-        <w:rPr>
-          <w:rFonts w:ascii="Calibri" w:hAnsi="Calibri" w:cs="Calibri"/>
-          <w:color w:val="000000" w:themeColor="text1"/>
-        </w:rPr>
-      </w:pPr>
-    </w:p>
-    <w:p>
-      <w:pPr>
-        <w:spacing w:line="360" w:lineRule="auto"/>
-        <w:rPr>
-          <w:rFonts w:ascii="Calibri" w:hAnsi="Calibri" w:cs="Calibri"/>
-          <w:color w:val="000000" w:themeColor="text1"/>
-        </w:rPr>
-      </w:pPr>
-    </w:p>
-    <w:p>
-      <w:pPr>
-        <w:spacing w:line="360" w:lineRule="auto"/>
-        <w:rPr>
-          <w:rFonts w:ascii="Calibri" w:hAnsi="Calibri" w:cs="Calibri"/>
-          <w:color w:val="000000" w:themeColor="text1"/>
-        </w:rPr>
-      </w:pPr>
-    </w:p>
-    <w:p>
-      <w:pPr>
-        <w:spacing w:line="360" w:lineRule="auto"/>
-        <w:rPr>
-          <w:rFonts w:ascii="Calibri" w:hAnsi="Calibri" w:cs="Calibri"/>
-          <w:color w:val="000000" w:themeColor="text1"/>
-        </w:rPr>
-      </w:pPr>
-    </w:p>
-    <w:p>
-      <w:pPr>
-        <w:spacing w:line="360" w:lineRule="auto"/>
-        <w:rPr>
-          <w:rFonts w:ascii="Calibri" w:hAnsi="Calibri" w:cs="Calibri"/>
-          <w:color w:val="000000" w:themeColor="text1"/>
-        </w:rPr>
-      </w:pPr>
-    </w:p>
     <w:p>
       <w:pPr>
         <w:pStyle w:val="Ttulo2"/>
@@ -7465,7 +7805,7 @@
           <w:szCs w:val="24"/>
         </w:rPr>
       </w:pPr>
-      <w:bookmarkStart w:id="5" w:name="_Toc215674841"/>
+      <w:bookmarkStart w:id="5" w:name="_Toc215678276"/>
       <w:r>
         <w:rPr>
           <w:rFonts w:ascii="Calibri" w:hAnsi="Calibri" w:cs="Calibri"/>
@@ -7635,6 +7975,7 @@
                 <w:rFonts w:ascii="Calibri" w:hAnsi="Calibri" w:cs="Calibri"/>
                 <w:color w:val="000000" w:themeColor="text1"/>
               </w:rPr>
+              <w:lastRenderedPageBreak/>
               <w:t>Uso deficiente de los atributos gráficos (Color):</w:t>
             </w:r>
           </w:p>
@@ -7775,7 +8116,7 @@
           <w:szCs w:val="24"/>
         </w:rPr>
       </w:pPr>
-      <w:bookmarkStart w:id="6" w:name="_Toc215674842"/>
+      <w:bookmarkStart w:id="6" w:name="_Toc215678277"/>
       <w:r>
         <w:rPr>
           <w:rFonts w:ascii="Calibri" w:hAnsi="Calibri" w:cs="Calibri"/>
@@ -8388,6 +8729,155 @@
     </w:lvl>
   </w:abstractNum>
   <w:abstractNum w:abstractNumId="5" w15:restartNumberingAfterBreak="0">
+    <w:nsid w:val="70BD41DE"/>
+    <w:multiLevelType w:val="multilevel"/>
+    <w:tmpl w:val="34286D52"/>
+    <w:lvl w:ilvl="0">
+      <w:start w:val="1"/>
+      <w:numFmt w:val="bullet"/>
+      <w:lvlText w:val=""/>
+      <w:lvlJc w:val="left"/>
+      <w:pPr>
+        <w:tabs>
+          <w:tab w:val="num" w:pos="1440"/>
+        </w:tabs>
+        <w:ind w:left="1440" w:hanging="360"/>
+      </w:pPr>
+      <w:rPr>
+        <w:rFonts w:ascii="Symbol" w:hAnsi="Symbol" w:hint="default"/>
+        <w:sz w:val="20"/>
+      </w:rPr>
+    </w:lvl>
+    <w:lvl w:ilvl="1" w:tentative="1">
+      <w:start w:val="1"/>
+      <w:numFmt w:val="bullet"/>
+      <w:lvlText w:val="o"/>
+      <w:lvlJc w:val="left"/>
+      <w:pPr>
+        <w:tabs>
+          <w:tab w:val="num" w:pos="2160"/>
+        </w:tabs>
+        <w:ind w:left="2160" w:hanging="360"/>
+      </w:pPr>
+      <w:rPr>
+        <w:rFonts w:ascii="Courier New" w:hAnsi="Courier New" w:hint="default"/>
+        <w:sz w:val="20"/>
+      </w:rPr>
+    </w:lvl>
+    <w:lvl w:ilvl="2" w:tentative="1">
+      <w:start w:val="1"/>
+      <w:numFmt w:val="bullet"/>
+      <w:lvlText w:val=""/>
+      <w:lvlJc w:val="left"/>
+      <w:pPr>
+        <w:tabs>
+          <w:tab w:val="num" w:pos="2880"/>
+        </w:tabs>
+        <w:ind w:left="2880" w:hanging="360"/>
+      </w:pPr>
+      <w:rPr>
+        <w:rFonts w:ascii="Wingdings" w:hAnsi="Wingdings" w:hint="default"/>
+        <w:sz w:val="20"/>
+      </w:rPr>
+    </w:lvl>
+    <w:lvl w:ilvl="3" w:tentative="1">
+      <w:start w:val="1"/>
+      <w:numFmt w:val="bullet"/>
+      <w:lvlText w:val=""/>
+      <w:lvlJc w:val="left"/>
+      <w:pPr>
+        <w:tabs>
+          <w:tab w:val="num" w:pos="3600"/>
+        </w:tabs>
+        <w:ind w:left="3600" w:hanging="360"/>
+      </w:pPr>
+      <w:rPr>
+        <w:rFonts w:ascii="Wingdings" w:hAnsi="Wingdings" w:hint="default"/>
+        <w:sz w:val="20"/>
+      </w:rPr>
+    </w:lvl>
+    <w:lvl w:ilvl="4" w:tentative="1">
+      <w:start w:val="1"/>
+      <w:numFmt w:val="bullet"/>
+      <w:lvlText w:val=""/>
+      <w:lvlJc w:val="left"/>
+      <w:pPr>
+        <w:tabs>
+          <w:tab w:val="num" w:pos="4320"/>
+        </w:tabs>
+        <w:ind w:left="4320" w:hanging="360"/>
+      </w:pPr>
+      <w:rPr>
+        <w:rFonts w:ascii="Wingdings" w:hAnsi="Wingdings" w:hint="default"/>
+        <w:sz w:val="20"/>
+      </w:rPr>
+    </w:lvl>
+    <w:lvl w:ilvl="5" w:tentative="1">
+      <w:start w:val="1"/>
+      <w:numFmt w:val="bullet"/>
+      <w:lvlText w:val=""/>
+      <w:lvlJc w:val="left"/>
+      <w:pPr>
+        <w:tabs>
+          <w:tab w:val="num" w:pos="5040"/>
+        </w:tabs>
+        <w:ind w:left="5040" w:hanging="360"/>
+      </w:pPr>
+      <w:rPr>
+        <w:rFonts w:ascii="Wingdings" w:hAnsi="Wingdings" w:hint="default"/>
+        <w:sz w:val="20"/>
+      </w:rPr>
+    </w:lvl>
+    <w:lvl w:ilvl="6" w:tentative="1">
+      <w:start w:val="1"/>
+      <w:numFmt w:val="bullet"/>
+      <w:lvlText w:val=""/>
+      <w:lvlJc w:val="left"/>
+      <w:pPr>
+        <w:tabs>
+          <w:tab w:val="num" w:pos="5760"/>
+        </w:tabs>
+        <w:ind w:left="5760" w:hanging="360"/>
+      </w:pPr>
+      <w:rPr>
+        <w:rFonts w:ascii="Wingdings" w:hAnsi="Wingdings" w:hint="default"/>
+        <w:sz w:val="20"/>
+      </w:rPr>
+    </w:lvl>
+    <w:lvl w:ilvl="7" w:tentative="1">
+      <w:start w:val="1"/>
+      <w:numFmt w:val="bullet"/>
+      <w:lvlText w:val=""/>
+      <w:lvlJc w:val="left"/>
+      <w:pPr>
+        <w:tabs>
+          <w:tab w:val="num" w:pos="6480"/>
+        </w:tabs>
+        <w:ind w:left="6480" w:hanging="360"/>
+      </w:pPr>
+      <w:rPr>
+        <w:rFonts w:ascii="Wingdings" w:hAnsi="Wingdings" w:hint="default"/>
+        <w:sz w:val="20"/>
+      </w:rPr>
+    </w:lvl>
+    <w:lvl w:ilvl="8" w:tentative="1">
+      <w:start w:val="1"/>
+      <w:numFmt w:val="bullet"/>
+      <w:lvlText w:val=""/>
+      <w:lvlJc w:val="left"/>
+      <w:pPr>
+        <w:tabs>
+          <w:tab w:val="num" w:pos="7200"/>
+        </w:tabs>
+        <w:ind w:left="7200" w:hanging="360"/>
+      </w:pPr>
+      <w:rPr>
+        <w:rFonts w:ascii="Wingdings" w:hAnsi="Wingdings" w:hint="default"/>
+        <w:sz w:val="20"/>
+      </w:rPr>
+    </w:lvl>
+  </w:abstractNum>
+  <w:abstractNum w:abstractNumId="6" w15:restartNumberingAfterBreak="0">
     <w:nsid w:val="73891FAA"/>
     <w:multiLevelType w:val="hybridMultilevel"/>
     <w:tmpl w:val="F00EFC4A"/>
@@ -8499,7 +8989,7 @@
       </w:rPr>
     </w:lvl>
   </w:abstractNum>
-  <w:abstractNum w:abstractNumId="6" w15:restartNumberingAfterBreak="0">
+  <w:abstractNum w:abstractNumId="7" w15:restartNumberingAfterBreak="0">
     <w:nsid w:val="784F331B"/>
     <w:multiLevelType w:val="hybridMultilevel"/>
     <w:tmpl w:val="C3C6F544"/>
@@ -8585,7 +9075,7 @@
       </w:pPr>
     </w:lvl>
   </w:abstractNum>
-  <w:abstractNum w:abstractNumId="7" w15:restartNumberingAfterBreak="0">
+  <w:abstractNum w:abstractNumId="8" w15:restartNumberingAfterBreak="0">
     <w:nsid w:val="78604474"/>
     <w:multiLevelType w:val="hybridMultilevel"/>
     <w:tmpl w:val="20A485AA"/>
@@ -8699,6 +9189,96 @@
       </w:rPr>
     </w:lvl>
   </w:abstractNum>
+  <w:abstractNum w:abstractNumId="9" w15:restartNumberingAfterBreak="0">
+    <w:nsid w:val="7A4F7373"/>
+    <w:multiLevelType w:val="hybridMultilevel"/>
+    <w:tmpl w:val="A5E6F284"/>
+    <w:lvl w:ilvl="0" w:tplc="3544F7C0">
+      <w:start w:val="1"/>
+      <w:numFmt w:val="decimal"/>
+      <w:lvlText w:val="%1."/>
+      <w:lvlJc w:val="left"/>
+      <w:pPr>
+        <w:ind w:left="644" w:hanging="360"/>
+      </w:pPr>
+      <w:rPr>
+        <w:b/>
+        <w:bCs/>
+      </w:rPr>
+    </w:lvl>
+    <w:lvl w:ilvl="1" w:tplc="080A0019" w:tentative="1">
+      <w:start w:val="1"/>
+      <w:numFmt w:val="lowerLetter"/>
+      <w:lvlText w:val="%2."/>
+      <w:lvlJc w:val="left"/>
+      <w:pPr>
+        <w:ind w:left="1440" w:hanging="360"/>
+      </w:pPr>
+    </w:lvl>
+    <w:lvl w:ilvl="2" w:tplc="080A001B" w:tentative="1">
+      <w:start w:val="1"/>
+      <w:numFmt w:val="lowerRoman"/>
+      <w:lvlText w:val="%3."/>
+      <w:lvlJc w:val="right"/>
+      <w:pPr>
+        <w:ind w:left="2160" w:hanging="180"/>
+      </w:pPr>
+    </w:lvl>
+    <w:lvl w:ilvl="3" w:tplc="080A000F" w:tentative="1">
+      <w:start w:val="1"/>
+      <w:numFmt w:val="decimal"/>
+      <w:lvlText w:val="%4."/>
+      <w:lvlJc w:val="left"/>
+      <w:pPr>
+        <w:ind w:left="2880" w:hanging="360"/>
+      </w:pPr>
+    </w:lvl>
+    <w:lvl w:ilvl="4" w:tplc="080A0019" w:tentative="1">
+      <w:start w:val="1"/>
+      <w:numFmt w:val="lowerLetter"/>
+      <w:lvlText w:val="%5."/>
+      <w:lvlJc w:val="left"/>
+      <w:pPr>
+        <w:ind w:left="3600" w:hanging="360"/>
+      </w:pPr>
+    </w:lvl>
+    <w:lvl w:ilvl="5" w:tplc="080A001B" w:tentative="1">
+      <w:start w:val="1"/>
+      <w:numFmt w:val="lowerRoman"/>
+      <w:lvlText w:val="%6."/>
+      <w:lvlJc w:val="right"/>
+      <w:pPr>
+        <w:ind w:left="4320" w:hanging="180"/>
+      </w:pPr>
+    </w:lvl>
+    <w:lvl w:ilvl="6" w:tplc="080A000F" w:tentative="1">
+      <w:start w:val="1"/>
+      <w:numFmt w:val="decimal"/>
+      <w:lvlText w:val="%7."/>
+      <w:lvlJc w:val="left"/>
+      <w:pPr>
+        <w:ind w:left="5040" w:hanging="360"/>
+      </w:pPr>
+    </w:lvl>
+    <w:lvl w:ilvl="7" w:tplc="080A0019" w:tentative="1">
+      <w:start w:val="1"/>
+      <w:numFmt w:val="lowerLetter"/>
+      <w:lvlText w:val="%8."/>
+      <w:lvlJc w:val="left"/>
+      <w:pPr>
+        <w:ind w:left="5760" w:hanging="360"/>
+      </w:pPr>
+    </w:lvl>
+    <w:lvl w:ilvl="8" w:tplc="080A001B" w:tentative="1">
+      <w:start w:val="1"/>
+      <w:numFmt w:val="lowerRoman"/>
+      <w:lvlText w:val="%9."/>
+      <w:lvlJc w:val="right"/>
+      <w:pPr>
+        <w:ind w:left="6480" w:hanging="180"/>
+      </w:pPr>
+    </w:lvl>
+  </w:abstractNum>
   <w:num w:numId="1" w16cid:durableId="1523208133">
     <w:abstractNumId w:val="4"/>
   </w:num>
@@ -8706,22 +9286,28 @@
     <w:abstractNumId w:val="1"/>
   </w:num>
   <w:num w:numId="3" w16cid:durableId="1599563260">
-    <w:abstractNumId w:val="7"/>
+    <w:abstractNumId w:val="8"/>
   </w:num>
   <w:num w:numId="4" w16cid:durableId="343676536">
     <w:abstractNumId w:val="2"/>
   </w:num>
   <w:num w:numId="5" w16cid:durableId="1842162590">
-    <w:abstractNumId w:val="6"/>
+    <w:abstractNumId w:val="7"/>
   </w:num>
   <w:num w:numId="6" w16cid:durableId="2086218492">
-    <w:abstractNumId w:val="5"/>
+    <w:abstractNumId w:val="6"/>
   </w:num>
   <w:num w:numId="7" w16cid:durableId="1548950233">
     <w:abstractNumId w:val="0"/>
   </w:num>
   <w:num w:numId="8" w16cid:durableId="823395972">
     <w:abstractNumId w:val="3"/>
+  </w:num>
+  <w:num w:numId="9" w16cid:durableId="850341308">
+    <w:abstractNumId w:val="5"/>
+  </w:num>
+  <w:num w:numId="10" w16cid:durableId="1403675117">
+    <w:abstractNumId w:val="9"/>
   </w:num>
 </w:numbering>
 </file>
@@ -10362,6 +10948,17 @@
       </w:tcPr>
     </w:tblStylePr>
   </w:style>
+  <w:style w:type="paragraph" w:styleId="NormalWeb">
+    <w:name w:val="Normal (Web)"/>
+    <w:basedOn w:val="Normal"/>
+    <w:uiPriority w:val="99"/>
+    <w:semiHidden/>
+    <w:unhideWhenUsed/>
+    <w:rsid w:val="008B78C6"/>
+    <w:rPr>
+      <w:rFonts w:ascii="Times New Roman" w:hAnsi="Times New Roman" w:cs="Times New Roman"/>
+    </w:rPr>
+  </w:style>
 </w:styles>
 </file>
 

</xml_diff>

<commit_message>
feat: Add Activity 1 report with graphics in PDF and revised DOCX formats.
</commit_message>
<xml_diff>
--- a/03_SEMESTRE/02_VisualizacionInteractivaInformacion/Actividad_1/Informe/Actividad_1_Informe_graficos_LEONARD_JOSE_CUENCA_ROA_RV1.docx
+++ b/03_SEMESTRE/02_VisualizacionInteractivaInformacion/Actividad_1/Informe/Actividad_1_Informe_graficos_LEONARD_JOSE_CUENCA_ROA_RV1.docx
@@ -24,6 +24,7 @@
           <w:pPr>
             <w:pStyle w:val="Sinespaciado"/>
             <w:spacing w:line="360" w:lineRule="auto"/>
+            <w:jc w:val="both"/>
             <w:rPr>
               <w:rFonts w:ascii="Calibri" w:hAnsi="Calibri" w:cs="Calibri"/>
               <w:color w:val="000000" w:themeColor="text1"/>
@@ -34,7 +35,6 @@
           <w:r>
             <w:rPr>
               <w:rFonts w:ascii="Calibri" w:hAnsi="Calibri" w:cs="Calibri"/>
-              <w:noProof/>
               <w:color w:val="000000" w:themeColor="text1"/>
               <w:sz w:val="24"/>
               <w:szCs w:val="24"/>
@@ -161,7 +161,7 @@
                                     <w:tag w:val=""/>
                                     <w:id w:val="-650599894"/>
                                     <w:dataBinding w:prefixMappings="xmlns:ns0='http://schemas.microsoft.com/office/2006/coverPageProps' " w:xpath="/ns0:CoverPageProperties[1]/ns0:PublishDate[1]" w:storeItemID="{55AF091B-3C7A-41E3-B477-F2FDAA23CFDA}"/>
-                                    <w:date w:fullDate="2025-12-15T00:00:00Z">
+                                    <w:date w:fullDate="2025-12-04T00:00:00Z">
                                       <w:dateFormat w:val="d-M-yyyy"/>
                                       <w:lid w:val="es-ES"/>
                                       <w:storeMappedDataAs w:val="dateTime"/>
@@ -186,7 +186,16 @@
                                           <w:szCs w:val="28"/>
                                           <w:lang w:val="es-ES"/>
                                         </w:rPr>
-                                        <w:t>15-12-2025</w:t>
+                                        <w:t>04</w:t>
+                                      </w:r>
+                                      <w:r>
+                                        <w:rPr>
+                                          <w:color w:val="FFFFFF" w:themeColor="background1"/>
+                                          <w:sz w:val="28"/>
+                                          <w:szCs w:val="28"/>
+                                          <w:lang w:val="es-ES"/>
+                                        </w:rPr>
+                                        <w:t>-12-2025</w:t>
                                       </w:r>
                                     </w:p>
                                   </w:sdtContent>
@@ -3447,7 +3456,7 @@
               </mc:Choice>
               <mc:Fallback>
                 <w:pict>
-                  <v:group w14:anchorId="3C578A7E" id="Grupo 26" o:spid="_x0000_s1026" style="position:absolute;margin-left:0;margin-top:0;width:172.8pt;height:718.55pt;z-index:-251657216;mso-width-percent:330;mso-height-percent:950;mso-left-percent:40;mso-position-horizontal-relative:page;mso-position-vertical:center;mso-position-vertical-relative:page;mso-width-percent:330;mso-height-percent:950;mso-left-percent:40" coordsize="21945,91257" o:gfxdata="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">
+                  <v:group w14:anchorId="3C578A7E" id="Grupo 26" o:spid="_x0000_s1026" style="position:absolute;left:0;text-align:left;margin-left:0;margin-top:0;width:172.8pt;height:718.55pt;z-index:-251657216;mso-width-percent:330;mso-height-percent:950;mso-left-percent:40;mso-position-horizontal-relative:page;mso-position-vertical:center;mso-position-vertical-relative:page;mso-width-percent:330;mso-height-percent:950;mso-left-percent:40" coordsize="21945,91257" o:gfxdata="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">
                     <v:rect id="Rectángulo 3" o:spid="_x0000_s1027" style="position:absolute;width:1945;height:91257;visibility:visible;mso-wrap-style:square;v-text-anchor:middle" o:gfxdata="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" fillcolor="#0e2841 [3215]" stroked="f" strokeweight="1.5pt"/>
                     <v:shapetype id="_x0000_t15" coordsize="21600,21600" o:spt="15" adj="16200" path="m@0,l,,,21600@0,21600,21600,10800xe">
                       <v:stroke joinstyle="miter"/>
@@ -3474,7 +3483,7 @@
                               <w:tag w:val=""/>
                               <w:id w:val="-650599894"/>
                               <w:dataBinding w:prefixMappings="xmlns:ns0='http://schemas.microsoft.com/office/2006/coverPageProps' " w:xpath="/ns0:CoverPageProperties[1]/ns0:PublishDate[1]" w:storeItemID="{55AF091B-3C7A-41E3-B477-F2FDAA23CFDA}"/>
-                              <w:date w:fullDate="2025-12-15T00:00:00Z">
+                              <w:date w:fullDate="2025-12-04T00:00:00Z">
                                 <w:dateFormat w:val="d-M-yyyy"/>
                                 <w:lid w:val="es-ES"/>
                                 <w:storeMappedDataAs w:val="dateTime"/>
@@ -3499,7 +3508,16 @@
                                     <w:szCs w:val="28"/>
                                     <w:lang w:val="es-ES"/>
                                   </w:rPr>
-                                  <w:t>15-12-2025</w:t>
+                                  <w:t>04</w:t>
+                                </w:r>
+                                <w:r>
+                                  <w:rPr>
+                                    <w:color w:val="FFFFFF" w:themeColor="background1"/>
+                                    <w:sz w:val="28"/>
+                                    <w:szCs w:val="28"/>
+                                    <w:lang w:val="es-ES"/>
+                                  </w:rPr>
+                                  <w:t>-12-2025</w:t>
                                 </w:r>
                               </w:p>
                             </w:sdtContent>
@@ -3615,7 +3633,6 @@
           <w:r>
             <w:rPr>
               <w:rFonts w:ascii="Calibri" w:hAnsi="Calibri" w:cs="Calibri"/>
-              <w:noProof/>
               <w:color w:val="000000" w:themeColor="text1"/>
               <w:sz w:val="24"/>
               <w:szCs w:val="24"/>
@@ -3784,7 +3801,7 @@
                     <v:stroke joinstyle="miter"/>
                     <v:path gradientshapeok="t" o:connecttype="rect"/>
                   </v:shapetype>
-                  <v:shape id="Cuadro de texto 28" o:spid="_x0000_s1055" type="#_x0000_t202" style="position:absolute;margin-left:0;margin-top:0;width:4in;height:28.8pt;z-index:251661312;visibility:visible;mso-wrap-style:square;mso-width-percent:450;mso-height-percent:0;mso-left-percent:420;mso-top-percent:880;mso-wrap-distance-left:9pt;mso-wrap-distance-top:0;mso-wrap-distance-right:9pt;mso-wrap-distance-bottom:0;mso-position-horizontal-relative:page;mso-position-vertical-relative:page;mso-width-percent:450;mso-height-percent:0;mso-left-percent:420;mso-top-percent:880;mso-width-relative:page;mso-height-relative:margin;v-text-anchor:bottom" o:gfxdata="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" filled="f" stroked="f" strokeweight=".5pt">
+                  <v:shape id="Cuadro de texto 28" o:spid="_x0000_s1055" type="#_x0000_t202" style="position:absolute;left:0;text-align:left;margin-left:0;margin-top:0;width:4in;height:28.8pt;z-index:251661312;visibility:visible;mso-wrap-style:square;mso-width-percent:450;mso-height-percent:0;mso-left-percent:420;mso-top-percent:880;mso-wrap-distance-left:9pt;mso-wrap-distance-top:0;mso-wrap-distance-right:9pt;mso-wrap-distance-bottom:0;mso-position-horizontal-relative:page;mso-position-vertical-relative:page;mso-width-percent:450;mso-height-percent:0;mso-left-percent:420;mso-top-percent:880;mso-width-relative:page;mso-height-relative:margin;v-text-anchor:bottom" o:gfxdata="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" filled="f" stroked="f" strokeweight=".5pt">
                     <v:textbox style="mso-fit-shape-to-text:t" inset="0,0,0,0">
                       <w:txbxContent>
                         <w:p>
@@ -3868,7 +3885,6 @@
           <w:r>
             <w:rPr>
               <w:rFonts w:ascii="Calibri" w:hAnsi="Calibri" w:cs="Calibri"/>
-              <w:noProof/>
               <w:color w:val="000000" w:themeColor="text1"/>
               <w:sz w:val="24"/>
               <w:szCs w:val="24"/>
@@ -4027,7 +4043,7 @@
               </mc:Choice>
               <mc:Fallback>
                 <w:pict>
-                  <v:shape w14:anchorId="23790BE8" id="Cuadro de texto 30" o:spid="_x0000_s1056" type="#_x0000_t202" style="position:absolute;margin-left:0;margin-top:0;width:4in;height:84.25pt;z-index:251660288;visibility:visible;mso-wrap-style:square;mso-width-percent:450;mso-height-percent:0;mso-left-percent:420;mso-top-percent:175;mso-wrap-distance-left:9pt;mso-wrap-distance-top:0;mso-wrap-distance-right:9pt;mso-wrap-distance-bottom:0;mso-position-horizontal-relative:page;mso-position-vertical-relative:page;mso-width-percent:450;mso-height-percent:0;mso-left-percent:420;mso-top-percent:175;mso-width-relative:page;mso-height-relative:margin;v-text-anchor:top" o:gfxdata="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" filled="f" stroked="f" strokeweight=".5pt">
+                  <v:shape w14:anchorId="23790BE8" id="Cuadro de texto 30" o:spid="_x0000_s1056" type="#_x0000_t202" style="position:absolute;left:0;text-align:left;margin-left:0;margin-top:0;width:4in;height:84.25pt;z-index:251660288;visibility:visible;mso-wrap-style:square;mso-width-percent:450;mso-height-percent:0;mso-left-percent:420;mso-top-percent:175;mso-wrap-distance-left:9pt;mso-wrap-distance-top:0;mso-wrap-distance-right:9pt;mso-wrap-distance-bottom:0;mso-position-horizontal-relative:page;mso-position-vertical-relative:page;mso-width-percent:450;mso-height-percent:0;mso-left-percent:420;mso-top-percent:175;mso-width-relative:page;mso-height-relative:margin;v-text-anchor:top" o:gfxdata="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" filled="f" stroked="f" strokeweight=".5pt">
                     <v:textbox style="mso-fit-shape-to-text:t" inset="0,0,0,0">
                       <w:txbxContent>
                         <w:p>
@@ -4106,6 +4122,7 @@
         <w:p>
           <w:pPr>
             <w:spacing w:line="360" w:lineRule="auto"/>
+            <w:jc w:val="both"/>
             <w:rPr>
               <w:rFonts w:ascii="Calibri" w:hAnsi="Calibri" w:cs="Calibri"/>
               <w:color w:val="000000" w:themeColor="text1"/>
@@ -4129,7 +4146,7 @@
           <w:kern w:val="2"/>
           <w:sz w:val="24"/>
           <w:szCs w:val="24"/>
-          <w:lang w:val="es-ES" w:eastAsia="en-US"/>
+          <w:lang w:eastAsia="en-US"/>
           <w14:ligatures w14:val="standardContextual"/>
         </w:rPr>
         <w:id w:val="454376687"/>
@@ -4149,6 +4166,7 @@
           <w:pPr>
             <w:pStyle w:val="TtuloTDC"/>
             <w:spacing w:line="360" w:lineRule="auto"/>
+            <w:jc w:val="both"/>
             <w:rPr>
               <w:rFonts w:ascii="Calibri" w:hAnsi="Calibri" w:cs="Calibri"/>
               <w:b/>
@@ -4166,7 +4184,6 @@
               <w:color w:val="000000" w:themeColor="text1"/>
               <w:sz w:val="24"/>
               <w:szCs w:val="24"/>
-              <w:lang w:val="es-ES"/>
             </w:rPr>
             <w:t>Contenido</w:t>
           </w:r>
@@ -4204,7 +4221,7 @@
             </w:rPr>
             <w:fldChar w:fldCharType="separate"/>
           </w:r>
-          <w:hyperlink w:anchor="_Toc215678271" w:history="1">
+          <w:hyperlink w:anchor="_Toc215751192" w:history="1">
             <w:r>
               <w:rPr>
                 <w:rStyle w:val="Hipervnculo"/>
@@ -4242,7 +4259,7 @@
                 <w:noProof/>
                 <w:webHidden/>
               </w:rPr>
-              <w:instrText xml:space="preserve"> PAGEREF _Toc215678271 \h </w:instrText>
+              <w:instrText xml:space="preserve"> PAGEREF _Toc215751192 \h </w:instrText>
             </w:r>
             <w:r>
               <w:rPr>
@@ -4285,7 +4302,7 @@
               <w:lang w:eastAsia="es-MX"/>
             </w:rPr>
           </w:pPr>
-          <w:hyperlink w:anchor="_Toc215678272" w:history="1">
+          <w:hyperlink w:anchor="_Toc215751193" w:history="1">
             <w:r>
               <w:rPr>
                 <w:rStyle w:val="Hipervnculo"/>
@@ -4315,7 +4332,7 @@
                 <w:noProof/>
                 <w:webHidden/>
               </w:rPr>
-              <w:instrText xml:space="preserve"> PAGEREF _Toc215678272 \h </w:instrText>
+              <w:instrText xml:space="preserve"> PAGEREF _Toc215751193 \h </w:instrText>
             </w:r>
             <w:r>
               <w:rPr>
@@ -4358,7 +4375,7 @@
               <w:lang w:eastAsia="es-MX"/>
             </w:rPr>
           </w:pPr>
-          <w:hyperlink w:anchor="_Toc215678273" w:history="1">
+          <w:hyperlink w:anchor="_Toc215751194" w:history="1">
             <w:r>
               <w:rPr>
                 <w:rStyle w:val="Hipervnculo"/>
@@ -4388,7 +4405,7 @@
                 <w:noProof/>
                 <w:webHidden/>
               </w:rPr>
-              <w:instrText xml:space="preserve"> PAGEREF _Toc215678273 \h </w:instrText>
+              <w:instrText xml:space="preserve"> PAGEREF _Toc215751194 \h </w:instrText>
             </w:r>
             <w:r>
               <w:rPr>
@@ -4431,7 +4448,7 @@
               <w:lang w:eastAsia="es-MX"/>
             </w:rPr>
           </w:pPr>
-          <w:hyperlink w:anchor="_Toc215678274" w:history="1">
+          <w:hyperlink w:anchor="_Toc215751195" w:history="1">
             <w:r>
               <w:rPr>
                 <w:rStyle w:val="Hipervnculo"/>
@@ -4461,7 +4478,7 @@
                 <w:noProof/>
                 <w:webHidden/>
               </w:rPr>
-              <w:instrText xml:space="preserve"> PAGEREF _Toc215678274 \h </w:instrText>
+              <w:instrText xml:space="preserve"> PAGEREF _Toc215751195 \h </w:instrText>
             </w:r>
             <w:r>
               <w:rPr>
@@ -4504,7 +4521,7 @@
               <w:lang w:eastAsia="es-MX"/>
             </w:rPr>
           </w:pPr>
-          <w:hyperlink w:anchor="_Toc215678275" w:history="1">
+          <w:hyperlink w:anchor="_Toc215751196" w:history="1">
             <w:r>
               <w:rPr>
                 <w:rStyle w:val="Hipervnculo"/>
@@ -4534,7 +4551,7 @@
                 <w:noProof/>
                 <w:webHidden/>
               </w:rPr>
-              <w:instrText xml:space="preserve"> PAGEREF _Toc215678275 \h </w:instrText>
+              <w:instrText xml:space="preserve"> PAGEREF _Toc215751196 \h </w:instrText>
             </w:r>
             <w:r>
               <w:rPr>
@@ -4577,11 +4594,13 @@
               <w:lang w:eastAsia="es-MX"/>
             </w:rPr>
           </w:pPr>
-          <w:hyperlink w:anchor="_Toc215678276" w:history="1">
+          <w:hyperlink w:anchor="_Toc215751197" w:history="1">
             <w:r>
               <w:rPr>
                 <w:rStyle w:val="Hipervnculo"/>
                 <w:rFonts w:ascii="Calibri" w:hAnsi="Calibri" w:cs="Calibri"/>
+                <w:b/>
+                <w:bCs/>
                 <w:noProof/>
               </w:rPr>
               <w:t>5. Gráfico de área apilada con problemas de legibilidad y superposición</w:t>
@@ -4605,7 +4624,7 @@
                 <w:noProof/>
                 <w:webHidden/>
               </w:rPr>
-              <w:instrText xml:space="preserve"> PAGEREF _Toc215678276 \h </w:instrText>
+              <w:instrText xml:space="preserve"> PAGEREF _Toc215751197 \h </w:instrText>
             </w:r>
             <w:r>
               <w:rPr>
@@ -4625,7 +4644,7 @@
                 <w:noProof/>
                 <w:webHidden/>
               </w:rPr>
-              <w:t>7</w:t>
+              <w:t>8</w:t>
             </w:r>
             <w:r>
               <w:rPr>
@@ -4648,11 +4667,13 @@
               <w:lang w:eastAsia="es-MX"/>
             </w:rPr>
           </w:pPr>
-          <w:hyperlink w:anchor="_Toc215678277" w:history="1">
+          <w:hyperlink w:anchor="_Toc215751198" w:history="1">
             <w:r>
               <w:rPr>
                 <w:rStyle w:val="Hipervnculo"/>
                 <w:rFonts w:ascii="Calibri" w:hAnsi="Calibri" w:cs="Calibri"/>
+                <w:b/>
+                <w:bCs/>
                 <w:noProof/>
               </w:rPr>
               <w:t>Conclusiones</w:t>
@@ -4676,7 +4697,7 @@
                 <w:noProof/>
                 <w:webHidden/>
               </w:rPr>
-              <w:instrText xml:space="preserve"> PAGEREF _Toc215678277 \h </w:instrText>
+              <w:instrText xml:space="preserve"> PAGEREF _Toc215751198 \h </w:instrText>
             </w:r>
             <w:r>
               <w:rPr>
@@ -4696,7 +4717,7 @@
                 <w:noProof/>
                 <w:webHidden/>
               </w:rPr>
-              <w:t>8</w:t>
+              <w:t>10</w:t>
             </w:r>
             <w:r>
               <w:rPr>
@@ -4710,6 +4731,7 @@
         <w:p>
           <w:pPr>
             <w:spacing w:line="360" w:lineRule="auto"/>
+            <w:jc w:val="both"/>
             <w:rPr>
               <w:rFonts w:ascii="Calibri" w:hAnsi="Calibri" w:cs="Calibri"/>
               <w:color w:val="000000" w:themeColor="text1"/>
@@ -4721,7 +4743,6 @@
               <w:b/>
               <w:bCs/>
               <w:color w:val="000000" w:themeColor="text1"/>
-              <w:lang w:val="es-ES"/>
             </w:rPr>
             <w:fldChar w:fldCharType="end"/>
           </w:r>
@@ -4731,6 +4752,7 @@
     <w:p>
       <w:pPr>
         <w:spacing w:line="360" w:lineRule="auto"/>
+        <w:jc w:val="both"/>
         <w:rPr>
           <w:rFonts w:ascii="Calibri" w:hAnsi="Calibri" w:cs="Calibri"/>
           <w:color w:val="000000" w:themeColor="text1"/>
@@ -4740,6 +4762,7 @@
     <w:p>
       <w:pPr>
         <w:spacing w:line="360" w:lineRule="auto"/>
+        <w:jc w:val="both"/>
         <w:rPr>
           <w:rFonts w:ascii="Calibri" w:hAnsi="Calibri" w:cs="Calibri"/>
           <w:color w:val="000000" w:themeColor="text1"/>
@@ -4749,6 +4772,7 @@
     <w:p>
       <w:pPr>
         <w:spacing w:line="360" w:lineRule="auto"/>
+        <w:jc w:val="both"/>
         <w:rPr>
           <w:rFonts w:ascii="Calibri" w:hAnsi="Calibri" w:cs="Calibri"/>
           <w:color w:val="000000" w:themeColor="text1"/>
@@ -4758,6 +4782,7 @@
     <w:p>
       <w:pPr>
         <w:spacing w:line="360" w:lineRule="auto"/>
+        <w:jc w:val="both"/>
         <w:rPr>
           <w:rFonts w:ascii="Calibri" w:hAnsi="Calibri" w:cs="Calibri"/>
           <w:color w:val="000000" w:themeColor="text1"/>
@@ -4767,6 +4792,7 @@
     <w:p>
       <w:pPr>
         <w:spacing w:line="360" w:lineRule="auto"/>
+        <w:jc w:val="both"/>
         <w:rPr>
           <w:rFonts w:ascii="Calibri" w:hAnsi="Calibri" w:cs="Calibri"/>
           <w:color w:val="000000" w:themeColor="text1"/>
@@ -4776,6 +4802,7 @@
     <w:p>
       <w:pPr>
         <w:spacing w:line="360" w:lineRule="auto"/>
+        <w:jc w:val="both"/>
         <w:rPr>
           <w:rFonts w:ascii="Calibri" w:hAnsi="Calibri" w:cs="Calibri"/>
           <w:color w:val="000000" w:themeColor="text1"/>
@@ -4785,6 +4812,7 @@
     <w:p>
       <w:pPr>
         <w:spacing w:line="360" w:lineRule="auto"/>
+        <w:jc w:val="both"/>
         <w:rPr>
           <w:rFonts w:ascii="Calibri" w:hAnsi="Calibri" w:cs="Calibri"/>
           <w:color w:val="000000" w:themeColor="text1"/>
@@ -4794,6 +4822,7 @@
     <w:p>
       <w:pPr>
         <w:spacing w:line="360" w:lineRule="auto"/>
+        <w:jc w:val="both"/>
         <w:rPr>
           <w:rFonts w:ascii="Calibri" w:hAnsi="Calibri" w:cs="Calibri"/>
           <w:color w:val="000000" w:themeColor="text1"/>
@@ -4803,6 +4832,7 @@
     <w:p>
       <w:pPr>
         <w:spacing w:line="360" w:lineRule="auto"/>
+        <w:jc w:val="both"/>
         <w:rPr>
           <w:rFonts w:ascii="Calibri" w:hAnsi="Calibri" w:cs="Calibri"/>
           <w:color w:val="000000" w:themeColor="text1"/>
@@ -4812,6 +4842,7 @@
     <w:p>
       <w:pPr>
         <w:spacing w:line="360" w:lineRule="auto"/>
+        <w:jc w:val="both"/>
         <w:rPr>
           <w:rFonts w:ascii="Calibri" w:hAnsi="Calibri" w:cs="Calibri"/>
           <w:color w:val="000000" w:themeColor="text1"/>
@@ -4821,6 +4852,7 @@
     <w:p>
       <w:pPr>
         <w:spacing w:line="360" w:lineRule="auto"/>
+        <w:jc w:val="both"/>
         <w:rPr>
           <w:rFonts w:ascii="Calibri" w:hAnsi="Calibri" w:cs="Calibri"/>
           <w:color w:val="000000" w:themeColor="text1"/>
@@ -4830,6 +4862,7 @@
     <w:p>
       <w:pPr>
         <w:spacing w:line="360" w:lineRule="auto"/>
+        <w:jc w:val="both"/>
         <w:rPr>
           <w:rFonts w:ascii="Calibri" w:hAnsi="Calibri" w:cs="Calibri"/>
           <w:color w:val="000000" w:themeColor="text1"/>
@@ -4839,6 +4872,7 @@
     <w:p>
       <w:pPr>
         <w:spacing w:line="360" w:lineRule="auto"/>
+        <w:jc w:val="both"/>
         <w:rPr>
           <w:rFonts w:ascii="Calibri" w:hAnsi="Calibri" w:cs="Calibri"/>
           <w:color w:val="000000" w:themeColor="text1"/>
@@ -4848,6 +4882,7 @@
     <w:p>
       <w:pPr>
         <w:spacing w:line="360" w:lineRule="auto"/>
+        <w:jc w:val="both"/>
         <w:rPr>
           <w:rFonts w:ascii="Calibri" w:hAnsi="Calibri" w:cs="Calibri"/>
           <w:color w:val="000000" w:themeColor="text1"/>
@@ -4858,6 +4893,7 @@
       <w:pPr>
         <w:pStyle w:val="Ttulo1"/>
         <w:spacing w:line="360" w:lineRule="auto"/>
+        <w:jc w:val="both"/>
         <w:rPr>
           <w:rFonts w:ascii="Calibri" w:hAnsi="Calibri" w:cs="Calibri"/>
           <w:color w:val="000000" w:themeColor="text1"/>
@@ -4865,7 +4901,7 @@
           <w:szCs w:val="24"/>
         </w:rPr>
       </w:pPr>
-      <w:bookmarkStart w:id="0" w:name="_Toc215678271"/>
+      <w:bookmarkStart w:id="0" w:name="_Toc215751192"/>
       <w:r>
         <w:rPr>
           <w:rFonts w:ascii="Calibri" w:hAnsi="Calibri" w:cs="Calibri"/>
@@ -4902,6 +4938,7 @@
       <w:pPr>
         <w:pStyle w:val="Ttulo2"/>
         <w:spacing w:line="360" w:lineRule="auto"/>
+        <w:jc w:val="both"/>
         <w:rPr>
           <w:rFonts w:ascii="Calibri" w:hAnsi="Calibri" w:cs="Calibri"/>
           <w:b/>
@@ -4911,7 +4948,7 @@
           <w:szCs w:val="24"/>
         </w:rPr>
       </w:pPr>
-      <w:bookmarkStart w:id="1" w:name="_Toc215678272"/>
+      <w:bookmarkStart w:id="1" w:name="_Toc215751193"/>
       <w:r>
         <w:rPr>
           <w:rFonts w:ascii="Calibri" w:hAnsi="Calibri" w:cs="Calibri"/>
@@ -4955,7 +4992,6 @@
             <w:r>
               <w:rPr>
                 <w:rFonts w:ascii="Calibri" w:hAnsi="Calibri" w:cs="Calibri"/>
-                <w:noProof/>
                 <w:color w:val="000000" w:themeColor="text1"/>
               </w:rPr>
               <w:drawing>
@@ -5009,6 +5045,7 @@
           <w:p>
             <w:pPr>
               <w:spacing w:line="360" w:lineRule="auto"/>
+              <w:jc w:val="both"/>
               <w:rPr>
                 <w:rFonts w:ascii="Calibri" w:hAnsi="Calibri" w:cs="Calibri"/>
                 <w:b w:val="0"/>
@@ -5016,13 +5053,6 @@
                 <w:color w:val="000000" w:themeColor="text1"/>
               </w:rPr>
             </w:pPr>
-            <w:r>
-              <w:rPr>
-                <w:rFonts w:ascii="Calibri" w:hAnsi="Calibri" w:cs="Calibri"/>
-                <w:color w:val="000000" w:themeColor="text1"/>
-              </w:rPr>
-              <w:t>Identificación de errores:</w:t>
-            </w:r>
           </w:p>
           <w:p>
             <w:pPr>
@@ -5030,6 +5060,8 @@
               <w:jc w:val="both"/>
               <w:rPr>
                 <w:rFonts w:ascii="Calibri" w:hAnsi="Calibri" w:cs="Calibri"/>
+                <w:b w:val="0"/>
+                <w:bCs w:val="0"/>
                 <w:color w:val="000000" w:themeColor="text1"/>
               </w:rPr>
             </w:pPr>
@@ -5038,23 +5070,7 @@
                 <w:rFonts w:ascii="Calibri" w:hAnsi="Calibri" w:cs="Calibri"/>
                 <w:color w:val="000000" w:themeColor="text1"/>
               </w:rPr>
-              <w:t>Uso deficiente de los atributos gráficos (Color):</w:t>
-            </w:r>
-            <w:r>
-              <w:rPr>
-                <w:rFonts w:ascii="Calibri" w:hAnsi="Calibri" w:cs="Calibri"/>
-                <w:b w:val="0"/>
-                <w:bCs w:val="0"/>
-                <w:color w:val="000000" w:themeColor="text1"/>
-              </w:rPr>
-              <w:t xml:space="preserve"> Falla en la aplicación del atributo de color. Al utilizar tonos con poco contraste y muy similares entre sí, no se logra destacar visualmente los elementos ni diferenciarlos adecuadamente</w:t>
-            </w:r>
-            <w:r>
-              <w:rPr>
-                <w:rFonts w:ascii="Calibri" w:hAnsi="Calibri" w:cs="Calibri"/>
-                <w:color w:val="000000" w:themeColor="text1"/>
-              </w:rPr>
-              <w:t>.</w:t>
+              <w:t>Identificación de errores:</w:t>
             </w:r>
           </w:p>
           <w:p>
@@ -5071,16 +5087,16 @@
                 <w:rFonts w:ascii="Calibri" w:hAnsi="Calibri" w:cs="Calibri"/>
                 <w:color w:val="000000" w:themeColor="text1"/>
               </w:rPr>
-              <w:t>Error en el Principio de Proximidad</w:t>
-            </w:r>
-            <w:r>
-              <w:rPr>
-                <w:rFonts w:ascii="Calibri" w:hAnsi="Calibri" w:cs="Calibri"/>
-                <w:b w:val="0"/>
-                <w:bCs w:val="0"/>
-                <w:color w:val="000000" w:themeColor="text1"/>
-              </w:rPr>
-              <w:t>: A pesar de que existe una agrupación de datos (productos), la disposición visual no permite comprender la lógica de dicha agrupación de manera intuitiva</w:t>
+              <w:t>Uso deficiente de los atributos gráficos (Color):</w:t>
+            </w:r>
+            <w:r>
+              <w:rPr>
+                <w:rFonts w:ascii="Calibri" w:hAnsi="Calibri" w:cs="Calibri"/>
+                <w:b w:val="0"/>
+                <w:bCs w:val="0"/>
+                <w:color w:val="000000" w:themeColor="text1"/>
+              </w:rPr>
+              <w:t xml:space="preserve"> Falla en la aplicación del atributo de color. Al utilizar tonos con poco contraste y muy similares entre sí, no se logra destacar visualmente los elementos ni diferenciarlos adecuadamente</w:t>
             </w:r>
             <w:r>
               <w:rPr>
@@ -5104,6 +5120,39 @@
                 <w:rFonts w:ascii="Calibri" w:hAnsi="Calibri" w:cs="Calibri"/>
                 <w:color w:val="000000" w:themeColor="text1"/>
               </w:rPr>
+              <w:t>Error en el Principio de Proximidad</w:t>
+            </w:r>
+            <w:r>
+              <w:rPr>
+                <w:rFonts w:ascii="Calibri" w:hAnsi="Calibri" w:cs="Calibri"/>
+                <w:b w:val="0"/>
+                <w:bCs w:val="0"/>
+                <w:color w:val="000000" w:themeColor="text1"/>
+              </w:rPr>
+              <w:t>: A pesar de que existe una agrupación de datos (productos), la disposición visual no permite comprender la lógica de dicha agrupación de manera intuitiva</w:t>
+            </w:r>
+            <w:r>
+              <w:rPr>
+                <w:rFonts w:ascii="Calibri" w:hAnsi="Calibri" w:cs="Calibri"/>
+                <w:color w:val="000000" w:themeColor="text1"/>
+              </w:rPr>
+              <w:t>.</w:t>
+            </w:r>
+          </w:p>
+          <w:p>
+            <w:pPr>
+              <w:spacing w:line="360" w:lineRule="auto"/>
+              <w:jc w:val="both"/>
+              <w:rPr>
+                <w:rFonts w:ascii="Calibri" w:hAnsi="Calibri" w:cs="Calibri"/>
+                <w:color w:val="000000" w:themeColor="text1"/>
+              </w:rPr>
+            </w:pPr>
+            <w:r>
+              <w:rPr>
+                <w:rFonts w:ascii="Calibri" w:hAnsi="Calibri" w:cs="Calibri"/>
+                <w:color w:val="000000" w:themeColor="text1"/>
+              </w:rPr>
               <w:t>Fallas en la anatomía del gráfico</w:t>
             </w:r>
             <w:r>
@@ -5129,7 +5178,89 @@
                 <w:bCs w:val="0"/>
                 <w:color w:val="000000" w:themeColor="text1"/>
               </w:rPr>
-              <w:t>, que describe la categoría temporal, expresa los valores en años con decimales, un hecho que no corresponde con la fuente de datos original.</w:t>
+              <w:t>, que describe la categoría temporal, expresa los valores en años con decimales,</w:t>
+            </w:r>
+            <w:r>
+              <w:rPr>
+                <w:rFonts w:ascii="Calibri" w:hAnsi="Calibri" w:cs="Calibri"/>
+                <w:b w:val="0"/>
+                <w:bCs w:val="0"/>
+                <w:color w:val="000000" w:themeColor="text1"/>
+              </w:rPr>
+              <w:t xml:space="preserve"> esta sección de las categorías </w:t>
+            </w:r>
+            <w:r>
+              <w:rPr>
+                <w:rFonts w:ascii="Calibri" w:hAnsi="Calibri" w:cs="Calibri"/>
+                <w:color w:val="000000" w:themeColor="text1"/>
+              </w:rPr>
+              <w:t>son variables discretas</w:t>
+            </w:r>
+            <w:r>
+              <w:rPr>
+                <w:rFonts w:ascii="Calibri" w:hAnsi="Calibri" w:cs="Calibri"/>
+                <w:b w:val="0"/>
+                <w:bCs w:val="0"/>
+                <w:color w:val="000000" w:themeColor="text1"/>
+              </w:rPr>
+              <w:t xml:space="preserve"> y </w:t>
+            </w:r>
+            <w:r>
+              <w:rPr>
+                <w:rFonts w:ascii="Calibri" w:hAnsi="Calibri" w:cs="Calibri"/>
+                <w:color w:val="000000" w:themeColor="text1"/>
+              </w:rPr>
+              <w:t>no</w:t>
+            </w:r>
+            <w:r>
+              <w:rPr>
+                <w:rFonts w:ascii="Calibri" w:hAnsi="Calibri" w:cs="Calibri"/>
+                <w:b w:val="0"/>
+                <w:bCs w:val="0"/>
+                <w:color w:val="000000" w:themeColor="text1"/>
+              </w:rPr>
+              <w:t xml:space="preserve"> </w:t>
+            </w:r>
+            <w:r>
+              <w:rPr>
+                <w:rFonts w:ascii="Calibri" w:hAnsi="Calibri" w:cs="Calibri"/>
+                <w:color w:val="000000" w:themeColor="text1"/>
+              </w:rPr>
+              <w:t>variables</w:t>
+            </w:r>
+            <w:r>
+              <w:rPr>
+                <w:rFonts w:ascii="Calibri" w:hAnsi="Calibri" w:cs="Calibri"/>
+                <w:b w:val="0"/>
+                <w:bCs w:val="0"/>
+                <w:color w:val="000000" w:themeColor="text1"/>
+              </w:rPr>
+              <w:t xml:space="preserve"> </w:t>
+            </w:r>
+            <w:r>
+              <w:rPr>
+                <w:rFonts w:ascii="Calibri" w:hAnsi="Calibri" w:cs="Calibri"/>
+                <w:color w:val="000000" w:themeColor="text1"/>
+              </w:rPr>
+              <w:t>continuas</w:t>
+            </w:r>
+            <w:r>
+              <w:rPr>
+                <w:rFonts w:ascii="Calibri" w:hAnsi="Calibri" w:cs="Calibri"/>
+                <w:b w:val="0"/>
+                <w:bCs w:val="0"/>
+                <w:color w:val="000000" w:themeColor="text1"/>
+              </w:rPr>
+              <w:t xml:space="preserve"> como lo refleja la gráfica, </w:t>
+            </w:r>
+            <w:r>
+              <w:rPr>
+                <w:rFonts w:ascii="Calibri" w:hAnsi="Calibri" w:cs="Calibri"/>
+                <w:b w:val="0"/>
+                <w:bCs w:val="0"/>
+                <w:color w:val="000000" w:themeColor="text1"/>
+              </w:rPr>
+              <w:t>hecho que no corresponde con la fuente de datos original.</w:t>
             </w:r>
           </w:p>
           <w:p>
@@ -5292,6 +5423,19 @@
           <w:p>
             <w:pPr>
               <w:spacing w:line="360" w:lineRule="auto"/>
+              <w:jc w:val="both"/>
+              <w:rPr>
+                <w:rFonts w:ascii="Calibri" w:hAnsi="Calibri" w:cs="Calibri"/>
+                <w:b w:val="0"/>
+                <w:bCs w:val="0"/>
+                <w:color w:val="000000" w:themeColor="text1"/>
+              </w:rPr>
+            </w:pPr>
+          </w:p>
+          <w:p>
+            <w:pPr>
+              <w:spacing w:line="360" w:lineRule="auto"/>
+              <w:jc w:val="both"/>
               <w:rPr>
                 <w:rFonts w:ascii="Calibri" w:hAnsi="Calibri" w:cs="Calibri"/>
                 <w:color w:val="000000" w:themeColor="text1"/>
@@ -5358,6 +5502,7 @@
                 <w:numId w:val="5"/>
               </w:numPr>
               <w:spacing w:line="360" w:lineRule="auto"/>
+              <w:jc w:val="both"/>
               <w:rPr>
                 <w:rFonts w:ascii="Calibri" w:hAnsi="Calibri" w:cs="Calibri"/>
                 <w:color w:val="000000" w:themeColor="text1"/>
@@ -5370,6 +5515,7 @@
                 <w:bCs w:val="0"/>
                 <w:color w:val="000000" w:themeColor="text1"/>
               </w:rPr>
+              <w:lastRenderedPageBreak/>
               <w:t xml:space="preserve">Definir una </w:t>
             </w:r>
             <w:r>
@@ -5386,45 +5532,62 @@
                 <w:bCs w:val="0"/>
                 <w:color w:val="000000" w:themeColor="text1"/>
               </w:rPr>
-              <w:t xml:space="preserve"> para cada producto ayudará en una mejor visualización expresiva y logrando la </w:t>
-            </w:r>
-            <w:proofErr w:type="spellStart"/>
-            <w:r>
-              <w:rPr>
-                <w:rFonts w:ascii="Calibri" w:hAnsi="Calibri" w:cs="Calibri"/>
-                <w:b w:val="0"/>
-                <w:bCs w:val="0"/>
-                <w:color w:val="000000" w:themeColor="text1"/>
-              </w:rPr>
-              <w:t>pre</w:t>
-            </w:r>
-            <w:r>
-              <w:rPr>
-                <w:rFonts w:ascii="Calibri" w:hAnsi="Calibri" w:cs="Calibri"/>
-                <w:b w:val="0"/>
-                <w:bCs w:val="0"/>
-                <w:color w:val="000000" w:themeColor="text1"/>
-              </w:rPr>
-              <w:t>-</w:t>
-            </w:r>
-            <w:r>
-              <w:rPr>
-                <w:rFonts w:ascii="Calibri" w:hAnsi="Calibri" w:cs="Calibri"/>
-                <w:b w:val="0"/>
-                <w:bCs w:val="0"/>
-                <w:color w:val="000000" w:themeColor="text1"/>
-              </w:rPr>
-              <w:t>atentiva</w:t>
-            </w:r>
-            <w:proofErr w:type="spellEnd"/>
-            <w:r>
-              <w:rPr>
-                <w:rFonts w:ascii="Calibri" w:hAnsi="Calibri" w:cs="Calibri"/>
-                <w:b w:val="0"/>
-                <w:bCs w:val="0"/>
-                <w:color w:val="000000" w:themeColor="text1"/>
-              </w:rPr>
-              <w:t xml:space="preserve"> que ayuda agilizar al espectador una mejor comunicación de los datos. </w:t>
+              <w:t xml:space="preserve"> para cada producto ayudará en una mejor visualización expresiva y logrando </w:t>
+            </w:r>
+            <w:r>
+              <w:rPr>
+                <w:rFonts w:ascii="Calibri" w:hAnsi="Calibri" w:cs="Calibri"/>
+                <w:b w:val="0"/>
+                <w:bCs w:val="0"/>
+                <w:color w:val="000000" w:themeColor="text1"/>
+              </w:rPr>
+              <w:t xml:space="preserve">el uso de la </w:t>
+            </w:r>
+            <w:r>
+              <w:rPr>
+                <w:rFonts w:ascii="Calibri" w:hAnsi="Calibri" w:cs="Calibri"/>
+                <w:color w:val="000000" w:themeColor="text1"/>
+              </w:rPr>
+              <w:t>memoria icónica</w:t>
+            </w:r>
+            <w:r>
+              <w:rPr>
+                <w:rFonts w:ascii="Calibri" w:hAnsi="Calibri" w:cs="Calibri"/>
+                <w:b w:val="0"/>
+                <w:bCs w:val="0"/>
+                <w:color w:val="000000" w:themeColor="text1"/>
+              </w:rPr>
+              <w:t xml:space="preserve"> y llegando a la de </w:t>
+            </w:r>
+            <w:r>
+              <w:rPr>
+                <w:rFonts w:ascii="Calibri" w:hAnsi="Calibri" w:cs="Calibri"/>
+                <w:color w:val="000000" w:themeColor="text1"/>
+              </w:rPr>
+              <w:t>fase preatentiva</w:t>
+            </w:r>
+            <w:r>
+              <w:rPr>
+                <w:rFonts w:ascii="Calibri" w:hAnsi="Calibri" w:cs="Calibri"/>
+                <w:color w:val="000000" w:themeColor="text1"/>
+              </w:rPr>
+              <w:t xml:space="preserve"> </w:t>
+            </w:r>
+            <w:r>
+              <w:rPr>
+                <w:rFonts w:ascii="Calibri" w:hAnsi="Calibri" w:cs="Calibri"/>
+                <w:b w:val="0"/>
+                <w:bCs w:val="0"/>
+                <w:color w:val="000000" w:themeColor="text1"/>
+              </w:rPr>
+              <w:t>que ayuda agilizar al espectador una mejor comunicación de los datos</w:t>
+            </w:r>
+            <w:r>
+              <w:rPr>
+                <w:rFonts w:ascii="Calibri" w:hAnsi="Calibri" w:cs="Calibri"/>
+                <w:color w:val="000000" w:themeColor="text1"/>
+              </w:rPr>
+              <w:t xml:space="preserve">. </w:t>
             </w:r>
           </w:p>
           <w:p>
@@ -5435,6 +5598,7 @@
                 <w:numId w:val="5"/>
               </w:numPr>
               <w:spacing w:line="360" w:lineRule="auto"/>
+              <w:jc w:val="both"/>
               <w:rPr>
                 <w:rFonts w:ascii="Calibri" w:hAnsi="Calibri" w:cs="Calibri"/>
                 <w:color w:val="000000" w:themeColor="text1"/>
@@ -5447,7 +5611,6 @@
                 <w:bCs w:val="0"/>
                 <w:color w:val="000000" w:themeColor="text1"/>
               </w:rPr>
-              <w:lastRenderedPageBreak/>
               <w:t>Aplicar el</w:t>
             </w:r>
             <w:r>
@@ -5482,6 +5645,7 @@
                 <w:numId w:val="5"/>
               </w:numPr>
               <w:spacing w:line="360" w:lineRule="auto"/>
+              <w:jc w:val="both"/>
               <w:rPr>
                 <w:rFonts w:ascii="Calibri" w:hAnsi="Calibri" w:cs="Calibri"/>
                 <w:color w:val="000000" w:themeColor="text1"/>
@@ -5510,7 +5674,25 @@
                 <w:bCs w:val="0"/>
                 <w:color w:val="000000" w:themeColor="text1"/>
               </w:rPr>
-              <w:t xml:space="preserve"> se sugiere colocar de manera correcta los valores del periodo no usar decimales y que cada periodo este asignado a cada barra que representa el total de las ventas segmentada por los productos. </w:t>
+              <w:t xml:space="preserve"> se sugiere colocar de manera correcta los valores del periodo no usar </w:t>
+            </w:r>
+            <w:r>
+              <w:rPr>
+                <w:rFonts w:ascii="Calibri" w:hAnsi="Calibri" w:cs="Calibri"/>
+                <w:b w:val="0"/>
+                <w:bCs w:val="0"/>
+                <w:color w:val="000000" w:themeColor="text1"/>
+              </w:rPr>
+              <w:t>valores continuos</w:t>
+            </w:r>
+            <w:r>
+              <w:rPr>
+                <w:rFonts w:ascii="Calibri" w:hAnsi="Calibri" w:cs="Calibri"/>
+                <w:b w:val="0"/>
+                <w:bCs w:val="0"/>
+                <w:color w:val="000000" w:themeColor="text1"/>
+              </w:rPr>
+              <w:t xml:space="preserve"> y que cada periodo este asignado a cada barra que representa el total de las ventas segmentada por los productos. </w:t>
             </w:r>
           </w:p>
           <w:p>
@@ -5521,6 +5703,7 @@
                 <w:numId w:val="5"/>
               </w:numPr>
               <w:spacing w:line="360" w:lineRule="auto"/>
+              <w:jc w:val="both"/>
               <w:rPr>
                 <w:rFonts w:ascii="Calibri" w:hAnsi="Calibri" w:cs="Calibri"/>
                 <w:color w:val="000000" w:themeColor="text1"/>
@@ -5535,45 +5718,23 @@
               </w:rPr>
               <w:t xml:space="preserve">En la sección de la leyenda usar los </w:t>
             </w:r>
-            <w:proofErr w:type="gramStart"/>
-            <w:r>
-              <w:rPr>
-                <w:rFonts w:ascii="Calibri" w:hAnsi="Calibri" w:cs="Calibri"/>
-                <w:b w:val="0"/>
-                <w:bCs w:val="0"/>
-                <w:color w:val="000000" w:themeColor="text1"/>
-              </w:rPr>
-              <w:t>mismo colores</w:t>
-            </w:r>
-            <w:proofErr w:type="gramEnd"/>
-            <w:r>
-              <w:rPr>
-                <w:rFonts w:ascii="Calibri" w:hAnsi="Calibri" w:cs="Calibri"/>
-                <w:b w:val="0"/>
-                <w:bCs w:val="0"/>
-                <w:color w:val="000000" w:themeColor="text1"/>
-              </w:rPr>
-              <w:t xml:space="preserve"> que se </w:t>
-            </w:r>
-            <w:proofErr w:type="gramStart"/>
-            <w:r>
-              <w:rPr>
-                <w:rFonts w:ascii="Calibri" w:hAnsi="Calibri" w:cs="Calibri"/>
-                <w:b w:val="0"/>
-                <w:bCs w:val="0"/>
-                <w:color w:val="000000" w:themeColor="text1"/>
-              </w:rPr>
-              <w:t>le</w:t>
-            </w:r>
-            <w:proofErr w:type="gramEnd"/>
-            <w:r>
-              <w:rPr>
-                <w:rFonts w:ascii="Calibri" w:hAnsi="Calibri" w:cs="Calibri"/>
-                <w:b w:val="0"/>
-                <w:bCs w:val="0"/>
-                <w:color w:val="000000" w:themeColor="text1"/>
-              </w:rPr>
-              <w:t xml:space="preserve"> asigne a las barras que representa cada producto y quitar ese color monocromático</w:t>
+            <w:r>
+              <w:rPr>
+                <w:rFonts w:ascii="Calibri" w:hAnsi="Calibri" w:cs="Calibri"/>
+                <w:b w:val="0"/>
+                <w:bCs w:val="0"/>
+                <w:color w:val="000000" w:themeColor="text1"/>
+              </w:rPr>
+              <w:t>mismos colores</w:t>
+            </w:r>
+            <w:r>
+              <w:rPr>
+                <w:rFonts w:ascii="Calibri" w:hAnsi="Calibri" w:cs="Calibri"/>
+                <w:b w:val="0"/>
+                <w:bCs w:val="0"/>
+                <w:color w:val="000000" w:themeColor="text1"/>
+              </w:rPr>
+              <w:t xml:space="preserve"> que se le asigne a las barras que representa cada producto y quitar ese color monocromático</w:t>
             </w:r>
             <w:r>
               <w:rPr>
@@ -5597,19 +5758,14 @@
           <w:p>
             <w:pPr>
               <w:spacing w:line="360" w:lineRule="auto"/>
-              <w:rPr>
-                <w:rFonts w:ascii="Calibri" w:hAnsi="Calibri" w:cs="Calibri"/>
+              <w:jc w:val="both"/>
+              <w:rPr>
+                <w:rFonts w:ascii="Calibri" w:hAnsi="Calibri" w:cs="Calibri"/>
+                <w:b w:val="0"/>
+                <w:bCs w:val="0"/>
                 <w:color w:val="000000" w:themeColor="text1"/>
               </w:rPr>
             </w:pPr>
-            <w:r>
-              <w:rPr>
-                <w:rFonts w:ascii="Calibri" w:hAnsi="Calibri" w:cs="Calibri"/>
-                <w:color w:val="000000" w:themeColor="text1"/>
-              </w:rPr>
-              <w:lastRenderedPageBreak/>
-              <w:t>Ámbito:</w:t>
-            </w:r>
           </w:p>
           <w:p>
             <w:pPr>
@@ -5617,14 +5773,26 @@
               <w:jc w:val="both"/>
               <w:rPr>
                 <w:rFonts w:ascii="Calibri" w:hAnsi="Calibri" w:cs="Calibri"/>
-                <w:b w:val="0"/>
-                <w:bCs w:val="0"/>
                 <w:color w:val="000000" w:themeColor="text1"/>
               </w:rPr>
             </w:pPr>
             <w:r>
               <w:rPr>
                 <w:rFonts w:ascii="Calibri" w:hAnsi="Calibri" w:cs="Calibri"/>
+                <w:color w:val="000000" w:themeColor="text1"/>
+              </w:rPr>
+              <w:t>Ámbito:</w:t>
+            </w:r>
+            <w:r>
+              <w:rPr>
+                <w:rFonts w:ascii="Calibri" w:hAnsi="Calibri" w:cs="Calibri"/>
+                <w:color w:val="000000" w:themeColor="text1"/>
+              </w:rPr>
+              <w:t xml:space="preserve"> </w:t>
+            </w:r>
+            <w:r>
+              <w:rPr>
+                <w:rFonts w:ascii="Calibri" w:hAnsi="Calibri" w:cs="Calibri"/>
                 <w:b w:val="0"/>
                 <w:bCs w:val="0"/>
                 <w:color w:val="000000" w:themeColor="text1"/>
@@ -5636,33 +5804,8 @@
                 <w:rFonts w:ascii="Calibri" w:hAnsi="Calibri" w:cs="Calibri"/>
                 <w:color w:val="000000" w:themeColor="text1"/>
               </w:rPr>
-              <w:t>E-</w:t>
-            </w:r>
-            <w:proofErr w:type="spellStart"/>
-            <w:r>
-              <w:rPr>
-                <w:rFonts w:ascii="Calibri" w:hAnsi="Calibri" w:cs="Calibri"/>
-                <w:color w:val="000000" w:themeColor="text1"/>
-              </w:rPr>
-              <w:t>commerce</w:t>
-            </w:r>
-            <w:proofErr w:type="spellEnd"/>
-            <w:r>
-              <w:rPr>
-                <w:rFonts w:ascii="Calibri" w:hAnsi="Calibri" w:cs="Calibri"/>
-                <w:color w:val="000000" w:themeColor="text1"/>
-              </w:rPr>
-              <w:t xml:space="preserve"> o </w:t>
-            </w:r>
-            <w:proofErr w:type="spellStart"/>
-            <w:r>
-              <w:rPr>
-                <w:rFonts w:ascii="Calibri" w:hAnsi="Calibri" w:cs="Calibri"/>
-                <w:color w:val="000000" w:themeColor="text1"/>
-              </w:rPr>
-              <w:t>Retail</w:t>
-            </w:r>
-            <w:proofErr w:type="spellEnd"/>
+              <w:t>E-commerce o Retail</w:t>
+            </w:r>
             <w:r>
               <w:rPr>
                 <w:rFonts w:ascii="Calibri" w:hAnsi="Calibri" w:cs="Calibri"/>
@@ -5790,6 +5933,7 @@
       <w:pPr>
         <w:pStyle w:val="Ttulo2"/>
         <w:spacing w:line="360" w:lineRule="auto"/>
+        <w:jc w:val="both"/>
         <w:rPr>
           <w:rFonts w:ascii="Calibri" w:hAnsi="Calibri" w:cs="Calibri"/>
           <w:b/>
@@ -5804,6 +5948,7 @@
       <w:pPr>
         <w:pStyle w:val="Ttulo2"/>
         <w:spacing w:line="360" w:lineRule="auto"/>
+        <w:jc w:val="both"/>
         <w:rPr>
           <w:rFonts w:ascii="Calibri" w:hAnsi="Calibri" w:cs="Calibri"/>
           <w:b/>
@@ -5813,7 +5958,7 @@
           <w:szCs w:val="24"/>
         </w:rPr>
       </w:pPr>
-      <w:bookmarkStart w:id="2" w:name="_Toc215678273"/>
+      <w:bookmarkStart w:id="2" w:name="_Toc215751194"/>
       <w:r>
         <w:rPr>
           <w:rFonts w:ascii="Calibri" w:hAnsi="Calibri" w:cs="Calibri"/>
@@ -5856,13 +6001,12 @@
             <w:r>
               <w:rPr>
                 <w:rFonts w:ascii="Calibri" w:hAnsi="Calibri" w:cs="Calibri"/>
-                <w:noProof/>
                 <w:color w:val="000000" w:themeColor="text1"/>
               </w:rPr>
               <w:drawing>
-                <wp:inline distT="0" distB="0" distL="0" distR="0" wp14:anchorId="41BB848A" wp14:editId="2B38AB58">
-                  <wp:extent cx="3178175" cy="1932409"/>
-                  <wp:effectExtent l="0" t="0" r="3175" b="0"/>
+                <wp:inline distT="0" distB="0" distL="0" distR="0" wp14:anchorId="41BB848A" wp14:editId="3AF33152">
+                  <wp:extent cx="2599938" cy="1580827"/>
+                  <wp:effectExtent l="0" t="0" r="0" b="635"/>
                   <wp:docPr id="1471891991" name="Imagen 1" descr="Gráfico, Gráfico de líneas&#10;&#10;El contenido generado por IA puede ser incorrecto."/>
                   <wp:cNvGraphicFramePr>
                     <a:graphicFrameLocks xmlns:a="http://schemas.openxmlformats.org/drawingml/2006/main" noChangeAspect="1"/>
@@ -5883,7 +6027,7 @@
                         <pic:spPr>
                           <a:xfrm>
                             <a:off x="0" y="0"/>
-                            <a:ext cx="3227871" cy="1962626"/>
+                            <a:ext cx="2643330" cy="1607210"/>
                           </a:xfrm>
                           <a:prstGeom prst="rect">
                             <a:avLst/>
@@ -5913,6 +6057,8 @@
               <w:jc w:val="both"/>
               <w:rPr>
                 <w:rFonts w:ascii="Calibri" w:hAnsi="Calibri" w:cs="Calibri"/>
+                <w:b w:val="0"/>
+                <w:bCs w:val="0"/>
               </w:rPr>
             </w:pPr>
             <w:r>
@@ -5930,37 +6076,6 @@
                 <w:rFonts w:ascii="Calibri" w:hAnsi="Calibri" w:cs="Calibri"/>
               </w:rPr>
             </w:pPr>
-            <w:r>
-              <w:rPr>
-                <w:rFonts w:ascii="Calibri" w:hAnsi="Calibri" w:cs="Calibri"/>
-              </w:rPr>
-              <w:t>Uso deficiente de los atributos gráficos (Color</w:t>
-            </w:r>
-            <w:r>
-              <w:rPr>
-                <w:rFonts w:ascii="Calibri" w:hAnsi="Calibri" w:cs="Calibri"/>
-                <w:b w:val="0"/>
-                <w:bCs w:val="0"/>
-              </w:rPr>
-              <w:t xml:space="preserve">): En un gráfico de líneas es fundamental distinguir asertivamente qué representa cada trazo. En este caso, el uso de una paleta monocromática no </w:t>
-            </w:r>
-            <w:r>
-              <w:rPr>
-                <w:rFonts w:ascii="Calibri" w:hAnsi="Calibri" w:cs="Calibri"/>
-                <w:b w:val="0"/>
-                <w:bCs w:val="0"/>
-              </w:rPr>
-              <w:lastRenderedPageBreak/>
-              <w:t>favorece la identificación de la narrativa; por el contrario, genera confusión y obliga al usuario a intentar deducir la pertenencia de los datos.</w:t>
-            </w:r>
-            <w:r>
-              <w:rPr>
-                <w:rFonts w:ascii="Calibri" w:hAnsi="Calibri" w:cs="Calibri"/>
-                <w:b w:val="0"/>
-                <w:bCs w:val="0"/>
-              </w:rPr>
-              <w:t xml:space="preserve"> </w:t>
-            </w:r>
           </w:p>
           <w:p>
             <w:pPr>
@@ -5972,20 +6087,6 @@
                 <w:bCs w:val="0"/>
               </w:rPr>
             </w:pPr>
-            <w:r>
-              <w:rPr>
-                <w:rFonts w:ascii="Calibri" w:hAnsi="Calibri" w:cs="Calibri"/>
-              </w:rPr>
-              <w:t xml:space="preserve">Problemas en la leyenda y expresividad: </w:t>
-            </w:r>
-            <w:r>
-              <w:rPr>
-                <w:rFonts w:ascii="Calibri" w:hAnsi="Calibri" w:cs="Calibri"/>
-                <w:b w:val="0"/>
-                <w:bCs w:val="0"/>
-              </w:rPr>
-              <w:t>La leyenda presenta el mismo inconveniente. Al usar colores monocromáticos, se dificulta la identificación de los elementos, perdiendo significativamente la narrativa y la historia que se desea contar con los datos.</w:t>
-            </w:r>
           </w:p>
           <w:p>
             <w:pPr>
@@ -5999,21 +6100,23 @@
               <w:rPr>
                 <w:rFonts w:ascii="Calibri" w:hAnsi="Calibri" w:cs="Calibri"/>
               </w:rPr>
-              <w:t>Fallas en la anatomía del gráfico</w:t>
-            </w:r>
-            <w:r>
-              <w:rPr>
-                <w:rFonts w:ascii="Calibri" w:hAnsi="Calibri" w:cs="Calibri"/>
-                <w:b w:val="0"/>
-                <w:bCs w:val="0"/>
-              </w:rPr>
-              <w:t>: Existe una discrepancia en los tipos de datos. Aunque la fuente indica los años como valores enteros, el gráfico los visualiza con decimales, lo que afecta la categorización precisa del dato y resta claridad</w:t>
-            </w:r>
-            <w:r>
-              <w:rPr>
-                <w:rFonts w:ascii="Calibri" w:hAnsi="Calibri" w:cs="Calibri"/>
-              </w:rPr>
-              <w:t>.</w:t>
+              <w:t>Uso deficiente de los atributos gráficos (Color</w:t>
+            </w:r>
+            <w:r>
+              <w:rPr>
+                <w:rFonts w:ascii="Calibri" w:hAnsi="Calibri" w:cs="Calibri"/>
+                <w:b w:val="0"/>
+                <w:bCs w:val="0"/>
+              </w:rPr>
+              <w:t>): En un gráfico de líneas es fundamental distinguir asertivamente qué representa cada trazo. En este caso, el uso de una paleta monocromática no favorece la identificación de la narrativa; por el contrario, genera confusión y obliga al usuario a intentar deducir la pertenencia de los datos.</w:t>
+            </w:r>
+            <w:r>
+              <w:rPr>
+                <w:rFonts w:ascii="Calibri" w:hAnsi="Calibri" w:cs="Calibri"/>
+                <w:b w:val="0"/>
+                <w:bCs w:val="0"/>
+              </w:rPr>
+              <w:t xml:space="preserve"> </w:t>
             </w:r>
           </w:p>
           <w:p>
@@ -6022,45 +6125,23 @@
               <w:jc w:val="both"/>
               <w:rPr>
                 <w:rFonts w:ascii="Calibri" w:hAnsi="Calibri" w:cs="Calibri"/>
+                <w:b w:val="0"/>
+                <w:bCs w:val="0"/>
               </w:rPr>
             </w:pPr>
             <w:r>
               <w:rPr>
                 <w:rFonts w:ascii="Calibri" w:hAnsi="Calibri" w:cs="Calibri"/>
               </w:rPr>
-              <w:t xml:space="preserve">Falla en el </w:t>
-            </w:r>
-            <w:r>
-              <w:rPr>
-                <w:rFonts w:ascii="Calibri" w:hAnsi="Calibri" w:cs="Calibri"/>
-              </w:rPr>
-              <w:t>t</w:t>
-            </w:r>
-            <w:r>
-              <w:rPr>
-                <w:rFonts w:ascii="Calibri" w:hAnsi="Calibri" w:cs="Calibri"/>
-              </w:rPr>
-              <w:t xml:space="preserve">eorema de </w:t>
-            </w:r>
-            <w:r>
-              <w:rPr>
-                <w:rFonts w:ascii="Calibri" w:hAnsi="Calibri" w:cs="Calibri"/>
-              </w:rPr>
-              <w:t>c</w:t>
-            </w:r>
-            <w:r>
-              <w:rPr>
-                <w:rFonts w:ascii="Calibri" w:hAnsi="Calibri" w:cs="Calibri"/>
-              </w:rPr>
-              <w:t xml:space="preserve">omparaciones Simples: </w:t>
-            </w:r>
-            <w:r>
-              <w:rPr>
-                <w:rFonts w:ascii="Calibri" w:hAnsi="Calibri" w:cs="Calibri"/>
-                <w:b w:val="0"/>
-                <w:bCs w:val="0"/>
-              </w:rPr>
-              <w:t>Se pierde el objetivo más básico del gráfico: la comparación entre elementos. Esto impide que el usuario, tenga o no conocimientos previos, logre interpretar los datos correctamente.</w:t>
+              <w:t xml:space="preserve">Problemas en la leyenda y expresividad: </w:t>
+            </w:r>
+            <w:r>
+              <w:rPr>
+                <w:rFonts w:ascii="Calibri" w:hAnsi="Calibri" w:cs="Calibri"/>
+                <w:b w:val="0"/>
+                <w:bCs w:val="0"/>
+              </w:rPr>
+              <w:t>La leyenda presenta el mismo inconveniente. Al usar colores monocromáticos, se dificulta la identificación de los elementos, perdiendo significativamente la narrativa y la historia que se desea contar con los datos.</w:t>
             </w:r>
           </w:p>
           <w:p>
@@ -6071,6 +6152,178 @@
                 <w:rFonts w:ascii="Calibri" w:hAnsi="Calibri" w:cs="Calibri"/>
               </w:rPr>
             </w:pPr>
+            <w:r>
+              <w:rPr>
+                <w:rFonts w:ascii="Calibri" w:hAnsi="Calibri" w:cs="Calibri"/>
+              </w:rPr>
+              <w:t>Fallas en la anatomía del gráfico</w:t>
+            </w:r>
+            <w:r>
+              <w:rPr>
+                <w:rFonts w:ascii="Calibri" w:hAnsi="Calibri" w:cs="Calibri"/>
+                <w:b w:val="0"/>
+                <w:bCs w:val="0"/>
+              </w:rPr>
+              <w:t>: Existe una discrepancia en los tipos de datos. Aunque la fuente indica los años como valores enteros, el gráfico los visualiza con decimales, lo que afecta la categorización precisa del dato y resta claridad</w:t>
+            </w:r>
+            <w:r>
+              <w:rPr>
+                <w:rFonts w:ascii="Calibri" w:hAnsi="Calibri" w:cs="Calibri"/>
+              </w:rPr>
+              <w:t>.</w:t>
+            </w:r>
+          </w:p>
+          <w:p>
+            <w:pPr>
+              <w:spacing w:line="360" w:lineRule="auto"/>
+              <w:jc w:val="both"/>
+              <w:rPr>
+                <w:rFonts w:ascii="Calibri" w:hAnsi="Calibri" w:cs="Calibri"/>
+              </w:rPr>
+            </w:pPr>
+            <w:r>
+              <w:rPr>
+                <w:rFonts w:ascii="Calibri" w:hAnsi="Calibri" w:cs="Calibri"/>
+              </w:rPr>
+              <w:t xml:space="preserve">Falla en el </w:t>
+            </w:r>
+            <w:r>
+              <w:rPr>
+                <w:rFonts w:ascii="Calibri" w:hAnsi="Calibri" w:cs="Calibri"/>
+              </w:rPr>
+              <w:t>t</w:t>
+            </w:r>
+            <w:r>
+              <w:rPr>
+                <w:rFonts w:ascii="Calibri" w:hAnsi="Calibri" w:cs="Calibri"/>
+              </w:rPr>
+              <w:t xml:space="preserve">eorema de </w:t>
+            </w:r>
+            <w:r>
+              <w:rPr>
+                <w:rFonts w:ascii="Calibri" w:hAnsi="Calibri" w:cs="Calibri"/>
+              </w:rPr>
+              <w:t>c</w:t>
+            </w:r>
+            <w:r>
+              <w:rPr>
+                <w:rFonts w:ascii="Calibri" w:hAnsi="Calibri" w:cs="Calibri"/>
+              </w:rPr>
+              <w:t xml:space="preserve">omparaciones Simples: </w:t>
+            </w:r>
+            <w:r>
+              <w:rPr>
+                <w:rFonts w:ascii="Calibri" w:hAnsi="Calibri" w:cs="Calibri"/>
+                <w:b w:val="0"/>
+                <w:bCs w:val="0"/>
+              </w:rPr>
+              <w:t>Se pierde el objetivo más básico del gráfico: la comparación entre elementos. Esto impide que el usuario, tenga o no conocimientos previos, logre interpretar los datos correctamente.</w:t>
+            </w:r>
+          </w:p>
+          <w:p>
+            <w:pPr>
+              <w:spacing w:line="360" w:lineRule="auto"/>
+              <w:jc w:val="both"/>
+              <w:rPr>
+                <w:rFonts w:ascii="Calibri" w:hAnsi="Calibri" w:cs="Calibri"/>
+              </w:rPr>
+            </w:pPr>
+            <w:r>
+              <w:rPr>
+                <w:rFonts w:ascii="Calibri" w:hAnsi="Calibri" w:cs="Calibri"/>
+                <w:color w:val="000000" w:themeColor="text1"/>
+              </w:rPr>
+              <w:t>Fallas en la anatomía del gráfico</w:t>
+            </w:r>
+            <w:r>
+              <w:rPr>
+                <w:rFonts w:ascii="Calibri" w:hAnsi="Calibri" w:cs="Calibri"/>
+                <w:b w:val="0"/>
+                <w:bCs w:val="0"/>
+                <w:color w:val="000000" w:themeColor="text1"/>
+              </w:rPr>
+              <w:t xml:space="preserve">: El </w:t>
+            </w:r>
+            <w:r>
+              <w:rPr>
+                <w:rFonts w:ascii="Calibri" w:hAnsi="Calibri" w:cs="Calibri"/>
+                <w:color w:val="000000" w:themeColor="text1"/>
+              </w:rPr>
+              <w:t>eje X</w:t>
+            </w:r>
+            <w:r>
+              <w:rPr>
+                <w:rFonts w:ascii="Calibri" w:hAnsi="Calibri" w:cs="Calibri"/>
+                <w:b w:val="0"/>
+                <w:bCs w:val="0"/>
+                <w:color w:val="000000" w:themeColor="text1"/>
+              </w:rPr>
+              <w:t xml:space="preserve">, que describe la categoría temporal, expresa los valores en años con decimales, esta sección de las categorías </w:t>
+            </w:r>
+            <w:r>
+              <w:rPr>
+                <w:rFonts w:ascii="Calibri" w:hAnsi="Calibri" w:cs="Calibri"/>
+                <w:color w:val="000000" w:themeColor="text1"/>
+              </w:rPr>
+              <w:t>son variables discretas</w:t>
+            </w:r>
+            <w:r>
+              <w:rPr>
+                <w:rFonts w:ascii="Calibri" w:hAnsi="Calibri" w:cs="Calibri"/>
+                <w:b w:val="0"/>
+                <w:bCs w:val="0"/>
+                <w:color w:val="000000" w:themeColor="text1"/>
+              </w:rPr>
+              <w:t xml:space="preserve"> y </w:t>
+            </w:r>
+            <w:r>
+              <w:rPr>
+                <w:rFonts w:ascii="Calibri" w:hAnsi="Calibri" w:cs="Calibri"/>
+                <w:color w:val="000000" w:themeColor="text1"/>
+              </w:rPr>
+              <w:t>no</w:t>
+            </w:r>
+            <w:r>
+              <w:rPr>
+                <w:rFonts w:ascii="Calibri" w:hAnsi="Calibri" w:cs="Calibri"/>
+                <w:b w:val="0"/>
+                <w:bCs w:val="0"/>
+                <w:color w:val="000000" w:themeColor="text1"/>
+              </w:rPr>
+              <w:t xml:space="preserve"> </w:t>
+            </w:r>
+            <w:r>
+              <w:rPr>
+                <w:rFonts w:ascii="Calibri" w:hAnsi="Calibri" w:cs="Calibri"/>
+                <w:color w:val="000000" w:themeColor="text1"/>
+              </w:rPr>
+              <w:t>variables</w:t>
+            </w:r>
+            <w:r>
+              <w:rPr>
+                <w:rFonts w:ascii="Calibri" w:hAnsi="Calibri" w:cs="Calibri"/>
+                <w:b w:val="0"/>
+                <w:bCs w:val="0"/>
+                <w:color w:val="000000" w:themeColor="text1"/>
+              </w:rPr>
+              <w:t xml:space="preserve"> </w:t>
+            </w:r>
+            <w:r>
+              <w:rPr>
+                <w:rFonts w:ascii="Calibri" w:hAnsi="Calibri" w:cs="Calibri"/>
+                <w:color w:val="000000" w:themeColor="text1"/>
+              </w:rPr>
+              <w:t>continuas</w:t>
+            </w:r>
+            <w:r>
+              <w:rPr>
+                <w:rFonts w:ascii="Calibri" w:hAnsi="Calibri" w:cs="Calibri"/>
+                <w:b w:val="0"/>
+                <w:bCs w:val="0"/>
+                <w:color w:val="000000" w:themeColor="text1"/>
+              </w:rPr>
+              <w:t xml:space="preserve"> como lo refleja la gráfica, hecho que no corresponde con la fuente de datos original.</w:t>
+            </w:r>
           </w:p>
         </w:tc>
       </w:tr>
@@ -6083,6 +6336,7 @@
           <w:p>
             <w:pPr>
               <w:spacing w:line="360" w:lineRule="auto"/>
+              <w:jc w:val="both"/>
               <w:rPr>
                 <w:rFonts w:ascii="Calibri" w:hAnsi="Calibri" w:cs="Calibri"/>
                 <w:b w:val="0"/>
@@ -6094,6 +6348,7 @@
           <w:p>
             <w:pPr>
               <w:spacing w:line="360" w:lineRule="auto"/>
+              <w:jc w:val="both"/>
               <w:rPr>
                 <w:rFonts w:ascii="Calibri" w:hAnsi="Calibri" w:cs="Calibri"/>
                 <w:color w:val="000000" w:themeColor="text1"/>
@@ -6159,15 +6414,7 @@
                 <w:b w:val="0"/>
                 <w:bCs w:val="0"/>
               </w:rPr>
-              <w:t xml:space="preserve"> </w:t>
-            </w:r>
-            <w:r>
-              <w:rPr>
-                <w:rFonts w:ascii="Calibri" w:hAnsi="Calibri" w:cs="Calibri"/>
-                <w:b w:val="0"/>
-                <w:bCs w:val="0"/>
-              </w:rPr>
-              <w:t>Asignar colores distintivos y únicos para cada línea, asegurando la consistencia tanto en el gráfico como en la leyenda. Se sugiere utilizar colores sólidos (primarios) sin variaciones de matiz para garantizar que los valores sean claramente diferenciables</w:t>
+              <w:t xml:space="preserve"> Asignar colores distintivos y únicos para cada línea, asegurando la consistencia tanto en el gráfico como en la leyenda. Se sugiere utilizar colores sólidos (primarios) sin variaciones de matiz para garantizar que los valores sean claramente diferenciables</w:t>
             </w:r>
             <w:r>
               <w:rPr>
@@ -6205,23 +6452,7 @@
                 <w:b w:val="0"/>
                 <w:bCs w:val="0"/>
               </w:rPr>
-              <w:t xml:space="preserve">: </w:t>
-            </w:r>
-            <w:r>
-              <w:rPr>
-                <w:rFonts w:ascii="Calibri" w:hAnsi="Calibri" w:cs="Calibri"/>
-                <w:b w:val="0"/>
-                <w:bCs w:val="0"/>
-              </w:rPr>
-              <w:t>Ajustar el eje X para representar las categorías exactamente como figuran en la fuente de datos (formato de año entero: 2018, 2019, 2020). Esto reforzará la narrativa y mejorará significativamente la legibilidad de la visualización</w:t>
-            </w:r>
-            <w:r>
-              <w:rPr>
-                <w:rFonts w:ascii="Calibri" w:hAnsi="Calibri" w:cs="Calibri"/>
-                <w:b w:val="0"/>
-                <w:bCs w:val="0"/>
-              </w:rPr>
-              <w:t xml:space="preserve">. </w:t>
+              <w:t xml:space="preserve">: Ajustar el eje X para representar las categorías exactamente como figuran en la fuente de datos (formato de año entero: 2018, 2019, 2020). Esto reforzará la narrativa y mejorará significativamente la legibilidad de la visualización. </w:t>
             </w:r>
           </w:p>
           <w:p>
@@ -6249,7 +6480,16 @@
                 <w:b w:val="0"/>
                 <w:bCs w:val="0"/>
               </w:rPr>
-              <w:t>Al implementar estas sugerencias, se facilitará la comparación directa de los datos (cumpliendo el principio de comparaciones simples). Esto permitirá construir una narrativa clara, accesible para que cualquier usuario interprete la información sin necesidad de conocimientos previos</w:t>
+              <w:t xml:space="preserve">Al implementar estas sugerencias, se facilitará la comparación directa de los datos (cumpliendo el principio de comparaciones simples). Esto permitirá construir una </w:t>
+            </w:r>
+            <w:r>
+              <w:rPr>
+                <w:rFonts w:ascii="Calibri" w:hAnsi="Calibri" w:cs="Calibri"/>
+                <w:b w:val="0"/>
+                <w:bCs w:val="0"/>
+              </w:rPr>
+              <w:lastRenderedPageBreak/>
+              <w:t>narrativa clara, accesible para que cualquier usuario interprete la información sin necesidad de conocimientos previos</w:t>
             </w:r>
             <w:r>
               <w:rPr>
@@ -6278,6 +6518,7 @@
           <w:p>
             <w:pPr>
               <w:spacing w:line="360" w:lineRule="auto"/>
+              <w:jc w:val="both"/>
               <w:rPr>
                 <w:rFonts w:ascii="Calibri" w:hAnsi="Calibri" w:cs="Calibri"/>
                 <w:b w:val="0"/>
@@ -6285,20 +6526,6 @@
                 <w:color w:val="000000" w:themeColor="text1"/>
               </w:rPr>
             </w:pPr>
-            <w:r>
-              <w:rPr>
-                <w:rFonts w:ascii="Calibri" w:hAnsi="Calibri" w:cs="Calibri"/>
-                <w:color w:val="000000" w:themeColor="text1"/>
-              </w:rPr>
-              <w:t>Ámbito:</w:t>
-            </w:r>
-            <w:r>
-              <w:rPr>
-                <w:rFonts w:ascii="Calibri" w:hAnsi="Calibri" w:cs="Calibri"/>
-                <w:color w:val="000000" w:themeColor="text1"/>
-              </w:rPr>
-              <w:t xml:space="preserve"> </w:t>
-            </w:r>
           </w:p>
           <w:p>
             <w:pPr>
@@ -6314,6 +6541,20 @@
             <w:r>
               <w:rPr>
                 <w:rFonts w:ascii="Calibri" w:hAnsi="Calibri" w:cs="Calibri"/>
+                <w:color w:val="000000" w:themeColor="text1"/>
+              </w:rPr>
+              <w:t>Ámbito:</w:t>
+            </w:r>
+            <w:r>
+              <w:rPr>
+                <w:rFonts w:ascii="Calibri" w:hAnsi="Calibri" w:cs="Calibri"/>
+                <w:color w:val="000000" w:themeColor="text1"/>
+              </w:rPr>
+              <w:t xml:space="preserve"> </w:t>
+            </w:r>
+            <w:r>
+              <w:rPr>
+                <w:rFonts w:ascii="Calibri" w:hAnsi="Calibri" w:cs="Calibri"/>
                 <w:b w:val="0"/>
                 <w:bCs w:val="0"/>
                 <w:color w:val="000000" w:themeColor="text1"/>
@@ -6325,23 +6566,7 @@
                 <w:rFonts w:ascii="Calibri" w:hAnsi="Calibri" w:cs="Calibri"/>
                 <w:color w:val="000000" w:themeColor="text1"/>
               </w:rPr>
-              <w:t>E-</w:t>
-            </w:r>
-            <w:proofErr w:type="spellStart"/>
-            <w:r>
-              <w:rPr>
-                <w:rFonts w:ascii="Calibri" w:hAnsi="Calibri" w:cs="Calibri"/>
-                <w:color w:val="000000" w:themeColor="text1"/>
-              </w:rPr>
-              <w:t>commerce</w:t>
-            </w:r>
-            <w:proofErr w:type="spellEnd"/>
-            <w:r>
-              <w:rPr>
-                <w:rFonts w:ascii="Calibri" w:hAnsi="Calibri" w:cs="Calibri"/>
-                <w:color w:val="000000" w:themeColor="text1"/>
-              </w:rPr>
-              <w:t>;</w:t>
+              <w:t>E-commerce;</w:t>
             </w:r>
             <w:r>
               <w:rPr>
@@ -6369,7 +6594,6 @@
                 <w:bCs w:val="0"/>
                 <w:color w:val="000000" w:themeColor="text1"/>
               </w:rPr>
-              <w:lastRenderedPageBreak/>
               <w:t xml:space="preserve">A diferencia de los gráficos de barras, que destacan magnitudes puntuales (quién vendió más), los </w:t>
             </w:r>
             <w:r>
@@ -6418,16 +6642,7 @@
                 <w:bCs w:val="0"/>
                 <w:color w:val="000000" w:themeColor="text1"/>
               </w:rPr>
-              <w:t xml:space="preserve"> basado en datos históricos. Esta visualización facilita la detección temprana de caídas en las ventas, permitiendo una toma de decisiones ágil y la implementación inmediata de acciones correctivas</w:t>
-            </w:r>
-            <w:r>
-              <w:rPr>
-                <w:rFonts w:ascii="Calibri" w:hAnsi="Calibri" w:cs="Calibri"/>
-                <w:b w:val="0"/>
-                <w:bCs w:val="0"/>
-                <w:color w:val="000000" w:themeColor="text1"/>
-              </w:rPr>
-              <w:t>.</w:t>
+              <w:t xml:space="preserve"> basado en datos históricos. Esta visualización facilita la detección temprana de caídas en las ventas, permitiendo una toma de decisiones ágil y la implementación inmediata de acciones correctivas.</w:t>
             </w:r>
           </w:p>
         </w:tc>
@@ -6437,6 +6652,7 @@
       <w:pPr>
         <w:pStyle w:val="Ttulo2"/>
         <w:spacing w:line="360" w:lineRule="auto"/>
+        <w:jc w:val="both"/>
         <w:rPr>
           <w:rFonts w:ascii="Calibri" w:hAnsi="Calibri" w:cs="Calibri"/>
           <w:b/>
@@ -6446,7 +6662,7 @@
           <w:szCs w:val="24"/>
         </w:rPr>
       </w:pPr>
-      <w:bookmarkStart w:id="3" w:name="_Toc215678274"/>
+      <w:bookmarkStart w:id="3" w:name="_Toc215751195"/>
       <w:r>
         <w:rPr>
           <w:rFonts w:ascii="Calibri" w:hAnsi="Calibri" w:cs="Calibri"/>
@@ -6456,7 +6672,6 @@
           <w:sz w:val="24"/>
           <w:szCs w:val="24"/>
         </w:rPr>
-        <w:lastRenderedPageBreak/>
         <w:t>3. Gráfico circular (Pie Chart) para mostrar datos temporales</w:t>
       </w:r>
       <w:bookmarkEnd w:id="3"/>
@@ -6490,7 +6705,6 @@
             <w:r>
               <w:rPr>
                 <w:rFonts w:ascii="Calibri" w:hAnsi="Calibri" w:cs="Calibri"/>
-                <w:noProof/>
               </w:rPr>
               <w:drawing>
                 <wp:inline distT="0" distB="0" distL="0" distR="0" wp14:anchorId="20B7AB2D" wp14:editId="180F606B">
@@ -6543,6 +6757,7 @@
           <w:p>
             <w:pPr>
               <w:spacing w:line="360" w:lineRule="auto"/>
+              <w:jc w:val="both"/>
               <w:rPr>
                 <w:rFonts w:ascii="Calibri" w:hAnsi="Calibri" w:cs="Calibri"/>
                 <w:b w:val="0"/>
@@ -6550,87 +6765,30 @@
                 <w:color w:val="000000" w:themeColor="text1"/>
               </w:rPr>
             </w:pPr>
-            <w:r>
-              <w:rPr>
-                <w:rFonts w:ascii="Calibri" w:hAnsi="Calibri" w:cs="Calibri"/>
-                <w:color w:val="000000" w:themeColor="text1"/>
-              </w:rPr>
-              <w:t>Identificación de errores:</w:t>
-            </w:r>
           </w:p>
           <w:p>
             <w:pPr>
               <w:spacing w:line="360" w:lineRule="auto"/>
-              <w:rPr>
-                <w:rFonts w:ascii="Calibri" w:hAnsi="Calibri" w:cs="Calibri"/>
-                <w:b w:val="0"/>
-                <w:bCs w:val="0"/>
+              <w:jc w:val="both"/>
+              <w:rPr>
+                <w:rFonts w:ascii="Calibri" w:hAnsi="Calibri" w:cs="Calibri"/>
+                <w:b w:val="0"/>
+                <w:bCs w:val="0"/>
+                <w:color w:val="000000" w:themeColor="text1"/>
               </w:rPr>
             </w:pPr>
             <w:r>
               <w:rPr>
                 <w:rFonts w:ascii="Calibri" w:hAnsi="Calibri" w:cs="Calibri"/>
-                <w:b w:val="0"/>
-                <w:bCs w:val="0"/>
-              </w:rPr>
-              <w:t xml:space="preserve">Considerando que el objetivo de la actividad es analizar la participación de </w:t>
-            </w:r>
-            <w:r>
-              <w:rPr>
-                <w:rFonts w:ascii="Calibri" w:hAnsi="Calibri" w:cs="Calibri"/>
-              </w:rPr>
-              <w:t>ventas del año 2020,</w:t>
-            </w:r>
-            <w:r>
-              <w:rPr>
-                <w:rFonts w:ascii="Calibri" w:hAnsi="Calibri" w:cs="Calibri"/>
-                <w:b w:val="0"/>
-                <w:bCs w:val="0"/>
-              </w:rPr>
-              <w:t xml:space="preserve"> este conjunto de gráficos resulta ineficaz. La visualización actual genera ambigüedad y aumenta la carga cognitiva al ignorar los principios de </w:t>
-            </w:r>
-            <w:r>
-              <w:rPr>
-                <w:rFonts w:ascii="Calibri" w:hAnsi="Calibri" w:cs="Calibri"/>
-              </w:rPr>
-              <w:t>Proximidad y Similitud</w:t>
-            </w:r>
-            <w:r>
-              <w:rPr>
-                <w:rFonts w:ascii="Calibri" w:hAnsi="Calibri" w:cs="Calibri"/>
-              </w:rPr>
-              <w:t xml:space="preserve">. </w:t>
-            </w:r>
-            <w:r>
-              <w:rPr>
-                <w:rFonts w:ascii="Calibri" w:hAnsi="Calibri" w:cs="Calibri"/>
-              </w:rPr>
-              <w:br/>
-            </w:r>
-            <w:r>
-              <w:rPr>
-                <w:rFonts w:ascii="Calibri" w:hAnsi="Calibri" w:cs="Calibri"/>
-                <w:b w:val="0"/>
-                <w:bCs w:val="0"/>
-              </w:rPr>
-              <w:t xml:space="preserve">Dado que la métrica clave es la participación de ventas de 2020, la presentación actual falla al no diferenciar la importancia de los datos. Al mostrar los tres gráficos con el mismo tamaño y estilo, se pierde la narrativa y se </w:t>
-            </w:r>
-            <w:r>
-              <w:rPr>
-                <w:rFonts w:ascii="Calibri" w:hAnsi="Calibri" w:cs="Calibri"/>
-              </w:rPr>
-              <w:t>confunde al usuario</w:t>
-            </w:r>
-            <w:r>
-              <w:rPr>
-                <w:rFonts w:ascii="Calibri" w:hAnsi="Calibri" w:cs="Calibri"/>
-              </w:rPr>
-              <w:t xml:space="preserve">. </w:t>
+                <w:color w:val="000000" w:themeColor="text1"/>
+              </w:rPr>
+              <w:t>Identificación de errores:</w:t>
             </w:r>
           </w:p>
           <w:p>
             <w:pPr>
               <w:spacing w:line="360" w:lineRule="auto"/>
+              <w:jc w:val="both"/>
               <w:rPr>
                 <w:rFonts w:ascii="Calibri" w:hAnsi="Calibri" w:cs="Calibri"/>
                 <w:b w:val="0"/>
@@ -6643,98 +6801,124 @@
                 <w:b w:val="0"/>
                 <w:bCs w:val="0"/>
               </w:rPr>
-              <w:t>El problema</w:t>
-            </w:r>
-            <w:r>
-              <w:rPr>
-                <w:rFonts w:ascii="Calibri" w:hAnsi="Calibri" w:cs="Calibri"/>
-                <w:b w:val="0"/>
-                <w:bCs w:val="0"/>
-              </w:rPr>
-              <w:t xml:space="preserve"> principal es que el </w:t>
-            </w:r>
-            <w:r>
-              <w:rPr>
-                <w:rFonts w:ascii="Calibri" w:hAnsi="Calibri" w:cs="Calibri"/>
-                <w:b w:val="0"/>
-                <w:bCs w:val="0"/>
-              </w:rPr>
-              <w:t xml:space="preserve">ojo humano le cuesta mucho comparar </w:t>
-            </w:r>
-            <w:r>
-              <w:rPr>
-                <w:rFonts w:ascii="Calibri" w:hAnsi="Calibri" w:cs="Calibri"/>
-              </w:rPr>
-              <w:t>ángulos</w:t>
-            </w:r>
-            <w:r>
-              <w:rPr>
-                <w:rFonts w:ascii="Calibri" w:hAnsi="Calibri" w:cs="Calibri"/>
-                <w:b w:val="0"/>
-                <w:bCs w:val="0"/>
-              </w:rPr>
-              <w:t xml:space="preserve"> de tres </w:t>
-            </w:r>
-            <w:r>
-              <w:rPr>
-                <w:rFonts w:ascii="Calibri" w:hAnsi="Calibri" w:cs="Calibri"/>
-                <w:b w:val="0"/>
-                <w:bCs w:val="0"/>
-              </w:rPr>
-              <w:t xml:space="preserve">gráficos </w:t>
-            </w:r>
-            <w:proofErr w:type="spellStart"/>
-            <w:r>
-              <w:rPr>
-                <w:rFonts w:ascii="Calibri" w:hAnsi="Calibri" w:cs="Calibri"/>
-                <w:b w:val="0"/>
-                <w:bCs w:val="0"/>
-              </w:rPr>
-              <w:t>circulaes</w:t>
-            </w:r>
-            <w:proofErr w:type="spellEnd"/>
-            <w:r>
-              <w:rPr>
-                <w:rFonts w:ascii="Calibri" w:hAnsi="Calibri" w:cs="Calibri"/>
-                <w:b w:val="0"/>
-                <w:bCs w:val="0"/>
-              </w:rPr>
-              <w:t xml:space="preserve"> diferentes para </w:t>
-            </w:r>
-            <w:r>
-              <w:rPr>
-                <w:rFonts w:ascii="Calibri" w:hAnsi="Calibri" w:cs="Calibri"/>
-                <w:b w:val="0"/>
-                <w:bCs w:val="0"/>
-              </w:rPr>
-              <w:t xml:space="preserve">validar que el </w:t>
-            </w:r>
-            <w:r>
-              <w:rPr>
-                <w:rFonts w:ascii="Calibri" w:hAnsi="Calibri" w:cs="Calibri"/>
-              </w:rPr>
-              <w:t>Producto A</w:t>
-            </w:r>
-            <w:r>
-              <w:rPr>
-                <w:rFonts w:ascii="Calibri" w:hAnsi="Calibri" w:cs="Calibri"/>
-                <w:b w:val="0"/>
-                <w:bCs w:val="0"/>
-              </w:rPr>
-              <w:t xml:space="preserve"> creció o bajó del 2018 al 2020</w:t>
-            </w:r>
-            <w:r>
-              <w:rPr>
-                <w:rFonts w:ascii="Calibri" w:hAnsi="Calibri" w:cs="Calibri"/>
-                <w:b w:val="0"/>
-                <w:bCs w:val="0"/>
-              </w:rPr>
-              <w:t xml:space="preserve">. </w:t>
+              <w:t xml:space="preserve">Considerando que el objetivo de la actividad es analizar la participación de </w:t>
+            </w:r>
+            <w:r>
+              <w:rPr>
+                <w:rFonts w:ascii="Calibri" w:hAnsi="Calibri" w:cs="Calibri"/>
+              </w:rPr>
+              <w:t>ventas del año 2020,</w:t>
+            </w:r>
+            <w:r>
+              <w:rPr>
+                <w:rFonts w:ascii="Calibri" w:hAnsi="Calibri" w:cs="Calibri"/>
+                <w:b w:val="0"/>
+                <w:bCs w:val="0"/>
+              </w:rPr>
+              <w:t xml:space="preserve"> este conjunto de gráficos resulta ineficaz. La visualización actual genera ambigüedad y aumenta la carga cognitiva al ignorar los principios de </w:t>
+            </w:r>
+            <w:r>
+              <w:rPr>
+                <w:rFonts w:ascii="Calibri" w:hAnsi="Calibri" w:cs="Calibri"/>
+              </w:rPr>
+              <w:t xml:space="preserve">Proximidad y Similitud. </w:t>
+            </w:r>
+            <w:r>
+              <w:rPr>
+                <w:rFonts w:ascii="Calibri" w:hAnsi="Calibri" w:cs="Calibri"/>
+              </w:rPr>
+              <w:br/>
+            </w:r>
+            <w:r>
+              <w:rPr>
+                <w:rFonts w:ascii="Calibri" w:hAnsi="Calibri" w:cs="Calibri"/>
+                <w:b w:val="0"/>
+                <w:bCs w:val="0"/>
+              </w:rPr>
+              <w:t xml:space="preserve">Dado que la métrica clave es la participación de ventas de 2020, la presentación actual falla al no diferenciar la importancia de los datos. Al mostrar los tres gráficos con el mismo tamaño y estilo, se pierde la narrativa y se </w:t>
+            </w:r>
+            <w:r>
+              <w:rPr>
+                <w:rFonts w:ascii="Calibri" w:hAnsi="Calibri" w:cs="Calibri"/>
+              </w:rPr>
+              <w:t xml:space="preserve">confunde al usuario. </w:t>
             </w:r>
           </w:p>
           <w:p>
             <w:pPr>
               <w:spacing w:line="360" w:lineRule="auto"/>
+              <w:jc w:val="both"/>
+              <w:rPr>
+                <w:rFonts w:ascii="Calibri" w:hAnsi="Calibri" w:cs="Calibri"/>
+                <w:b w:val="0"/>
+                <w:bCs w:val="0"/>
+              </w:rPr>
+            </w:pPr>
+            <w:r>
+              <w:rPr>
+                <w:rFonts w:ascii="Calibri" w:hAnsi="Calibri" w:cs="Calibri"/>
+                <w:b w:val="0"/>
+                <w:bCs w:val="0"/>
+              </w:rPr>
+              <w:t xml:space="preserve">El problema principal es que el ojo humano le cuesta mucho comparar </w:t>
+            </w:r>
+            <w:r>
+              <w:rPr>
+                <w:rFonts w:ascii="Calibri" w:hAnsi="Calibri" w:cs="Calibri"/>
+              </w:rPr>
+              <w:t>ángulos</w:t>
+            </w:r>
+            <w:r>
+              <w:rPr>
+                <w:rFonts w:ascii="Calibri" w:hAnsi="Calibri" w:cs="Calibri"/>
+                <w:b w:val="0"/>
+                <w:bCs w:val="0"/>
+              </w:rPr>
+              <w:t xml:space="preserve"> de tres </w:t>
+            </w:r>
+            <w:r>
+              <w:rPr>
+                <w:rFonts w:ascii="Calibri" w:hAnsi="Calibri" w:cs="Calibri"/>
+                <w:b w:val="0"/>
+                <w:bCs w:val="0"/>
+              </w:rPr>
+              <w:t xml:space="preserve">gráficos </w:t>
+            </w:r>
+            <w:r>
+              <w:rPr>
+                <w:rFonts w:ascii="Calibri" w:hAnsi="Calibri" w:cs="Calibri"/>
+                <w:b w:val="0"/>
+                <w:bCs w:val="0"/>
+              </w:rPr>
+              <w:t>circulares</w:t>
+            </w:r>
+            <w:r>
+              <w:rPr>
+                <w:rFonts w:ascii="Calibri" w:hAnsi="Calibri" w:cs="Calibri"/>
+                <w:b w:val="0"/>
+                <w:bCs w:val="0"/>
+              </w:rPr>
+              <w:t xml:space="preserve"> diferentes para validar que el </w:t>
+            </w:r>
+            <w:r>
+              <w:rPr>
+                <w:rFonts w:ascii="Calibri" w:hAnsi="Calibri" w:cs="Calibri"/>
+              </w:rPr>
+              <w:t>Producto A</w:t>
+            </w:r>
+            <w:r>
+              <w:rPr>
+                <w:rFonts w:ascii="Calibri" w:hAnsi="Calibri" w:cs="Calibri"/>
+                <w:b w:val="0"/>
+                <w:bCs w:val="0"/>
+              </w:rPr>
+              <w:t xml:space="preserve"> creció o bajó del 2018 al 2020. </w:t>
+            </w:r>
+          </w:p>
+          <w:p>
+            <w:pPr>
+              <w:spacing w:line="360" w:lineRule="auto"/>
+              <w:jc w:val="both"/>
               <w:rPr>
                 <w:rFonts w:ascii="Calibri" w:hAnsi="Calibri" w:cs="Calibri"/>
               </w:rPr>
@@ -6751,12 +6935,22 @@
           <w:p>
             <w:pPr>
               <w:spacing w:line="360" w:lineRule="auto"/>
+              <w:jc w:val="both"/>
               <w:rPr>
                 <w:rFonts w:ascii="Calibri" w:hAnsi="Calibri" w:cs="Calibri"/>
                 <w:b w:val="0"/>
                 <w:bCs w:val="0"/>
               </w:rPr>
             </w:pPr>
+          </w:p>
+          <w:p>
+            <w:pPr>
+              <w:spacing w:line="360" w:lineRule="auto"/>
+              <w:jc w:val="both"/>
+              <w:rPr>
+                <w:rFonts w:ascii="Calibri" w:hAnsi="Calibri" w:cs="Calibri"/>
+              </w:rPr>
+            </w:pPr>
             <w:r>
               <w:rPr>
                 <w:rFonts w:ascii="Calibri" w:hAnsi="Calibri" w:cs="Calibri"/>
@@ -6777,6 +6971,17 @@
               </w:rPr>
               <w:t>Para corregir esto, es necesario establecer una jerarquía visual clara:</w:t>
             </w:r>
+          </w:p>
+          <w:p>
+            <w:pPr>
+              <w:spacing w:line="360" w:lineRule="auto"/>
+              <w:jc w:val="both"/>
+              <w:rPr>
+                <w:rFonts w:ascii="Calibri" w:hAnsi="Calibri" w:cs="Calibri"/>
+                <w:b w:val="0"/>
+                <w:bCs w:val="0"/>
+              </w:rPr>
+            </w:pPr>
           </w:p>
           <w:p>
             <w:pPr>
@@ -6786,6 +6991,7 @@
                 <w:numId w:val="8"/>
               </w:numPr>
               <w:spacing w:line="360" w:lineRule="auto"/>
+              <w:jc w:val="both"/>
               <w:rPr>
                 <w:rFonts w:ascii="Calibri" w:hAnsi="Calibri" w:cs="Calibri"/>
               </w:rPr>
@@ -6802,15 +7008,7 @@
                 <w:b w:val="0"/>
                 <w:bCs w:val="0"/>
               </w:rPr>
-              <w:t>El gráfico de 2020 debería destacarse (por ejemplo, aumentando su escala o tamaño) respecto a los demás</w:t>
-            </w:r>
-            <w:r>
-              <w:rPr>
-                <w:rFonts w:ascii="Calibri" w:hAnsi="Calibri" w:cs="Calibri"/>
-                <w:b w:val="0"/>
-                <w:bCs w:val="0"/>
-              </w:rPr>
-              <w:t xml:space="preserve">. </w:t>
+              <w:t xml:space="preserve">El gráfico de 2020 debería destacarse (por ejemplo, aumentando su escala o tamaño) respecto a los demás. </w:t>
             </w:r>
           </w:p>
           <w:p>
@@ -6821,6 +7019,7 @@
                 <w:numId w:val="8"/>
               </w:numPr>
               <w:spacing w:line="360" w:lineRule="auto"/>
+              <w:jc w:val="both"/>
               <w:rPr>
                 <w:rFonts w:ascii="Calibri" w:hAnsi="Calibri" w:cs="Calibri"/>
                 <w:b w:val="0"/>
@@ -6850,15 +7049,7 @@
                 <w:b w:val="0"/>
                 <w:bCs w:val="0"/>
               </w:rPr>
-              <w:t>) para indicar que funcionan como contexto histórico comparativo y no como el foco central del análisis</w:t>
-            </w:r>
-            <w:r>
-              <w:rPr>
-                <w:rFonts w:ascii="Calibri" w:hAnsi="Calibri" w:cs="Calibri"/>
-                <w:b w:val="0"/>
-                <w:bCs w:val="0"/>
-              </w:rPr>
-              <w:t xml:space="preserve">. </w:t>
+              <w:t xml:space="preserve">) para indicar que funcionan como contexto histórico comparativo y no como el foco central del análisis. </w:t>
             </w:r>
           </w:p>
         </w:tc>
@@ -6875,19 +7066,13 @@
           <w:p>
             <w:pPr>
               <w:spacing w:line="360" w:lineRule="auto"/>
+              <w:jc w:val="both"/>
               <w:rPr>
                 <w:rFonts w:ascii="Calibri" w:hAnsi="Calibri" w:cs="Calibri"/>
                 <w:b w:val="0"/>
                 <w:bCs w:val="0"/>
               </w:rPr>
             </w:pPr>
-            <w:r>
-              <w:rPr>
-                <w:rFonts w:ascii="Calibri" w:hAnsi="Calibri" w:cs="Calibri"/>
-              </w:rPr>
-              <w:lastRenderedPageBreak/>
-              <w:t>Ámbito:</w:t>
-            </w:r>
           </w:p>
           <w:p>
             <w:pPr>
@@ -6895,11 +7080,25 @@
               <w:jc w:val="both"/>
               <w:rPr>
                 <w:rFonts w:ascii="Calibri" w:hAnsi="Calibri" w:cs="Calibri"/>
+                <w:b w:val="0"/>
+                <w:bCs w:val="0"/>
               </w:rPr>
             </w:pPr>
             <w:r>
               <w:rPr>
                 <w:rFonts w:ascii="Calibri" w:hAnsi="Calibri" w:cs="Calibri"/>
+              </w:rPr>
+              <w:t>Ámbito:</w:t>
+            </w:r>
+            <w:r>
+              <w:rPr>
+                <w:rFonts w:ascii="Calibri" w:hAnsi="Calibri" w:cs="Calibri"/>
+              </w:rPr>
+              <w:t xml:space="preserve"> </w:t>
+            </w:r>
+            <w:r>
+              <w:rPr>
+                <w:rFonts w:ascii="Calibri" w:hAnsi="Calibri" w:cs="Calibri"/>
                 <w:b w:val="0"/>
                 <w:bCs w:val="0"/>
                 <w:color w:val="000000" w:themeColor="text1"/>
@@ -6911,23 +7110,7 @@
                 <w:rFonts w:ascii="Calibri" w:hAnsi="Calibri" w:cs="Calibri"/>
                 <w:color w:val="000000" w:themeColor="text1"/>
               </w:rPr>
-              <w:t>E-</w:t>
-            </w:r>
-            <w:proofErr w:type="spellStart"/>
-            <w:r>
-              <w:rPr>
-                <w:rFonts w:ascii="Calibri" w:hAnsi="Calibri" w:cs="Calibri"/>
-                <w:color w:val="000000" w:themeColor="text1"/>
-              </w:rPr>
-              <w:t>commerce</w:t>
-            </w:r>
-            <w:proofErr w:type="spellEnd"/>
-            <w:r>
-              <w:rPr>
-                <w:rFonts w:ascii="Calibri" w:hAnsi="Calibri" w:cs="Calibri"/>
-                <w:color w:val="000000" w:themeColor="text1"/>
-              </w:rPr>
-              <w:t xml:space="preserve"> o Marketing de Producto</w:t>
+              <w:t>E-commerce o Marketing de Producto</w:t>
             </w:r>
             <w:r>
               <w:rPr>
@@ -7000,43 +7183,7 @@
                 <w:bCs w:val="0"/>
                 <w:color w:val="000000" w:themeColor="text1"/>
               </w:rPr>
-              <w:t xml:space="preserve">, aprovechando la fortaleza natural de los </w:t>
-            </w:r>
-            <w:r>
-              <w:rPr>
-                <w:rFonts w:ascii="Calibri" w:hAnsi="Calibri" w:cs="Calibri"/>
-                <w:b w:val="0"/>
-                <w:bCs w:val="0"/>
-                <w:color w:val="000000" w:themeColor="text1"/>
-              </w:rPr>
-              <w:t xml:space="preserve">gráficos </w:t>
-            </w:r>
-            <w:r>
-              <w:rPr>
-                <w:rFonts w:ascii="Calibri" w:hAnsi="Calibri" w:cs="Calibri"/>
-                <w:b w:val="0"/>
-                <w:bCs w:val="0"/>
-                <w:color w:val="000000" w:themeColor="text1"/>
-              </w:rPr>
-              <w:t>circulares para representar partes de un todo</w:t>
-            </w:r>
-            <w:r>
-              <w:rPr>
-                <w:rFonts w:ascii="Calibri" w:hAnsi="Calibri" w:cs="Calibri"/>
-                <w:b w:val="0"/>
-                <w:bCs w:val="0"/>
-                <w:color w:val="000000" w:themeColor="text1"/>
-              </w:rPr>
-              <w:t xml:space="preserve">, </w:t>
-            </w:r>
-            <w:r>
-              <w:rPr>
-                <w:rFonts w:ascii="Calibri" w:hAnsi="Calibri" w:cs="Calibri"/>
-                <w:b w:val="0"/>
-                <w:bCs w:val="0"/>
-                <w:color w:val="000000" w:themeColor="text1"/>
-              </w:rPr>
-              <w:t>ya que estas son las funciones principales de l</w:t>
+              <w:t>, aprovechando la fortaleza natural de los gráficos circulares para representar partes de un todo, ya que estas son las funciones principales de l</w:t>
             </w:r>
             <w:r>
               <w:rPr>
@@ -7072,16 +7219,7 @@
                 <w:bCs w:val="0"/>
                 <w:color w:val="000000" w:themeColor="text1"/>
               </w:rPr>
-              <w:t>s circulares</w:t>
-            </w:r>
-            <w:r>
-              <w:rPr>
-                <w:rFonts w:ascii="Calibri" w:hAnsi="Calibri" w:cs="Calibri"/>
-                <w:b w:val="0"/>
-                <w:bCs w:val="0"/>
-                <w:color w:val="000000" w:themeColor="text1"/>
-              </w:rPr>
-              <w:t xml:space="preserve">. </w:t>
+              <w:t xml:space="preserve">s circulares. </w:t>
             </w:r>
           </w:p>
         </w:tc>
@@ -7091,6 +7229,7 @@
       <w:pPr>
         <w:pStyle w:val="Ttulo2"/>
         <w:spacing w:line="360" w:lineRule="auto"/>
+        <w:jc w:val="both"/>
         <w:rPr>
           <w:rFonts w:ascii="Calibri" w:hAnsi="Calibri" w:cs="Calibri"/>
           <w:b/>
@@ -7100,7 +7239,22 @@
           <w:szCs w:val="24"/>
         </w:rPr>
       </w:pPr>
-      <w:bookmarkStart w:id="4" w:name="_Toc215678275"/>
+    </w:p>
+    <w:p>
+      <w:pPr>
+        <w:pStyle w:val="Ttulo2"/>
+        <w:spacing w:line="360" w:lineRule="auto"/>
+        <w:jc w:val="both"/>
+        <w:rPr>
+          <w:rFonts w:ascii="Calibri" w:hAnsi="Calibri" w:cs="Calibri"/>
+          <w:b/>
+          <w:bCs/>
+          <w:color w:val="000000" w:themeColor="text1"/>
+          <w:sz w:val="24"/>
+          <w:szCs w:val="24"/>
+        </w:rPr>
+      </w:pPr>
+      <w:bookmarkStart w:id="4" w:name="_Toc215751196"/>
       <w:r>
         <w:rPr>
           <w:rFonts w:ascii="Calibri" w:hAnsi="Calibri" w:cs="Calibri"/>
@@ -7143,13 +7297,12 @@
             <w:r>
               <w:rPr>
                 <w:rFonts w:ascii="Calibri" w:hAnsi="Calibri" w:cs="Calibri"/>
-                <w:noProof/>
                 <w:color w:val="000000" w:themeColor="text1"/>
               </w:rPr>
               <w:drawing>
-                <wp:inline distT="0" distB="0" distL="0" distR="0" wp14:anchorId="69EF3874" wp14:editId="482AC5E6">
-                  <wp:extent cx="3279820" cy="2009214"/>
-                  <wp:effectExtent l="0" t="0" r="0" b="0"/>
+                <wp:inline distT="0" distB="0" distL="0" distR="0" wp14:anchorId="69EF3874" wp14:editId="53235E07">
+                  <wp:extent cx="2820691" cy="1727952"/>
+                  <wp:effectExtent l="0" t="0" r="0" b="5715"/>
                   <wp:docPr id="403983566" name="Imagen 1"/>
                   <wp:cNvGraphicFramePr>
                     <a:graphicFrameLocks xmlns:a="http://schemas.openxmlformats.org/drawingml/2006/main" noChangeAspect="1"/>
@@ -7170,7 +7323,7 @@
                         <pic:spPr>
                           <a:xfrm>
                             <a:off x="0" y="0"/>
-                            <a:ext cx="3324466" cy="2036564"/>
+                            <a:ext cx="2861618" cy="1753024"/>
                           </a:xfrm>
                           <a:prstGeom prst="rect">
                             <a:avLst/>
@@ -7197,6 +7350,7 @@
           <w:p>
             <w:pPr>
               <w:spacing w:line="360" w:lineRule="auto"/>
+              <w:jc w:val="both"/>
               <w:rPr>
                 <w:rFonts w:ascii="Calibri" w:hAnsi="Calibri" w:cs="Calibri"/>
                 <w:b w:val="0"/>
@@ -7218,43 +7372,8 @@
               <w:jc w:val="both"/>
               <w:rPr>
                 <w:rFonts w:ascii="Calibri" w:hAnsi="Calibri" w:cs="Calibri"/>
-              </w:rPr>
-            </w:pPr>
-            <w:r>
-              <w:rPr>
-                <w:rFonts w:ascii="Calibri" w:hAnsi="Calibri" w:cs="Calibri"/>
-              </w:rPr>
-              <w:t>Ineficiencia en el uso del espacio</w:t>
-            </w:r>
-            <w:r>
-              <w:rPr>
-                <w:rFonts w:ascii="Calibri" w:hAnsi="Calibri" w:cs="Calibri"/>
-              </w:rPr>
-              <w:t xml:space="preserve">: </w:t>
-            </w:r>
-            <w:r>
-              <w:rPr>
-                <w:rFonts w:ascii="Calibri" w:hAnsi="Calibri" w:cs="Calibri"/>
-                <w:b w:val="0"/>
-                <w:bCs w:val="0"/>
-              </w:rPr>
-              <w:t>Debido al problema de escalado, aproximadamente el 80% del área del gráfico es espacio en blanco vacío. Esto rompe el principio de eficiencia visual: el gráfico ocupa mucho espacio para mostrar muy poca información legible</w:t>
-            </w:r>
-            <w:r>
-              <w:rPr>
-                <w:rFonts w:ascii="Calibri" w:hAnsi="Calibri" w:cs="Calibri"/>
-                <w:b w:val="0"/>
-                <w:bCs w:val="0"/>
-              </w:rPr>
-              <w:t xml:space="preserve">. </w:t>
-            </w:r>
-          </w:p>
-          <w:p>
-            <w:pPr>
-              <w:spacing w:line="360" w:lineRule="auto"/>
-              <w:jc w:val="both"/>
-              <w:rPr>
-                <w:rFonts w:ascii="Calibri" w:hAnsi="Calibri" w:cs="Calibri"/>
+                <w:b w:val="0"/>
+                <w:bCs w:val="0"/>
               </w:rPr>
             </w:pPr>
           </w:p>
@@ -7264,64 +7383,90 @@
               <w:jc w:val="both"/>
               <w:rPr>
                 <w:rFonts w:ascii="Calibri" w:hAnsi="Calibri" w:cs="Calibri"/>
-                <w:b w:val="0"/>
-                <w:bCs w:val="0"/>
               </w:rPr>
             </w:pPr>
             <w:r>
               <w:rPr>
                 <w:rFonts w:ascii="Calibri" w:hAnsi="Calibri" w:cs="Calibri"/>
               </w:rPr>
-              <w:t>Falla en la elección de la escala del eje</w:t>
-            </w:r>
-            <w:r>
-              <w:rPr>
-                <w:rFonts w:ascii="Calibri" w:hAnsi="Calibri" w:cs="Calibri"/>
-                <w:b w:val="0"/>
-                <w:bCs w:val="0"/>
-              </w:rPr>
-              <w:t xml:space="preserve">: Se está utilizando una escala lineal (1, 2, 3...) para datos que tienen un crecimiento exponencial. Esto impide ver la relación real entre </w:t>
-            </w:r>
-            <w:r>
-              <w:rPr>
-                <w:rFonts w:ascii="Calibri" w:hAnsi="Calibri" w:cs="Calibri"/>
-              </w:rPr>
-              <w:t>Gasto en Publicidad</w:t>
-            </w:r>
-            <w:r>
-              <w:rPr>
-                <w:rFonts w:ascii="Calibri" w:hAnsi="Calibri" w:cs="Calibri"/>
-                <w:b w:val="0"/>
-                <w:bCs w:val="0"/>
-              </w:rPr>
-              <w:t xml:space="preserve"> y </w:t>
-            </w:r>
-            <w:r>
-              <w:rPr>
-                <w:rFonts w:ascii="Calibri" w:hAnsi="Calibri" w:cs="Calibri"/>
-              </w:rPr>
-              <w:t>Ventas</w:t>
-            </w:r>
-            <w:r>
-              <w:rPr>
-                <w:rFonts w:ascii="Calibri" w:hAnsi="Calibri" w:cs="Calibri"/>
-                <w:b w:val="0"/>
-                <w:bCs w:val="0"/>
-              </w:rPr>
-              <w:t xml:space="preserve"> en los niveles bajos, ya que visualmente parecen estar estancados o amontonados, perdiendo granularidad y detalle</w:t>
-            </w:r>
-            <w:r>
-              <w:rPr>
-                <w:rFonts w:ascii="Calibri" w:hAnsi="Calibri" w:cs="Calibri"/>
-                <w:b w:val="0"/>
-                <w:bCs w:val="0"/>
-              </w:rPr>
-              <w:t xml:space="preserve">. </w:t>
+              <w:lastRenderedPageBreak/>
+              <w:t xml:space="preserve">Ineficiencia en el uso del espacio: </w:t>
+            </w:r>
+            <w:r>
+              <w:rPr>
+                <w:rFonts w:ascii="Calibri" w:hAnsi="Calibri" w:cs="Calibri"/>
+                <w:b w:val="0"/>
+                <w:bCs w:val="0"/>
+              </w:rPr>
+              <w:t xml:space="preserve">Debido al problema de escalado, aproximadamente el 80% del área del gráfico es espacio en blanco vacío. Esto rompe el principio de eficiencia visual: el gráfico ocupa mucho espacio para mostrar muy poca información legible. </w:t>
             </w:r>
           </w:p>
           <w:p>
             <w:pPr>
               <w:spacing w:line="360" w:lineRule="auto"/>
+              <w:jc w:val="both"/>
+              <w:rPr>
+                <w:rFonts w:ascii="Calibri" w:hAnsi="Calibri" w:cs="Calibri"/>
+              </w:rPr>
+            </w:pPr>
+          </w:p>
+          <w:p>
+            <w:pPr>
+              <w:spacing w:line="360" w:lineRule="auto"/>
+              <w:jc w:val="both"/>
+              <w:rPr>
+                <w:rFonts w:ascii="Calibri" w:hAnsi="Calibri" w:cs="Calibri"/>
+                <w:b w:val="0"/>
+                <w:bCs w:val="0"/>
+              </w:rPr>
+            </w:pPr>
+            <w:r>
+              <w:rPr>
+                <w:rFonts w:ascii="Calibri" w:hAnsi="Calibri" w:cs="Calibri"/>
+              </w:rPr>
+              <w:t>Falla en la elección de la escala del eje</w:t>
+            </w:r>
+            <w:r>
+              <w:rPr>
+                <w:rFonts w:ascii="Calibri" w:hAnsi="Calibri" w:cs="Calibri"/>
+                <w:b w:val="0"/>
+                <w:bCs w:val="0"/>
+              </w:rPr>
+              <w:t xml:space="preserve">: Se está utilizando una escala lineal (1, 2, 3...) para datos que tienen un crecimiento exponencial. Esto impide ver la relación real entre </w:t>
+            </w:r>
+            <w:r>
+              <w:rPr>
+                <w:rFonts w:ascii="Calibri" w:hAnsi="Calibri" w:cs="Calibri"/>
+              </w:rPr>
+              <w:t>Gasto en Publicidad</w:t>
+            </w:r>
+            <w:r>
+              <w:rPr>
+                <w:rFonts w:ascii="Calibri" w:hAnsi="Calibri" w:cs="Calibri"/>
+                <w:b w:val="0"/>
+                <w:bCs w:val="0"/>
+              </w:rPr>
+              <w:t xml:space="preserve"> y </w:t>
+            </w:r>
+            <w:r>
+              <w:rPr>
+                <w:rFonts w:ascii="Calibri" w:hAnsi="Calibri" w:cs="Calibri"/>
+              </w:rPr>
+              <w:t>Ventas</w:t>
+            </w:r>
+            <w:r>
+              <w:rPr>
+                <w:rFonts w:ascii="Calibri" w:hAnsi="Calibri" w:cs="Calibri"/>
+                <w:b w:val="0"/>
+                <w:bCs w:val="0"/>
+              </w:rPr>
+              <w:t xml:space="preserve"> en los niveles bajos, ya que visualmente parecen estar estancados o amontonados, perdiendo granularidad y detalle. </w:t>
+            </w:r>
+          </w:p>
+          <w:p>
+            <w:pPr>
+              <w:spacing w:line="360" w:lineRule="auto"/>
+              <w:jc w:val="both"/>
               <w:rPr>
                 <w:rFonts w:ascii="Calibri" w:hAnsi="Calibri" w:cs="Calibri"/>
               </w:rPr>
@@ -7341,6 +7486,17 @@
               <w:jc w:val="both"/>
               <w:rPr>
                 <w:rFonts w:ascii="Calibri" w:hAnsi="Calibri" w:cs="Calibri"/>
+                <w:b w:val="0"/>
+                <w:bCs w:val="0"/>
+              </w:rPr>
+            </w:pPr>
+          </w:p>
+          <w:p>
+            <w:pPr>
+              <w:spacing w:line="360" w:lineRule="auto"/>
+              <w:jc w:val="both"/>
+              <w:rPr>
+                <w:rFonts w:ascii="Calibri" w:hAnsi="Calibri" w:cs="Calibri"/>
               </w:rPr>
             </w:pPr>
             <w:r>
@@ -7403,35 +7559,13 @@
                 <w:b w:val="0"/>
                 <w:bCs w:val="0"/>
               </w:rPr>
-              <w:t>,</w:t>
-            </w:r>
-            <w:r>
-              <w:rPr>
-                <w:rFonts w:ascii="Calibri" w:hAnsi="Calibri" w:cs="Calibri"/>
-                <w:b w:val="0"/>
-                <w:bCs w:val="0"/>
-              </w:rPr>
-              <w:t xml:space="preserve"> el</w:t>
-            </w:r>
-            <w:r>
-              <w:rPr>
-                <w:rFonts w:ascii="Calibri" w:hAnsi="Calibri" w:cs="Calibri"/>
-                <w:b w:val="0"/>
-                <w:bCs w:val="0"/>
-              </w:rPr>
-              <w:t xml:space="preserve"> </w:t>
-            </w:r>
-            <w:r>
-              <w:rPr>
-                <w:rFonts w:ascii="Calibri" w:hAnsi="Calibri" w:cs="Calibri"/>
-              </w:rPr>
-              <w:t>eje</w:t>
-            </w:r>
-            <w:r>
-              <w:rPr>
-                <w:rFonts w:ascii="Calibri" w:hAnsi="Calibri" w:cs="Calibri"/>
-              </w:rPr>
-              <w:t xml:space="preserve"> X</w:t>
+              <w:t xml:space="preserve">, el </w:t>
+            </w:r>
+            <w:r>
+              <w:rPr>
+                <w:rFonts w:ascii="Calibri" w:hAnsi="Calibri" w:cs="Calibri"/>
+              </w:rPr>
+              <w:t>eje X</w:t>
             </w:r>
             <w:r>
               <w:rPr>
@@ -7453,16 +7587,7 @@
                 <w:b w:val="0"/>
                 <w:bCs w:val="0"/>
               </w:rPr>
-              <w:t xml:space="preserve"> visualmente los valores </w:t>
-            </w:r>
-            <w:r>
-              <w:rPr>
-                <w:rFonts w:ascii="Calibri" w:hAnsi="Calibri" w:cs="Calibri"/>
-                <w:b w:val="0"/>
-                <w:bCs w:val="0"/>
-              </w:rPr>
-              <w:lastRenderedPageBreak/>
-              <w:t xml:space="preserve">extremos y </w:t>
+              <w:t xml:space="preserve"> visualmente los valores extremos y </w:t>
             </w:r>
             <w:r>
               <w:rPr>
@@ -7592,7 +7717,6 @@
               </w:rPr>
               <w:t xml:space="preserve">Es crucial agregar anotaciones o </w:t>
             </w:r>
-            <w:proofErr w:type="spellStart"/>
             <w:r>
               <w:rPr>
                 <w:rFonts w:ascii="Calibri" w:hAnsi="Calibri" w:cs="Calibri"/>
@@ -7603,7 +7727,6 @@
               </w:rPr>
               <w:t>tooltips</w:t>
             </w:r>
-            <w:proofErr w:type="spellEnd"/>
             <w:r>
               <w:rPr>
                 <w:rFonts w:ascii="Calibri" w:hAnsi="Calibri" w:cs="Calibri"/>
@@ -7638,6 +7761,7 @@
           <w:p>
             <w:pPr>
               <w:spacing w:line="360" w:lineRule="auto"/>
+              <w:jc w:val="both"/>
               <w:rPr>
                 <w:rFonts w:ascii="Calibri" w:hAnsi="Calibri" w:cs="Calibri"/>
               </w:rPr>
@@ -7657,102 +7781,96 @@
           <w:p>
             <w:pPr>
               <w:spacing w:line="360" w:lineRule="auto"/>
-              <w:rPr>
-                <w:rFonts w:ascii="Calibri" w:hAnsi="Calibri" w:cs="Calibri"/>
+              <w:jc w:val="both"/>
+              <w:rPr>
+                <w:rFonts w:ascii="Calibri" w:hAnsi="Calibri" w:cs="Calibri"/>
+                <w:b w:val="0"/>
+                <w:bCs w:val="0"/>
               </w:rPr>
             </w:pPr>
-            <w:r>
-              <w:rPr>
-                <w:rFonts w:ascii="Calibri" w:hAnsi="Calibri" w:cs="Calibri"/>
+          </w:p>
+          <w:p>
+            <w:pPr>
+              <w:spacing w:line="360" w:lineRule="auto"/>
+              <w:jc w:val="both"/>
+              <w:rPr>
+                <w:rFonts w:ascii="Calibri" w:hAnsi="Calibri" w:cs="Calibri"/>
+              </w:rPr>
+            </w:pPr>
+            <w:r>
+              <w:rPr>
+                <w:rFonts w:ascii="Calibri" w:hAnsi="Calibri" w:cs="Calibri"/>
+              </w:rPr>
+              <w:t>Ámbito</w:t>
+            </w:r>
+            <w:r>
+              <w:rPr>
+                <w:rFonts w:ascii="Calibri" w:hAnsi="Calibri" w:cs="Calibri"/>
+                <w:b w:val="0"/>
+                <w:bCs w:val="0"/>
+              </w:rPr>
+              <w:t>:</w:t>
+            </w:r>
+            <w:r>
+              <w:rPr>
+                <w:rFonts w:ascii="Calibri" w:hAnsi="Calibri" w:cs="Calibri"/>
+                <w:b w:val="0"/>
+                <w:bCs w:val="0"/>
+              </w:rPr>
+              <w:t xml:space="preserve"> Este gráfico se sitúa en el ámbito de </w:t>
+            </w:r>
+            <w:r>
+              <w:rPr>
+                <w:rFonts w:ascii="Calibri" w:hAnsi="Calibri" w:cs="Calibri"/>
+              </w:rPr>
+              <w:t>Departamento de Mercadeo en el área ROI de Marketing</w:t>
+            </w:r>
+            <w:r>
+              <w:rPr>
+                <w:rFonts w:ascii="Calibri" w:hAnsi="Calibri" w:cs="Calibri"/>
+                <w:b w:val="0"/>
+                <w:bCs w:val="0"/>
+              </w:rPr>
+              <w:t xml:space="preserve">, específicamente en el análisis de correlación entre </w:t>
+            </w:r>
+            <w:r>
+              <w:rPr>
+                <w:rFonts w:ascii="Calibri" w:hAnsi="Calibri" w:cs="Calibri"/>
+              </w:rPr>
+              <w:t>inversión y retorno</w:t>
+            </w:r>
+            <w:r>
+              <w:rPr>
+                <w:rFonts w:ascii="Calibri" w:hAnsi="Calibri" w:cs="Calibri"/>
+                <w:b w:val="0"/>
+                <w:bCs w:val="0"/>
+              </w:rPr>
+              <w:t>. Se ha elegido un diagrama de dispersión</w:t>
+            </w:r>
+            <w:r>
+              <w:rPr>
+                <w:rFonts w:ascii="Calibri" w:hAnsi="Calibri" w:cs="Calibri"/>
+                <w:b w:val="0"/>
+                <w:bCs w:val="0"/>
+              </w:rPr>
+              <w:t xml:space="preserve">, </w:t>
+            </w:r>
+            <w:r>
+              <w:rPr>
+                <w:rFonts w:ascii="Calibri" w:hAnsi="Calibri" w:cs="Calibri"/>
+                <w:b w:val="0"/>
+                <w:bCs w:val="0"/>
+              </w:rPr>
+              <w:t xml:space="preserve">porque es la herramienta estadística idónea para visualizar la relación entre </w:t>
+            </w:r>
+            <w:r>
+              <w:rPr>
+                <w:rFonts w:ascii="Calibri" w:hAnsi="Calibri" w:cs="Calibri"/>
+                <w:b w:val="0"/>
+                <w:bCs w:val="0"/>
               </w:rPr>
               <w:lastRenderedPageBreak/>
-              <w:t>Ámbito</w:t>
-            </w:r>
-            <w:r>
-              <w:rPr>
-                <w:rFonts w:ascii="Calibri" w:hAnsi="Calibri" w:cs="Calibri"/>
-                <w:b w:val="0"/>
-                <w:bCs w:val="0"/>
-              </w:rPr>
-              <w:t>:</w:t>
-            </w:r>
-            <w:r>
-              <w:rPr>
-                <w:rFonts w:ascii="Calibri" w:hAnsi="Calibri" w:cs="Calibri"/>
-                <w:b w:val="0"/>
-                <w:bCs w:val="0"/>
-              </w:rPr>
-              <w:t xml:space="preserve"> </w:t>
-            </w:r>
-            <w:r>
-              <w:rPr>
-                <w:rFonts w:ascii="Calibri" w:hAnsi="Calibri" w:cs="Calibri"/>
-                <w:b w:val="0"/>
-                <w:bCs w:val="0"/>
-              </w:rPr>
-              <w:t xml:space="preserve">Este gráfico se sitúa en el ámbito de </w:t>
-            </w:r>
-            <w:r>
-              <w:rPr>
-                <w:rFonts w:ascii="Calibri" w:hAnsi="Calibri" w:cs="Calibri"/>
-              </w:rPr>
-              <w:t xml:space="preserve">Departamento de Mercadeo en el </w:t>
-            </w:r>
-            <w:r>
-              <w:rPr>
-                <w:rFonts w:ascii="Calibri" w:hAnsi="Calibri" w:cs="Calibri"/>
-              </w:rPr>
-              <w:t>á</w:t>
-            </w:r>
-            <w:r>
-              <w:rPr>
-                <w:rFonts w:ascii="Calibri" w:hAnsi="Calibri" w:cs="Calibri"/>
-              </w:rPr>
-              <w:t xml:space="preserve">rea </w:t>
-            </w:r>
-            <w:r>
-              <w:rPr>
-                <w:rFonts w:ascii="Calibri" w:hAnsi="Calibri" w:cs="Calibri"/>
-              </w:rPr>
-              <w:t>ROI de Marketing</w:t>
-            </w:r>
-            <w:r>
-              <w:rPr>
-                <w:rFonts w:ascii="Calibri" w:hAnsi="Calibri" w:cs="Calibri"/>
-                <w:b w:val="0"/>
-                <w:bCs w:val="0"/>
-              </w:rPr>
-              <w:t xml:space="preserve">, específicamente en el análisis de correlación entre </w:t>
-            </w:r>
-            <w:r>
-              <w:rPr>
-                <w:rFonts w:ascii="Calibri" w:hAnsi="Calibri" w:cs="Calibri"/>
-              </w:rPr>
-              <w:t>inversión y retorno</w:t>
-            </w:r>
-            <w:r>
-              <w:rPr>
-                <w:rFonts w:ascii="Calibri" w:hAnsi="Calibri" w:cs="Calibri"/>
-                <w:b w:val="0"/>
-                <w:bCs w:val="0"/>
-              </w:rPr>
-              <w:t>. Se ha elegido un diagrama de dispersión</w:t>
-            </w:r>
-            <w:r>
-              <w:rPr>
-                <w:rFonts w:ascii="Calibri" w:hAnsi="Calibri" w:cs="Calibri"/>
-                <w:b w:val="0"/>
-                <w:bCs w:val="0"/>
-              </w:rPr>
-              <w:t xml:space="preserve">, </w:t>
-            </w:r>
-            <w:r>
-              <w:rPr>
-                <w:rFonts w:ascii="Calibri" w:hAnsi="Calibri" w:cs="Calibri"/>
-                <w:b w:val="0"/>
-                <w:bCs w:val="0"/>
-              </w:rPr>
-              <w:t>porque es la herramienta estadística idónea para visualizar la relación entre dos variables cuantitativas continuas: la variable independiente</w:t>
+              <w:t>dos variables cuantitativas continuas: la variable independiente</w:t>
             </w:r>
             <w:r>
               <w:rPr>
@@ -7798,17 +7916,37 @@
       <w:pPr>
         <w:pStyle w:val="Ttulo2"/>
         <w:spacing w:line="360" w:lineRule="auto"/>
+        <w:jc w:val="both"/>
         <w:rPr>
           <w:rFonts w:ascii="Calibri" w:hAnsi="Calibri" w:cs="Calibri"/>
+          <w:b/>
+          <w:bCs/>
           <w:color w:val="000000" w:themeColor="text1"/>
           <w:sz w:val="24"/>
           <w:szCs w:val="24"/>
         </w:rPr>
       </w:pPr>
-      <w:bookmarkStart w:id="5" w:name="_Toc215678276"/>
+    </w:p>
+    <w:p>
+      <w:pPr>
+        <w:pStyle w:val="Ttulo2"/>
+        <w:spacing w:line="360" w:lineRule="auto"/>
+        <w:jc w:val="both"/>
+        <w:rPr>
+          <w:rFonts w:ascii="Calibri" w:hAnsi="Calibri" w:cs="Calibri"/>
+          <w:b/>
+          <w:bCs/>
+          <w:color w:val="000000" w:themeColor="text1"/>
+          <w:sz w:val="24"/>
+          <w:szCs w:val="24"/>
+        </w:rPr>
+      </w:pPr>
+      <w:bookmarkStart w:id="5" w:name="_Toc215751197"/>
       <w:r>
         <w:rPr>
           <w:rFonts w:ascii="Calibri" w:hAnsi="Calibri" w:cs="Calibri"/>
+          <w:b/>
+          <w:bCs/>
           <w:color w:val="000000" w:themeColor="text1"/>
           <w:sz w:val="24"/>
           <w:szCs w:val="24"/>
@@ -7820,6 +7958,7 @@
     <w:p>
       <w:pPr>
         <w:spacing w:line="360" w:lineRule="auto"/>
+        <w:jc w:val="both"/>
         <w:rPr>
           <w:rFonts w:ascii="Calibri" w:hAnsi="Calibri" w:cs="Calibri"/>
           <w:color w:val="000000" w:themeColor="text1"/>
@@ -7856,13 +7995,12 @@
             <w:r>
               <w:rPr>
                 <w:rFonts w:ascii="Calibri" w:hAnsi="Calibri" w:cs="Calibri"/>
-                <w:noProof/>
                 <w:color w:val="000000" w:themeColor="text1"/>
               </w:rPr>
               <w:drawing>
-                <wp:inline distT="0" distB="0" distL="0" distR="0" wp14:anchorId="404D8832" wp14:editId="6706A920">
-                  <wp:extent cx="2471511" cy="1533898"/>
-                  <wp:effectExtent l="0" t="0" r="5080" b="9525"/>
+                <wp:inline distT="0" distB="0" distL="0" distR="0" wp14:anchorId="404D8832" wp14:editId="163A2B1C">
+                  <wp:extent cx="2921705" cy="1813302"/>
+                  <wp:effectExtent l="0" t="0" r="0" b="0"/>
                   <wp:docPr id="1291887012" name="Imagen 1" descr="Gráfico&#10;&#10;El contenido generado por IA puede ser incorrecto."/>
                   <wp:cNvGraphicFramePr>
                     <a:graphicFrameLocks xmlns:a="http://schemas.openxmlformats.org/drawingml/2006/main" noChangeAspect="1"/>
@@ -7883,7 +8021,7 @@
                         <pic:spPr>
                           <a:xfrm>
                             <a:off x="0" y="0"/>
-                            <a:ext cx="2489876" cy="1545296"/>
+                            <a:ext cx="2960744" cy="1837531"/>
                           </a:xfrm>
                           <a:prstGeom prst="rect">
                             <a:avLst/>
@@ -7910,11 +8048,11 @@
           <w:p>
             <w:pPr>
               <w:spacing w:line="360" w:lineRule="auto"/>
-              <w:rPr>
-                <w:rFonts w:ascii="Calibri" w:hAnsi="Calibri" w:cs="Calibri"/>
-                <w:b w:val="0"/>
-                <w:bCs w:val="0"/>
-                <w:color w:val="000000" w:themeColor="text1"/>
+              <w:jc w:val="both"/>
+              <w:rPr>
+                <w:rFonts w:ascii="Calibri" w:hAnsi="Calibri" w:cs="Calibri"/>
+                <w:b w:val="0"/>
+                <w:bCs w:val="0"/>
               </w:rPr>
             </w:pPr>
             <w:r>
@@ -7928,45 +8066,93 @@
           <w:p>
             <w:pPr>
               <w:spacing w:line="360" w:lineRule="auto"/>
-              <w:rPr>
-                <w:rFonts w:ascii="Calibri" w:hAnsi="Calibri" w:cs="Calibri"/>
+              <w:jc w:val="both"/>
+              <w:rPr>
+                <w:rFonts w:ascii="Calibri" w:hAnsi="Calibri" w:cs="Calibri"/>
+                <w:b w:val="0"/>
+                <w:bCs w:val="0"/>
+                <w:color w:val="000000" w:themeColor="text1"/>
               </w:rPr>
             </w:pPr>
           </w:p>
           <w:p>
             <w:pPr>
               <w:spacing w:line="360" w:lineRule="auto"/>
-              <w:rPr>
-                <w:rFonts w:ascii="Calibri" w:hAnsi="Calibri" w:cs="Calibri"/>
-                <w:b w:val="0"/>
-                <w:bCs w:val="0"/>
-                <w:u w:val="single"/>
+              <w:jc w:val="both"/>
+              <w:rPr>
+                <w:rFonts w:ascii="Calibri" w:hAnsi="Calibri" w:cs="Calibri"/>
+                <w:b w:val="0"/>
+                <w:bCs w:val="0"/>
+                <w:color w:val="000000" w:themeColor="text1"/>
               </w:rPr>
             </w:pPr>
             <w:r>
               <w:rPr>
                 <w:rFonts w:ascii="Calibri" w:hAnsi="Calibri" w:cs="Calibri"/>
-                <w:b w:val="0"/>
-                <w:bCs w:val="0"/>
-              </w:rPr>
-              <w:t xml:space="preserve">Falla Relaciones de ranking: </w:t>
+                <w:color w:val="000000" w:themeColor="text1"/>
+              </w:rPr>
+              <w:t>Deficiencia en el Contraste Cromático</w:t>
+            </w:r>
+            <w:r>
+              <w:rPr>
+                <w:rFonts w:ascii="Calibri" w:hAnsi="Calibri" w:cs="Calibri"/>
+                <w:b w:val="0"/>
+                <w:bCs w:val="0"/>
+                <w:color w:val="000000" w:themeColor="text1"/>
+              </w:rPr>
+              <w:t>: La paleta de colores utilizada (tonos de azul/violeta con baja saturación y brillo similar) carece del contraste necesario para delimitar las áreas. Esto provoca que las capas se fundan visualmente, impidiendo distinguir dónde termina una categoría y empieza la otra.</w:t>
             </w:r>
           </w:p>
           <w:p>
             <w:pPr>
               <w:spacing w:line="360" w:lineRule="auto"/>
-              <w:rPr>
-                <w:rFonts w:ascii="Calibri" w:hAnsi="Calibri" w:cs="Calibri"/>
+              <w:jc w:val="both"/>
+              <w:rPr>
+                <w:rFonts w:ascii="Calibri" w:hAnsi="Calibri" w:cs="Calibri"/>
+                <w:color w:val="000000" w:themeColor="text1"/>
               </w:rPr>
             </w:pPr>
+            <w:r>
+              <w:rPr>
+                <w:rFonts w:ascii="Calibri" w:hAnsi="Calibri" w:cs="Calibri"/>
+                <w:color w:val="000000" w:themeColor="text1"/>
+              </w:rPr>
+              <w:t>Ausencia de Contexto (Leyenda)</w:t>
+            </w:r>
+            <w:r>
+              <w:rPr>
+                <w:rFonts w:ascii="Calibri" w:hAnsi="Calibri" w:cs="Calibri"/>
+                <w:b w:val="0"/>
+                <w:bCs w:val="0"/>
+                <w:color w:val="000000" w:themeColor="text1"/>
+              </w:rPr>
+              <w:t>: Se viola un principio básico de la anatomía gráfica</w:t>
+            </w:r>
+            <w:r>
+              <w:rPr>
+                <w:rFonts w:ascii="Calibri" w:hAnsi="Calibri" w:cs="Calibri"/>
+                <w:b w:val="0"/>
+                <w:bCs w:val="0"/>
+                <w:color w:val="000000" w:themeColor="text1"/>
+              </w:rPr>
+              <w:t>, a</w:t>
+            </w:r>
+            <w:r>
+              <w:rPr>
+                <w:rFonts w:ascii="Calibri" w:hAnsi="Calibri" w:cs="Calibri"/>
+                <w:b w:val="0"/>
+                <w:bCs w:val="0"/>
+                <w:color w:val="000000" w:themeColor="text1"/>
+              </w:rPr>
+              <w:t>l no existir una leyenda ni etiquetas directas sobre las áreas, es imposible saber qué departamento corresponde a cada franja de color, convirtiendo el gráfico en una mera ilustración abstracta sin valor analítico.</w:t>
+            </w:r>
           </w:p>
           <w:p>
             <w:pPr>
               <w:spacing w:line="360" w:lineRule="auto"/>
-              <w:rPr>
-                <w:rFonts w:ascii="Calibri" w:hAnsi="Calibri" w:cs="Calibri"/>
-                <w:b w:val="0"/>
-                <w:bCs w:val="0"/>
+              <w:jc w:val="both"/>
+              <w:rPr>
+                <w:rFonts w:ascii="Calibri" w:hAnsi="Calibri" w:cs="Calibri"/>
                 <w:color w:val="000000" w:themeColor="text1"/>
               </w:rPr>
             </w:pPr>
@@ -7975,28 +8161,183 @@
                 <w:rFonts w:ascii="Calibri" w:hAnsi="Calibri" w:cs="Calibri"/>
                 <w:color w:val="000000" w:themeColor="text1"/>
               </w:rPr>
-              <w:lastRenderedPageBreak/>
-              <w:t>Uso deficiente de los atributos gráficos (Color):</w:t>
+              <w:t>Error de Formato en Escala Temporal</w:t>
+            </w:r>
+            <w:r>
+              <w:rPr>
+                <w:rFonts w:ascii="Calibri" w:hAnsi="Calibri" w:cs="Calibri"/>
+                <w:b w:val="0"/>
+                <w:bCs w:val="0"/>
+                <w:color w:val="000000" w:themeColor="text1"/>
+              </w:rPr>
+              <w:t xml:space="preserve">: Persiste el error de tratar una variable discreta </w:t>
+            </w:r>
+            <w:r>
+              <w:rPr>
+                <w:rFonts w:ascii="Calibri" w:hAnsi="Calibri" w:cs="Calibri"/>
+                <w:b w:val="0"/>
+                <w:bCs w:val="0"/>
+                <w:color w:val="000000" w:themeColor="text1"/>
+              </w:rPr>
+              <w:t>a</w:t>
+            </w:r>
+            <w:r>
+              <w:rPr>
+                <w:rFonts w:ascii="Calibri" w:hAnsi="Calibri" w:cs="Calibri"/>
+                <w:b w:val="0"/>
+                <w:bCs w:val="0"/>
+                <w:color w:val="000000" w:themeColor="text1"/>
+              </w:rPr>
+              <w:t xml:space="preserve">ños: 2018, 2019, 2020 como una variable continua con decimales 2018.25, 2018.50. Esto genera </w:t>
+            </w:r>
+            <w:r>
+              <w:rPr>
+                <w:rFonts w:ascii="Calibri" w:hAnsi="Calibri" w:cs="Calibri"/>
+                <w:color w:val="000000" w:themeColor="text1"/>
+              </w:rPr>
+              <w:t>ruido visual</w:t>
+            </w:r>
+            <w:r>
+              <w:rPr>
+                <w:rFonts w:ascii="Calibri" w:hAnsi="Calibri" w:cs="Calibri"/>
+                <w:b w:val="0"/>
+                <w:bCs w:val="0"/>
+                <w:color w:val="000000" w:themeColor="text1"/>
+              </w:rPr>
+              <w:t xml:space="preserve"> en el </w:t>
+            </w:r>
+            <w:r>
+              <w:rPr>
+                <w:rFonts w:ascii="Calibri" w:hAnsi="Calibri" w:cs="Calibri"/>
+                <w:color w:val="000000" w:themeColor="text1"/>
+              </w:rPr>
+              <w:t>eje X</w:t>
+            </w:r>
+            <w:r>
+              <w:rPr>
+                <w:rFonts w:ascii="Calibri" w:hAnsi="Calibri" w:cs="Calibri"/>
+                <w:b w:val="0"/>
+                <w:bCs w:val="0"/>
+                <w:color w:val="000000" w:themeColor="text1"/>
+              </w:rPr>
+              <w:t xml:space="preserve"> y confunde al </w:t>
+            </w:r>
+            <w:r>
+              <w:rPr>
+                <w:rFonts w:ascii="Calibri" w:hAnsi="Calibri" w:cs="Calibri"/>
+                <w:b w:val="0"/>
+                <w:bCs w:val="0"/>
+                <w:color w:val="000000" w:themeColor="text1"/>
+              </w:rPr>
+              <w:t>usuario</w:t>
+            </w:r>
+            <w:r>
+              <w:rPr>
+                <w:rFonts w:ascii="Calibri" w:hAnsi="Calibri" w:cs="Calibri"/>
+                <w:b w:val="0"/>
+                <w:bCs w:val="0"/>
+                <w:color w:val="000000" w:themeColor="text1"/>
+              </w:rPr>
+              <w:t xml:space="preserve"> sobre la periodicidad de los datos.</w:t>
             </w:r>
           </w:p>
           <w:p>
             <w:pPr>
               <w:spacing w:line="360" w:lineRule="auto"/>
-              <w:rPr>
-                <w:rFonts w:ascii="Calibri" w:hAnsi="Calibri" w:cs="Calibri"/>
-                <w:b w:val="0"/>
-                <w:bCs w:val="0"/>
+              <w:jc w:val="both"/>
+              <w:rPr>
+                <w:rFonts w:ascii="Calibri" w:hAnsi="Calibri" w:cs="Calibri"/>
+                <w:b w:val="0"/>
+                <w:bCs w:val="0"/>
+                <w:color w:val="000000" w:themeColor="text1"/>
               </w:rPr>
             </w:pPr>
+            <w:r>
+              <w:rPr>
+                <w:rFonts w:ascii="Calibri" w:hAnsi="Calibri" w:cs="Calibri"/>
+                <w:color w:val="000000" w:themeColor="text1"/>
+              </w:rPr>
+              <w:t>Ineficacia Narrativa:</w:t>
+            </w:r>
+            <w:r>
+              <w:rPr>
+                <w:rFonts w:ascii="Calibri" w:hAnsi="Calibri" w:cs="Calibri"/>
+                <w:b w:val="0"/>
+                <w:bCs w:val="0"/>
+                <w:color w:val="000000" w:themeColor="text1"/>
+              </w:rPr>
+              <w:t xml:space="preserve"> No </w:t>
+            </w:r>
+            <w:r>
+              <w:rPr>
+                <w:rFonts w:ascii="Calibri" w:hAnsi="Calibri" w:cs="Calibri"/>
+                <w:b w:val="0"/>
+                <w:bCs w:val="0"/>
+                <w:color w:val="000000" w:themeColor="text1"/>
+              </w:rPr>
+              <w:t xml:space="preserve">se </w:t>
+            </w:r>
+            <w:r>
+              <w:rPr>
+                <w:rFonts w:ascii="Calibri" w:hAnsi="Calibri" w:cs="Calibri"/>
+                <w:b w:val="0"/>
+                <w:bCs w:val="0"/>
+                <w:color w:val="000000" w:themeColor="text1"/>
+              </w:rPr>
+              <w:t xml:space="preserve">resalta tendencias, cambios drásticos ni patrones. Al usar un </w:t>
+            </w:r>
+            <w:r>
+              <w:rPr>
+                <w:rFonts w:ascii="Calibri" w:hAnsi="Calibri" w:cs="Calibri"/>
+                <w:color w:val="000000" w:themeColor="text1"/>
+              </w:rPr>
+              <w:t>gráfico de área apilada</w:t>
+            </w:r>
+            <w:r>
+              <w:rPr>
+                <w:rFonts w:ascii="Calibri" w:hAnsi="Calibri" w:cs="Calibri"/>
+                <w:b w:val="0"/>
+                <w:bCs w:val="0"/>
+                <w:color w:val="000000" w:themeColor="text1"/>
+              </w:rPr>
+              <w:t xml:space="preserve"> con colores tan planos, se pierde la percepción de variabilidad, haciendo difícil </w:t>
+            </w:r>
+            <w:r>
+              <w:rPr>
+                <w:rFonts w:ascii="Calibri" w:hAnsi="Calibri" w:cs="Calibri"/>
+                <w:color w:val="000000" w:themeColor="text1"/>
+              </w:rPr>
+              <w:t>intuir</w:t>
+            </w:r>
+            <w:r>
+              <w:rPr>
+                <w:rFonts w:ascii="Calibri" w:hAnsi="Calibri" w:cs="Calibri"/>
+                <w:b w:val="0"/>
+                <w:bCs w:val="0"/>
+                <w:color w:val="000000" w:themeColor="text1"/>
+              </w:rPr>
+              <w:t xml:space="preserve"> si un departamento creció o decreció, ya que su línea base se mueve en función del departamento que tiene</w:t>
+            </w:r>
+            <w:r>
+              <w:rPr>
+                <w:rFonts w:ascii="Calibri" w:hAnsi="Calibri" w:cs="Calibri"/>
+                <w:b w:val="0"/>
+                <w:bCs w:val="0"/>
+                <w:color w:val="000000" w:themeColor="text1"/>
+              </w:rPr>
+              <w:t xml:space="preserve">. </w:t>
+            </w:r>
           </w:p>
           <w:p>
             <w:pPr>
               <w:spacing w:line="360" w:lineRule="auto"/>
-              <w:rPr>
-                <w:rFonts w:ascii="Calibri" w:hAnsi="Calibri" w:cs="Calibri"/>
-                <w:b w:val="0"/>
-                <w:bCs w:val="0"/>
-                <w:color w:val="000000" w:themeColor="text1"/>
+              <w:jc w:val="both"/>
+              <w:rPr>
+                <w:rFonts w:ascii="Calibri" w:hAnsi="Calibri" w:cs="Calibri"/>
+                <w:b w:val="0"/>
+                <w:bCs w:val="0"/>
+                <w:color w:val="000000" w:themeColor="text1"/>
+                <w:u w:val="single"/>
               </w:rPr>
             </w:pPr>
             <w:r>
@@ -8004,44 +8345,115 @@
                 <w:rFonts w:ascii="Calibri" w:hAnsi="Calibri" w:cs="Calibri"/>
                 <w:color w:val="000000" w:themeColor="text1"/>
               </w:rPr>
-              <w:t>Problemas en la leyenda y expresividad</w:t>
-            </w:r>
-          </w:p>
-          <w:p>
-            <w:pPr>
-              <w:spacing w:line="360" w:lineRule="auto"/>
-              <w:rPr>
-                <w:rFonts w:ascii="Calibri" w:hAnsi="Calibri" w:cs="Calibri"/>
-                <w:b w:val="0"/>
-                <w:bCs w:val="0"/>
-              </w:rPr>
-            </w:pPr>
-          </w:p>
-          <w:p>
-            <w:pPr>
-              <w:spacing w:line="360" w:lineRule="auto"/>
-              <w:rPr>
-                <w:rFonts w:ascii="Calibri" w:hAnsi="Calibri" w:cs="Calibri"/>
-                <w:b w:val="0"/>
-                <w:bCs w:val="0"/>
-              </w:rPr>
-            </w:pPr>
-            <w:r>
-              <w:rPr>
-                <w:rFonts w:ascii="Calibri" w:hAnsi="Calibri" w:cs="Calibri"/>
-                <w:color w:val="000000" w:themeColor="text1"/>
-              </w:rPr>
-              <w:t>Fallas en la anatomía del gráfico</w:t>
-            </w:r>
-          </w:p>
-          <w:p>
-            <w:pPr>
-              <w:spacing w:line="360" w:lineRule="auto"/>
-              <w:rPr>
-                <w:rFonts w:ascii="Calibri" w:hAnsi="Calibri" w:cs="Calibri"/>
-                <w:color w:val="000000" w:themeColor="text1"/>
-              </w:rPr>
-            </w:pPr>
+              <w:lastRenderedPageBreak/>
+              <w:t>Problema de la Línea Base Variable</w:t>
+            </w:r>
+            <w:r>
+              <w:rPr>
+                <w:rFonts w:ascii="Calibri" w:hAnsi="Calibri" w:cs="Calibri"/>
+                <w:b w:val="0"/>
+                <w:bCs w:val="0"/>
+                <w:color w:val="000000" w:themeColor="text1"/>
+              </w:rPr>
+              <w:t xml:space="preserve">: </w:t>
+            </w:r>
+            <w:r>
+              <w:rPr>
+                <w:rFonts w:ascii="Calibri" w:hAnsi="Calibri" w:cs="Calibri"/>
+                <w:b w:val="0"/>
+                <w:bCs w:val="0"/>
+                <w:color w:val="000000" w:themeColor="text1"/>
+              </w:rPr>
+              <w:t>Existe en esta gráfica solo una</w:t>
+            </w:r>
+            <w:r>
+              <w:rPr>
+                <w:rFonts w:ascii="Calibri" w:hAnsi="Calibri" w:cs="Calibri"/>
+                <w:b w:val="0"/>
+                <w:bCs w:val="0"/>
+                <w:color w:val="000000" w:themeColor="text1"/>
+              </w:rPr>
+              <w:t xml:space="preserve"> categoría inferior </w:t>
+            </w:r>
+            <w:r>
+              <w:rPr>
+                <w:rFonts w:ascii="Calibri" w:hAnsi="Calibri" w:cs="Calibri"/>
+                <w:b w:val="0"/>
+                <w:bCs w:val="0"/>
+                <w:color w:val="000000" w:themeColor="text1"/>
+              </w:rPr>
+              <w:t xml:space="preserve">que </w:t>
+            </w:r>
+            <w:r>
+              <w:rPr>
+                <w:rFonts w:ascii="Calibri" w:hAnsi="Calibri" w:cs="Calibri"/>
+                <w:b w:val="0"/>
+                <w:bCs w:val="0"/>
+                <w:color w:val="000000" w:themeColor="text1"/>
+              </w:rPr>
+              <w:t xml:space="preserve">tiene una línea base recta (el eje X). Las categorías superiores (la del medio y la de arriba) son muy difíciles de comparar año con año porque su suelo se mueve. Sin etiquetas de datos </w:t>
+            </w:r>
+            <w:r>
+              <w:rPr>
+                <w:rFonts w:ascii="Calibri" w:hAnsi="Calibri" w:cs="Calibri"/>
+                <w:b w:val="0"/>
+                <w:bCs w:val="0"/>
+                <w:color w:val="000000" w:themeColor="text1"/>
+              </w:rPr>
+              <w:t xml:space="preserve">como los </w:t>
+            </w:r>
+            <w:r>
+              <w:rPr>
+                <w:rFonts w:ascii="Calibri" w:hAnsi="Calibri" w:cs="Calibri"/>
+                <w:i/>
+                <w:iCs/>
+                <w:color w:val="000000" w:themeColor="text1"/>
+              </w:rPr>
+              <w:t>data labels</w:t>
+            </w:r>
+            <w:r>
+              <w:rPr>
+                <w:rFonts w:ascii="Calibri" w:hAnsi="Calibri" w:cs="Calibri"/>
+                <w:b w:val="0"/>
+                <w:bCs w:val="0"/>
+                <w:color w:val="000000" w:themeColor="text1"/>
+              </w:rPr>
+              <w:t xml:space="preserve"> o una </w:t>
+            </w:r>
+            <w:r>
+              <w:rPr>
+                <w:rFonts w:ascii="Calibri" w:hAnsi="Calibri" w:cs="Calibri"/>
+                <w:color w:val="000000" w:themeColor="text1"/>
+              </w:rPr>
+              <w:t>retícula clara</w:t>
+            </w:r>
+            <w:r>
+              <w:rPr>
+                <w:rFonts w:ascii="Calibri" w:hAnsi="Calibri" w:cs="Calibri"/>
+                <w:b w:val="0"/>
+                <w:bCs w:val="0"/>
+                <w:color w:val="000000" w:themeColor="text1"/>
+              </w:rPr>
+              <w:t xml:space="preserve">, es casi imposible saber si la franja del medio se hizo más ancha </w:t>
+            </w:r>
+            <w:r>
+              <w:rPr>
+                <w:rFonts w:ascii="Calibri" w:hAnsi="Calibri" w:cs="Calibri"/>
+                <w:b w:val="0"/>
+                <w:bCs w:val="0"/>
+                <w:color w:val="000000" w:themeColor="text1"/>
+              </w:rPr>
+              <w:t xml:space="preserve">ósea </w:t>
+            </w:r>
+            <w:r>
+              <w:rPr>
+                <w:rFonts w:ascii="Calibri" w:hAnsi="Calibri" w:cs="Calibri"/>
+                <w:b w:val="0"/>
+                <w:bCs w:val="0"/>
+                <w:color w:val="000000" w:themeColor="text1"/>
+              </w:rPr>
+              <w:t>vendió más o simplemente se desplazó hacia arriba porque la capa de abajo creció.</w:t>
+            </w:r>
           </w:p>
         </w:tc>
       </w:tr>
@@ -8054,18 +8466,335 @@
           <w:p>
             <w:pPr>
               <w:spacing w:line="360" w:lineRule="auto"/>
-              <w:rPr>
-                <w:rFonts w:ascii="Calibri" w:hAnsi="Calibri" w:cs="Calibri"/>
-                <w:color w:val="000000" w:themeColor="text1"/>
+              <w:jc w:val="both"/>
+              <w:rPr>
+                <w:rFonts w:ascii="Calibri" w:hAnsi="Calibri" w:cs="Calibri"/>
+                <w:b w:val="0"/>
+                <w:bCs w:val="0"/>
               </w:rPr>
             </w:pPr>
-            <w:r>
-              <w:rPr>
-                <w:rFonts w:ascii="Calibri" w:hAnsi="Calibri" w:cs="Calibri"/>
-              </w:rPr>
-              <w:lastRenderedPageBreak/>
+          </w:p>
+          <w:p>
+            <w:pPr>
+              <w:spacing w:line="360" w:lineRule="auto"/>
+              <w:jc w:val="both"/>
+              <w:rPr>
+                <w:rFonts w:ascii="Calibri" w:hAnsi="Calibri" w:cs="Calibri"/>
+              </w:rPr>
+            </w:pPr>
+            <w:r>
+              <w:rPr>
+                <w:rFonts w:ascii="Calibri" w:hAnsi="Calibri" w:cs="Calibri"/>
+              </w:rPr>
               <w:t>Solución:</w:t>
             </w:r>
+            <w:r>
+              <w:rPr>
+                <w:rFonts w:ascii="Calibri" w:hAnsi="Calibri" w:cs="Calibri"/>
+              </w:rPr>
+              <w:t xml:space="preserve"> </w:t>
+            </w:r>
+            <w:r>
+              <w:rPr>
+                <w:rFonts w:ascii="Calibri" w:hAnsi="Calibri" w:cs="Calibri"/>
+                <w:b w:val="0"/>
+                <w:bCs w:val="0"/>
+              </w:rPr>
+              <w:t xml:space="preserve">La solución es un poco pragmática se describe a continuación: </w:t>
+            </w:r>
+          </w:p>
+          <w:p>
+            <w:pPr>
+              <w:spacing w:line="360" w:lineRule="auto"/>
+              <w:ind w:left="708" w:hanging="708"/>
+              <w:jc w:val="both"/>
+              <w:rPr>
+                <w:rFonts w:ascii="Calibri" w:hAnsi="Calibri" w:cs="Calibri"/>
+                <w:u w:val="single"/>
+              </w:rPr>
+            </w:pPr>
+            <w:r>
+              <w:rPr>
+                <w:rFonts w:ascii="Calibri" w:hAnsi="Calibri" w:cs="Calibri"/>
+              </w:rPr>
+              <w:t xml:space="preserve">1.- </w:t>
+            </w:r>
+            <w:r>
+              <w:rPr>
+                <w:rFonts w:ascii="Calibri" w:hAnsi="Calibri" w:cs="Calibri"/>
+              </w:rPr>
+              <w:t xml:space="preserve">Optimización de la Paleta Cromática: </w:t>
+            </w:r>
+            <w:r>
+              <w:rPr>
+                <w:rFonts w:ascii="Calibri" w:hAnsi="Calibri" w:cs="Calibri"/>
+                <w:b w:val="0"/>
+                <w:bCs w:val="0"/>
+              </w:rPr>
+              <w:t>Sustituir la escala monocromática por colores categóricos distintivos de alto contraste</w:t>
+            </w:r>
+            <w:r>
+              <w:rPr>
+                <w:rFonts w:ascii="Calibri" w:hAnsi="Calibri" w:cs="Calibri"/>
+                <w:b w:val="0"/>
+                <w:bCs w:val="0"/>
+              </w:rPr>
+              <w:t xml:space="preserve">, </w:t>
+            </w:r>
+            <w:r>
+              <w:rPr>
+                <w:rFonts w:ascii="Calibri" w:hAnsi="Calibri" w:cs="Calibri"/>
+                <w:b w:val="0"/>
+                <w:bCs w:val="0"/>
+              </w:rPr>
+              <w:t>para cada departamento. Esto permitirá al ojo humano separar instantáneamente las capas y seguir la evolución de cada área sin esfuerzo cognitivo</w:t>
+            </w:r>
+            <w:r>
+              <w:rPr>
+                <w:rFonts w:ascii="Calibri" w:hAnsi="Calibri" w:cs="Calibri"/>
+                <w:b w:val="0"/>
+                <w:bCs w:val="0"/>
+              </w:rPr>
+              <w:t xml:space="preserve"> usando la</w:t>
+            </w:r>
+            <w:r>
+              <w:rPr>
+                <w:rFonts w:ascii="Calibri" w:hAnsi="Calibri" w:cs="Calibri"/>
+                <w:b w:val="0"/>
+                <w:bCs w:val="0"/>
+              </w:rPr>
+              <w:t xml:space="preserve"> memoria icónica activando la </w:t>
+            </w:r>
+            <w:r>
+              <w:rPr>
+                <w:rFonts w:ascii="Calibri" w:hAnsi="Calibri" w:cs="Calibri"/>
+              </w:rPr>
+              <w:t>fase preatentiva</w:t>
+            </w:r>
+            <w:r>
+              <w:rPr>
+                <w:rFonts w:ascii="Calibri" w:hAnsi="Calibri" w:cs="Calibri"/>
+              </w:rPr>
+              <w:t>.</w:t>
+            </w:r>
+          </w:p>
+          <w:p>
+            <w:pPr>
+              <w:spacing w:line="360" w:lineRule="auto"/>
+              <w:ind w:left="708" w:hanging="708"/>
+              <w:jc w:val="both"/>
+              <w:rPr>
+                <w:rFonts w:ascii="Calibri" w:hAnsi="Calibri" w:cs="Calibri"/>
+              </w:rPr>
+            </w:pPr>
+            <w:r>
+              <w:rPr>
+                <w:rFonts w:ascii="Calibri" w:hAnsi="Calibri" w:cs="Calibri"/>
+              </w:rPr>
+              <w:t>2.</w:t>
+            </w:r>
+            <w:r>
+              <w:rPr>
+                <w:rFonts w:ascii="Calibri" w:hAnsi="Calibri" w:cs="Calibri"/>
+                <w:b w:val="0"/>
+                <w:bCs w:val="0"/>
+              </w:rPr>
+              <w:t xml:space="preserve">- </w:t>
+            </w:r>
+            <w:r>
+              <w:rPr>
+                <w:rFonts w:ascii="Calibri" w:hAnsi="Calibri" w:cs="Calibri"/>
+              </w:rPr>
+              <w:t>Inclusión de Etiquetas Directas</w:t>
+            </w:r>
+            <w:r>
+              <w:rPr>
+                <w:rFonts w:ascii="Calibri" w:hAnsi="Calibri" w:cs="Calibri"/>
+                <w:b w:val="0"/>
+                <w:bCs w:val="0"/>
+              </w:rPr>
+              <w:t xml:space="preserve">: </w:t>
+            </w:r>
+            <w:r>
+              <w:rPr>
+                <w:rFonts w:ascii="Calibri" w:hAnsi="Calibri" w:cs="Calibri"/>
+                <w:b w:val="0"/>
+                <w:bCs w:val="0"/>
+              </w:rPr>
+              <w:t>S</w:t>
+            </w:r>
+            <w:r>
+              <w:rPr>
+                <w:rFonts w:ascii="Calibri" w:hAnsi="Calibri" w:cs="Calibri"/>
+                <w:b w:val="0"/>
+                <w:bCs w:val="0"/>
+              </w:rPr>
+              <w:t>e sugiere colocar etiquetas directas sobre cada área coloreada o al final de la línea de tendencia. Esto conecta visualmente el dato con su categoría de inmediato</w:t>
+            </w:r>
+            <w:r>
+              <w:rPr>
+                <w:rFonts w:ascii="Calibri" w:hAnsi="Calibri" w:cs="Calibri"/>
+                <w:b w:val="0"/>
+                <w:bCs w:val="0"/>
+              </w:rPr>
+              <w:t xml:space="preserve">. </w:t>
+            </w:r>
+          </w:p>
+          <w:p>
+            <w:pPr>
+              <w:spacing w:line="360" w:lineRule="auto"/>
+              <w:ind w:left="708" w:hanging="708"/>
+              <w:jc w:val="both"/>
+              <w:rPr>
+                <w:rFonts w:ascii="Calibri" w:hAnsi="Calibri" w:cs="Calibri"/>
+              </w:rPr>
+            </w:pPr>
+            <w:r>
+              <w:rPr>
+                <w:rFonts w:ascii="Calibri" w:hAnsi="Calibri" w:cs="Calibri"/>
+              </w:rPr>
+              <w:t>3.</w:t>
+            </w:r>
+            <w:r>
+              <w:rPr>
+                <w:rFonts w:ascii="Calibri" w:hAnsi="Calibri" w:cs="Calibri"/>
+                <w:b w:val="0"/>
+                <w:bCs w:val="0"/>
+              </w:rPr>
+              <w:t xml:space="preserve">- </w:t>
+            </w:r>
+            <w:r>
+              <w:rPr>
+                <w:rFonts w:ascii="Calibri" w:hAnsi="Calibri" w:cs="Calibri"/>
+              </w:rPr>
+              <w:t>Corrección del Eje Temporal</w:t>
+            </w:r>
+            <w:r>
+              <w:rPr>
+                <w:rFonts w:ascii="Calibri" w:hAnsi="Calibri" w:cs="Calibri"/>
+                <w:b w:val="0"/>
+                <w:bCs w:val="0"/>
+              </w:rPr>
+              <w:t xml:space="preserve">: Ajustar el formato del Eje X para mostrar años enteros </w:t>
+            </w:r>
+            <w:r>
+              <w:rPr>
+                <w:rFonts w:ascii="Calibri" w:hAnsi="Calibri" w:cs="Calibri"/>
+                <w:b w:val="0"/>
+                <w:bCs w:val="0"/>
+              </w:rPr>
+              <w:t>en variables discretas</w:t>
+            </w:r>
+            <w:r>
+              <w:rPr>
+                <w:rFonts w:ascii="Calibri" w:hAnsi="Calibri" w:cs="Calibri"/>
+                <w:b w:val="0"/>
+                <w:bCs w:val="0"/>
+              </w:rPr>
+              <w:t xml:space="preserve">. Eliminar los intervalos </w:t>
+            </w:r>
+            <w:r>
+              <w:rPr>
+                <w:rFonts w:ascii="Calibri" w:hAnsi="Calibri" w:cs="Calibri"/>
+                <w:b w:val="0"/>
+                <w:bCs w:val="0"/>
+              </w:rPr>
+              <w:t xml:space="preserve">de variables continuas </w:t>
+            </w:r>
+            <w:r>
+              <w:rPr>
+                <w:rFonts w:ascii="Calibri" w:hAnsi="Calibri" w:cs="Calibri"/>
+                <w:b w:val="0"/>
+                <w:bCs w:val="0"/>
+              </w:rPr>
+              <w:t>(2018.25, etc.) limpia el gráfico y refuerza que el análisis es de periodos anuales consolidados</w:t>
+            </w:r>
+            <w:r>
+              <w:rPr>
+                <w:rFonts w:ascii="Calibri" w:hAnsi="Calibri" w:cs="Calibri"/>
+                <w:b w:val="0"/>
+                <w:bCs w:val="0"/>
+              </w:rPr>
+              <w:t xml:space="preserve">. </w:t>
+            </w:r>
+          </w:p>
+          <w:p>
+            <w:pPr>
+              <w:spacing w:line="360" w:lineRule="auto"/>
+              <w:ind w:left="708" w:hanging="708"/>
+              <w:jc w:val="both"/>
+              <w:rPr>
+                <w:rFonts w:ascii="Calibri" w:hAnsi="Calibri" w:cs="Calibri"/>
+                <w:b w:val="0"/>
+                <w:bCs w:val="0"/>
+              </w:rPr>
+            </w:pPr>
+            <w:r>
+              <w:rPr>
+                <w:rFonts w:ascii="Calibri" w:hAnsi="Calibri" w:cs="Calibri"/>
+              </w:rPr>
+              <w:t>4</w:t>
+            </w:r>
+            <w:r>
+              <w:rPr>
+                <w:rFonts w:ascii="Calibri" w:hAnsi="Calibri" w:cs="Calibri"/>
+                <w:b w:val="0"/>
+                <w:bCs w:val="0"/>
+              </w:rPr>
+              <w:t xml:space="preserve">.- </w:t>
+            </w:r>
+            <w:r>
+              <w:rPr>
+                <w:rFonts w:ascii="Calibri" w:hAnsi="Calibri" w:cs="Calibri"/>
+              </w:rPr>
+              <w:t>Cambio de Visualización</w:t>
+            </w:r>
+            <w:r>
+              <w:rPr>
+                <w:rFonts w:ascii="Calibri" w:hAnsi="Calibri" w:cs="Calibri"/>
+                <w:b w:val="0"/>
+                <w:bCs w:val="0"/>
+              </w:rPr>
+              <w:t xml:space="preserve">: Dado que el gráfico de áreas apiladas dificulta comparar las tendencias de las capas intermedias </w:t>
+            </w:r>
+            <w:r>
+              <w:rPr>
+                <w:rFonts w:ascii="Calibri" w:hAnsi="Calibri" w:cs="Calibri"/>
+              </w:rPr>
+              <w:t>por el problema de la línea base variable</w:t>
+            </w:r>
+            <w:r>
+              <w:rPr>
+                <w:rFonts w:ascii="Calibri" w:hAnsi="Calibri" w:cs="Calibri"/>
+                <w:b w:val="0"/>
+                <w:bCs w:val="0"/>
+              </w:rPr>
+              <w:t xml:space="preserve">, se sugiere cambiar a un </w:t>
+            </w:r>
+            <w:r>
+              <w:rPr>
+                <w:rFonts w:ascii="Calibri" w:hAnsi="Calibri" w:cs="Calibri"/>
+              </w:rPr>
+              <w:t>Gráfico de Líneas Multiserie</w:t>
+            </w:r>
+            <w:r>
+              <w:rPr>
+                <w:rFonts w:ascii="Calibri" w:hAnsi="Calibri" w:cs="Calibri"/>
+                <w:b w:val="0"/>
+                <w:bCs w:val="0"/>
+              </w:rPr>
+              <w:t>.</w:t>
+            </w:r>
+          </w:p>
+          <w:p>
+            <w:pPr>
+              <w:spacing w:line="360" w:lineRule="auto"/>
+              <w:jc w:val="both"/>
+              <w:rPr>
+                <w:rFonts w:ascii="Calibri" w:hAnsi="Calibri" w:cs="Calibri"/>
+                <w:color w:val="000000" w:themeColor="text1"/>
+              </w:rPr>
+            </w:pPr>
           </w:p>
         </w:tc>
       </w:tr>
@@ -8081,16 +8810,173 @@
           <w:p>
             <w:pPr>
               <w:spacing w:line="360" w:lineRule="auto"/>
-              <w:rPr>
-                <w:rFonts w:ascii="Calibri" w:hAnsi="Calibri" w:cs="Calibri"/>
-                <w:color w:val="000000" w:themeColor="text1"/>
+              <w:jc w:val="both"/>
+              <w:rPr>
+                <w:rFonts w:ascii="Calibri" w:hAnsi="Calibri" w:cs="Calibri"/>
+                <w:b w:val="0"/>
+                <w:bCs w:val="0"/>
               </w:rPr>
             </w:pPr>
+          </w:p>
+          <w:p>
+            <w:pPr>
+              <w:spacing w:line="360" w:lineRule="auto"/>
+              <w:jc w:val="both"/>
+              <w:rPr>
+                <w:rFonts w:ascii="Calibri" w:hAnsi="Calibri" w:cs="Calibri"/>
+                <w:b w:val="0"/>
+                <w:bCs w:val="0"/>
+              </w:rPr>
+            </w:pPr>
             <w:r>
               <w:rPr>
                 <w:rFonts w:ascii="Calibri" w:hAnsi="Calibri" w:cs="Calibri"/>
               </w:rPr>
               <w:t>Ámbito:</w:t>
+            </w:r>
+            <w:r>
+              <w:rPr>
+                <w:rFonts w:ascii="Calibri" w:hAnsi="Calibri" w:cs="Calibri"/>
+              </w:rPr>
+              <w:t xml:space="preserve"> </w:t>
+            </w:r>
+            <w:r>
+              <w:rPr>
+                <w:rFonts w:ascii="Calibri" w:hAnsi="Calibri" w:cs="Calibri"/>
+                <w:b w:val="0"/>
+                <w:bCs w:val="0"/>
+              </w:rPr>
+              <w:t>Este gráfico se sitúa en el ámbito de</w:t>
+            </w:r>
+            <w:r>
+              <w:rPr>
+                <w:rFonts w:ascii="Calibri" w:hAnsi="Calibri" w:cs="Calibri"/>
+                <w:b w:val="0"/>
+                <w:bCs w:val="0"/>
+              </w:rPr>
+              <w:t xml:space="preserve"> </w:t>
+            </w:r>
+            <w:r>
+              <w:rPr>
+                <w:rFonts w:ascii="Calibri" w:hAnsi="Calibri" w:cs="Calibri"/>
+              </w:rPr>
+              <w:t>Finanzas Corporativas / Control de Gestión</w:t>
+            </w:r>
+          </w:p>
+          <w:p>
+            <w:pPr>
+              <w:spacing w:line="360" w:lineRule="auto"/>
+              <w:jc w:val="both"/>
+              <w:rPr>
+                <w:rFonts w:ascii="Calibri" w:hAnsi="Calibri" w:cs="Calibri"/>
+                <w:b w:val="0"/>
+                <w:bCs w:val="0"/>
+                <w:color w:val="000000" w:themeColor="text1"/>
+              </w:rPr>
+            </w:pPr>
+            <w:r>
+              <w:rPr>
+                <w:rFonts w:ascii="Calibri" w:hAnsi="Calibri" w:cs="Calibri"/>
+                <w:b w:val="0"/>
+                <w:bCs w:val="0"/>
+                <w:color w:val="000000" w:themeColor="text1"/>
+              </w:rPr>
+              <w:t>E</w:t>
+            </w:r>
+            <w:r>
+              <w:rPr>
+                <w:rFonts w:ascii="Calibri" w:hAnsi="Calibri" w:cs="Calibri"/>
+                <w:b w:val="0"/>
+                <w:bCs w:val="0"/>
+                <w:color w:val="000000" w:themeColor="text1"/>
+              </w:rPr>
+              <w:t xml:space="preserve">l objetivo de analizar la contribución relativa de distintos departamentos a los ingresos totales de la compañía. </w:t>
+            </w:r>
+            <w:r>
+              <w:rPr>
+                <w:rFonts w:ascii="Calibri" w:hAnsi="Calibri" w:cs="Calibri"/>
+                <w:b w:val="0"/>
+                <w:bCs w:val="0"/>
+                <w:color w:val="000000" w:themeColor="text1"/>
+              </w:rPr>
+              <w:t>L</w:t>
+            </w:r>
+            <w:r>
+              <w:rPr>
+                <w:rFonts w:ascii="Calibri" w:hAnsi="Calibri" w:cs="Calibri"/>
+                <w:b w:val="0"/>
+                <w:bCs w:val="0"/>
+                <w:color w:val="000000" w:themeColor="text1"/>
+              </w:rPr>
+              <w:t>a intención original e</w:t>
+            </w:r>
+            <w:r>
+              <w:rPr>
+                <w:rFonts w:ascii="Calibri" w:hAnsi="Calibri" w:cs="Calibri"/>
+                <w:b w:val="0"/>
+                <w:bCs w:val="0"/>
+                <w:color w:val="000000" w:themeColor="text1"/>
+              </w:rPr>
+              <w:t>s</w:t>
+            </w:r>
+            <w:r>
+              <w:rPr>
+                <w:rFonts w:ascii="Calibri" w:hAnsi="Calibri" w:cs="Calibri"/>
+                <w:b w:val="0"/>
+                <w:bCs w:val="0"/>
+                <w:color w:val="000000" w:themeColor="text1"/>
+              </w:rPr>
+              <w:t xml:space="preserve"> mostrar el volumen total</w:t>
+            </w:r>
+            <w:r>
+              <w:rPr>
+                <w:rFonts w:ascii="Calibri" w:hAnsi="Calibri" w:cs="Calibri"/>
+                <w:b w:val="0"/>
+                <w:bCs w:val="0"/>
+                <w:color w:val="000000" w:themeColor="text1"/>
+              </w:rPr>
+              <w:t xml:space="preserve">, </w:t>
+            </w:r>
+            <w:r>
+              <w:rPr>
+                <w:rFonts w:ascii="Calibri" w:hAnsi="Calibri" w:cs="Calibri"/>
+                <w:color w:val="000000" w:themeColor="text1"/>
+              </w:rPr>
+              <w:t>la suma de las áreas</w:t>
+            </w:r>
+            <w:r>
+              <w:rPr>
+                <w:rFonts w:ascii="Calibri" w:hAnsi="Calibri" w:cs="Calibri"/>
+                <w:b w:val="0"/>
+                <w:bCs w:val="0"/>
+                <w:color w:val="000000" w:themeColor="text1"/>
+              </w:rPr>
+              <w:t xml:space="preserve"> y </w:t>
+            </w:r>
+            <w:r>
+              <w:rPr>
+                <w:rFonts w:ascii="Calibri" w:hAnsi="Calibri" w:cs="Calibri"/>
+                <w:color w:val="000000" w:themeColor="text1"/>
+              </w:rPr>
+              <w:t>la composición interna simultáneamente</w:t>
+            </w:r>
+            <w:r>
+              <w:rPr>
+                <w:rFonts w:ascii="Calibri" w:hAnsi="Calibri" w:cs="Calibri"/>
+                <w:b w:val="0"/>
+                <w:bCs w:val="0"/>
+                <w:color w:val="000000" w:themeColor="text1"/>
+              </w:rPr>
+              <w:t>, la elección del gráfico de área apilada sin etiquetas claras compromete la precisión. En este contexto, donde se requiere evaluar tanto el crecimiento global como el rendimiento individual de cada unidad de negocio</w:t>
+            </w:r>
+            <w:r>
+              <w:rPr>
+                <w:rFonts w:ascii="Calibri" w:hAnsi="Calibri" w:cs="Calibri"/>
+                <w:b w:val="0"/>
+                <w:bCs w:val="0"/>
+                <w:color w:val="000000" w:themeColor="text1"/>
+              </w:rPr>
+              <w:t xml:space="preserve">. </w:t>
             </w:r>
           </w:p>
         </w:tc>
@@ -8099,6 +8985,7 @@
     <w:p>
       <w:pPr>
         <w:spacing w:line="360" w:lineRule="auto"/>
+        <w:jc w:val="both"/>
         <w:rPr>
           <w:rFonts w:ascii="Calibri" w:hAnsi="Calibri" w:cs="Calibri"/>
           <w:color w:val="000000" w:themeColor="text1"/>
@@ -8108,38 +8995,323 @@
     <w:p>
       <w:pPr>
         <w:pStyle w:val="Ttulo2"/>
+        <w:jc w:val="center"/>
+        <w:rPr>
+          <w:rFonts w:ascii="Calibri" w:hAnsi="Calibri" w:cs="Calibri"/>
+          <w:b/>
+          <w:bCs/>
+          <w:color w:val="156082" w:themeColor="accent1"/>
+          <w:sz w:val="24"/>
+          <w:szCs w:val="24"/>
+        </w:rPr>
+      </w:pPr>
+      <w:bookmarkStart w:id="6" w:name="_Toc215751198"/>
+      <w:r>
+        <w:rPr>
+          <w:rFonts w:ascii="Calibri" w:hAnsi="Calibri" w:cs="Calibri"/>
+          <w:b/>
+          <w:bCs/>
+          <w:color w:val="156082" w:themeColor="accent1"/>
+          <w:sz w:val="24"/>
+          <w:szCs w:val="24"/>
+        </w:rPr>
+        <w:lastRenderedPageBreak/>
+        <w:t>Conclusiones</w:t>
+      </w:r>
+      <w:bookmarkEnd w:id="6"/>
+    </w:p>
+    <w:p>
+      <w:pPr>
         <w:spacing w:line="360" w:lineRule="auto"/>
+        <w:ind w:firstLine="708"/>
+        <w:jc w:val="both"/>
         <w:rPr>
           <w:rFonts w:ascii="Calibri" w:hAnsi="Calibri" w:cs="Calibri"/>
           <w:color w:val="000000" w:themeColor="text1"/>
-          <w:sz w:val="24"/>
-          <w:szCs w:val="24"/>
         </w:rPr>
       </w:pPr>
-      <w:bookmarkStart w:id="6" w:name="_Toc215678277"/>
       <w:r>
         <w:rPr>
           <w:rFonts w:ascii="Calibri" w:hAnsi="Calibri" w:cs="Calibri"/>
           <w:color w:val="000000" w:themeColor="text1"/>
-          <w:sz w:val="24"/>
-          <w:szCs w:val="24"/>
         </w:rPr>
-        <w:t>Conclusiones</w:t>
+        <w:t xml:space="preserve">La presente actividad permitió consolidar el conocimiento teórico y práctico sobre la efectividad en la visualización de datos. A través del diagnóstico de gráficos defectuosos, se validó la importancia de las </w:t>
       </w:r>
-      <w:bookmarkEnd w:id="6"/>
+      <w:r>
+        <w:rPr>
+          <w:rFonts w:ascii="Calibri" w:hAnsi="Calibri" w:cs="Calibri"/>
+          <w:b/>
+          <w:bCs/>
+          <w:color w:val="000000" w:themeColor="text1"/>
+        </w:rPr>
+        <w:t>buenas prácticas de diseño</w:t>
+      </w:r>
       <w:r>
         <w:rPr>
           <w:rFonts w:ascii="Calibri" w:hAnsi="Calibri" w:cs="Calibri"/>
           <w:color w:val="000000" w:themeColor="text1"/>
-          <w:sz w:val="24"/>
-          <w:szCs w:val="24"/>
+        </w:rPr>
+        <w:t xml:space="preserve">, identificando violaciones críticas en principios de la </w:t>
+      </w:r>
+      <w:r>
+        <w:rPr>
+          <w:rFonts w:ascii="Calibri" w:hAnsi="Calibri" w:cs="Calibri"/>
+          <w:b/>
+          <w:bCs/>
+          <w:color w:val="000000" w:themeColor="text1"/>
+        </w:rPr>
+        <w:t>psicología de la Gestalt</w:t>
+      </w:r>
+      <w:r>
+        <w:rPr>
+          <w:rFonts w:ascii="Calibri" w:hAnsi="Calibri" w:cs="Calibri"/>
+          <w:color w:val="000000" w:themeColor="text1"/>
+        </w:rPr>
+        <w:t xml:space="preserve"> (proximidad, similitud), así como errores técnicos en el uso de escalas, atributos de color y anatomía gráfica</w:t>
+      </w:r>
+      <w:r>
+        <w:rPr>
+          <w:rFonts w:ascii="Calibri" w:hAnsi="Calibri" w:cs="Calibri"/>
+          <w:b/>
+          <w:bCs/>
+        </w:rPr>
+        <w:t xml:space="preserve">. </w:t>
+      </w:r>
+    </w:p>
+    <w:p>
+      <w:pPr>
+        <w:spacing w:line="360" w:lineRule="auto"/>
+        <w:ind w:firstLine="708"/>
+        <w:jc w:val="both"/>
+        <w:rPr>
+          <w:rFonts w:ascii="Calibri" w:hAnsi="Calibri" w:cs="Calibri"/>
+        </w:rPr>
+      </w:pPr>
+      <w:r>
+        <w:rPr>
+          <w:rFonts w:ascii="Calibri" w:hAnsi="Calibri" w:cs="Calibri"/>
+        </w:rPr>
+        <w:t xml:space="preserve">El ejercicio de corrección y rediseño subrayó que la </w:t>
+      </w:r>
+      <w:r>
+        <w:rPr>
+          <w:rFonts w:ascii="Calibri" w:hAnsi="Calibri" w:cs="Calibri"/>
+          <w:b/>
+          <w:bCs/>
+        </w:rPr>
+        <w:t>traducción de datos a lenguaje visual</w:t>
+      </w:r>
+      <w:r>
+        <w:rPr>
+          <w:rFonts w:ascii="Calibri" w:hAnsi="Calibri" w:cs="Calibri"/>
+        </w:rPr>
+        <w:t xml:space="preserve"> es la etapa más crítica del análisis. No basta con generar gráficos expresivos; es fundamental cuidar la </w:t>
+      </w:r>
+      <w:r>
+        <w:rPr>
+          <w:rFonts w:ascii="Calibri" w:hAnsi="Calibri" w:cs="Calibri"/>
+          <w:b/>
+          <w:bCs/>
+        </w:rPr>
+        <w:t>narrativa</w:t>
+      </w:r>
+      <w:r>
+        <w:rPr>
+          <w:rFonts w:ascii="Calibri" w:hAnsi="Calibri" w:cs="Calibri"/>
+        </w:rPr>
+        <w:t xml:space="preserve"> para evitar ambigüedades y facilitar la comparación simple</w:t>
+      </w:r>
+      <w:r>
+        <w:rPr>
+          <w:rFonts w:ascii="Calibri" w:hAnsi="Calibri" w:cs="Calibri"/>
+        </w:rPr>
+        <w:t xml:space="preserve">, comprendiendo que </w:t>
+      </w:r>
+      <w:r>
+        <w:rPr>
+          <w:rFonts w:ascii="Calibri" w:hAnsi="Calibri" w:cs="Calibri"/>
+        </w:rPr>
+        <w:t xml:space="preserve">un buen </w:t>
+      </w:r>
+      <w:r>
+        <w:rPr>
+          <w:rFonts w:ascii="Calibri" w:hAnsi="Calibri" w:cs="Calibri"/>
+        </w:rPr>
+        <w:t>ejercicio de traduc</w:t>
+      </w:r>
+      <w:r>
+        <w:rPr>
+          <w:rFonts w:ascii="Calibri" w:hAnsi="Calibri" w:cs="Calibri"/>
+        </w:rPr>
+        <w:t xml:space="preserve">ir </w:t>
+      </w:r>
+      <w:r>
+        <w:rPr>
+          <w:rFonts w:ascii="Calibri" w:hAnsi="Calibri" w:cs="Calibri"/>
+        </w:rPr>
+        <w:t>los datos a lenguaje visual constituye</w:t>
+      </w:r>
+      <w:r>
+        <w:rPr>
+          <w:rFonts w:ascii="Calibri" w:hAnsi="Calibri" w:cs="Calibri"/>
+        </w:rPr>
+        <w:t xml:space="preserve"> unas de las</w:t>
+      </w:r>
+      <w:r>
+        <w:rPr>
+          <w:rFonts w:ascii="Calibri" w:hAnsi="Calibri" w:cs="Calibri"/>
+        </w:rPr>
+        <w:t xml:space="preserve"> tarea</w:t>
+      </w:r>
+      <w:r>
+        <w:rPr>
+          <w:rFonts w:ascii="Calibri" w:hAnsi="Calibri" w:cs="Calibri"/>
+        </w:rPr>
+        <w:t>s</w:t>
+      </w:r>
+      <w:r>
+        <w:rPr>
+          <w:rFonts w:ascii="Calibri" w:hAnsi="Calibri" w:cs="Calibri"/>
+        </w:rPr>
+        <w:t xml:space="preserve"> más crítica en el proceso general de visualización</w:t>
+      </w:r>
+      <w:r>
+        <w:rPr>
+          <w:rFonts w:ascii="Calibri" w:hAnsi="Calibri" w:cs="Calibri"/>
+        </w:rPr>
+        <w:t xml:space="preserve">. </w:t>
+      </w:r>
+    </w:p>
+    <w:p>
+      <w:pPr>
+        <w:spacing w:line="360" w:lineRule="auto"/>
+        <w:ind w:firstLine="708"/>
+        <w:jc w:val="both"/>
+        <w:rPr>
+          <w:rFonts w:ascii="Calibri" w:hAnsi="Calibri" w:cs="Calibri"/>
+        </w:rPr>
+      </w:pPr>
+      <w:r>
+        <w:rPr>
+          <w:rFonts w:ascii="Calibri" w:hAnsi="Calibri" w:cs="Calibri"/>
+        </w:rPr>
+        <w:t xml:space="preserve">Finalmente, la contextualización por </w:t>
+      </w:r>
+      <w:r>
+        <w:rPr>
+          <w:rFonts w:ascii="Calibri" w:hAnsi="Calibri" w:cs="Calibri"/>
+          <w:b/>
+          <w:bCs/>
+        </w:rPr>
+        <w:t>ámbito de negocio</w:t>
+      </w:r>
+      <w:r>
+        <w:rPr>
+          <w:rFonts w:ascii="Calibri" w:hAnsi="Calibri" w:cs="Calibri"/>
         </w:rPr>
         <w:t xml:space="preserve"> </w:t>
       </w:r>
+      <w:r>
+        <w:rPr>
+          <w:rFonts w:ascii="Calibri" w:hAnsi="Calibri" w:cs="Calibri"/>
+        </w:rPr>
+        <w:t xml:space="preserve">para este caso </w:t>
+      </w:r>
+      <w:r>
+        <w:rPr>
+          <w:rFonts w:ascii="Calibri" w:hAnsi="Calibri" w:cs="Calibri"/>
+        </w:rPr>
+        <w:t xml:space="preserve">E-commerce, Marketing, </w:t>
+      </w:r>
+      <w:r>
+        <w:rPr>
+          <w:rFonts w:ascii="Calibri" w:hAnsi="Calibri" w:cs="Calibri"/>
+        </w:rPr>
+        <w:t xml:space="preserve">y </w:t>
+      </w:r>
+      <w:r>
+        <w:rPr>
+          <w:rFonts w:ascii="Calibri" w:hAnsi="Calibri" w:cs="Calibri"/>
+        </w:rPr>
+        <w:t>Finanzas</w:t>
+      </w:r>
+      <w:r>
+        <w:rPr>
+          <w:rFonts w:ascii="Calibri" w:hAnsi="Calibri" w:cs="Calibri"/>
+        </w:rPr>
+        <w:t xml:space="preserve"> se planteó </w:t>
+      </w:r>
+      <w:r>
+        <w:rPr>
+          <w:rFonts w:ascii="Calibri" w:hAnsi="Calibri" w:cs="Calibri"/>
+        </w:rPr>
+        <w:t xml:space="preserve">ser clave para proponer soluciones pertinentes. El verdadero valor de la visualización no reside en mostrar datos informativos, sino en su capacidad para transformar esos datos en </w:t>
+      </w:r>
+      <w:r>
+        <w:rPr>
+          <w:rFonts w:ascii="Calibri" w:hAnsi="Calibri" w:cs="Calibri"/>
+          <w:b/>
+          <w:bCs/>
+        </w:rPr>
+        <w:t>conocimiento estratégico</w:t>
+      </w:r>
+      <w:r>
+        <w:rPr>
+          <w:rFonts w:ascii="Calibri" w:hAnsi="Calibri" w:cs="Calibri"/>
+        </w:rPr>
+        <w:t>, empoderando a los usuarios para la toma de decisiones basada en evidencia</w:t>
+      </w:r>
+      <w:r>
+        <w:rPr>
+          <w:rFonts w:ascii="Calibri" w:hAnsi="Calibri" w:cs="Calibri"/>
+        </w:rPr>
+        <w:t xml:space="preserve">. </w:t>
+      </w:r>
     </w:p>
     <w:p>
       <w:pPr>
         <w:spacing w:line="360" w:lineRule="auto"/>
+        <w:ind w:firstLine="708"/>
+        <w:jc w:val="both"/>
+        <w:rPr>
+          <w:rFonts w:ascii="Calibri" w:hAnsi="Calibri" w:cs="Calibri"/>
+          <w:color w:val="000000" w:themeColor="text1"/>
+        </w:rPr>
+      </w:pPr>
+    </w:p>
+    <w:p>
+      <w:pPr>
+        <w:spacing w:line="360" w:lineRule="auto"/>
+        <w:jc w:val="both"/>
+        <w:rPr>
+          <w:rFonts w:ascii="Calibri" w:hAnsi="Calibri" w:cs="Calibri"/>
+        </w:rPr>
+      </w:pPr>
+    </w:p>
+    <w:p>
+      <w:pPr>
+        <w:spacing w:line="360" w:lineRule="auto"/>
+        <w:jc w:val="both"/>
+        <w:rPr>
+          <w:rFonts w:ascii="Calibri" w:hAnsi="Calibri" w:cs="Calibri"/>
+          <w:color w:val="000000" w:themeColor="text1"/>
+        </w:rPr>
+      </w:pPr>
+    </w:p>
+    <w:p>
+      <w:pPr>
+        <w:spacing w:line="360" w:lineRule="auto"/>
+        <w:jc w:val="both"/>
+        <w:rPr>
+          <w:rFonts w:ascii="Calibri" w:hAnsi="Calibri" w:cs="Calibri"/>
+          <w:color w:val="000000" w:themeColor="text1"/>
+        </w:rPr>
+      </w:pPr>
+    </w:p>
+    <w:p>
+      <w:pPr>
+        <w:spacing w:line="360" w:lineRule="auto"/>
+        <w:jc w:val="both"/>
         <w:rPr>
           <w:rFonts w:ascii="Calibri" w:hAnsi="Calibri" w:cs="Calibri"/>
           <w:color w:val="000000" w:themeColor="text1"/>
@@ -8210,9 +9382,6 @@
           <w:fldChar w:fldCharType="separate"/>
         </w:r>
         <w:r>
-          <w:rPr>
-            <w:lang w:val="es-ES"/>
-          </w:rPr>
           <w:t>2</w:t>
         </w:r>
         <w:r>
@@ -8731,7 +9900,7 @@
   <w:abstractNum w:abstractNumId="5" w15:restartNumberingAfterBreak="0">
     <w:nsid w:val="70BD41DE"/>
     <w:multiLevelType w:val="multilevel"/>
-    <w:tmpl w:val="34286D52"/>
+    <w:tmpl w:val="97DC7D18"/>
     <w:lvl w:ilvl="0">
       <w:start w:val="1"/>
       <w:numFmt w:val="bullet"/>
@@ -8748,20 +9917,17 @@
         <w:sz w:val="20"/>
       </w:rPr>
     </w:lvl>
-    <w:lvl w:ilvl="1" w:tentative="1">
+    <w:lvl w:ilvl="1">
       <w:start w:val="1"/>
-      <w:numFmt w:val="bullet"/>
-      <w:lvlText w:val="o"/>
+      <w:numFmt w:val="decimal"/>
+      <w:lvlText w:val="%2."/>
       <w:lvlJc w:val="left"/>
       <w:pPr>
-        <w:tabs>
-          <w:tab w:val="num" w:pos="2160"/>
-        </w:tabs>
         <w:ind w:left="2160" w:hanging="360"/>
       </w:pPr>
       <w:rPr>
-        <w:rFonts w:ascii="Courier New" w:hAnsi="Courier New" w:hint="default"/>
-        <w:sz w:val="20"/>
+        <w:rFonts w:hint="default"/>
+        <w:color w:val="auto"/>
       </w:rPr>
     </w:lvl>
     <w:lvl w:ilvl="2" w:tentative="1">
@@ -9712,7 +10878,7 @@
   <w:style w:type="paragraph" w:default="1" w:styleId="Normal">
     <w:name w:val="Normal"/>
     <w:qFormat/>
-    <w:rsid w:val="00C30EE5"/>
+    <w:rsid w:val="00231218"/>
   </w:style>
   <w:style w:type="paragraph" w:styleId="Ttulo1">
     <w:name w:val="heading 1"/>
@@ -11279,7 +12445,7 @@
 
 <file path=customXml/item1.xml><?xml version="1.0" encoding="utf-8"?>
 <CoverPageProperties xmlns="http://schemas.microsoft.com/office/2006/coverPageProps">
-  <PublishDate>2025-12-15T00:00:00</PublishDate>
+  <PublishDate>2025-12-04T00:00:00</PublishDate>
   <Abstract/>
   <CompanyAddress/>
   <CompanyPhone/>

</xml_diff>